<commit_message>
Ajout du somme air
</commit_message>
<xml_diff>
--- a/Dossier de Projet Professionnel.docx
+++ b/Dossier de Projet Professionnel.docx
@@ -2,57 +2,4057 @@
 <file path=word/document.xml><?xml version="1.0" encoding="utf-8"?>
 <w:document xmlns:wpc="http://schemas.microsoft.com/office/word/2010/wordprocessingCanvas" xmlns:cx="http://schemas.microsoft.com/office/drawing/2014/chartex" xmlns:cx1="http://schemas.microsoft.com/office/drawing/2015/9/8/chartex" xmlns:cx2="http://schemas.microsoft.com/office/drawing/2015/10/21/chartex" xmlns:cx3="http://schemas.microsoft.com/office/drawing/2016/5/9/chartex" xmlns:cx4="http://schemas.microsoft.com/office/drawing/2016/5/10/chartex" xmlns:cx5="http://schemas.microsoft.com/office/drawing/2016/5/11/chartex" xmlns:cx6="http://schemas.microsoft.com/office/drawing/2016/5/12/chartex" xmlns:cx7="http://schemas.microsoft.com/office/drawing/2016/5/13/chartex" xmlns:cx8="http://schemas.microsoft.com/office/drawing/2016/5/14/chartex" xmlns:mc="http://schemas.openxmlformats.org/markup-compatibility/2006" xmlns:aink="http://schemas.microsoft.com/office/drawing/2016/ink" xmlns:am3d="http://schemas.microsoft.com/office/drawing/2017/model3d" xmlns:o="urn:schemas-microsoft-com:office:office" xmlns:r="http://schemas.openxmlformats.org/officeDocument/2006/relationships" xmlns:m="http://schemas.openxmlformats.org/officeDocument/2006/math" xmlns:v="urn:schemas-microsoft-com:vml" xmlns:wp14="http://schemas.microsoft.com/office/word/2010/wordprocessingDrawing" xmlns:wp="http://schemas.openxmlformats.org/drawingml/2006/wordprocessingDrawing" xmlns:w10="urn:schemas-microsoft-com:office:word" xmlns:w="http://schemas.openxmlformats.org/wordprocessingml/2006/main" xmlns:w14="http://schemas.microsoft.com/office/word/2010/wordml" xmlns:w15="http://schemas.microsoft.com/office/word/2012/wordml" xmlns:w16cex="http://schemas.microsoft.com/office/word/2018/wordml/cex" xmlns:w16cid="http://schemas.microsoft.com/office/word/2016/wordml/cid" xmlns:w16="http://schemas.microsoft.com/office/word/2018/wordml" xmlns:w16sdtdh="http://schemas.microsoft.com/office/word/2020/wordml/sdtdatahash" xmlns:w16se="http://schemas.microsoft.com/office/word/2015/wordml/symex" xmlns:wpg="http://schemas.microsoft.com/office/word/2010/wordprocessingGroup" xmlns:wpi="http://schemas.microsoft.com/office/word/2010/wordprocessingInk" xmlns:wne="http://schemas.microsoft.com/office/word/2006/wordml" xmlns:wps="http://schemas.microsoft.com/office/word/2010/wordprocessingShape" mc:Ignorable="w14 w15 w16se w16cid w16 w16cex w16sdtdh wp14">
   <w:body>
+    <w:sdt>
+      <w:sdtPr>
+        <w:id w:val="2061059316"/>
+        <w:docPartObj>
+          <w:docPartGallery w:val="Cover Pages"/>
+          <w:docPartUnique/>
+        </w:docPartObj>
+      </w:sdtPr>
+      <w:sdtContent>
+        <w:p>
+          <w:r>
+            <w:rPr>
+              <w:noProof/>
+            </w:rPr>
+            <mc:AlternateContent>
+              <mc:Choice Requires="wpg">
+                <w:drawing>
+                  <wp:anchor distT="0" distB="0" distL="114300" distR="114300" simplePos="0" relativeHeight="251659264" behindDoc="0" locked="0" layoutInCell="1" allowOverlap="1" wp14:anchorId="588D5334" wp14:editId="40BDDFA9">
+                    <wp:simplePos x="0" y="0"/>
+                    <wp:positionH relativeFrom="page">
+                      <wp:align>right</wp:align>
+                    </wp:positionH>
+                    <wp:positionV relativeFrom="page">
+                      <wp:align>top</wp:align>
+                    </wp:positionV>
+                    <wp:extent cx="3113670" cy="10058400"/>
+                    <wp:effectExtent l="0" t="0" r="0" b="0"/>
+                    <wp:wrapNone/>
+                    <wp:docPr id="453" name="Groupe 453"/>
+                    <wp:cNvGraphicFramePr/>
+                    <a:graphic xmlns:a="http://schemas.openxmlformats.org/drawingml/2006/main">
+                      <a:graphicData uri="http://schemas.microsoft.com/office/word/2010/wordprocessingGroup">
+                        <wpg:wgp>
+                          <wpg:cNvGrpSpPr/>
+                          <wpg:grpSpPr>
+                            <a:xfrm>
+                              <a:off x="0" y="0"/>
+                              <a:ext cx="3113670" cy="10058400"/>
+                              <a:chOff x="0" y="0"/>
+                              <a:chExt cx="3113670" cy="10058400"/>
+                            </a:xfrm>
+                          </wpg:grpSpPr>
+                          <wps:wsp>
+                            <wps:cNvPr id="459" name="Rectangle 459" descr="Light vertical"/>
+                            <wps:cNvSpPr>
+                              <a:spLocks noChangeArrowheads="1"/>
+                            </wps:cNvSpPr>
+                            <wps:spPr bwMode="auto">
+                              <a:xfrm>
+                                <a:off x="0" y="0"/>
+                                <a:ext cx="138545" cy="10058400"/>
+                              </a:xfrm>
+                              <a:prstGeom prst="rect">
+                                <a:avLst/>
+                              </a:prstGeom>
+                              <a:pattFill prst="dkVert">
+                                <a:fgClr>
+                                  <a:schemeClr val="accent6">
+                                    <a:lumMod val="60000"/>
+                                    <a:lumOff val="40000"/>
+                                    <a:alpha val="80000"/>
+                                  </a:schemeClr>
+                                </a:fgClr>
+                                <a:bgClr>
+                                  <a:schemeClr val="bg1">
+                                    <a:alpha val="80000"/>
+                                  </a:schemeClr>
+                                </a:bgClr>
+                              </a:pattFill>
+                              <a:extLst>
+                                <a:ext uri="{91240B29-F687-4F45-9708-019B960494DF}">
+                                  <a14:hiddenLine xmlns:a14="http://schemas.microsoft.com/office/drawing/2010/main" w="12700">
+                                    <a:solidFill>
+                                      <a:srgbClr val="FFFFFF"/>
+                                    </a:solidFill>
+                                    <a:miter lim="800000"/>
+                                    <a:headEnd/>
+                                    <a:tailEnd/>
+                                  </a14:hiddenLine>
+                                </a:ext>
+                                <a:ext uri="{AF507438-7753-43E0-B8FC-AC1667EBCBE1}">
+                                  <a14:hiddenEffects xmlns:a14="http://schemas.microsoft.com/office/drawing/2010/main">
+                                    <a:effectLst>
+                                      <a:outerShdw dist="53882" dir="2700000" algn="ctr" rotWithShape="0">
+                                        <a:srgbClr val="D8D8D8"/>
+                                      </a:outerShdw>
+                                    </a:effectLst>
+                                  </a14:hiddenEffects>
+                                </a:ext>
+                              </a:extLst>
+                            </wps:spPr>
+                            <wps:bodyPr rot="0" vert="horz" wrap="square" lIns="91440" tIns="45720" rIns="91440" bIns="45720" anchor="ctr" anchorCtr="0" upright="1">
+                              <a:noAutofit/>
+                            </wps:bodyPr>
+                          </wps:wsp>
+                          <wps:wsp>
+                            <wps:cNvPr id="460" name="Rectangle 460"/>
+                            <wps:cNvSpPr>
+                              <a:spLocks noChangeArrowheads="1"/>
+                            </wps:cNvSpPr>
+                            <wps:spPr bwMode="auto">
+                              <a:xfrm>
+                                <a:off x="124691" y="0"/>
+                                <a:ext cx="2971800" cy="10058400"/>
+                              </a:xfrm>
+                              <a:prstGeom prst="rect">
+                                <a:avLst/>
+                              </a:prstGeom>
+                              <a:solidFill>
+                                <a:schemeClr val="accent6">
+                                  <a:lumMod val="60000"/>
+                                  <a:lumOff val="40000"/>
+                                </a:schemeClr>
+                              </a:solidFill>
+                              <a:extLst>
+                                <a:ext uri="{91240B29-F687-4F45-9708-019B960494DF}">
+                                  <a14:hiddenLine xmlns:a14="http://schemas.microsoft.com/office/drawing/2010/main" w="9525">
+                                    <a:solidFill>
+                                      <a:srgbClr val="D8D8D8"/>
+                                    </a:solidFill>
+                                    <a:miter lim="800000"/>
+                                    <a:headEnd/>
+                                    <a:tailEnd/>
+                                  </a14:hiddenLine>
+                                </a:ext>
+                              </a:extLst>
+                            </wps:spPr>
+                            <wps:bodyPr rot="0" vert="horz" wrap="square" lIns="91440" tIns="45720" rIns="91440" bIns="45720" anchor="t" anchorCtr="0" upright="1">
+                              <a:noAutofit/>
+                            </wps:bodyPr>
+                          </wps:wsp>
+                          <wps:wsp>
+                            <wps:cNvPr id="461" name="Rectangle 461"/>
+                            <wps:cNvSpPr>
+                              <a:spLocks noChangeArrowheads="1"/>
+                            </wps:cNvSpPr>
+                            <wps:spPr bwMode="auto">
+                              <a:xfrm>
+                                <a:off x="13854" y="0"/>
+                                <a:ext cx="3099816" cy="2377440"/>
+                              </a:xfrm>
+                              <a:prstGeom prst="rect">
+                                <a:avLst/>
+                              </a:prstGeom>
+                              <a:noFill/>
+                              <a:extLst>
+                                <a:ext uri="{909E8E84-426E-40DD-AFC4-6F175D3DCCD1}">
+                                  <a14:hiddenFill xmlns:a14="http://schemas.microsoft.com/office/drawing/2010/main">
+                                    <a:solidFill>
+                                      <a:srgbClr val="FFFFFF">
+                                        <a:alpha val="80000"/>
+                                      </a:srgbClr>
+                                    </a:solidFill>
+                                  </a14:hiddenFill>
+                                </a:ext>
+                                <a:ext uri="{91240B29-F687-4F45-9708-019B960494DF}">
+                                  <a14:hiddenLine xmlns:a14="http://schemas.microsoft.com/office/drawing/2010/main" w="12700">
+                                    <a:solidFill>
+                                      <a:srgbClr val="FFFFFF"/>
+                                    </a:solidFill>
+                                    <a:miter lim="800000"/>
+                                    <a:headEnd/>
+                                    <a:tailEnd/>
+                                  </a14:hiddenLine>
+                                </a:ext>
+                                <a:ext uri="{AF507438-7753-43E0-B8FC-AC1667EBCBE1}">
+                                  <a14:hiddenEffects xmlns:a14="http://schemas.microsoft.com/office/drawing/2010/main">
+                                    <a:effectLst>
+                                      <a:outerShdw dist="53882" dir="2700000" algn="ctr" rotWithShape="0">
+                                        <a:srgbClr val="D8D8D8"/>
+                                      </a:outerShdw>
+                                    </a:effectLst>
+                                  </a14:hiddenEffects>
+                                </a:ext>
+                              </a:extLst>
+                            </wps:spPr>
+                            <wps:txbx>
+                              <w:txbxContent>
+                                <w:sdt>
+                                  <w:sdtPr>
+                                    <w:rPr>
+                                      <w:color w:val="FFFFFF" w:themeColor="background1"/>
+                                      <w:sz w:val="96"/>
+                                      <w:szCs w:val="96"/>
+                                    </w:rPr>
+                                    <w:alias w:val="Année"/>
+                                    <w:id w:val="1012341074"/>
+                                    <w:dataBinding w:prefixMappings="xmlns:ns0='http://schemas.microsoft.com/office/2006/coverPageProps'" w:xpath="/ns0:CoverPageProperties[1]/ns0:PublishDate[1]" w:storeItemID="{55AF091B-3C7A-41E3-B477-F2FDAA23CFDA}"/>
+                                    <w:date w:fullDate="2021-07-19T00:00:00Z">
+                                      <w:dateFormat w:val="yyyy"/>
+                                      <w:lid w:val="fr-FR"/>
+                                      <w:storeMappedDataAs w:val="dateTime"/>
+                                      <w:calendar w:val="gregorian"/>
+                                    </w:date>
+                                  </w:sdtPr>
+                                  <w:sdtContent>
+                                    <w:p>
+                                      <w:pPr>
+                                        <w:pStyle w:val="Sansinterligne"/>
+                                        <w:rPr>
+                                          <w:color w:val="FFFFFF" w:themeColor="background1"/>
+                                          <w:sz w:val="96"/>
+                                          <w:szCs w:val="96"/>
+                                        </w:rPr>
+                                      </w:pPr>
+                                      <w:r>
+                                        <w:rPr>
+                                          <w:color w:val="FFFFFF" w:themeColor="background1"/>
+                                          <w:sz w:val="96"/>
+                                          <w:szCs w:val="96"/>
+                                        </w:rPr>
+                                        <w:t>2021</w:t>
+                                      </w:r>
+                                    </w:p>
+                                  </w:sdtContent>
+                                </w:sdt>
+                              </w:txbxContent>
+                            </wps:txbx>
+                            <wps:bodyPr rot="0" vert="horz" wrap="square" lIns="365760" tIns="182880" rIns="182880" bIns="182880" anchor="b" anchorCtr="0" upright="1">
+                              <a:noAutofit/>
+                            </wps:bodyPr>
+                          </wps:wsp>
+                          <wps:wsp>
+                            <wps:cNvPr id="462" name="Rectangle 9"/>
+                            <wps:cNvSpPr>
+                              <a:spLocks noChangeArrowheads="1"/>
+                            </wps:cNvSpPr>
+                            <wps:spPr bwMode="auto">
+                              <a:xfrm>
+                                <a:off x="0" y="6761018"/>
+                                <a:ext cx="3089515" cy="2833370"/>
+                              </a:xfrm>
+                              <a:prstGeom prst="rect">
+                                <a:avLst/>
+                              </a:prstGeom>
+                              <a:noFill/>
+                              <a:extLst>
+                                <a:ext uri="{909E8E84-426E-40DD-AFC4-6F175D3DCCD1}">
+                                  <a14:hiddenFill xmlns:a14="http://schemas.microsoft.com/office/drawing/2010/main">
+                                    <a:solidFill>
+                                      <a:srgbClr val="FFFFFF">
+                                        <a:alpha val="80000"/>
+                                      </a:srgbClr>
+                                    </a:solidFill>
+                                  </a14:hiddenFill>
+                                </a:ext>
+                                <a:ext uri="{91240B29-F687-4F45-9708-019B960494DF}">
+                                  <a14:hiddenLine xmlns:a14="http://schemas.microsoft.com/office/drawing/2010/main" w="12700">
+                                    <a:solidFill>
+                                      <a:srgbClr val="FFFFFF"/>
+                                    </a:solidFill>
+                                    <a:miter lim="800000"/>
+                                    <a:headEnd/>
+                                    <a:tailEnd/>
+                                  </a14:hiddenLine>
+                                </a:ext>
+                                <a:ext uri="{AF507438-7753-43E0-B8FC-AC1667EBCBE1}">
+                                  <a14:hiddenEffects xmlns:a14="http://schemas.microsoft.com/office/drawing/2010/main">
+                                    <a:effectLst>
+                                      <a:outerShdw dist="53882" dir="2700000" algn="ctr" rotWithShape="0">
+                                        <a:srgbClr val="D8D8D8"/>
+                                      </a:outerShdw>
+                                    </a:effectLst>
+                                  </a14:hiddenEffects>
+                                </a:ext>
+                              </a:extLst>
+                            </wps:spPr>
+                            <wps:txbx>
+                              <w:txbxContent>
+                                <w:sdt>
+                                  <w:sdtPr>
+                                    <w:rPr>
+                                      <w:color w:val="FFFFFF" w:themeColor="background1"/>
+                                    </w:rPr>
+                                    <w:alias w:val="Auteur"/>
+                                    <w:id w:val="1380359617"/>
+                                    <w:dataBinding w:prefixMappings="xmlns:ns0='http://schemas.openxmlformats.org/package/2006/metadata/core-properties' xmlns:ns1='http://purl.org/dc/elements/1.1/'" w:xpath="/ns0:coreProperties[1]/ns1:creator[1]" w:storeItemID="{6C3C8BC8-F283-45AE-878A-BAB7291924A1}"/>
+                                    <w:text/>
+                                  </w:sdtPr>
+                                  <w:sdtContent>
+                                    <w:p>
+                                      <w:pPr>
+                                        <w:pStyle w:val="Sansinterligne"/>
+                                        <w:spacing w:line="360" w:lineRule="auto"/>
+                                        <w:rPr>
+                                          <w:color w:val="FFFFFF" w:themeColor="background1"/>
+                                        </w:rPr>
+                                      </w:pPr>
+                                      <w:r>
+                                        <w:rPr>
+                                          <w:color w:val="FFFFFF" w:themeColor="background1"/>
+                                        </w:rPr>
+                                        <w:t>BELLAGHA Mohamed</w:t>
+                                      </w:r>
+                                    </w:p>
+                                  </w:sdtContent>
+                                </w:sdt>
+                                <w:sdt>
+                                  <w:sdtPr>
+                                    <w:rPr>
+                                      <w:color w:val="FFFFFF" w:themeColor="background1"/>
+                                    </w:rPr>
+                                    <w:alias w:val="Société"/>
+                                    <w:id w:val="1760174317"/>
+                                    <w:dataBinding w:prefixMappings="xmlns:ns0='http://schemas.openxmlformats.org/officeDocument/2006/extended-properties'" w:xpath="/ns0:Properties[1]/ns0:Company[1]" w:storeItemID="{6668398D-A668-4E3E-A5EB-62B293D839F1}"/>
+                                    <w:text/>
+                                  </w:sdtPr>
+                                  <w:sdtContent>
+                                    <w:p>
+                                      <w:pPr>
+                                        <w:pStyle w:val="Sansinterligne"/>
+                                        <w:spacing w:line="360" w:lineRule="auto"/>
+                                        <w:rPr>
+                                          <w:color w:val="FFFFFF" w:themeColor="background1"/>
+                                        </w:rPr>
+                                      </w:pPr>
+                                      <w:r>
+                                        <w:rPr>
+                                          <w:color w:val="FFFFFF" w:themeColor="background1"/>
+                                        </w:rPr>
+                                        <w:t>Bleu Bois</w:t>
+                                      </w:r>
+                                    </w:p>
+                                  </w:sdtContent>
+                                </w:sdt>
+                                <w:sdt>
+                                  <w:sdtPr>
+                                    <w:rPr>
+                                      <w:color w:val="FFFFFF" w:themeColor="background1"/>
+                                    </w:rPr>
+                                    <w:alias w:val="Date"/>
+                                    <w:id w:val="1724480474"/>
+                                    <w:dataBinding w:prefixMappings="xmlns:ns0='http://schemas.microsoft.com/office/2006/coverPageProps'" w:xpath="/ns0:CoverPageProperties[1]/ns0:PublishDate[1]" w:storeItemID="{55AF091B-3C7A-41E3-B477-F2FDAA23CFDA}"/>
+                                    <w:date w:fullDate="2021-07-19T00:00:00Z">
+                                      <w:dateFormat w:val="dd/MM/yyyy"/>
+                                      <w:lid w:val="fr-FR"/>
+                                      <w:storeMappedDataAs w:val="dateTime"/>
+                                      <w:calendar w:val="gregorian"/>
+                                    </w:date>
+                                  </w:sdtPr>
+                                  <w:sdtContent>
+                                    <w:p>
+                                      <w:pPr>
+                                        <w:pStyle w:val="Sansinterligne"/>
+                                        <w:spacing w:line="360" w:lineRule="auto"/>
+                                        <w:rPr>
+                                          <w:color w:val="FFFFFF" w:themeColor="background1"/>
+                                        </w:rPr>
+                                      </w:pPr>
+                                      <w:r>
+                                        <w:rPr>
+                                          <w:color w:val="FFFFFF" w:themeColor="background1"/>
+                                        </w:rPr>
+                                        <w:t>19/07/2021</w:t>
+                                      </w:r>
+                                    </w:p>
+                                  </w:sdtContent>
+                                </w:sdt>
+                              </w:txbxContent>
+                            </wps:txbx>
+                            <wps:bodyPr rot="0" vert="horz" wrap="square" lIns="365760" tIns="182880" rIns="182880" bIns="182880" anchor="b" anchorCtr="0" upright="1">
+                              <a:noAutofit/>
+                            </wps:bodyPr>
+                          </wps:wsp>
+                        </wpg:wgp>
+                      </a:graphicData>
+                    </a:graphic>
+                    <wp14:sizeRelH relativeFrom="page">
+                      <wp14:pctWidth>40000</wp14:pctWidth>
+                    </wp14:sizeRelH>
+                    <wp14:sizeRelV relativeFrom="page">
+                      <wp14:pctHeight>100000</wp14:pctHeight>
+                    </wp14:sizeRelV>
+                  </wp:anchor>
+                </w:drawing>
+              </mc:Choice>
+              <mc:Fallback>
+                <w:pict>
+                  <v:group w14:anchorId="588D5334" id="Groupe 453" o:spid="_x0000_s1026" style="position:absolute;margin-left:193.95pt;margin-top:0;width:245.15pt;height:11in;z-index:251659264;mso-width-percent:400;mso-height-percent:1000;mso-position-horizontal:right;mso-position-horizontal-relative:page;mso-position-vertical:top;mso-position-vertical-relative:page;mso-width-percent:400;mso-height-percent:1000" coordsize="31136,100584" o:gfxdata="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">
+                    <v:rect id="Rectangle 459" o:spid="_x0000_s1027" alt="Light vertical" style="position:absolute;width:1385;height:100584;visibility:visible;mso-wrap-style:square;v-text-anchor:middle" o:gfxdata="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" fillcolor="#a8d08d [1945]" stroked="f" strokecolor="white" strokeweight="1pt">
+                      <v:fill r:id="rId9" o:title="" opacity="52428f" color2="white [3212]" o:opacity2="52428f" type="pattern"/>
+                      <v:shadow color="#d8d8d8" offset="3pt,3pt"/>
+                    </v:rect>
+                    <v:rect id="Rectangle 460" o:spid="_x0000_s1028" style="position:absolute;left:1246;width:29718;height:100584;visibility:visible;mso-wrap-style:square;v-text-anchor:top" o:gfxdata="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" fillcolor="#a8d08d [1945]" stroked="f" strokecolor="#d8d8d8"/>
+                    <v:rect id="Rectangle 461" o:spid="_x0000_s1029" style="position:absolute;left:138;width:30998;height:23774;visibility:visible;mso-wrap-style:square;v-text-anchor:bottom" o:gfxdata="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" filled="f" stroked="f" strokecolor="white" strokeweight="1pt">
+                      <v:fill opacity="52428f"/>
+                      <v:shadow color="#d8d8d8" offset="3pt,3pt"/>
+                      <v:textbox inset="28.8pt,14.4pt,14.4pt,14.4pt">
+                        <w:txbxContent>
+                          <w:sdt>
+                            <w:sdtPr>
+                              <w:rPr>
+                                <w:color w:val="FFFFFF" w:themeColor="background1"/>
+                                <w:sz w:val="96"/>
+                                <w:szCs w:val="96"/>
+                              </w:rPr>
+                              <w:alias w:val="Année"/>
+                              <w:id w:val="1012341074"/>
+                              <w:dataBinding w:prefixMappings="xmlns:ns0='http://schemas.microsoft.com/office/2006/coverPageProps'" w:xpath="/ns0:CoverPageProperties[1]/ns0:PublishDate[1]" w:storeItemID="{55AF091B-3C7A-41E3-B477-F2FDAA23CFDA}"/>
+                              <w:date w:fullDate="2021-07-19T00:00:00Z">
+                                <w:dateFormat w:val="yyyy"/>
+                                <w:lid w:val="fr-FR"/>
+                                <w:storeMappedDataAs w:val="dateTime"/>
+                                <w:calendar w:val="gregorian"/>
+                              </w:date>
+                            </w:sdtPr>
+                            <w:sdtContent>
+                              <w:p>
+                                <w:pPr>
+                                  <w:pStyle w:val="Sansinterligne"/>
+                                  <w:rPr>
+                                    <w:color w:val="FFFFFF" w:themeColor="background1"/>
+                                    <w:sz w:val="96"/>
+                                    <w:szCs w:val="96"/>
+                                  </w:rPr>
+                                </w:pPr>
+                                <w:r>
+                                  <w:rPr>
+                                    <w:color w:val="FFFFFF" w:themeColor="background1"/>
+                                    <w:sz w:val="96"/>
+                                    <w:szCs w:val="96"/>
+                                  </w:rPr>
+                                  <w:t>2021</w:t>
+                                </w:r>
+                              </w:p>
+                            </w:sdtContent>
+                          </w:sdt>
+                        </w:txbxContent>
+                      </v:textbox>
+                    </v:rect>
+                    <v:rect id="Rectangle 9" o:spid="_x0000_s1030" style="position:absolute;top:67610;width:30895;height:28333;visibility:visible;mso-wrap-style:square;v-text-anchor:bottom" o:gfxdata="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" filled="f" stroked="f" strokecolor="white" strokeweight="1pt">
+                      <v:fill opacity="52428f"/>
+                      <v:shadow color="#d8d8d8" offset="3pt,3pt"/>
+                      <v:textbox inset="28.8pt,14.4pt,14.4pt,14.4pt">
+                        <w:txbxContent>
+                          <w:sdt>
+                            <w:sdtPr>
+                              <w:rPr>
+                                <w:color w:val="FFFFFF" w:themeColor="background1"/>
+                              </w:rPr>
+                              <w:alias w:val="Auteur"/>
+                              <w:id w:val="1380359617"/>
+                              <w:dataBinding w:prefixMappings="xmlns:ns0='http://schemas.openxmlformats.org/package/2006/metadata/core-properties' xmlns:ns1='http://purl.org/dc/elements/1.1/'" w:xpath="/ns0:coreProperties[1]/ns1:creator[1]" w:storeItemID="{6C3C8BC8-F283-45AE-878A-BAB7291924A1}"/>
+                              <w:text/>
+                            </w:sdtPr>
+                            <w:sdtContent>
+                              <w:p>
+                                <w:pPr>
+                                  <w:pStyle w:val="Sansinterligne"/>
+                                  <w:spacing w:line="360" w:lineRule="auto"/>
+                                  <w:rPr>
+                                    <w:color w:val="FFFFFF" w:themeColor="background1"/>
+                                  </w:rPr>
+                                </w:pPr>
+                                <w:r>
+                                  <w:rPr>
+                                    <w:color w:val="FFFFFF" w:themeColor="background1"/>
+                                  </w:rPr>
+                                  <w:t>BELLAGHA Mohamed</w:t>
+                                </w:r>
+                              </w:p>
+                            </w:sdtContent>
+                          </w:sdt>
+                          <w:sdt>
+                            <w:sdtPr>
+                              <w:rPr>
+                                <w:color w:val="FFFFFF" w:themeColor="background1"/>
+                              </w:rPr>
+                              <w:alias w:val="Société"/>
+                              <w:id w:val="1760174317"/>
+                              <w:dataBinding w:prefixMappings="xmlns:ns0='http://schemas.openxmlformats.org/officeDocument/2006/extended-properties'" w:xpath="/ns0:Properties[1]/ns0:Company[1]" w:storeItemID="{6668398D-A668-4E3E-A5EB-62B293D839F1}"/>
+                              <w:text/>
+                            </w:sdtPr>
+                            <w:sdtContent>
+                              <w:p>
+                                <w:pPr>
+                                  <w:pStyle w:val="Sansinterligne"/>
+                                  <w:spacing w:line="360" w:lineRule="auto"/>
+                                  <w:rPr>
+                                    <w:color w:val="FFFFFF" w:themeColor="background1"/>
+                                  </w:rPr>
+                                </w:pPr>
+                                <w:r>
+                                  <w:rPr>
+                                    <w:color w:val="FFFFFF" w:themeColor="background1"/>
+                                  </w:rPr>
+                                  <w:t>Bleu Bois</w:t>
+                                </w:r>
+                              </w:p>
+                            </w:sdtContent>
+                          </w:sdt>
+                          <w:sdt>
+                            <w:sdtPr>
+                              <w:rPr>
+                                <w:color w:val="FFFFFF" w:themeColor="background1"/>
+                              </w:rPr>
+                              <w:alias w:val="Date"/>
+                              <w:id w:val="1724480474"/>
+                              <w:dataBinding w:prefixMappings="xmlns:ns0='http://schemas.microsoft.com/office/2006/coverPageProps'" w:xpath="/ns0:CoverPageProperties[1]/ns0:PublishDate[1]" w:storeItemID="{55AF091B-3C7A-41E3-B477-F2FDAA23CFDA}"/>
+                              <w:date w:fullDate="2021-07-19T00:00:00Z">
+                                <w:dateFormat w:val="dd/MM/yyyy"/>
+                                <w:lid w:val="fr-FR"/>
+                                <w:storeMappedDataAs w:val="dateTime"/>
+                                <w:calendar w:val="gregorian"/>
+                              </w:date>
+                            </w:sdtPr>
+                            <w:sdtContent>
+                              <w:p>
+                                <w:pPr>
+                                  <w:pStyle w:val="Sansinterligne"/>
+                                  <w:spacing w:line="360" w:lineRule="auto"/>
+                                  <w:rPr>
+                                    <w:color w:val="FFFFFF" w:themeColor="background1"/>
+                                  </w:rPr>
+                                </w:pPr>
+                                <w:r>
+                                  <w:rPr>
+                                    <w:color w:val="FFFFFF" w:themeColor="background1"/>
+                                  </w:rPr>
+                                  <w:t>19/07/2021</w:t>
+                                </w:r>
+                              </w:p>
+                            </w:sdtContent>
+                          </w:sdt>
+                        </w:txbxContent>
+                      </v:textbox>
+                    </v:rect>
+                    <w10:wrap anchorx="page" anchory="page"/>
+                  </v:group>
+                </w:pict>
+              </mc:Fallback>
+            </mc:AlternateContent>
+          </w:r>
+          <w:r>
+            <w:rPr>
+              <w:noProof/>
+            </w:rPr>
+            <mc:AlternateContent>
+              <mc:Choice Requires="wps">
+                <w:drawing>
+                  <wp:anchor distT="0" distB="0" distL="114300" distR="114300" simplePos="0" relativeHeight="251661312" behindDoc="0" locked="0" layoutInCell="0" allowOverlap="1" wp14:anchorId="4F3A3434" wp14:editId="06F1989E">
+                    <wp:simplePos x="0" y="0"/>
+                    <wp:positionH relativeFrom="page">
+                      <wp:align>left</wp:align>
+                    </wp:positionH>
+                    <mc:AlternateContent>
+                      <mc:Choice Requires="wp14">
+                        <wp:positionV relativeFrom="page">
+                          <wp14:pctPosVOffset>25000</wp14:pctPosVOffset>
+                        </wp:positionV>
+                      </mc:Choice>
+                      <mc:Fallback>
+                        <wp:positionV relativeFrom="page">
+                          <wp:posOffset>2672715</wp:posOffset>
+                        </wp:positionV>
+                      </mc:Fallback>
+                    </mc:AlternateContent>
+                    <wp:extent cx="6970395" cy="640080"/>
+                    <wp:effectExtent l="0" t="0" r="20955" b="20320"/>
+                    <wp:wrapNone/>
+                    <wp:docPr id="463" name="Rectangle 16"/>
+                    <wp:cNvGraphicFramePr>
+                      <a:graphicFrameLocks xmlns:a="http://schemas.openxmlformats.org/drawingml/2006/main"/>
+                    </wp:cNvGraphicFramePr>
+                    <a:graphic xmlns:a="http://schemas.openxmlformats.org/drawingml/2006/main">
+                      <a:graphicData uri="http://schemas.microsoft.com/office/word/2010/wordprocessingShape">
+                        <wps:wsp>
+                          <wps:cNvSpPr>
+                            <a:spLocks noChangeArrowheads="1"/>
+                          </wps:cNvSpPr>
+                          <wps:spPr bwMode="auto">
+                            <a:xfrm>
+                              <a:off x="0" y="0"/>
+                              <a:ext cx="6970395" cy="640080"/>
+                            </a:xfrm>
+                            <a:prstGeom prst="rect">
+                              <a:avLst/>
+                            </a:prstGeom>
+                            <a:solidFill>
+                              <a:schemeClr val="tx1"/>
+                            </a:solidFill>
+                            <a:ln w="19050">
+                              <a:solidFill>
+                                <a:schemeClr val="tx1"/>
+                              </a:solidFill>
+                              <a:miter lim="800000"/>
+                              <a:headEnd/>
+                              <a:tailEnd/>
+                            </a:ln>
+                          </wps:spPr>
+                          <wps:txbx>
+                            <w:txbxContent>
+                              <w:sdt>
+                                <w:sdtPr>
+                                  <w:rPr>
+                                    <w:color w:val="FFFFFF" w:themeColor="background1"/>
+                                    <w:sz w:val="72"/>
+                                    <w:szCs w:val="72"/>
+                                  </w:rPr>
+                                  <w:alias w:val="Titre"/>
+                                  <w:id w:val="-1704864950"/>
+                                  <w:dataBinding w:prefixMappings="xmlns:ns0='http://schemas.openxmlformats.org/package/2006/metadata/core-properties' xmlns:ns1='http://purl.org/dc/elements/1.1/'" w:xpath="/ns0:coreProperties[1]/ns1:title[1]" w:storeItemID="{6C3C8BC8-F283-45AE-878A-BAB7291924A1}"/>
+                                  <w:text/>
+                                </w:sdtPr>
+                                <w:sdtContent>
+                                  <w:p>
+                                    <w:pPr>
+                                      <w:pStyle w:val="Sansinterligne"/>
+                                      <w:jc w:val="right"/>
+                                      <w:rPr>
+                                        <w:color w:val="FFFFFF" w:themeColor="background1"/>
+                                        <w:sz w:val="72"/>
+                                        <w:szCs w:val="72"/>
+                                      </w:rPr>
+                                    </w:pPr>
+                                    <w:r>
+                                      <w:rPr>
+                                        <w:color w:val="FFFFFF" w:themeColor="background1"/>
+                                        <w:sz w:val="72"/>
+                                        <w:szCs w:val="72"/>
+                                      </w:rPr>
+                                      <w:t>Dossier de Projet Professionnel</w:t>
+                                    </w:r>
+                                  </w:p>
+                                </w:sdtContent>
+                              </w:sdt>
+                            </w:txbxContent>
+                          </wps:txbx>
+                          <wps:bodyPr rot="0" vert="horz" wrap="square" lIns="182880" tIns="45720" rIns="182880" bIns="45720" anchor="ctr" anchorCtr="0" upright="1">
+                            <a:spAutoFit/>
+                          </wps:bodyPr>
+                        </wps:wsp>
+                      </a:graphicData>
+                    </a:graphic>
+                    <wp14:sizeRelH relativeFrom="page">
+                      <wp14:pctWidth>90000</wp14:pctWidth>
+                    </wp14:sizeRelH>
+                    <wp14:sizeRelV relativeFrom="page">
+                      <wp14:pctHeight>7300</wp14:pctHeight>
+                    </wp14:sizeRelV>
+                  </wp:anchor>
+                </w:drawing>
+              </mc:Choice>
+              <mc:Fallback>
+                <w:pict>
+                  <v:rect w14:anchorId="4F3A3434" id="Rectangle 16" o:spid="_x0000_s1031" style="position:absolute;margin-left:0;margin-top:0;width:548.85pt;height:50.4pt;z-index:251661312;visibility:visible;mso-wrap-style:square;mso-width-percent:900;mso-height-percent:73;mso-top-percent:250;mso-wrap-distance-left:9pt;mso-wrap-distance-top:0;mso-wrap-distance-right:9pt;mso-wrap-distance-bottom:0;mso-position-horizontal:left;mso-position-horizontal-relative:page;mso-position-vertical-relative:page;mso-width-percent:900;mso-height-percent:73;mso-top-percent:250;mso-width-relative:page;mso-height-relative:page;v-text-anchor:middle" o:gfxdata="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" o:allowincell="f" fillcolor="black [3213]" strokecolor="black [3213]" strokeweight="1.5pt">
+                    <v:textbox style="mso-fit-shape-to-text:t" inset="14.4pt,,14.4pt">
+                      <w:txbxContent>
+                        <w:sdt>
+                          <w:sdtPr>
+                            <w:rPr>
+                              <w:color w:val="FFFFFF" w:themeColor="background1"/>
+                              <w:sz w:val="72"/>
+                              <w:szCs w:val="72"/>
+                            </w:rPr>
+                            <w:alias w:val="Titre"/>
+                            <w:id w:val="-1704864950"/>
+                            <w:dataBinding w:prefixMappings="xmlns:ns0='http://schemas.openxmlformats.org/package/2006/metadata/core-properties' xmlns:ns1='http://purl.org/dc/elements/1.1/'" w:xpath="/ns0:coreProperties[1]/ns1:title[1]" w:storeItemID="{6C3C8BC8-F283-45AE-878A-BAB7291924A1}"/>
+                            <w:text/>
+                          </w:sdtPr>
+                          <w:sdtContent>
+                            <w:p>
+                              <w:pPr>
+                                <w:pStyle w:val="Sansinterligne"/>
+                                <w:jc w:val="right"/>
+                                <w:rPr>
+                                  <w:color w:val="FFFFFF" w:themeColor="background1"/>
+                                  <w:sz w:val="72"/>
+                                  <w:szCs w:val="72"/>
+                                </w:rPr>
+                              </w:pPr>
+                              <w:r>
+                                <w:rPr>
+                                  <w:color w:val="FFFFFF" w:themeColor="background1"/>
+                                  <w:sz w:val="72"/>
+                                  <w:szCs w:val="72"/>
+                                </w:rPr>
+                                <w:t>Dossier de Projet Professionnel</w:t>
+                              </w:r>
+                            </w:p>
+                          </w:sdtContent>
+                        </w:sdt>
+                      </w:txbxContent>
+                    </v:textbox>
+                    <w10:wrap anchorx="page" anchory="page"/>
+                  </v:rect>
+                </w:pict>
+              </mc:Fallback>
+            </mc:AlternateContent>
+          </w:r>
+        </w:p>
+        <w:p>
+          <w:r>
+            <w:rPr>
+              <w:noProof/>
+            </w:rPr>
+            <w:drawing>
+              <wp:anchor distT="0" distB="0" distL="114300" distR="114300" simplePos="0" relativeHeight="251660288" behindDoc="0" locked="0" layoutInCell="0" allowOverlap="1" wp14:anchorId="7D78A42F" wp14:editId="183FA785">
+                <wp:simplePos x="0" y="0"/>
+                <wp:positionH relativeFrom="page">
+                  <wp:align>right</wp:align>
+                </wp:positionH>
+                <wp:positionV relativeFrom="page">
+                  <wp:align>center</wp:align>
+                </wp:positionV>
+                <wp:extent cx="5577840" cy="3702695"/>
+                <wp:effectExtent l="0" t="0" r="3810" b="0"/>
+                <wp:wrapNone/>
+                <wp:docPr id="464" name="Image 1" descr="Image d’un train dans une gare ferroviaire" title="Train"/>
+                <wp:cNvGraphicFramePr>
+                  <a:graphicFrameLocks xmlns:a="http://schemas.openxmlformats.org/drawingml/2006/main" noChangeAspect="1"/>
+                </wp:cNvGraphicFramePr>
+                <a:graphic xmlns:a="http://schemas.openxmlformats.org/drawingml/2006/main">
+                  <a:graphicData uri="http://schemas.openxmlformats.org/drawingml/2006/picture">
+                    <pic:pic xmlns:pic="http://schemas.openxmlformats.org/drawingml/2006/picture">
+                      <pic:nvPicPr>
+                        <pic:cNvPr id="0" name="motion.jpg"/>
+                        <pic:cNvPicPr/>
+                      </pic:nvPicPr>
+                      <pic:blipFill>
+                        <a:blip r:embed="rId10">
+                          <a:extLst>
+                            <a:ext uri="{28A0092B-C50C-407E-A947-70E740481C1C}">
+                              <a14:useLocalDpi xmlns:a14="http://schemas.microsoft.com/office/drawing/2010/main" val="0"/>
+                            </a:ext>
+                          </a:extLst>
+                        </a:blip>
+                        <a:stretch>
+                          <a:fillRect/>
+                        </a:stretch>
+                      </pic:blipFill>
+                      <pic:spPr>
+                        <a:xfrm>
+                          <a:off x="0" y="0"/>
+                          <a:ext cx="5577840" cy="3702695"/>
+                        </a:xfrm>
+                        <a:prstGeom prst="rect">
+                          <a:avLst/>
+                        </a:prstGeom>
+                        <a:ln w="12700">
+                          <a:noFill/>
+                        </a:ln>
+                      </pic:spPr>
+                    </pic:pic>
+                  </a:graphicData>
+                </a:graphic>
+                <wp14:sizeRelH relativeFrom="margin">
+                  <wp14:pctWidth>0</wp14:pctWidth>
+                </wp14:sizeRelH>
+                <wp14:sizeRelV relativeFrom="margin">
+                  <wp14:pctHeight>0</wp14:pctHeight>
+                </wp14:sizeRelV>
+              </wp:anchor>
+            </w:drawing>
+          </w:r>
+          <w:r>
+            <w:br w:type="page"/>
+          </w:r>
+        </w:p>
+      </w:sdtContent>
+    </w:sdt>
+    <w:sdt>
+      <w:sdtPr>
+        <w:id w:val="700054739"/>
+        <w:docPartObj>
+          <w:docPartGallery w:val="Table of Contents"/>
+          <w:docPartUnique/>
+        </w:docPartObj>
+      </w:sdtPr>
+      <w:sdtEndPr>
+        <w:rPr>
+          <w:rFonts w:asciiTheme="minorHAnsi" w:eastAsiaTheme="minorHAnsi" w:hAnsiTheme="minorHAnsi" w:cstheme="minorBidi"/>
+          <w:b/>
+          <w:bCs/>
+          <w:color w:val="auto"/>
+          <w:sz w:val="22"/>
+          <w:szCs w:val="22"/>
+          <w:lang w:eastAsia="en-US"/>
+        </w:rPr>
+      </w:sdtEndPr>
+      <w:sdtContent>
+        <w:p>
+          <w:pPr>
+            <w:pStyle w:val="En-ttedetabledesmatires"/>
+          </w:pPr>
+          <w:r>
+            <w:t>Table des matières</w:t>
+          </w:r>
+        </w:p>
+        <w:p>
+          <w:pPr>
+            <w:pStyle w:val="TM1"/>
+            <w:tabs>
+              <w:tab w:val="left" w:pos="440"/>
+              <w:tab w:val="right" w:leader="dot" w:pos="9062"/>
+            </w:tabs>
+            <w:rPr>
+              <w:rFonts w:eastAsiaTheme="minorEastAsia"/>
+              <w:noProof/>
+              <w:lang w:eastAsia="fr-FR"/>
+            </w:rPr>
+          </w:pPr>
+          <w:r>
+            <w:fldChar w:fldCharType="begin"/>
+          </w:r>
+          <w:r>
+            <w:instrText xml:space="preserve"> TOC \o "1-3" \h \z \u </w:instrText>
+          </w:r>
+          <w:r>
+            <w:fldChar w:fldCharType="separate"/>
+          </w:r>
+          <w:hyperlink w:anchor="_Toc75512864" w:history="1">
+            <w:r>
+              <w:rPr>
+                <w:rStyle w:val="Lienhypertexte"/>
+                <w:noProof/>
+              </w:rPr>
+              <w:t>I.</w:t>
+            </w:r>
+            <w:r>
+              <w:rPr>
+                <w:rFonts w:eastAsiaTheme="minorEastAsia"/>
+                <w:noProof/>
+                <w:lang w:eastAsia="fr-FR"/>
+              </w:rPr>
+              <w:tab/>
+            </w:r>
+            <w:r>
+              <w:rPr>
+                <w:rStyle w:val="Lienhypertexte"/>
+                <w:noProof/>
+              </w:rPr>
+              <w:t>Liste des compétences du référentiel qui sont couvertes par le projet</w:t>
+            </w:r>
+            <w:r>
+              <w:rPr>
+                <w:noProof/>
+                <w:webHidden/>
+              </w:rPr>
+              <w:tab/>
+            </w:r>
+            <w:r>
+              <w:rPr>
+                <w:noProof/>
+                <w:webHidden/>
+              </w:rPr>
+              <w:fldChar w:fldCharType="begin"/>
+            </w:r>
+            <w:r>
+              <w:rPr>
+                <w:noProof/>
+                <w:webHidden/>
+              </w:rPr>
+              <w:instrText xml:space="preserve"> PAGEREF _Toc75512864 \h </w:instrText>
+            </w:r>
+            <w:r>
+              <w:rPr>
+                <w:noProof/>
+                <w:webHidden/>
+              </w:rPr>
+            </w:r>
+            <w:r>
+              <w:rPr>
+                <w:noProof/>
+                <w:webHidden/>
+              </w:rPr>
+              <w:fldChar w:fldCharType="separate"/>
+            </w:r>
+            <w:r>
+              <w:rPr>
+                <w:noProof/>
+                <w:webHidden/>
+              </w:rPr>
+              <w:t>3</w:t>
+            </w:r>
+            <w:r>
+              <w:rPr>
+                <w:noProof/>
+                <w:webHidden/>
+              </w:rPr>
+              <w:fldChar w:fldCharType="end"/>
+            </w:r>
+          </w:hyperlink>
+        </w:p>
+        <w:p>
+          <w:pPr>
+            <w:pStyle w:val="TM2"/>
+            <w:tabs>
+              <w:tab w:val="left" w:pos="660"/>
+              <w:tab w:val="right" w:leader="dot" w:pos="9062"/>
+            </w:tabs>
+            <w:rPr>
+              <w:rFonts w:eastAsiaTheme="minorEastAsia"/>
+              <w:noProof/>
+              <w:lang w:eastAsia="fr-FR"/>
+            </w:rPr>
+          </w:pPr>
+          <w:hyperlink w:anchor="_Toc75512865" w:history="1">
+            <w:r>
+              <w:rPr>
+                <w:rStyle w:val="Lienhypertexte"/>
+                <w:noProof/>
+              </w:rPr>
+              <w:t>A.</w:t>
+            </w:r>
+            <w:r>
+              <w:rPr>
+                <w:rFonts w:eastAsiaTheme="minorEastAsia"/>
+                <w:noProof/>
+                <w:lang w:eastAsia="fr-FR"/>
+              </w:rPr>
+              <w:tab/>
+            </w:r>
+            <w:r>
+              <w:rPr>
+                <w:rStyle w:val="Lienhypertexte"/>
+                <w:noProof/>
+              </w:rPr>
+              <w:t>Développer la partie front-end d’une application web ou web mobile en intégrant les recommandations de sécurité</w:t>
+            </w:r>
+            <w:r>
+              <w:rPr>
+                <w:noProof/>
+                <w:webHidden/>
+              </w:rPr>
+              <w:tab/>
+            </w:r>
+            <w:r>
+              <w:rPr>
+                <w:noProof/>
+                <w:webHidden/>
+              </w:rPr>
+              <w:fldChar w:fldCharType="begin"/>
+            </w:r>
+            <w:r>
+              <w:rPr>
+                <w:noProof/>
+                <w:webHidden/>
+              </w:rPr>
+              <w:instrText xml:space="preserve"> PAGEREF _Toc75512865 \h </w:instrText>
+            </w:r>
+            <w:r>
+              <w:rPr>
+                <w:noProof/>
+                <w:webHidden/>
+              </w:rPr>
+            </w:r>
+            <w:r>
+              <w:rPr>
+                <w:noProof/>
+                <w:webHidden/>
+              </w:rPr>
+              <w:fldChar w:fldCharType="separate"/>
+            </w:r>
+            <w:r>
+              <w:rPr>
+                <w:noProof/>
+                <w:webHidden/>
+              </w:rPr>
+              <w:t>3</w:t>
+            </w:r>
+            <w:r>
+              <w:rPr>
+                <w:noProof/>
+                <w:webHidden/>
+              </w:rPr>
+              <w:fldChar w:fldCharType="end"/>
+            </w:r>
+          </w:hyperlink>
+        </w:p>
+        <w:p>
+          <w:pPr>
+            <w:pStyle w:val="TM3"/>
+            <w:tabs>
+              <w:tab w:val="left" w:pos="880"/>
+              <w:tab w:val="right" w:leader="dot" w:pos="9062"/>
+            </w:tabs>
+            <w:rPr>
+              <w:rFonts w:eastAsiaTheme="minorEastAsia"/>
+              <w:noProof/>
+              <w:lang w:eastAsia="fr-FR"/>
+            </w:rPr>
+          </w:pPr>
+          <w:hyperlink w:anchor="_Toc75512866" w:history="1">
+            <w:r>
+              <w:rPr>
+                <w:rStyle w:val="Lienhypertexte"/>
+                <w:noProof/>
+              </w:rPr>
+              <w:t>1.</w:t>
+            </w:r>
+            <w:r>
+              <w:rPr>
+                <w:rFonts w:eastAsiaTheme="minorEastAsia"/>
+                <w:noProof/>
+                <w:lang w:eastAsia="fr-FR"/>
+              </w:rPr>
+              <w:tab/>
+            </w:r>
+            <w:r>
+              <w:rPr>
+                <w:rStyle w:val="Lienhypertexte"/>
+                <w:noProof/>
+              </w:rPr>
+              <w:t>Maquetter une application</w:t>
+            </w:r>
+            <w:r>
+              <w:rPr>
+                <w:noProof/>
+                <w:webHidden/>
+              </w:rPr>
+              <w:tab/>
+            </w:r>
+            <w:r>
+              <w:rPr>
+                <w:noProof/>
+                <w:webHidden/>
+              </w:rPr>
+              <w:fldChar w:fldCharType="begin"/>
+            </w:r>
+            <w:r>
+              <w:rPr>
+                <w:noProof/>
+                <w:webHidden/>
+              </w:rPr>
+              <w:instrText xml:space="preserve"> PAGEREF _Toc75512866 \h </w:instrText>
+            </w:r>
+            <w:r>
+              <w:rPr>
+                <w:noProof/>
+                <w:webHidden/>
+              </w:rPr>
+            </w:r>
+            <w:r>
+              <w:rPr>
+                <w:noProof/>
+                <w:webHidden/>
+              </w:rPr>
+              <w:fldChar w:fldCharType="separate"/>
+            </w:r>
+            <w:r>
+              <w:rPr>
+                <w:noProof/>
+                <w:webHidden/>
+              </w:rPr>
+              <w:t>3</w:t>
+            </w:r>
+            <w:r>
+              <w:rPr>
+                <w:noProof/>
+                <w:webHidden/>
+              </w:rPr>
+              <w:fldChar w:fldCharType="end"/>
+            </w:r>
+          </w:hyperlink>
+        </w:p>
+        <w:p>
+          <w:pPr>
+            <w:pStyle w:val="TM3"/>
+            <w:tabs>
+              <w:tab w:val="left" w:pos="880"/>
+              <w:tab w:val="right" w:leader="dot" w:pos="9062"/>
+            </w:tabs>
+            <w:rPr>
+              <w:rFonts w:eastAsiaTheme="minorEastAsia"/>
+              <w:noProof/>
+              <w:lang w:eastAsia="fr-FR"/>
+            </w:rPr>
+          </w:pPr>
+          <w:hyperlink w:anchor="_Toc75512867" w:history="1">
+            <w:r>
+              <w:rPr>
+                <w:rStyle w:val="Lienhypertexte"/>
+                <w:noProof/>
+              </w:rPr>
+              <w:t>2.</w:t>
+            </w:r>
+            <w:r>
+              <w:rPr>
+                <w:rFonts w:eastAsiaTheme="minorEastAsia"/>
+                <w:noProof/>
+                <w:lang w:eastAsia="fr-FR"/>
+              </w:rPr>
+              <w:tab/>
+            </w:r>
+            <w:r>
+              <w:rPr>
+                <w:rStyle w:val="Lienhypertexte"/>
+                <w:noProof/>
+              </w:rPr>
+              <w:t>Réaliser une interface utilisateur web statique et adaptable</w:t>
+            </w:r>
+            <w:r>
+              <w:rPr>
+                <w:noProof/>
+                <w:webHidden/>
+              </w:rPr>
+              <w:tab/>
+            </w:r>
+            <w:r>
+              <w:rPr>
+                <w:noProof/>
+                <w:webHidden/>
+              </w:rPr>
+              <w:fldChar w:fldCharType="begin"/>
+            </w:r>
+            <w:r>
+              <w:rPr>
+                <w:noProof/>
+                <w:webHidden/>
+              </w:rPr>
+              <w:instrText xml:space="preserve"> PAGEREF _Toc75512867 \h </w:instrText>
+            </w:r>
+            <w:r>
+              <w:rPr>
+                <w:noProof/>
+                <w:webHidden/>
+              </w:rPr>
+            </w:r>
+            <w:r>
+              <w:rPr>
+                <w:noProof/>
+                <w:webHidden/>
+              </w:rPr>
+              <w:fldChar w:fldCharType="separate"/>
+            </w:r>
+            <w:r>
+              <w:rPr>
+                <w:noProof/>
+                <w:webHidden/>
+              </w:rPr>
+              <w:t>3</w:t>
+            </w:r>
+            <w:r>
+              <w:rPr>
+                <w:noProof/>
+                <w:webHidden/>
+              </w:rPr>
+              <w:fldChar w:fldCharType="end"/>
+            </w:r>
+          </w:hyperlink>
+        </w:p>
+        <w:p>
+          <w:pPr>
+            <w:pStyle w:val="TM3"/>
+            <w:tabs>
+              <w:tab w:val="left" w:pos="880"/>
+              <w:tab w:val="right" w:leader="dot" w:pos="9062"/>
+            </w:tabs>
+            <w:rPr>
+              <w:rFonts w:eastAsiaTheme="minorEastAsia"/>
+              <w:noProof/>
+              <w:lang w:eastAsia="fr-FR"/>
+            </w:rPr>
+          </w:pPr>
+          <w:hyperlink w:anchor="_Toc75512868" w:history="1">
+            <w:r>
+              <w:rPr>
+                <w:rStyle w:val="Lienhypertexte"/>
+                <w:noProof/>
+              </w:rPr>
+              <w:t>3.</w:t>
+            </w:r>
+            <w:r>
+              <w:rPr>
+                <w:rFonts w:eastAsiaTheme="minorEastAsia"/>
+                <w:noProof/>
+                <w:lang w:eastAsia="fr-FR"/>
+              </w:rPr>
+              <w:tab/>
+            </w:r>
+            <w:r>
+              <w:rPr>
+                <w:rStyle w:val="Lienhypertexte"/>
+                <w:noProof/>
+              </w:rPr>
+              <w:t>Développer une interface utilisateur web dynamique</w:t>
+            </w:r>
+            <w:r>
+              <w:rPr>
+                <w:noProof/>
+                <w:webHidden/>
+              </w:rPr>
+              <w:tab/>
+            </w:r>
+            <w:r>
+              <w:rPr>
+                <w:noProof/>
+                <w:webHidden/>
+              </w:rPr>
+              <w:fldChar w:fldCharType="begin"/>
+            </w:r>
+            <w:r>
+              <w:rPr>
+                <w:noProof/>
+                <w:webHidden/>
+              </w:rPr>
+              <w:instrText xml:space="preserve"> PAGEREF _Toc75512868 \h </w:instrText>
+            </w:r>
+            <w:r>
+              <w:rPr>
+                <w:noProof/>
+                <w:webHidden/>
+              </w:rPr>
+            </w:r>
+            <w:r>
+              <w:rPr>
+                <w:noProof/>
+                <w:webHidden/>
+              </w:rPr>
+              <w:fldChar w:fldCharType="separate"/>
+            </w:r>
+            <w:r>
+              <w:rPr>
+                <w:noProof/>
+                <w:webHidden/>
+              </w:rPr>
+              <w:t>3</w:t>
+            </w:r>
+            <w:r>
+              <w:rPr>
+                <w:noProof/>
+                <w:webHidden/>
+              </w:rPr>
+              <w:fldChar w:fldCharType="end"/>
+            </w:r>
+          </w:hyperlink>
+        </w:p>
+        <w:p>
+          <w:pPr>
+            <w:pStyle w:val="TM3"/>
+            <w:tabs>
+              <w:tab w:val="left" w:pos="880"/>
+              <w:tab w:val="right" w:leader="dot" w:pos="9062"/>
+            </w:tabs>
+            <w:rPr>
+              <w:rFonts w:eastAsiaTheme="minorEastAsia"/>
+              <w:noProof/>
+              <w:lang w:eastAsia="fr-FR"/>
+            </w:rPr>
+          </w:pPr>
+          <w:hyperlink w:anchor="_Toc75512869" w:history="1">
+            <w:r>
+              <w:rPr>
+                <w:rStyle w:val="Lienhypertexte"/>
+                <w:noProof/>
+              </w:rPr>
+              <w:t>4.</w:t>
+            </w:r>
+            <w:r>
+              <w:rPr>
+                <w:rFonts w:eastAsiaTheme="minorEastAsia"/>
+                <w:noProof/>
+                <w:lang w:eastAsia="fr-FR"/>
+              </w:rPr>
+              <w:tab/>
+            </w:r>
+            <w:r>
+              <w:rPr>
+                <w:rStyle w:val="Lienhypertexte"/>
+                <w:noProof/>
+              </w:rPr>
+              <w:t>Réaliser une interface utilisateur avec une solution de gestion de contenu ou e-commerce</w:t>
+            </w:r>
+            <w:r>
+              <w:rPr>
+                <w:noProof/>
+                <w:webHidden/>
+              </w:rPr>
+              <w:tab/>
+            </w:r>
+            <w:r>
+              <w:rPr>
+                <w:noProof/>
+                <w:webHidden/>
+              </w:rPr>
+              <w:fldChar w:fldCharType="begin"/>
+            </w:r>
+            <w:r>
+              <w:rPr>
+                <w:noProof/>
+                <w:webHidden/>
+              </w:rPr>
+              <w:instrText xml:space="preserve"> PAGEREF _Toc75512869 \h </w:instrText>
+            </w:r>
+            <w:r>
+              <w:rPr>
+                <w:noProof/>
+                <w:webHidden/>
+              </w:rPr>
+            </w:r>
+            <w:r>
+              <w:rPr>
+                <w:noProof/>
+                <w:webHidden/>
+              </w:rPr>
+              <w:fldChar w:fldCharType="separate"/>
+            </w:r>
+            <w:r>
+              <w:rPr>
+                <w:noProof/>
+                <w:webHidden/>
+              </w:rPr>
+              <w:t>3</w:t>
+            </w:r>
+            <w:r>
+              <w:rPr>
+                <w:noProof/>
+                <w:webHidden/>
+              </w:rPr>
+              <w:fldChar w:fldCharType="end"/>
+            </w:r>
+          </w:hyperlink>
+        </w:p>
+        <w:p>
+          <w:pPr>
+            <w:pStyle w:val="TM2"/>
+            <w:tabs>
+              <w:tab w:val="left" w:pos="660"/>
+              <w:tab w:val="right" w:leader="dot" w:pos="9062"/>
+            </w:tabs>
+            <w:rPr>
+              <w:rFonts w:eastAsiaTheme="minorEastAsia"/>
+              <w:noProof/>
+              <w:lang w:eastAsia="fr-FR"/>
+            </w:rPr>
+          </w:pPr>
+          <w:hyperlink w:anchor="_Toc75512870" w:history="1">
+            <w:r>
+              <w:rPr>
+                <w:rStyle w:val="Lienhypertexte"/>
+                <w:noProof/>
+              </w:rPr>
+              <w:t>B.</w:t>
+            </w:r>
+            <w:r>
+              <w:rPr>
+                <w:rFonts w:eastAsiaTheme="minorEastAsia"/>
+                <w:noProof/>
+                <w:lang w:eastAsia="fr-FR"/>
+              </w:rPr>
+              <w:tab/>
+            </w:r>
+            <w:r>
+              <w:rPr>
+                <w:rStyle w:val="Lienhypertexte"/>
+                <w:noProof/>
+              </w:rPr>
+              <w:t>Développer la partie back-end d’une application web ou web mobile en intégrant les recommandations de sécurité</w:t>
+            </w:r>
+            <w:r>
+              <w:rPr>
+                <w:noProof/>
+                <w:webHidden/>
+              </w:rPr>
+              <w:tab/>
+            </w:r>
+            <w:r>
+              <w:rPr>
+                <w:noProof/>
+                <w:webHidden/>
+              </w:rPr>
+              <w:fldChar w:fldCharType="begin"/>
+            </w:r>
+            <w:r>
+              <w:rPr>
+                <w:noProof/>
+                <w:webHidden/>
+              </w:rPr>
+              <w:instrText xml:space="preserve"> PAGEREF _Toc75512870 \h </w:instrText>
+            </w:r>
+            <w:r>
+              <w:rPr>
+                <w:noProof/>
+                <w:webHidden/>
+              </w:rPr>
+            </w:r>
+            <w:r>
+              <w:rPr>
+                <w:noProof/>
+                <w:webHidden/>
+              </w:rPr>
+              <w:fldChar w:fldCharType="separate"/>
+            </w:r>
+            <w:r>
+              <w:rPr>
+                <w:noProof/>
+                <w:webHidden/>
+              </w:rPr>
+              <w:t>3</w:t>
+            </w:r>
+            <w:r>
+              <w:rPr>
+                <w:noProof/>
+                <w:webHidden/>
+              </w:rPr>
+              <w:fldChar w:fldCharType="end"/>
+            </w:r>
+          </w:hyperlink>
+        </w:p>
+        <w:p>
+          <w:pPr>
+            <w:pStyle w:val="TM3"/>
+            <w:tabs>
+              <w:tab w:val="left" w:pos="880"/>
+              <w:tab w:val="right" w:leader="dot" w:pos="9062"/>
+            </w:tabs>
+            <w:rPr>
+              <w:rFonts w:eastAsiaTheme="minorEastAsia"/>
+              <w:noProof/>
+              <w:lang w:eastAsia="fr-FR"/>
+            </w:rPr>
+          </w:pPr>
+          <w:hyperlink w:anchor="_Toc75512871" w:history="1">
+            <w:r>
+              <w:rPr>
+                <w:rStyle w:val="Lienhypertexte"/>
+                <w:noProof/>
+              </w:rPr>
+              <w:t>1.</w:t>
+            </w:r>
+            <w:r>
+              <w:rPr>
+                <w:rFonts w:eastAsiaTheme="minorEastAsia"/>
+                <w:noProof/>
+                <w:lang w:eastAsia="fr-FR"/>
+              </w:rPr>
+              <w:tab/>
+            </w:r>
+            <w:r>
+              <w:rPr>
+                <w:rStyle w:val="Lienhypertexte"/>
+                <w:noProof/>
+              </w:rPr>
+              <w:t>Créer une base de données</w:t>
+            </w:r>
+            <w:r>
+              <w:rPr>
+                <w:noProof/>
+                <w:webHidden/>
+              </w:rPr>
+              <w:tab/>
+            </w:r>
+            <w:r>
+              <w:rPr>
+                <w:noProof/>
+                <w:webHidden/>
+              </w:rPr>
+              <w:fldChar w:fldCharType="begin"/>
+            </w:r>
+            <w:r>
+              <w:rPr>
+                <w:noProof/>
+                <w:webHidden/>
+              </w:rPr>
+              <w:instrText xml:space="preserve"> PAGEREF _Toc75512871 \h </w:instrText>
+            </w:r>
+            <w:r>
+              <w:rPr>
+                <w:noProof/>
+                <w:webHidden/>
+              </w:rPr>
+            </w:r>
+            <w:r>
+              <w:rPr>
+                <w:noProof/>
+                <w:webHidden/>
+              </w:rPr>
+              <w:fldChar w:fldCharType="separate"/>
+            </w:r>
+            <w:r>
+              <w:rPr>
+                <w:noProof/>
+                <w:webHidden/>
+              </w:rPr>
+              <w:t>3</w:t>
+            </w:r>
+            <w:r>
+              <w:rPr>
+                <w:noProof/>
+                <w:webHidden/>
+              </w:rPr>
+              <w:fldChar w:fldCharType="end"/>
+            </w:r>
+          </w:hyperlink>
+        </w:p>
+        <w:p>
+          <w:pPr>
+            <w:pStyle w:val="TM3"/>
+            <w:tabs>
+              <w:tab w:val="left" w:pos="880"/>
+              <w:tab w:val="right" w:leader="dot" w:pos="9062"/>
+            </w:tabs>
+            <w:rPr>
+              <w:rFonts w:eastAsiaTheme="minorEastAsia"/>
+              <w:noProof/>
+              <w:lang w:eastAsia="fr-FR"/>
+            </w:rPr>
+          </w:pPr>
+          <w:hyperlink w:anchor="_Toc75512872" w:history="1">
+            <w:r>
+              <w:rPr>
+                <w:rStyle w:val="Lienhypertexte"/>
+                <w:noProof/>
+              </w:rPr>
+              <w:t>2.</w:t>
+            </w:r>
+            <w:r>
+              <w:rPr>
+                <w:rFonts w:eastAsiaTheme="minorEastAsia"/>
+                <w:noProof/>
+                <w:lang w:eastAsia="fr-FR"/>
+              </w:rPr>
+              <w:tab/>
+            </w:r>
+            <w:r>
+              <w:rPr>
+                <w:rStyle w:val="Lienhypertexte"/>
+                <w:noProof/>
+              </w:rPr>
+              <w:t>Développer les composants d’accès aux données</w:t>
+            </w:r>
+            <w:r>
+              <w:rPr>
+                <w:noProof/>
+                <w:webHidden/>
+              </w:rPr>
+              <w:tab/>
+            </w:r>
+            <w:r>
+              <w:rPr>
+                <w:noProof/>
+                <w:webHidden/>
+              </w:rPr>
+              <w:fldChar w:fldCharType="begin"/>
+            </w:r>
+            <w:r>
+              <w:rPr>
+                <w:noProof/>
+                <w:webHidden/>
+              </w:rPr>
+              <w:instrText xml:space="preserve"> PAGEREF _Toc75512872 \h </w:instrText>
+            </w:r>
+            <w:r>
+              <w:rPr>
+                <w:noProof/>
+                <w:webHidden/>
+              </w:rPr>
+            </w:r>
+            <w:r>
+              <w:rPr>
+                <w:noProof/>
+                <w:webHidden/>
+              </w:rPr>
+              <w:fldChar w:fldCharType="separate"/>
+            </w:r>
+            <w:r>
+              <w:rPr>
+                <w:noProof/>
+                <w:webHidden/>
+              </w:rPr>
+              <w:t>3</w:t>
+            </w:r>
+            <w:r>
+              <w:rPr>
+                <w:noProof/>
+                <w:webHidden/>
+              </w:rPr>
+              <w:fldChar w:fldCharType="end"/>
+            </w:r>
+          </w:hyperlink>
+        </w:p>
+        <w:p>
+          <w:pPr>
+            <w:pStyle w:val="TM3"/>
+            <w:tabs>
+              <w:tab w:val="left" w:pos="880"/>
+              <w:tab w:val="right" w:leader="dot" w:pos="9062"/>
+            </w:tabs>
+            <w:rPr>
+              <w:rFonts w:eastAsiaTheme="minorEastAsia"/>
+              <w:noProof/>
+              <w:lang w:eastAsia="fr-FR"/>
+            </w:rPr>
+          </w:pPr>
+          <w:hyperlink w:anchor="_Toc75512873" w:history="1">
+            <w:r>
+              <w:rPr>
+                <w:rStyle w:val="Lienhypertexte"/>
+                <w:noProof/>
+              </w:rPr>
+              <w:t>3.</w:t>
+            </w:r>
+            <w:r>
+              <w:rPr>
+                <w:rFonts w:eastAsiaTheme="minorEastAsia"/>
+                <w:noProof/>
+                <w:lang w:eastAsia="fr-FR"/>
+              </w:rPr>
+              <w:tab/>
+            </w:r>
+            <w:r>
+              <w:rPr>
+                <w:rStyle w:val="Lienhypertexte"/>
+                <w:noProof/>
+              </w:rPr>
+              <w:t>Développer la partie back-end d’une application web ou web mobile</w:t>
+            </w:r>
+            <w:r>
+              <w:rPr>
+                <w:noProof/>
+                <w:webHidden/>
+              </w:rPr>
+              <w:tab/>
+            </w:r>
+            <w:r>
+              <w:rPr>
+                <w:noProof/>
+                <w:webHidden/>
+              </w:rPr>
+              <w:fldChar w:fldCharType="begin"/>
+            </w:r>
+            <w:r>
+              <w:rPr>
+                <w:noProof/>
+                <w:webHidden/>
+              </w:rPr>
+              <w:instrText xml:space="preserve"> PAGEREF _Toc75512873 \h </w:instrText>
+            </w:r>
+            <w:r>
+              <w:rPr>
+                <w:noProof/>
+                <w:webHidden/>
+              </w:rPr>
+            </w:r>
+            <w:r>
+              <w:rPr>
+                <w:noProof/>
+                <w:webHidden/>
+              </w:rPr>
+              <w:fldChar w:fldCharType="separate"/>
+            </w:r>
+            <w:r>
+              <w:rPr>
+                <w:noProof/>
+                <w:webHidden/>
+              </w:rPr>
+              <w:t>3</w:t>
+            </w:r>
+            <w:r>
+              <w:rPr>
+                <w:noProof/>
+                <w:webHidden/>
+              </w:rPr>
+              <w:fldChar w:fldCharType="end"/>
+            </w:r>
+          </w:hyperlink>
+        </w:p>
+        <w:p>
+          <w:pPr>
+            <w:pStyle w:val="TM3"/>
+            <w:tabs>
+              <w:tab w:val="left" w:pos="880"/>
+              <w:tab w:val="right" w:leader="dot" w:pos="9062"/>
+            </w:tabs>
+            <w:rPr>
+              <w:rFonts w:eastAsiaTheme="minorEastAsia"/>
+              <w:noProof/>
+              <w:lang w:eastAsia="fr-FR"/>
+            </w:rPr>
+          </w:pPr>
+          <w:hyperlink w:anchor="_Toc75512874" w:history="1">
+            <w:r>
+              <w:rPr>
+                <w:rStyle w:val="Lienhypertexte"/>
+                <w:noProof/>
+              </w:rPr>
+              <w:t>4.</w:t>
+            </w:r>
+            <w:r>
+              <w:rPr>
+                <w:rFonts w:eastAsiaTheme="minorEastAsia"/>
+                <w:noProof/>
+                <w:lang w:eastAsia="fr-FR"/>
+              </w:rPr>
+              <w:tab/>
+            </w:r>
+            <w:r>
+              <w:rPr>
+                <w:rStyle w:val="Lienhypertexte"/>
+                <w:noProof/>
+              </w:rPr>
+              <w:t>Elaborer et mettre en œuvre des composants dans une application de gestion de contenu ou e-commerce</w:t>
+            </w:r>
+            <w:r>
+              <w:rPr>
+                <w:noProof/>
+                <w:webHidden/>
+              </w:rPr>
+              <w:tab/>
+            </w:r>
+            <w:r>
+              <w:rPr>
+                <w:noProof/>
+                <w:webHidden/>
+              </w:rPr>
+              <w:fldChar w:fldCharType="begin"/>
+            </w:r>
+            <w:r>
+              <w:rPr>
+                <w:noProof/>
+                <w:webHidden/>
+              </w:rPr>
+              <w:instrText xml:space="preserve"> PAGEREF _Toc75512874 \h </w:instrText>
+            </w:r>
+            <w:r>
+              <w:rPr>
+                <w:noProof/>
+                <w:webHidden/>
+              </w:rPr>
+            </w:r>
+            <w:r>
+              <w:rPr>
+                <w:noProof/>
+                <w:webHidden/>
+              </w:rPr>
+              <w:fldChar w:fldCharType="separate"/>
+            </w:r>
+            <w:r>
+              <w:rPr>
+                <w:noProof/>
+                <w:webHidden/>
+              </w:rPr>
+              <w:t>3</w:t>
+            </w:r>
+            <w:r>
+              <w:rPr>
+                <w:noProof/>
+                <w:webHidden/>
+              </w:rPr>
+              <w:fldChar w:fldCharType="end"/>
+            </w:r>
+          </w:hyperlink>
+        </w:p>
+        <w:p>
+          <w:pPr>
+            <w:pStyle w:val="TM1"/>
+            <w:tabs>
+              <w:tab w:val="left" w:pos="440"/>
+              <w:tab w:val="right" w:leader="dot" w:pos="9062"/>
+            </w:tabs>
+            <w:rPr>
+              <w:rFonts w:eastAsiaTheme="minorEastAsia"/>
+              <w:noProof/>
+              <w:lang w:eastAsia="fr-FR"/>
+            </w:rPr>
+          </w:pPr>
+          <w:hyperlink w:anchor="_Toc75512875" w:history="1">
+            <w:r>
+              <w:rPr>
+                <w:rStyle w:val="Lienhypertexte"/>
+                <w:noProof/>
+              </w:rPr>
+              <w:t>II.</w:t>
+            </w:r>
+            <w:r>
+              <w:rPr>
+                <w:rFonts w:eastAsiaTheme="minorEastAsia"/>
+                <w:noProof/>
+                <w:lang w:eastAsia="fr-FR"/>
+              </w:rPr>
+              <w:tab/>
+            </w:r>
+            <w:r>
+              <w:rPr>
+                <w:rStyle w:val="Lienhypertexte"/>
+                <w:noProof/>
+              </w:rPr>
+              <w:t>Résumé du projet en français d’une longueur d’environ 20 lignes soit 200 à 250 mots, ou environ 1200 caractères espaces non compris</w:t>
+            </w:r>
+            <w:r>
+              <w:rPr>
+                <w:noProof/>
+                <w:webHidden/>
+              </w:rPr>
+              <w:tab/>
+            </w:r>
+            <w:r>
+              <w:rPr>
+                <w:noProof/>
+                <w:webHidden/>
+              </w:rPr>
+              <w:fldChar w:fldCharType="begin"/>
+            </w:r>
+            <w:r>
+              <w:rPr>
+                <w:noProof/>
+                <w:webHidden/>
+              </w:rPr>
+              <w:instrText xml:space="preserve"> PAGEREF _Toc75512875 \h </w:instrText>
+            </w:r>
+            <w:r>
+              <w:rPr>
+                <w:noProof/>
+                <w:webHidden/>
+              </w:rPr>
+            </w:r>
+            <w:r>
+              <w:rPr>
+                <w:noProof/>
+                <w:webHidden/>
+              </w:rPr>
+              <w:fldChar w:fldCharType="separate"/>
+            </w:r>
+            <w:r>
+              <w:rPr>
+                <w:noProof/>
+                <w:webHidden/>
+              </w:rPr>
+              <w:t>3</w:t>
+            </w:r>
+            <w:r>
+              <w:rPr>
+                <w:noProof/>
+                <w:webHidden/>
+              </w:rPr>
+              <w:fldChar w:fldCharType="end"/>
+            </w:r>
+          </w:hyperlink>
+        </w:p>
+        <w:p>
+          <w:pPr>
+            <w:pStyle w:val="TM1"/>
+            <w:tabs>
+              <w:tab w:val="left" w:pos="660"/>
+              <w:tab w:val="right" w:leader="dot" w:pos="9062"/>
+            </w:tabs>
+            <w:rPr>
+              <w:rFonts w:eastAsiaTheme="minorEastAsia"/>
+              <w:noProof/>
+              <w:lang w:eastAsia="fr-FR"/>
+            </w:rPr>
+          </w:pPr>
+          <w:hyperlink w:anchor="_Toc75512876" w:history="1">
+            <w:r>
+              <w:rPr>
+                <w:rStyle w:val="Lienhypertexte"/>
+                <w:noProof/>
+              </w:rPr>
+              <w:t>III.</w:t>
+            </w:r>
+            <w:r>
+              <w:rPr>
+                <w:rFonts w:eastAsiaTheme="minorEastAsia"/>
+                <w:noProof/>
+                <w:lang w:eastAsia="fr-FR"/>
+              </w:rPr>
+              <w:tab/>
+            </w:r>
+            <w:r>
+              <w:rPr>
+                <w:rStyle w:val="Lienhypertexte"/>
+                <w:noProof/>
+              </w:rPr>
+              <w:t>Cahier des charges, expression des besoins, ou spécifications fonctionnelles du projet</w:t>
+            </w:r>
+            <w:r>
+              <w:rPr>
+                <w:noProof/>
+                <w:webHidden/>
+              </w:rPr>
+              <w:tab/>
+            </w:r>
+            <w:r>
+              <w:rPr>
+                <w:noProof/>
+                <w:webHidden/>
+              </w:rPr>
+              <w:fldChar w:fldCharType="begin"/>
+            </w:r>
+            <w:r>
+              <w:rPr>
+                <w:noProof/>
+                <w:webHidden/>
+              </w:rPr>
+              <w:instrText xml:space="preserve"> PAGEREF _Toc75512876 \h </w:instrText>
+            </w:r>
+            <w:r>
+              <w:rPr>
+                <w:noProof/>
+                <w:webHidden/>
+              </w:rPr>
+            </w:r>
+            <w:r>
+              <w:rPr>
+                <w:noProof/>
+                <w:webHidden/>
+              </w:rPr>
+              <w:fldChar w:fldCharType="separate"/>
+            </w:r>
+            <w:r>
+              <w:rPr>
+                <w:noProof/>
+                <w:webHidden/>
+              </w:rPr>
+              <w:t>3</w:t>
+            </w:r>
+            <w:r>
+              <w:rPr>
+                <w:noProof/>
+                <w:webHidden/>
+              </w:rPr>
+              <w:fldChar w:fldCharType="end"/>
+            </w:r>
+          </w:hyperlink>
+        </w:p>
+        <w:p>
+          <w:pPr>
+            <w:pStyle w:val="TM2"/>
+            <w:tabs>
+              <w:tab w:val="left" w:pos="660"/>
+              <w:tab w:val="right" w:leader="dot" w:pos="9062"/>
+            </w:tabs>
+            <w:rPr>
+              <w:rFonts w:eastAsiaTheme="minorEastAsia"/>
+              <w:noProof/>
+              <w:lang w:eastAsia="fr-FR"/>
+            </w:rPr>
+          </w:pPr>
+          <w:hyperlink w:anchor="_Toc75512877" w:history="1">
+            <w:r>
+              <w:rPr>
+                <w:rStyle w:val="Lienhypertexte"/>
+                <w:noProof/>
+              </w:rPr>
+              <w:t>A.</w:t>
+            </w:r>
+            <w:r>
+              <w:rPr>
+                <w:rFonts w:eastAsiaTheme="minorEastAsia"/>
+                <w:noProof/>
+                <w:lang w:eastAsia="fr-FR"/>
+              </w:rPr>
+              <w:tab/>
+            </w:r>
+            <w:r>
+              <w:rPr>
+                <w:rStyle w:val="Lienhypertexte"/>
+                <w:noProof/>
+              </w:rPr>
+              <w:t>Cahier des charges</w:t>
+            </w:r>
+            <w:r>
+              <w:rPr>
+                <w:noProof/>
+                <w:webHidden/>
+              </w:rPr>
+              <w:tab/>
+            </w:r>
+            <w:r>
+              <w:rPr>
+                <w:noProof/>
+                <w:webHidden/>
+              </w:rPr>
+              <w:fldChar w:fldCharType="begin"/>
+            </w:r>
+            <w:r>
+              <w:rPr>
+                <w:noProof/>
+                <w:webHidden/>
+              </w:rPr>
+              <w:instrText xml:space="preserve"> PAGEREF _Toc75512877 \h </w:instrText>
+            </w:r>
+            <w:r>
+              <w:rPr>
+                <w:noProof/>
+                <w:webHidden/>
+              </w:rPr>
+            </w:r>
+            <w:r>
+              <w:rPr>
+                <w:noProof/>
+                <w:webHidden/>
+              </w:rPr>
+              <w:fldChar w:fldCharType="separate"/>
+            </w:r>
+            <w:r>
+              <w:rPr>
+                <w:noProof/>
+                <w:webHidden/>
+              </w:rPr>
+              <w:t>3</w:t>
+            </w:r>
+            <w:r>
+              <w:rPr>
+                <w:noProof/>
+                <w:webHidden/>
+              </w:rPr>
+              <w:fldChar w:fldCharType="end"/>
+            </w:r>
+          </w:hyperlink>
+        </w:p>
+        <w:p>
+          <w:pPr>
+            <w:pStyle w:val="TM2"/>
+            <w:tabs>
+              <w:tab w:val="left" w:pos="660"/>
+              <w:tab w:val="right" w:leader="dot" w:pos="9062"/>
+            </w:tabs>
+            <w:rPr>
+              <w:rFonts w:eastAsiaTheme="minorEastAsia"/>
+              <w:noProof/>
+              <w:lang w:eastAsia="fr-FR"/>
+            </w:rPr>
+          </w:pPr>
+          <w:hyperlink w:anchor="_Toc75512878" w:history="1">
+            <w:r>
+              <w:rPr>
+                <w:rStyle w:val="Lienhypertexte"/>
+                <w:noProof/>
+              </w:rPr>
+              <w:t>B.</w:t>
+            </w:r>
+            <w:r>
+              <w:rPr>
+                <w:rFonts w:eastAsiaTheme="minorEastAsia"/>
+                <w:noProof/>
+                <w:lang w:eastAsia="fr-FR"/>
+              </w:rPr>
+              <w:tab/>
+            </w:r>
+            <w:r>
+              <w:rPr>
+                <w:rStyle w:val="Lienhypertexte"/>
+                <w:noProof/>
+              </w:rPr>
+              <w:t>Expression des besoins</w:t>
+            </w:r>
+            <w:r>
+              <w:rPr>
+                <w:noProof/>
+                <w:webHidden/>
+              </w:rPr>
+              <w:tab/>
+            </w:r>
+            <w:r>
+              <w:rPr>
+                <w:noProof/>
+                <w:webHidden/>
+              </w:rPr>
+              <w:fldChar w:fldCharType="begin"/>
+            </w:r>
+            <w:r>
+              <w:rPr>
+                <w:noProof/>
+                <w:webHidden/>
+              </w:rPr>
+              <w:instrText xml:space="preserve"> PAGEREF _Toc75512878 \h </w:instrText>
+            </w:r>
+            <w:r>
+              <w:rPr>
+                <w:noProof/>
+                <w:webHidden/>
+              </w:rPr>
+            </w:r>
+            <w:r>
+              <w:rPr>
+                <w:noProof/>
+                <w:webHidden/>
+              </w:rPr>
+              <w:fldChar w:fldCharType="separate"/>
+            </w:r>
+            <w:r>
+              <w:rPr>
+                <w:noProof/>
+                <w:webHidden/>
+              </w:rPr>
+              <w:t>3</w:t>
+            </w:r>
+            <w:r>
+              <w:rPr>
+                <w:noProof/>
+                <w:webHidden/>
+              </w:rPr>
+              <w:fldChar w:fldCharType="end"/>
+            </w:r>
+          </w:hyperlink>
+        </w:p>
+        <w:p>
+          <w:pPr>
+            <w:pStyle w:val="TM2"/>
+            <w:tabs>
+              <w:tab w:val="left" w:pos="660"/>
+              <w:tab w:val="right" w:leader="dot" w:pos="9062"/>
+            </w:tabs>
+            <w:rPr>
+              <w:rFonts w:eastAsiaTheme="minorEastAsia"/>
+              <w:noProof/>
+              <w:lang w:eastAsia="fr-FR"/>
+            </w:rPr>
+          </w:pPr>
+          <w:hyperlink w:anchor="_Toc75512879" w:history="1">
+            <w:r>
+              <w:rPr>
+                <w:rStyle w:val="Lienhypertexte"/>
+                <w:noProof/>
+              </w:rPr>
+              <w:t>C.</w:t>
+            </w:r>
+            <w:r>
+              <w:rPr>
+                <w:rFonts w:eastAsiaTheme="minorEastAsia"/>
+                <w:noProof/>
+                <w:lang w:eastAsia="fr-FR"/>
+              </w:rPr>
+              <w:tab/>
+            </w:r>
+            <w:r>
+              <w:rPr>
+                <w:rStyle w:val="Lienhypertexte"/>
+                <w:noProof/>
+              </w:rPr>
+              <w:t>Spécifications fonctionnelles du projet</w:t>
+            </w:r>
+            <w:r>
+              <w:rPr>
+                <w:noProof/>
+                <w:webHidden/>
+              </w:rPr>
+              <w:tab/>
+            </w:r>
+            <w:r>
+              <w:rPr>
+                <w:noProof/>
+                <w:webHidden/>
+              </w:rPr>
+              <w:fldChar w:fldCharType="begin"/>
+            </w:r>
+            <w:r>
+              <w:rPr>
+                <w:noProof/>
+                <w:webHidden/>
+              </w:rPr>
+              <w:instrText xml:space="preserve"> PAGEREF _Toc75512879 \h </w:instrText>
+            </w:r>
+            <w:r>
+              <w:rPr>
+                <w:noProof/>
+                <w:webHidden/>
+              </w:rPr>
+            </w:r>
+            <w:r>
+              <w:rPr>
+                <w:noProof/>
+                <w:webHidden/>
+              </w:rPr>
+              <w:fldChar w:fldCharType="separate"/>
+            </w:r>
+            <w:r>
+              <w:rPr>
+                <w:noProof/>
+                <w:webHidden/>
+              </w:rPr>
+              <w:t>3</w:t>
+            </w:r>
+            <w:r>
+              <w:rPr>
+                <w:noProof/>
+                <w:webHidden/>
+              </w:rPr>
+              <w:fldChar w:fldCharType="end"/>
+            </w:r>
+          </w:hyperlink>
+        </w:p>
+        <w:p>
+          <w:pPr>
+            <w:pStyle w:val="TM3"/>
+            <w:tabs>
+              <w:tab w:val="left" w:pos="880"/>
+              <w:tab w:val="right" w:leader="dot" w:pos="9062"/>
+            </w:tabs>
+            <w:rPr>
+              <w:rFonts w:eastAsiaTheme="minorEastAsia"/>
+              <w:noProof/>
+              <w:lang w:eastAsia="fr-FR"/>
+            </w:rPr>
+          </w:pPr>
+          <w:hyperlink w:anchor="_Toc75512880" w:history="1">
+            <w:r>
+              <w:rPr>
+                <w:rStyle w:val="Lienhypertexte"/>
+                <w:noProof/>
+              </w:rPr>
+              <w:t>1.</w:t>
+            </w:r>
+            <w:r>
+              <w:rPr>
+                <w:rFonts w:eastAsiaTheme="minorEastAsia"/>
+                <w:noProof/>
+                <w:lang w:eastAsia="fr-FR"/>
+              </w:rPr>
+              <w:tab/>
+            </w:r>
+            <w:r>
+              <w:rPr>
+                <w:rStyle w:val="Lienhypertexte"/>
+                <w:noProof/>
+              </w:rPr>
+              <w:t>Front-End</w:t>
+            </w:r>
+            <w:r>
+              <w:rPr>
+                <w:noProof/>
+                <w:webHidden/>
+              </w:rPr>
+              <w:tab/>
+            </w:r>
+            <w:r>
+              <w:rPr>
+                <w:noProof/>
+                <w:webHidden/>
+              </w:rPr>
+              <w:fldChar w:fldCharType="begin"/>
+            </w:r>
+            <w:r>
+              <w:rPr>
+                <w:noProof/>
+                <w:webHidden/>
+              </w:rPr>
+              <w:instrText xml:space="preserve"> PAGEREF _Toc75512880 \h </w:instrText>
+            </w:r>
+            <w:r>
+              <w:rPr>
+                <w:noProof/>
+                <w:webHidden/>
+              </w:rPr>
+            </w:r>
+            <w:r>
+              <w:rPr>
+                <w:noProof/>
+                <w:webHidden/>
+              </w:rPr>
+              <w:fldChar w:fldCharType="separate"/>
+            </w:r>
+            <w:r>
+              <w:rPr>
+                <w:noProof/>
+                <w:webHidden/>
+              </w:rPr>
+              <w:t>3</w:t>
+            </w:r>
+            <w:r>
+              <w:rPr>
+                <w:noProof/>
+                <w:webHidden/>
+              </w:rPr>
+              <w:fldChar w:fldCharType="end"/>
+            </w:r>
+          </w:hyperlink>
+        </w:p>
+        <w:p>
+          <w:pPr>
+            <w:pStyle w:val="TM3"/>
+            <w:tabs>
+              <w:tab w:val="left" w:pos="880"/>
+              <w:tab w:val="right" w:leader="dot" w:pos="9062"/>
+            </w:tabs>
+            <w:rPr>
+              <w:rFonts w:eastAsiaTheme="minorEastAsia"/>
+              <w:noProof/>
+              <w:lang w:eastAsia="fr-FR"/>
+            </w:rPr>
+          </w:pPr>
+          <w:hyperlink w:anchor="_Toc75512881" w:history="1">
+            <w:r>
+              <w:rPr>
+                <w:rStyle w:val="Lienhypertexte"/>
+                <w:noProof/>
+              </w:rPr>
+              <w:t>2.</w:t>
+            </w:r>
+            <w:r>
+              <w:rPr>
+                <w:rFonts w:eastAsiaTheme="minorEastAsia"/>
+                <w:noProof/>
+                <w:lang w:eastAsia="fr-FR"/>
+              </w:rPr>
+              <w:tab/>
+            </w:r>
+            <w:r>
+              <w:rPr>
+                <w:rStyle w:val="Lienhypertexte"/>
+                <w:noProof/>
+              </w:rPr>
+              <w:t>Back-End</w:t>
+            </w:r>
+            <w:r>
+              <w:rPr>
+                <w:noProof/>
+                <w:webHidden/>
+              </w:rPr>
+              <w:tab/>
+            </w:r>
+            <w:r>
+              <w:rPr>
+                <w:noProof/>
+                <w:webHidden/>
+              </w:rPr>
+              <w:fldChar w:fldCharType="begin"/>
+            </w:r>
+            <w:r>
+              <w:rPr>
+                <w:noProof/>
+                <w:webHidden/>
+              </w:rPr>
+              <w:instrText xml:space="preserve"> PAGEREF _Toc75512881 \h </w:instrText>
+            </w:r>
+            <w:r>
+              <w:rPr>
+                <w:noProof/>
+                <w:webHidden/>
+              </w:rPr>
+            </w:r>
+            <w:r>
+              <w:rPr>
+                <w:noProof/>
+                <w:webHidden/>
+              </w:rPr>
+              <w:fldChar w:fldCharType="separate"/>
+            </w:r>
+            <w:r>
+              <w:rPr>
+                <w:noProof/>
+                <w:webHidden/>
+              </w:rPr>
+              <w:t>3</w:t>
+            </w:r>
+            <w:r>
+              <w:rPr>
+                <w:noProof/>
+                <w:webHidden/>
+              </w:rPr>
+              <w:fldChar w:fldCharType="end"/>
+            </w:r>
+          </w:hyperlink>
+        </w:p>
+        <w:p>
+          <w:pPr>
+            <w:pStyle w:val="TM1"/>
+            <w:tabs>
+              <w:tab w:val="left" w:pos="660"/>
+              <w:tab w:val="right" w:leader="dot" w:pos="9062"/>
+            </w:tabs>
+            <w:rPr>
+              <w:rFonts w:eastAsiaTheme="minorEastAsia"/>
+              <w:noProof/>
+              <w:lang w:eastAsia="fr-FR"/>
+            </w:rPr>
+          </w:pPr>
+          <w:hyperlink w:anchor="_Toc75512882" w:history="1">
+            <w:r>
+              <w:rPr>
+                <w:rStyle w:val="Lienhypertexte"/>
+                <w:noProof/>
+              </w:rPr>
+              <w:t>IV.</w:t>
+            </w:r>
+            <w:r>
+              <w:rPr>
+                <w:rFonts w:eastAsiaTheme="minorEastAsia"/>
+                <w:noProof/>
+                <w:lang w:eastAsia="fr-FR"/>
+              </w:rPr>
+              <w:tab/>
+            </w:r>
+            <w:r>
+              <w:rPr>
+                <w:rStyle w:val="Lienhypertexte"/>
+                <w:noProof/>
+              </w:rPr>
+              <w:t>Spécifications techniques du projet, élaborées par le candidat, y compris pour la sécurité et le web mobile</w:t>
+            </w:r>
+            <w:r>
+              <w:rPr>
+                <w:noProof/>
+                <w:webHidden/>
+              </w:rPr>
+              <w:tab/>
+            </w:r>
+            <w:r>
+              <w:rPr>
+                <w:noProof/>
+                <w:webHidden/>
+              </w:rPr>
+              <w:fldChar w:fldCharType="begin"/>
+            </w:r>
+            <w:r>
+              <w:rPr>
+                <w:noProof/>
+                <w:webHidden/>
+              </w:rPr>
+              <w:instrText xml:space="preserve"> PAGEREF _Toc75512882 \h </w:instrText>
+            </w:r>
+            <w:r>
+              <w:rPr>
+                <w:noProof/>
+                <w:webHidden/>
+              </w:rPr>
+            </w:r>
+            <w:r>
+              <w:rPr>
+                <w:noProof/>
+                <w:webHidden/>
+              </w:rPr>
+              <w:fldChar w:fldCharType="separate"/>
+            </w:r>
+            <w:r>
+              <w:rPr>
+                <w:noProof/>
+                <w:webHidden/>
+              </w:rPr>
+              <w:t>3</w:t>
+            </w:r>
+            <w:r>
+              <w:rPr>
+                <w:noProof/>
+                <w:webHidden/>
+              </w:rPr>
+              <w:fldChar w:fldCharType="end"/>
+            </w:r>
+          </w:hyperlink>
+        </w:p>
+        <w:p>
+          <w:pPr>
+            <w:pStyle w:val="TM2"/>
+            <w:tabs>
+              <w:tab w:val="left" w:pos="660"/>
+              <w:tab w:val="right" w:leader="dot" w:pos="9062"/>
+            </w:tabs>
+            <w:rPr>
+              <w:rFonts w:eastAsiaTheme="minorEastAsia"/>
+              <w:noProof/>
+              <w:lang w:eastAsia="fr-FR"/>
+            </w:rPr>
+          </w:pPr>
+          <w:hyperlink w:anchor="_Toc75512883" w:history="1">
+            <w:r>
+              <w:rPr>
+                <w:rStyle w:val="Lienhypertexte"/>
+                <w:noProof/>
+              </w:rPr>
+              <w:t>A.</w:t>
+            </w:r>
+            <w:r>
+              <w:rPr>
+                <w:rFonts w:eastAsiaTheme="minorEastAsia"/>
+                <w:noProof/>
+                <w:lang w:eastAsia="fr-FR"/>
+              </w:rPr>
+              <w:tab/>
+            </w:r>
+            <w:r>
+              <w:rPr>
+                <w:rStyle w:val="Lienhypertexte"/>
+                <w:noProof/>
+              </w:rPr>
+              <w:t>Spécifications techniques</w:t>
+            </w:r>
+            <w:r>
+              <w:rPr>
+                <w:noProof/>
+                <w:webHidden/>
+              </w:rPr>
+              <w:tab/>
+            </w:r>
+            <w:r>
+              <w:rPr>
+                <w:noProof/>
+                <w:webHidden/>
+              </w:rPr>
+              <w:fldChar w:fldCharType="begin"/>
+            </w:r>
+            <w:r>
+              <w:rPr>
+                <w:noProof/>
+                <w:webHidden/>
+              </w:rPr>
+              <w:instrText xml:space="preserve"> PAGEREF _Toc75512883 \h </w:instrText>
+            </w:r>
+            <w:r>
+              <w:rPr>
+                <w:noProof/>
+                <w:webHidden/>
+              </w:rPr>
+            </w:r>
+            <w:r>
+              <w:rPr>
+                <w:noProof/>
+                <w:webHidden/>
+              </w:rPr>
+              <w:fldChar w:fldCharType="separate"/>
+            </w:r>
+            <w:r>
+              <w:rPr>
+                <w:noProof/>
+                <w:webHidden/>
+              </w:rPr>
+              <w:t>3</w:t>
+            </w:r>
+            <w:r>
+              <w:rPr>
+                <w:noProof/>
+                <w:webHidden/>
+              </w:rPr>
+              <w:fldChar w:fldCharType="end"/>
+            </w:r>
+          </w:hyperlink>
+        </w:p>
+        <w:p>
+          <w:pPr>
+            <w:pStyle w:val="TM3"/>
+            <w:tabs>
+              <w:tab w:val="left" w:pos="880"/>
+              <w:tab w:val="right" w:leader="dot" w:pos="9062"/>
+            </w:tabs>
+            <w:rPr>
+              <w:rFonts w:eastAsiaTheme="minorEastAsia"/>
+              <w:noProof/>
+              <w:lang w:eastAsia="fr-FR"/>
+            </w:rPr>
+          </w:pPr>
+          <w:hyperlink w:anchor="_Toc75512884" w:history="1">
+            <w:r>
+              <w:rPr>
+                <w:rStyle w:val="Lienhypertexte"/>
+                <w:noProof/>
+              </w:rPr>
+              <w:t>1.</w:t>
+            </w:r>
+            <w:r>
+              <w:rPr>
+                <w:rFonts w:eastAsiaTheme="minorEastAsia"/>
+                <w:noProof/>
+                <w:lang w:eastAsia="fr-FR"/>
+              </w:rPr>
+              <w:tab/>
+            </w:r>
+            <w:r>
+              <w:rPr>
+                <w:rStyle w:val="Lienhypertexte"/>
+                <w:noProof/>
+              </w:rPr>
+              <w:t>Front-End</w:t>
+            </w:r>
+            <w:r>
+              <w:rPr>
+                <w:noProof/>
+                <w:webHidden/>
+              </w:rPr>
+              <w:tab/>
+            </w:r>
+            <w:r>
+              <w:rPr>
+                <w:noProof/>
+                <w:webHidden/>
+              </w:rPr>
+              <w:fldChar w:fldCharType="begin"/>
+            </w:r>
+            <w:r>
+              <w:rPr>
+                <w:noProof/>
+                <w:webHidden/>
+              </w:rPr>
+              <w:instrText xml:space="preserve"> PAGEREF _Toc75512884 \h </w:instrText>
+            </w:r>
+            <w:r>
+              <w:rPr>
+                <w:noProof/>
+                <w:webHidden/>
+              </w:rPr>
+            </w:r>
+            <w:r>
+              <w:rPr>
+                <w:noProof/>
+                <w:webHidden/>
+              </w:rPr>
+              <w:fldChar w:fldCharType="separate"/>
+            </w:r>
+            <w:r>
+              <w:rPr>
+                <w:noProof/>
+                <w:webHidden/>
+              </w:rPr>
+              <w:t>3</w:t>
+            </w:r>
+            <w:r>
+              <w:rPr>
+                <w:noProof/>
+                <w:webHidden/>
+              </w:rPr>
+              <w:fldChar w:fldCharType="end"/>
+            </w:r>
+          </w:hyperlink>
+        </w:p>
+        <w:p>
+          <w:pPr>
+            <w:pStyle w:val="TM3"/>
+            <w:tabs>
+              <w:tab w:val="left" w:pos="880"/>
+              <w:tab w:val="right" w:leader="dot" w:pos="9062"/>
+            </w:tabs>
+            <w:rPr>
+              <w:rFonts w:eastAsiaTheme="minorEastAsia"/>
+              <w:noProof/>
+              <w:lang w:eastAsia="fr-FR"/>
+            </w:rPr>
+          </w:pPr>
+          <w:hyperlink w:anchor="_Toc75512885" w:history="1">
+            <w:r>
+              <w:rPr>
+                <w:rStyle w:val="Lienhypertexte"/>
+                <w:noProof/>
+              </w:rPr>
+              <w:t>2.</w:t>
+            </w:r>
+            <w:r>
+              <w:rPr>
+                <w:rFonts w:eastAsiaTheme="minorEastAsia"/>
+                <w:noProof/>
+                <w:lang w:eastAsia="fr-FR"/>
+              </w:rPr>
+              <w:tab/>
+            </w:r>
+            <w:r>
+              <w:rPr>
+                <w:rStyle w:val="Lienhypertexte"/>
+                <w:noProof/>
+              </w:rPr>
+              <w:t>Back-End</w:t>
+            </w:r>
+            <w:r>
+              <w:rPr>
+                <w:noProof/>
+                <w:webHidden/>
+              </w:rPr>
+              <w:tab/>
+            </w:r>
+            <w:r>
+              <w:rPr>
+                <w:noProof/>
+                <w:webHidden/>
+              </w:rPr>
+              <w:fldChar w:fldCharType="begin"/>
+            </w:r>
+            <w:r>
+              <w:rPr>
+                <w:noProof/>
+                <w:webHidden/>
+              </w:rPr>
+              <w:instrText xml:space="preserve"> PAGEREF _Toc75512885 \h </w:instrText>
+            </w:r>
+            <w:r>
+              <w:rPr>
+                <w:noProof/>
+                <w:webHidden/>
+              </w:rPr>
+            </w:r>
+            <w:r>
+              <w:rPr>
+                <w:noProof/>
+                <w:webHidden/>
+              </w:rPr>
+              <w:fldChar w:fldCharType="separate"/>
+            </w:r>
+            <w:r>
+              <w:rPr>
+                <w:noProof/>
+                <w:webHidden/>
+              </w:rPr>
+              <w:t>3</w:t>
+            </w:r>
+            <w:r>
+              <w:rPr>
+                <w:noProof/>
+                <w:webHidden/>
+              </w:rPr>
+              <w:fldChar w:fldCharType="end"/>
+            </w:r>
+          </w:hyperlink>
+        </w:p>
+        <w:p>
+          <w:pPr>
+            <w:pStyle w:val="TM2"/>
+            <w:tabs>
+              <w:tab w:val="left" w:pos="660"/>
+              <w:tab w:val="right" w:leader="dot" w:pos="9062"/>
+            </w:tabs>
+            <w:rPr>
+              <w:rFonts w:eastAsiaTheme="minorEastAsia"/>
+              <w:noProof/>
+              <w:lang w:eastAsia="fr-FR"/>
+            </w:rPr>
+          </w:pPr>
+          <w:hyperlink w:anchor="_Toc75512886" w:history="1">
+            <w:r>
+              <w:rPr>
+                <w:rStyle w:val="Lienhypertexte"/>
+                <w:noProof/>
+              </w:rPr>
+              <w:t>B.</w:t>
+            </w:r>
+            <w:r>
+              <w:rPr>
+                <w:rFonts w:eastAsiaTheme="minorEastAsia"/>
+                <w:noProof/>
+                <w:lang w:eastAsia="fr-FR"/>
+              </w:rPr>
+              <w:tab/>
+            </w:r>
+            <w:r>
+              <w:rPr>
+                <w:rStyle w:val="Lienhypertexte"/>
+                <w:noProof/>
+              </w:rPr>
+              <w:t>Sécurité</w:t>
+            </w:r>
+            <w:r>
+              <w:rPr>
+                <w:noProof/>
+                <w:webHidden/>
+              </w:rPr>
+              <w:tab/>
+            </w:r>
+            <w:r>
+              <w:rPr>
+                <w:noProof/>
+                <w:webHidden/>
+              </w:rPr>
+              <w:fldChar w:fldCharType="begin"/>
+            </w:r>
+            <w:r>
+              <w:rPr>
+                <w:noProof/>
+                <w:webHidden/>
+              </w:rPr>
+              <w:instrText xml:space="preserve"> PAGEREF _Toc75512886 \h </w:instrText>
+            </w:r>
+            <w:r>
+              <w:rPr>
+                <w:noProof/>
+                <w:webHidden/>
+              </w:rPr>
+            </w:r>
+            <w:r>
+              <w:rPr>
+                <w:noProof/>
+                <w:webHidden/>
+              </w:rPr>
+              <w:fldChar w:fldCharType="separate"/>
+            </w:r>
+            <w:r>
+              <w:rPr>
+                <w:noProof/>
+                <w:webHidden/>
+              </w:rPr>
+              <w:t>3</w:t>
+            </w:r>
+            <w:r>
+              <w:rPr>
+                <w:noProof/>
+                <w:webHidden/>
+              </w:rPr>
+              <w:fldChar w:fldCharType="end"/>
+            </w:r>
+          </w:hyperlink>
+        </w:p>
+        <w:p>
+          <w:pPr>
+            <w:pStyle w:val="TM2"/>
+            <w:tabs>
+              <w:tab w:val="left" w:pos="660"/>
+              <w:tab w:val="right" w:leader="dot" w:pos="9062"/>
+            </w:tabs>
+            <w:rPr>
+              <w:rFonts w:eastAsiaTheme="minorEastAsia"/>
+              <w:noProof/>
+              <w:lang w:eastAsia="fr-FR"/>
+            </w:rPr>
+          </w:pPr>
+          <w:hyperlink w:anchor="_Toc75512887" w:history="1">
+            <w:r>
+              <w:rPr>
+                <w:rStyle w:val="Lienhypertexte"/>
+                <w:noProof/>
+              </w:rPr>
+              <w:t>C.</w:t>
+            </w:r>
+            <w:r>
+              <w:rPr>
+                <w:rFonts w:eastAsiaTheme="minorEastAsia"/>
+                <w:noProof/>
+                <w:lang w:eastAsia="fr-FR"/>
+              </w:rPr>
+              <w:tab/>
+            </w:r>
+            <w:r>
+              <w:rPr>
+                <w:rStyle w:val="Lienhypertexte"/>
+                <w:noProof/>
+              </w:rPr>
+              <w:t>Web mobile</w:t>
+            </w:r>
+            <w:r>
+              <w:rPr>
+                <w:noProof/>
+                <w:webHidden/>
+              </w:rPr>
+              <w:tab/>
+            </w:r>
+            <w:r>
+              <w:rPr>
+                <w:noProof/>
+                <w:webHidden/>
+              </w:rPr>
+              <w:fldChar w:fldCharType="begin"/>
+            </w:r>
+            <w:r>
+              <w:rPr>
+                <w:noProof/>
+                <w:webHidden/>
+              </w:rPr>
+              <w:instrText xml:space="preserve"> PAGEREF _Toc75512887 \h </w:instrText>
+            </w:r>
+            <w:r>
+              <w:rPr>
+                <w:noProof/>
+                <w:webHidden/>
+              </w:rPr>
+            </w:r>
+            <w:r>
+              <w:rPr>
+                <w:noProof/>
+                <w:webHidden/>
+              </w:rPr>
+              <w:fldChar w:fldCharType="separate"/>
+            </w:r>
+            <w:r>
+              <w:rPr>
+                <w:noProof/>
+                <w:webHidden/>
+              </w:rPr>
+              <w:t>3</w:t>
+            </w:r>
+            <w:r>
+              <w:rPr>
+                <w:noProof/>
+                <w:webHidden/>
+              </w:rPr>
+              <w:fldChar w:fldCharType="end"/>
+            </w:r>
+          </w:hyperlink>
+        </w:p>
+        <w:p>
+          <w:pPr>
+            <w:pStyle w:val="TM1"/>
+            <w:tabs>
+              <w:tab w:val="left" w:pos="440"/>
+              <w:tab w:val="right" w:leader="dot" w:pos="9062"/>
+            </w:tabs>
+            <w:rPr>
+              <w:rFonts w:eastAsiaTheme="minorEastAsia"/>
+              <w:noProof/>
+              <w:lang w:eastAsia="fr-FR"/>
+            </w:rPr>
+          </w:pPr>
+          <w:hyperlink w:anchor="_Toc75512888" w:history="1">
+            <w:r>
+              <w:rPr>
+                <w:rStyle w:val="Lienhypertexte"/>
+                <w:noProof/>
+              </w:rPr>
+              <w:t>V.</w:t>
+            </w:r>
+            <w:r>
+              <w:rPr>
+                <w:rFonts w:eastAsiaTheme="minorEastAsia"/>
+                <w:noProof/>
+                <w:lang w:eastAsia="fr-FR"/>
+              </w:rPr>
+              <w:tab/>
+            </w:r>
+            <w:r>
+              <w:rPr>
+                <w:rStyle w:val="Lienhypertexte"/>
+                <w:noProof/>
+              </w:rPr>
+              <w:t>Réalisations du candidat comportant les extraits de code les plus significatifs et en les argumentant, y compris pour la sécurité et le web mobile</w:t>
+            </w:r>
+            <w:r>
+              <w:rPr>
+                <w:noProof/>
+                <w:webHidden/>
+              </w:rPr>
+              <w:tab/>
+            </w:r>
+            <w:r>
+              <w:rPr>
+                <w:noProof/>
+                <w:webHidden/>
+              </w:rPr>
+              <w:fldChar w:fldCharType="begin"/>
+            </w:r>
+            <w:r>
+              <w:rPr>
+                <w:noProof/>
+                <w:webHidden/>
+              </w:rPr>
+              <w:instrText xml:space="preserve"> PAGEREF _Toc75512888 \h </w:instrText>
+            </w:r>
+            <w:r>
+              <w:rPr>
+                <w:noProof/>
+                <w:webHidden/>
+              </w:rPr>
+            </w:r>
+            <w:r>
+              <w:rPr>
+                <w:noProof/>
+                <w:webHidden/>
+              </w:rPr>
+              <w:fldChar w:fldCharType="separate"/>
+            </w:r>
+            <w:r>
+              <w:rPr>
+                <w:noProof/>
+                <w:webHidden/>
+              </w:rPr>
+              <w:t>4</w:t>
+            </w:r>
+            <w:r>
+              <w:rPr>
+                <w:noProof/>
+                <w:webHidden/>
+              </w:rPr>
+              <w:fldChar w:fldCharType="end"/>
+            </w:r>
+          </w:hyperlink>
+        </w:p>
+        <w:p>
+          <w:pPr>
+            <w:pStyle w:val="TM2"/>
+            <w:tabs>
+              <w:tab w:val="left" w:pos="660"/>
+              <w:tab w:val="right" w:leader="dot" w:pos="9062"/>
+            </w:tabs>
+            <w:rPr>
+              <w:rFonts w:eastAsiaTheme="minorEastAsia"/>
+              <w:noProof/>
+              <w:lang w:eastAsia="fr-FR"/>
+            </w:rPr>
+          </w:pPr>
+          <w:hyperlink w:anchor="_Toc75512889" w:history="1">
+            <w:r>
+              <w:rPr>
+                <w:rStyle w:val="Lienhypertexte"/>
+                <w:noProof/>
+              </w:rPr>
+              <w:t>A.</w:t>
+            </w:r>
+            <w:r>
+              <w:rPr>
+                <w:rFonts w:eastAsiaTheme="minorEastAsia"/>
+                <w:noProof/>
+                <w:lang w:eastAsia="fr-FR"/>
+              </w:rPr>
+              <w:tab/>
+            </w:r>
+            <w:r>
+              <w:rPr>
+                <w:rStyle w:val="Lienhypertexte"/>
+                <w:noProof/>
+              </w:rPr>
+              <w:t>Front-End</w:t>
+            </w:r>
+            <w:r>
+              <w:rPr>
+                <w:noProof/>
+                <w:webHidden/>
+              </w:rPr>
+              <w:tab/>
+            </w:r>
+            <w:r>
+              <w:rPr>
+                <w:noProof/>
+                <w:webHidden/>
+              </w:rPr>
+              <w:fldChar w:fldCharType="begin"/>
+            </w:r>
+            <w:r>
+              <w:rPr>
+                <w:noProof/>
+                <w:webHidden/>
+              </w:rPr>
+              <w:instrText xml:space="preserve"> PAGEREF _Toc75512889 \h </w:instrText>
+            </w:r>
+            <w:r>
+              <w:rPr>
+                <w:noProof/>
+                <w:webHidden/>
+              </w:rPr>
+            </w:r>
+            <w:r>
+              <w:rPr>
+                <w:noProof/>
+                <w:webHidden/>
+              </w:rPr>
+              <w:fldChar w:fldCharType="separate"/>
+            </w:r>
+            <w:r>
+              <w:rPr>
+                <w:noProof/>
+                <w:webHidden/>
+              </w:rPr>
+              <w:t>4</w:t>
+            </w:r>
+            <w:r>
+              <w:rPr>
+                <w:noProof/>
+                <w:webHidden/>
+              </w:rPr>
+              <w:fldChar w:fldCharType="end"/>
+            </w:r>
+          </w:hyperlink>
+        </w:p>
+        <w:p>
+          <w:pPr>
+            <w:pStyle w:val="TM2"/>
+            <w:tabs>
+              <w:tab w:val="left" w:pos="660"/>
+              <w:tab w:val="right" w:leader="dot" w:pos="9062"/>
+            </w:tabs>
+            <w:rPr>
+              <w:rFonts w:eastAsiaTheme="minorEastAsia"/>
+              <w:noProof/>
+              <w:lang w:eastAsia="fr-FR"/>
+            </w:rPr>
+          </w:pPr>
+          <w:hyperlink w:anchor="_Toc75512890" w:history="1">
+            <w:r>
+              <w:rPr>
+                <w:rStyle w:val="Lienhypertexte"/>
+                <w:noProof/>
+              </w:rPr>
+              <w:t>B.</w:t>
+            </w:r>
+            <w:r>
+              <w:rPr>
+                <w:rFonts w:eastAsiaTheme="minorEastAsia"/>
+                <w:noProof/>
+                <w:lang w:eastAsia="fr-FR"/>
+              </w:rPr>
+              <w:tab/>
+            </w:r>
+            <w:r>
+              <w:rPr>
+                <w:rStyle w:val="Lienhypertexte"/>
+                <w:noProof/>
+              </w:rPr>
+              <w:t>Back End</w:t>
+            </w:r>
+            <w:r>
+              <w:rPr>
+                <w:noProof/>
+                <w:webHidden/>
+              </w:rPr>
+              <w:tab/>
+            </w:r>
+            <w:r>
+              <w:rPr>
+                <w:noProof/>
+                <w:webHidden/>
+              </w:rPr>
+              <w:fldChar w:fldCharType="begin"/>
+            </w:r>
+            <w:r>
+              <w:rPr>
+                <w:noProof/>
+                <w:webHidden/>
+              </w:rPr>
+              <w:instrText xml:space="preserve"> PAGEREF _Toc75512890 \h </w:instrText>
+            </w:r>
+            <w:r>
+              <w:rPr>
+                <w:noProof/>
+                <w:webHidden/>
+              </w:rPr>
+            </w:r>
+            <w:r>
+              <w:rPr>
+                <w:noProof/>
+                <w:webHidden/>
+              </w:rPr>
+              <w:fldChar w:fldCharType="separate"/>
+            </w:r>
+            <w:r>
+              <w:rPr>
+                <w:noProof/>
+                <w:webHidden/>
+              </w:rPr>
+              <w:t>4</w:t>
+            </w:r>
+            <w:r>
+              <w:rPr>
+                <w:noProof/>
+                <w:webHidden/>
+              </w:rPr>
+              <w:fldChar w:fldCharType="end"/>
+            </w:r>
+          </w:hyperlink>
+        </w:p>
+        <w:p>
+          <w:pPr>
+            <w:pStyle w:val="TM1"/>
+            <w:tabs>
+              <w:tab w:val="left" w:pos="660"/>
+              <w:tab w:val="right" w:leader="dot" w:pos="9062"/>
+            </w:tabs>
+            <w:rPr>
+              <w:rFonts w:eastAsiaTheme="minorEastAsia"/>
+              <w:noProof/>
+              <w:lang w:eastAsia="fr-FR"/>
+            </w:rPr>
+          </w:pPr>
+          <w:hyperlink w:anchor="_Toc75512891" w:history="1">
+            <w:r>
+              <w:rPr>
+                <w:rStyle w:val="Lienhypertexte"/>
+                <w:noProof/>
+              </w:rPr>
+              <w:t>VI.</w:t>
+            </w:r>
+            <w:r>
+              <w:rPr>
+                <w:rFonts w:eastAsiaTheme="minorEastAsia"/>
+                <w:noProof/>
+                <w:lang w:eastAsia="fr-FR"/>
+              </w:rPr>
+              <w:tab/>
+            </w:r>
+            <w:r>
+              <w:rPr>
+                <w:rStyle w:val="Lienhypertexte"/>
+                <w:noProof/>
+              </w:rPr>
+              <w:t>Présentation du jeu d’essai élaboré par le candidat de la fonctionnalité la plus représentative (données en entrée, données attendues, données obtenues)</w:t>
+            </w:r>
+            <w:r>
+              <w:rPr>
+                <w:noProof/>
+                <w:webHidden/>
+              </w:rPr>
+              <w:tab/>
+            </w:r>
+            <w:r>
+              <w:rPr>
+                <w:noProof/>
+                <w:webHidden/>
+              </w:rPr>
+              <w:fldChar w:fldCharType="begin"/>
+            </w:r>
+            <w:r>
+              <w:rPr>
+                <w:noProof/>
+                <w:webHidden/>
+              </w:rPr>
+              <w:instrText xml:space="preserve"> PAGEREF _Toc75512891 \h </w:instrText>
+            </w:r>
+            <w:r>
+              <w:rPr>
+                <w:noProof/>
+                <w:webHidden/>
+              </w:rPr>
+            </w:r>
+            <w:r>
+              <w:rPr>
+                <w:noProof/>
+                <w:webHidden/>
+              </w:rPr>
+              <w:fldChar w:fldCharType="separate"/>
+            </w:r>
+            <w:r>
+              <w:rPr>
+                <w:noProof/>
+                <w:webHidden/>
+              </w:rPr>
+              <w:t>4</w:t>
+            </w:r>
+            <w:r>
+              <w:rPr>
+                <w:noProof/>
+                <w:webHidden/>
+              </w:rPr>
+              <w:fldChar w:fldCharType="end"/>
+            </w:r>
+          </w:hyperlink>
+        </w:p>
+        <w:p>
+          <w:pPr>
+            <w:pStyle w:val="TM2"/>
+            <w:tabs>
+              <w:tab w:val="left" w:pos="660"/>
+              <w:tab w:val="right" w:leader="dot" w:pos="9062"/>
+            </w:tabs>
+            <w:rPr>
+              <w:rFonts w:eastAsiaTheme="minorEastAsia"/>
+              <w:noProof/>
+              <w:lang w:eastAsia="fr-FR"/>
+            </w:rPr>
+          </w:pPr>
+          <w:hyperlink w:anchor="_Toc75512892" w:history="1">
+            <w:r>
+              <w:rPr>
+                <w:rStyle w:val="Lienhypertexte"/>
+                <w:noProof/>
+              </w:rPr>
+              <w:t>A.</w:t>
+            </w:r>
+            <w:r>
+              <w:rPr>
+                <w:rFonts w:eastAsiaTheme="minorEastAsia"/>
+                <w:noProof/>
+                <w:lang w:eastAsia="fr-FR"/>
+              </w:rPr>
+              <w:tab/>
+            </w:r>
+            <w:r>
+              <w:rPr>
+                <w:rStyle w:val="Lienhypertexte"/>
+                <w:noProof/>
+              </w:rPr>
+              <w:t>Panel Admin</w:t>
+            </w:r>
+            <w:r>
+              <w:rPr>
+                <w:noProof/>
+                <w:webHidden/>
+              </w:rPr>
+              <w:tab/>
+            </w:r>
+            <w:r>
+              <w:rPr>
+                <w:noProof/>
+                <w:webHidden/>
+              </w:rPr>
+              <w:fldChar w:fldCharType="begin"/>
+            </w:r>
+            <w:r>
+              <w:rPr>
+                <w:noProof/>
+                <w:webHidden/>
+              </w:rPr>
+              <w:instrText xml:space="preserve"> PAGEREF _Toc75512892 \h </w:instrText>
+            </w:r>
+            <w:r>
+              <w:rPr>
+                <w:noProof/>
+                <w:webHidden/>
+              </w:rPr>
+            </w:r>
+            <w:r>
+              <w:rPr>
+                <w:noProof/>
+                <w:webHidden/>
+              </w:rPr>
+              <w:fldChar w:fldCharType="separate"/>
+            </w:r>
+            <w:r>
+              <w:rPr>
+                <w:noProof/>
+                <w:webHidden/>
+              </w:rPr>
+              <w:t>4</w:t>
+            </w:r>
+            <w:r>
+              <w:rPr>
+                <w:noProof/>
+                <w:webHidden/>
+              </w:rPr>
+              <w:fldChar w:fldCharType="end"/>
+            </w:r>
+          </w:hyperlink>
+        </w:p>
+        <w:p>
+          <w:pPr>
+            <w:pStyle w:val="TM1"/>
+            <w:tabs>
+              <w:tab w:val="left" w:pos="660"/>
+              <w:tab w:val="right" w:leader="dot" w:pos="9062"/>
+            </w:tabs>
+            <w:rPr>
+              <w:rFonts w:eastAsiaTheme="minorEastAsia"/>
+              <w:noProof/>
+              <w:lang w:eastAsia="fr-FR"/>
+            </w:rPr>
+          </w:pPr>
+          <w:hyperlink w:anchor="_Toc75512893" w:history="1">
+            <w:r>
+              <w:rPr>
+                <w:rStyle w:val="Lienhypertexte"/>
+                <w:noProof/>
+              </w:rPr>
+              <w:t>VII.</w:t>
+            </w:r>
+            <w:r>
+              <w:rPr>
+                <w:rFonts w:eastAsiaTheme="minorEastAsia"/>
+                <w:noProof/>
+                <w:lang w:eastAsia="fr-FR"/>
+              </w:rPr>
+              <w:tab/>
+            </w:r>
+            <w:r>
+              <w:rPr>
+                <w:rStyle w:val="Lienhypertexte"/>
+                <w:noProof/>
+              </w:rPr>
+              <w:t>Description de la veille, effectuée par le candidat durant le projet, sur les vulnérabilités de sécurité</w:t>
+            </w:r>
+            <w:r>
+              <w:rPr>
+                <w:noProof/>
+                <w:webHidden/>
+              </w:rPr>
+              <w:tab/>
+            </w:r>
+            <w:r>
+              <w:rPr>
+                <w:noProof/>
+                <w:webHidden/>
+              </w:rPr>
+              <w:fldChar w:fldCharType="begin"/>
+            </w:r>
+            <w:r>
+              <w:rPr>
+                <w:noProof/>
+                <w:webHidden/>
+              </w:rPr>
+              <w:instrText xml:space="preserve"> PAGEREF _Toc75512893 \h </w:instrText>
+            </w:r>
+            <w:r>
+              <w:rPr>
+                <w:noProof/>
+                <w:webHidden/>
+              </w:rPr>
+            </w:r>
+            <w:r>
+              <w:rPr>
+                <w:noProof/>
+                <w:webHidden/>
+              </w:rPr>
+              <w:fldChar w:fldCharType="separate"/>
+            </w:r>
+            <w:r>
+              <w:rPr>
+                <w:noProof/>
+                <w:webHidden/>
+              </w:rPr>
+              <w:t>4</w:t>
+            </w:r>
+            <w:r>
+              <w:rPr>
+                <w:noProof/>
+                <w:webHidden/>
+              </w:rPr>
+              <w:fldChar w:fldCharType="end"/>
+            </w:r>
+          </w:hyperlink>
+        </w:p>
+        <w:p>
+          <w:pPr>
+            <w:pStyle w:val="TM2"/>
+            <w:tabs>
+              <w:tab w:val="left" w:pos="660"/>
+              <w:tab w:val="right" w:leader="dot" w:pos="9062"/>
+            </w:tabs>
+            <w:rPr>
+              <w:rFonts w:eastAsiaTheme="minorEastAsia"/>
+              <w:noProof/>
+              <w:lang w:eastAsia="fr-FR"/>
+            </w:rPr>
+          </w:pPr>
+          <w:hyperlink w:anchor="_Toc75512894" w:history="1">
+            <w:r>
+              <w:rPr>
+                <w:rStyle w:val="Lienhypertexte"/>
+                <w:noProof/>
+              </w:rPr>
+              <w:t>A.</w:t>
+            </w:r>
+            <w:r>
+              <w:rPr>
+                <w:rFonts w:eastAsiaTheme="minorEastAsia"/>
+                <w:noProof/>
+                <w:lang w:eastAsia="fr-FR"/>
+              </w:rPr>
+              <w:tab/>
+            </w:r>
+            <w:r>
+              <w:rPr>
+                <w:rStyle w:val="Lienhypertexte"/>
+                <w:noProof/>
+              </w:rPr>
+              <w:t>Runtrack Port de Marseille Securité</w:t>
+            </w:r>
+            <w:r>
+              <w:rPr>
+                <w:noProof/>
+                <w:webHidden/>
+              </w:rPr>
+              <w:tab/>
+            </w:r>
+            <w:r>
+              <w:rPr>
+                <w:noProof/>
+                <w:webHidden/>
+              </w:rPr>
+              <w:fldChar w:fldCharType="begin"/>
+            </w:r>
+            <w:r>
+              <w:rPr>
+                <w:noProof/>
+                <w:webHidden/>
+              </w:rPr>
+              <w:instrText xml:space="preserve"> PAGEREF _Toc75512894 \h </w:instrText>
+            </w:r>
+            <w:r>
+              <w:rPr>
+                <w:noProof/>
+                <w:webHidden/>
+              </w:rPr>
+            </w:r>
+            <w:r>
+              <w:rPr>
+                <w:noProof/>
+                <w:webHidden/>
+              </w:rPr>
+              <w:fldChar w:fldCharType="separate"/>
+            </w:r>
+            <w:r>
+              <w:rPr>
+                <w:noProof/>
+                <w:webHidden/>
+              </w:rPr>
+              <w:t>4</w:t>
+            </w:r>
+            <w:r>
+              <w:rPr>
+                <w:noProof/>
+                <w:webHidden/>
+              </w:rPr>
+              <w:fldChar w:fldCharType="end"/>
+            </w:r>
+          </w:hyperlink>
+        </w:p>
+        <w:p>
+          <w:pPr>
+            <w:pStyle w:val="TM1"/>
+            <w:tabs>
+              <w:tab w:val="left" w:pos="660"/>
+              <w:tab w:val="right" w:leader="dot" w:pos="9062"/>
+            </w:tabs>
+            <w:rPr>
+              <w:rFonts w:eastAsiaTheme="minorEastAsia"/>
+              <w:noProof/>
+              <w:lang w:eastAsia="fr-FR"/>
+            </w:rPr>
+          </w:pPr>
+          <w:hyperlink w:anchor="_Toc75512895" w:history="1">
+            <w:r>
+              <w:rPr>
+                <w:rStyle w:val="Lienhypertexte"/>
+                <w:noProof/>
+              </w:rPr>
+              <w:t>VIII.</w:t>
+            </w:r>
+            <w:r>
+              <w:rPr>
+                <w:rFonts w:eastAsiaTheme="minorEastAsia"/>
+                <w:noProof/>
+                <w:lang w:eastAsia="fr-FR"/>
+              </w:rPr>
+              <w:tab/>
+            </w:r>
+            <w:r>
+              <w:rPr>
+                <w:rStyle w:val="Lienhypertexte"/>
+                <w:noProof/>
+              </w:rPr>
+              <w:t>Description d’une situation de travail ayant nécessité une recherche, effectuée par le candidat durant le projet, à partir de site anglophone</w:t>
+            </w:r>
+            <w:r>
+              <w:rPr>
+                <w:noProof/>
+                <w:webHidden/>
+              </w:rPr>
+              <w:tab/>
+            </w:r>
+            <w:r>
+              <w:rPr>
+                <w:noProof/>
+                <w:webHidden/>
+              </w:rPr>
+              <w:fldChar w:fldCharType="begin"/>
+            </w:r>
+            <w:r>
+              <w:rPr>
+                <w:noProof/>
+                <w:webHidden/>
+              </w:rPr>
+              <w:instrText xml:space="preserve"> PAGEREF _Toc75512895 \h </w:instrText>
+            </w:r>
+            <w:r>
+              <w:rPr>
+                <w:noProof/>
+                <w:webHidden/>
+              </w:rPr>
+            </w:r>
+            <w:r>
+              <w:rPr>
+                <w:noProof/>
+                <w:webHidden/>
+              </w:rPr>
+              <w:fldChar w:fldCharType="separate"/>
+            </w:r>
+            <w:r>
+              <w:rPr>
+                <w:noProof/>
+                <w:webHidden/>
+              </w:rPr>
+              <w:t>4</w:t>
+            </w:r>
+            <w:r>
+              <w:rPr>
+                <w:noProof/>
+                <w:webHidden/>
+              </w:rPr>
+              <w:fldChar w:fldCharType="end"/>
+            </w:r>
+          </w:hyperlink>
+        </w:p>
+        <w:p>
+          <w:pPr>
+            <w:pStyle w:val="TM1"/>
+            <w:tabs>
+              <w:tab w:val="left" w:pos="660"/>
+              <w:tab w:val="right" w:leader="dot" w:pos="9062"/>
+            </w:tabs>
+            <w:rPr>
+              <w:rFonts w:eastAsiaTheme="minorEastAsia"/>
+              <w:noProof/>
+              <w:lang w:eastAsia="fr-FR"/>
+            </w:rPr>
+          </w:pPr>
+          <w:hyperlink w:anchor="_Toc75512896" w:history="1">
+            <w:r>
+              <w:rPr>
+                <w:rStyle w:val="Lienhypertexte"/>
+                <w:noProof/>
+              </w:rPr>
+              <w:t>IX.</w:t>
+            </w:r>
+            <w:r>
+              <w:rPr>
+                <w:rFonts w:eastAsiaTheme="minorEastAsia"/>
+                <w:noProof/>
+                <w:lang w:eastAsia="fr-FR"/>
+              </w:rPr>
+              <w:tab/>
+            </w:r>
+            <w:r>
+              <w:rPr>
+                <w:rStyle w:val="Lienhypertexte"/>
+                <w:noProof/>
+              </w:rPr>
+              <w:t>9. Extrait du site anglophone, utilisé dans le cadre de la recherche décrite précédemment, accompagné de la traduction en français effectuée par le candidat sans traducteur automatique</w:t>
+            </w:r>
+            <w:r>
+              <w:rPr>
+                <w:noProof/>
+                <w:webHidden/>
+              </w:rPr>
+              <w:tab/>
+            </w:r>
+            <w:r>
+              <w:rPr>
+                <w:noProof/>
+                <w:webHidden/>
+              </w:rPr>
+              <w:fldChar w:fldCharType="begin"/>
+            </w:r>
+            <w:r>
+              <w:rPr>
+                <w:noProof/>
+                <w:webHidden/>
+              </w:rPr>
+              <w:instrText xml:space="preserve"> PAGEREF _Toc75512896 \h </w:instrText>
+            </w:r>
+            <w:r>
+              <w:rPr>
+                <w:noProof/>
+                <w:webHidden/>
+              </w:rPr>
+            </w:r>
+            <w:r>
+              <w:rPr>
+                <w:noProof/>
+                <w:webHidden/>
+              </w:rPr>
+              <w:fldChar w:fldCharType="separate"/>
+            </w:r>
+            <w:r>
+              <w:rPr>
+                <w:noProof/>
+                <w:webHidden/>
+              </w:rPr>
+              <w:t>4</w:t>
+            </w:r>
+            <w:r>
+              <w:rPr>
+                <w:noProof/>
+                <w:webHidden/>
+              </w:rPr>
+              <w:fldChar w:fldCharType="end"/>
+            </w:r>
+          </w:hyperlink>
+        </w:p>
+        <w:p>
+          <w:r>
+            <w:rPr>
+              <w:b/>
+              <w:bCs/>
+            </w:rPr>
+            <w:fldChar w:fldCharType="end"/>
+          </w:r>
+        </w:p>
+      </w:sdtContent>
+    </w:sdt>
     <w:p>
       <w:r>
-        <w:t>1. Liste des compétences du référentiel qui sont couvertes par le projet</w:t>
+        <w:br w:type="page"/>
       </w:r>
     </w:p>
     <w:p>
+      <w:pPr>
+        <w:pStyle w:val="Titre1"/>
+        <w:numPr>
+          <w:ilvl w:val="0"/>
+          <w:numId w:val="2"/>
+        </w:numPr>
+      </w:pPr>
+      <w:bookmarkStart w:id="0" w:name="_Toc75512864"/>
       <w:r>
-        <w:t>2. Résumé du projet en français d’une longueur d’environ 20 lignes soit 200 à 250 mots, ou environ 1200 caractères espaces non compris</w:t>
+        <w:lastRenderedPageBreak/>
+        <w:t>Liste des compétences du référentiel qui sont couvertes par le projet</w:t>
       </w:r>
+      <w:bookmarkEnd w:id="0"/>
     </w:p>
     <w:p>
+      <w:pPr>
+        <w:pStyle w:val="Titre2"/>
+      </w:pPr>
+      <w:bookmarkStart w:id="1" w:name="_Toc75512865"/>
       <w:r>
-        <w:t>3. Cahier des charges, expression des besoins, ou spécifications fonctionnelles du projet</w:t>
+        <w:t xml:space="preserve">Développer la partie </w:t>
       </w:r>
+      <w:proofErr w:type="spellStart"/>
+      <w:r>
+        <w:t>front-end</w:t>
+      </w:r>
+      <w:proofErr w:type="spellEnd"/>
+      <w:r>
+        <w:t xml:space="preserve"> d’une application web ou web mobile</w:t>
+      </w:r>
+      <w:r>
+        <w:t xml:space="preserve"> </w:t>
+      </w:r>
+      <w:r>
+        <w:t>en intégrant les recommandations de sécurité</w:t>
+      </w:r>
+      <w:bookmarkEnd w:id="1"/>
     </w:p>
     <w:p>
+      <w:pPr>
+        <w:pStyle w:val="Titre3"/>
+      </w:pPr>
+      <w:bookmarkStart w:id="2" w:name="_Toc75512866"/>
       <w:r>
-        <w:t>4. Spécifications techniques du projet, élaborées par le candidat, y compris pour la sécurité et le web mobile</w:t>
+        <w:t>Maquetter une application</w:t>
       </w:r>
+      <w:bookmarkEnd w:id="2"/>
     </w:p>
     <w:p>
+      <w:pPr>
+        <w:pStyle w:val="Titre3"/>
+      </w:pPr>
+      <w:bookmarkStart w:id="3" w:name="_Toc75512867"/>
       <w:r>
-        <w:t>5. Réalisations du candidat comportant les extraits de code les plus significatifs et en les argumentant, y compris pour la sécurité et le web mobile</w:t>
+        <w:t>Réaliser une interface utilisateur web statique et adaptable</w:t>
       </w:r>
+      <w:bookmarkEnd w:id="3"/>
     </w:p>
     <w:p>
+      <w:pPr>
+        <w:pStyle w:val="Titre3"/>
+      </w:pPr>
+      <w:bookmarkStart w:id="4" w:name="_Toc75512868"/>
       <w:r>
-        <w:t>6. Présentation du jeu d’essai élaboré par le candidat de la fonctionnalité la plus représentative (données en entrée, données attendues, données</w:t>
+        <w:t>Développer une interface utilisateur web dynamique</w:t>
       </w:r>
+      <w:bookmarkEnd w:id="4"/>
     </w:p>
     <w:p>
-      <w:proofErr w:type="gramStart"/>
+      <w:pPr>
+        <w:pStyle w:val="Titre3"/>
+      </w:pPr>
+      <w:bookmarkStart w:id="5" w:name="_Toc75512869"/>
       <w:r>
-        <w:t>obtenues</w:t>
+        <w:t>Réaliser une interface utilisateur avec une solution de gestion de contenu ou e-commerce</w:t>
       </w:r>
-      <w:proofErr w:type="gramEnd"/>
-      <w:r>
-        <w:t>)</w:t>
-      </w:r>
+      <w:bookmarkEnd w:id="5"/>
     </w:p>
     <w:p>
+      <w:pPr>
+        <w:pStyle w:val="Titre2"/>
+      </w:pPr>
+      <w:bookmarkStart w:id="6" w:name="_Toc75512870"/>
       <w:r>
-        <w:t>7. Description de la veille, effectuée par le candidat durant le projet, sur les vulnérabilités de sécurité</w:t>
+        <w:t xml:space="preserve">Développer la partie </w:t>
       </w:r>
+      <w:proofErr w:type="spellStart"/>
+      <w:r>
+        <w:t>back-end</w:t>
+      </w:r>
+      <w:proofErr w:type="spellEnd"/>
+      <w:r>
+        <w:t xml:space="preserve"> d’une application web ou web mobile</w:t>
+      </w:r>
+      <w:r>
+        <w:t xml:space="preserve"> </w:t>
+      </w:r>
+      <w:r>
+        <w:t>en intégrant les recommandations de sécurité</w:t>
+      </w:r>
+      <w:bookmarkEnd w:id="6"/>
     </w:p>
     <w:p>
+      <w:pPr>
+        <w:pStyle w:val="Titre3"/>
+      </w:pPr>
+      <w:bookmarkStart w:id="7" w:name="_Toc75512871"/>
       <w:r>
-        <w:t>8. Description d’une situation de travail ayant nécessité une recherche, effectuée par le candidat durant le projet, à partir de site anglophone</w:t>
+        <w:t>Créer une base de données</w:t>
       </w:r>
+      <w:bookmarkEnd w:id="7"/>
     </w:p>
     <w:p>
+      <w:pPr>
+        <w:pStyle w:val="Titre3"/>
+      </w:pPr>
+      <w:bookmarkStart w:id="8" w:name="_Toc75512872"/>
+      <w:r>
+        <w:t>Développer les composants d’accès aux données</w:t>
+      </w:r>
+      <w:bookmarkEnd w:id="8"/>
+    </w:p>
+    <w:p>
+      <w:pPr>
+        <w:pStyle w:val="Titre3"/>
+      </w:pPr>
+      <w:bookmarkStart w:id="9" w:name="_Toc75512873"/>
+      <w:r>
+        <w:t xml:space="preserve">Développer la partie </w:t>
+      </w:r>
+      <w:proofErr w:type="spellStart"/>
+      <w:r>
+        <w:t>back-end</w:t>
+      </w:r>
+      <w:proofErr w:type="spellEnd"/>
+      <w:r>
+        <w:t xml:space="preserve"> d’une application web ou web mobile</w:t>
+      </w:r>
+      <w:bookmarkEnd w:id="9"/>
+    </w:p>
+    <w:p>
+      <w:pPr>
+        <w:pStyle w:val="Titre3"/>
+      </w:pPr>
+      <w:bookmarkStart w:id="10" w:name="_Toc75512874"/>
+      <w:r>
+        <w:t>Elaborer et mettre en œuvre des composants dans une application de gestion de contenu</w:t>
+      </w:r>
+      <w:r>
+        <w:t xml:space="preserve"> </w:t>
+      </w:r>
+      <w:r>
+        <w:t>ou e-commerce</w:t>
+      </w:r>
+      <w:bookmarkEnd w:id="10"/>
+    </w:p>
+    <w:p>
+      <w:pPr>
+        <w:pStyle w:val="Titre1"/>
+      </w:pPr>
+      <w:bookmarkStart w:id="11" w:name="_Toc75512875"/>
+      <w:r>
+        <w:t>Résumé du projet en français d’une longueur d’environ 20 lignes soit 200 à 250 mots, ou environ 1200 caractères espaces non compris</w:t>
+      </w:r>
+      <w:bookmarkEnd w:id="11"/>
+    </w:p>
+    <w:p>
+      <w:pPr>
+        <w:pStyle w:val="Titre1"/>
+      </w:pPr>
+      <w:bookmarkStart w:id="12" w:name="_Toc75512876"/>
+      <w:r>
+        <w:t>Cahier des charges, expression des besoins, ou spécifications fonctionnelles du projet</w:t>
+      </w:r>
+      <w:bookmarkEnd w:id="12"/>
+    </w:p>
+    <w:p>
+      <w:pPr>
+        <w:pStyle w:val="Titre2"/>
+      </w:pPr>
+      <w:bookmarkStart w:id="13" w:name="_Toc75512877"/>
+      <w:r>
+        <w:t>Cahier des charges</w:t>
+      </w:r>
+      <w:bookmarkEnd w:id="13"/>
+    </w:p>
+    <w:p>
+      <w:pPr>
+        <w:pStyle w:val="Titre2"/>
+      </w:pPr>
+      <w:bookmarkStart w:id="14" w:name="_Toc75512878"/>
+      <w:r>
+        <w:t>Expression des besoins</w:t>
+      </w:r>
+      <w:bookmarkEnd w:id="14"/>
+    </w:p>
+    <w:p>
+      <w:pPr>
+        <w:pStyle w:val="Titre2"/>
+      </w:pPr>
+      <w:bookmarkStart w:id="15" w:name="_Toc75512879"/>
+      <w:r>
+        <w:t>Spécifications fonctionnelles du projet</w:t>
+      </w:r>
+      <w:bookmarkEnd w:id="15"/>
+    </w:p>
+    <w:p>
+      <w:pPr>
+        <w:pStyle w:val="Titre3"/>
+      </w:pPr>
+      <w:bookmarkStart w:id="16" w:name="_Toc75512880"/>
+      <w:proofErr w:type="spellStart"/>
+      <w:r>
+        <w:t>Front-End</w:t>
+      </w:r>
+      <w:bookmarkEnd w:id="16"/>
+      <w:proofErr w:type="spellEnd"/>
+    </w:p>
+    <w:p>
+      <w:pPr>
+        <w:pStyle w:val="Titre3"/>
+      </w:pPr>
+      <w:bookmarkStart w:id="17" w:name="_Toc75512881"/>
+      <w:proofErr w:type="spellStart"/>
+      <w:r>
+        <w:t>Back-End</w:t>
+      </w:r>
+      <w:bookmarkEnd w:id="17"/>
+      <w:proofErr w:type="spellEnd"/>
+    </w:p>
+    <w:p>
+      <w:pPr>
+        <w:pStyle w:val="Titre1"/>
+      </w:pPr>
+      <w:bookmarkStart w:id="18" w:name="_Toc75512882"/>
+      <w:r>
+        <w:t>Spécifications techniques du projet, élaborées par le candidat, y compris pour la sécurité et le web mobile</w:t>
+      </w:r>
+      <w:bookmarkEnd w:id="18"/>
+    </w:p>
+    <w:p>
+      <w:pPr>
+        <w:pStyle w:val="Titre2"/>
+      </w:pPr>
+      <w:bookmarkStart w:id="19" w:name="_Toc75512883"/>
+      <w:r>
+        <w:t>Spécifications techniques</w:t>
+      </w:r>
+      <w:bookmarkEnd w:id="19"/>
+    </w:p>
+    <w:p>
+      <w:pPr>
+        <w:pStyle w:val="Titre3"/>
+      </w:pPr>
+      <w:bookmarkStart w:id="20" w:name="_Toc75512884"/>
+      <w:proofErr w:type="spellStart"/>
+      <w:r>
+        <w:t>Front-End</w:t>
+      </w:r>
+      <w:bookmarkEnd w:id="20"/>
+      <w:proofErr w:type="spellEnd"/>
+    </w:p>
+    <w:p>
+      <w:pPr>
+        <w:pStyle w:val="Titre3"/>
+      </w:pPr>
+      <w:bookmarkStart w:id="21" w:name="_Toc75512885"/>
+      <w:proofErr w:type="spellStart"/>
+      <w:r>
+        <w:t>Back-End</w:t>
+      </w:r>
+      <w:bookmarkEnd w:id="21"/>
+      <w:proofErr w:type="spellEnd"/>
+    </w:p>
+    <w:p>
+      <w:pPr>
+        <w:pStyle w:val="Titre2"/>
+      </w:pPr>
+      <w:bookmarkStart w:id="22" w:name="_Toc75512886"/>
+      <w:r>
+        <w:t>Sécurité</w:t>
+      </w:r>
+      <w:bookmarkEnd w:id="22"/>
+    </w:p>
+    <w:p>
+      <w:pPr>
+        <w:pStyle w:val="Titre2"/>
+      </w:pPr>
+      <w:bookmarkStart w:id="23" w:name="_Toc75512887"/>
+      <w:r>
+        <w:t>Web mobile</w:t>
+      </w:r>
+      <w:bookmarkEnd w:id="23"/>
+    </w:p>
+    <w:p>
+      <w:pPr>
+        <w:pStyle w:val="Titre1"/>
+      </w:pPr>
+      <w:bookmarkStart w:id="24" w:name="_Toc75512888"/>
+      <w:r>
+        <w:lastRenderedPageBreak/>
+        <w:t>Réalisations du candidat comportant les extraits de code les plus significatifs et en les argumentant, y compris pour la sécurité et le web mobile</w:t>
+      </w:r>
+      <w:bookmarkEnd w:id="24"/>
+    </w:p>
+    <w:p>
+      <w:pPr>
+        <w:pStyle w:val="Titre2"/>
+      </w:pPr>
+      <w:bookmarkStart w:id="25" w:name="_Toc75512889"/>
+      <w:proofErr w:type="spellStart"/>
+      <w:r>
+        <w:t>Front-End</w:t>
+      </w:r>
+      <w:bookmarkEnd w:id="25"/>
+      <w:proofErr w:type="spellEnd"/>
+    </w:p>
+    <w:p>
+      <w:pPr>
+        <w:pStyle w:val="Titre2"/>
+      </w:pPr>
+      <w:bookmarkStart w:id="26" w:name="_Toc75512890"/>
+      <w:r>
+        <w:t>Back End</w:t>
+      </w:r>
+      <w:bookmarkEnd w:id="26"/>
+    </w:p>
+    <w:p>
+      <w:pPr>
+        <w:pStyle w:val="Titre1"/>
+      </w:pPr>
+      <w:bookmarkStart w:id="27" w:name="_Toc75512891"/>
+      <w:r>
+        <w:t>Présentation du jeu d’essai élaboré par le candidat de la fonctionnalité la plus représentative (données en entrée, données attendues, données</w:t>
+      </w:r>
+      <w:r>
+        <w:t xml:space="preserve"> </w:t>
+      </w:r>
+      <w:r>
+        <w:t>obtenues)</w:t>
+      </w:r>
+      <w:bookmarkEnd w:id="27"/>
+    </w:p>
+    <w:p>
+      <w:pPr>
+        <w:pStyle w:val="Titre2"/>
+      </w:pPr>
+      <w:bookmarkStart w:id="28" w:name="_Toc75512892"/>
+      <w:r>
+        <w:t>Panel Admin</w:t>
+      </w:r>
+      <w:bookmarkEnd w:id="28"/>
+    </w:p>
+    <w:p>
+      <w:pPr>
+        <w:pStyle w:val="Titre1"/>
+      </w:pPr>
+      <w:bookmarkStart w:id="29" w:name="_Toc75512893"/>
+      <w:r>
+        <w:t>Description de la veille, effectuée par le candidat durant le projet, sur les vulnérabilités de sécurité</w:t>
+      </w:r>
+      <w:bookmarkEnd w:id="29"/>
+    </w:p>
+    <w:p>
+      <w:pPr>
+        <w:pStyle w:val="Titre2"/>
+      </w:pPr>
+      <w:bookmarkStart w:id="30" w:name="_Toc75512894"/>
+      <w:proofErr w:type="spellStart"/>
+      <w:r>
+        <w:t>Runtrack</w:t>
+      </w:r>
+      <w:proofErr w:type="spellEnd"/>
+      <w:r>
+        <w:t xml:space="preserve"> Port de Marseille </w:t>
+      </w:r>
+      <w:proofErr w:type="spellStart"/>
+      <w:r>
+        <w:t>Securité</w:t>
+      </w:r>
+      <w:bookmarkEnd w:id="30"/>
+      <w:proofErr w:type="spellEnd"/>
+    </w:p>
+    <w:p>
+      <w:pPr>
+        <w:pStyle w:val="Titre1"/>
+      </w:pPr>
+      <w:bookmarkStart w:id="31" w:name="_Toc75512895"/>
+      <w:r>
+        <w:t>Description d’une situation de travail ayant nécessité une recherche, effectuée par le candidat durant le projet, à partir de site anglophone</w:t>
+      </w:r>
+      <w:bookmarkEnd w:id="31"/>
+    </w:p>
+    <w:p>
+      <w:pPr>
+        <w:pStyle w:val="Titre1"/>
+      </w:pPr>
+      <w:bookmarkStart w:id="32" w:name="_Toc75512896"/>
       <w:r>
         <w:t>9. Extrait du site anglophone, utilisé dans le cadre de la recherche décrite précédemment, accompagné de la traduction en français effectuée par le</w:t>
       </w:r>
@@ -62,6 +4062,7 @@
       <w:r>
         <w:t>candidat sans traducteur automatique</w:t>
       </w:r>
+      <w:bookmarkEnd w:id="32"/>
     </w:p>
     <w:p/>
     <w:p>
@@ -69,7 +4070,9 @@
         <w:sectPr>
           <w:pgSz w:w="11906" w:h="16838"/>
           <w:pgMar w:top="1417" w:right="1417" w:bottom="1417" w:left="1417" w:header="708" w:footer="708" w:gutter="0"/>
+          <w:pgNumType w:start="0"/>
           <w:cols w:space="708"/>
+          <w:titlePg/>
           <w:docGrid w:linePitch="360"/>
         </w:sectPr>
       </w:pPr>
@@ -562,15 +4565,7 @@
           </w:tcPr>
           <w:p>
             <w:r>
-              <w:t xml:space="preserve">La charte graphique est un guide comprenant les recommandations d'utilisation et les caractéristiques des différents éléments graphiques (logos, couleurs, polices, typographies, symboles, </w:t>
-            </w:r>
-            <w:proofErr w:type="gramStart"/>
-            <w:r>
-              <w:t>calques..</w:t>
-            </w:r>
-            <w:proofErr w:type="gramEnd"/>
-            <w:r>
-              <w:t>) qui peuvent être utilisés sur les différents supports de communication de l'entreprise.</w:t>
+              <w:t>La charte graphique est un guide comprenant les recommandations d'utilisation et les caractéristiques des différents éléments graphiques (logos, couleurs, polices, typographies, symboles, calques..) qui peuvent être utilisés sur les différents supports de communication de l'entreprise.</w:t>
             </w:r>
           </w:p>
           <w:p>
@@ -918,10 +4913,7 @@
               <w:t xml:space="preserve">Page créé </w:t>
             </w:r>
             <w:r>
-              <w:t>individuellement pour chaque</w:t>
-            </w:r>
-            <w:r>
-              <w:t xml:space="preserve"> catégorie </w:t>
+              <w:t xml:space="preserve">individuellement pour chaque catégorie </w:t>
             </w:r>
             <w:r>
               <w:t>selon l</w:t>
@@ -955,12 +4947,10 @@
           </w:tcPr>
           <w:p>
             <w:proofErr w:type="spellStart"/>
-            <w:proofErr w:type="gramStart"/>
             <w:r>
               <w:t>uniqueproduit</w:t>
             </w:r>
             <w:proofErr w:type="spellEnd"/>
-            <w:proofErr w:type="gramEnd"/>
           </w:p>
         </w:tc>
         <w:tc>
@@ -1009,10 +4999,7 @@
           </w:tcPr>
           <w:p>
             <w:r>
-              <w:t>Page créé</w:t>
-            </w:r>
-            <w:r>
-              <w:t xml:space="preserve"> individuellement pour</w:t>
+              <w:t>Page créé individuellement pour</w:t>
             </w:r>
             <w:r>
               <w:t xml:space="preserve"> chaque produit</w:t>
@@ -1027,15 +5014,7 @@
               <w:t>id passé comme argument dans le Controller gérant l’affichage de la page d’accueil</w:t>
             </w:r>
             <w:r>
-              <w:t xml:space="preserve"> avec un formulaire de personnalisation des produits (</w:t>
-            </w:r>
-            <w:proofErr w:type="gramStart"/>
-            <w:r>
-              <w:t>caractéristiques stockés</w:t>
-            </w:r>
-            <w:proofErr w:type="gramEnd"/>
-            <w:r>
-              <w:t xml:space="preserve"> en bases de données) et un formulaire </w:t>
+              <w:t xml:space="preserve"> avec un formulaire de personnalisation des produits (caractéristiques stockés en bases de données) et un formulaire </w:t>
             </w:r>
             <w:r>
               <w:t>dans lequel le client laisse ses coordonnées.</w:t>
@@ -1508,6 +5487,293 @@
     </w:p>
   </w:footnote>
 </w:footnotes>
+</file>
+
+<file path=word/numbering.xml><?xml version="1.0" encoding="utf-8"?>
+<w:numbering xmlns:wpc="http://schemas.microsoft.com/office/word/2010/wordprocessingCanvas" xmlns:cx="http://schemas.microsoft.com/office/drawing/2014/chartex" xmlns:cx1="http://schemas.microsoft.com/office/drawing/2015/9/8/chartex" xmlns:cx2="http://schemas.microsoft.com/office/drawing/2015/10/21/chartex" xmlns:cx3="http://schemas.microsoft.com/office/drawing/2016/5/9/chartex" xmlns:cx4="http://schemas.microsoft.com/office/drawing/2016/5/10/chartex" xmlns:cx5="http://schemas.microsoft.com/office/drawing/2016/5/11/chartex" xmlns:cx6="http://schemas.microsoft.com/office/drawing/2016/5/12/chartex" xmlns:cx7="http://schemas.microsoft.com/office/drawing/2016/5/13/chartex" xmlns:cx8="http://schemas.microsoft.com/office/drawing/2016/5/14/chartex" xmlns:mc="http://schemas.openxmlformats.org/markup-compatibility/2006" xmlns:aink="http://schemas.microsoft.com/office/drawing/2016/ink" xmlns:am3d="http://schemas.microsoft.com/office/drawing/2017/model3d" xmlns:o="urn:schemas-microsoft-com:office:office" xmlns:r="http://schemas.openxmlformats.org/officeDocument/2006/relationships" xmlns:m="http://schemas.openxmlformats.org/officeDocument/2006/math" xmlns:v="urn:schemas-microsoft-com:vml" xmlns:wp14="http://schemas.microsoft.com/office/word/2010/wordprocessingDrawing" xmlns:wp="http://schemas.openxmlformats.org/drawingml/2006/wordprocessingDrawing" xmlns:w10="urn:schemas-microsoft-com:office:word" xmlns:w="http://schemas.openxmlformats.org/wordprocessingml/2006/main" xmlns:w14="http://schemas.microsoft.com/office/word/2010/wordml" xmlns:w15="http://schemas.microsoft.com/office/word/2012/wordml" xmlns:w16cex="http://schemas.microsoft.com/office/word/2018/wordml/cex" xmlns:w16cid="http://schemas.microsoft.com/office/word/2016/wordml/cid" xmlns:w16="http://schemas.microsoft.com/office/word/2018/wordml" xmlns:w16sdtdh="http://schemas.microsoft.com/office/word/2020/wordml/sdtdatahash" xmlns:w16se="http://schemas.microsoft.com/office/word/2015/wordml/symex" xmlns:wpg="http://schemas.microsoft.com/office/word/2010/wordprocessingGroup" xmlns:wpi="http://schemas.microsoft.com/office/word/2010/wordprocessingInk" xmlns:wne="http://schemas.microsoft.com/office/word/2006/wordml" xmlns:wps="http://schemas.microsoft.com/office/word/2010/wordprocessingShape" mc:Ignorable="w14 w15 w16se w16cid w16 w16cex w16sdtdh wp14">
+  <w:abstractNum w:abstractNumId="0" w15:restartNumberingAfterBreak="0">
+    <w:nsid w:val="3B8B0F4B"/>
+    <w:multiLevelType w:val="hybridMultilevel"/>
+    <w:tmpl w:val="6FC2C432"/>
+    <w:lvl w:ilvl="0" w:tplc="233E8AF6">
+      <w:start w:val="1"/>
+      <w:numFmt w:val="upperRoman"/>
+      <w:lvlText w:val="%1."/>
+      <w:lvlJc w:val="left"/>
+      <w:pPr>
+        <w:ind w:left="1080" w:hanging="720"/>
+      </w:pPr>
+      <w:rPr>
+        <w:rFonts w:hint="default"/>
+      </w:rPr>
+    </w:lvl>
+    <w:lvl w:ilvl="1" w:tplc="040C0019" w:tentative="1">
+      <w:start w:val="1"/>
+      <w:numFmt w:val="lowerLetter"/>
+      <w:lvlText w:val="%2."/>
+      <w:lvlJc w:val="left"/>
+      <w:pPr>
+        <w:ind w:left="1440" w:hanging="360"/>
+      </w:pPr>
+    </w:lvl>
+    <w:lvl w:ilvl="2" w:tplc="040C001B" w:tentative="1">
+      <w:start w:val="1"/>
+      <w:numFmt w:val="lowerRoman"/>
+      <w:lvlText w:val="%3."/>
+      <w:lvlJc w:val="right"/>
+      <w:pPr>
+        <w:ind w:left="2160" w:hanging="180"/>
+      </w:pPr>
+    </w:lvl>
+    <w:lvl w:ilvl="3" w:tplc="040C000F" w:tentative="1">
+      <w:start w:val="1"/>
+      <w:numFmt w:val="decimal"/>
+      <w:lvlText w:val="%4."/>
+      <w:lvlJc w:val="left"/>
+      <w:pPr>
+        <w:ind w:left="2880" w:hanging="360"/>
+      </w:pPr>
+    </w:lvl>
+    <w:lvl w:ilvl="4" w:tplc="040C0019" w:tentative="1">
+      <w:start w:val="1"/>
+      <w:numFmt w:val="lowerLetter"/>
+      <w:lvlText w:val="%5."/>
+      <w:lvlJc w:val="left"/>
+      <w:pPr>
+        <w:ind w:left="3600" w:hanging="360"/>
+      </w:pPr>
+    </w:lvl>
+    <w:lvl w:ilvl="5" w:tplc="040C001B" w:tentative="1">
+      <w:start w:val="1"/>
+      <w:numFmt w:val="lowerRoman"/>
+      <w:lvlText w:val="%6."/>
+      <w:lvlJc w:val="right"/>
+      <w:pPr>
+        <w:ind w:left="4320" w:hanging="180"/>
+      </w:pPr>
+    </w:lvl>
+    <w:lvl w:ilvl="6" w:tplc="040C000F" w:tentative="1">
+      <w:start w:val="1"/>
+      <w:numFmt w:val="decimal"/>
+      <w:lvlText w:val="%7."/>
+      <w:lvlJc w:val="left"/>
+      <w:pPr>
+        <w:ind w:left="5040" w:hanging="360"/>
+      </w:pPr>
+    </w:lvl>
+    <w:lvl w:ilvl="7" w:tplc="040C0019" w:tentative="1">
+      <w:start w:val="1"/>
+      <w:numFmt w:val="lowerLetter"/>
+      <w:lvlText w:val="%8."/>
+      <w:lvlJc w:val="left"/>
+      <w:pPr>
+        <w:ind w:left="5760" w:hanging="360"/>
+      </w:pPr>
+    </w:lvl>
+    <w:lvl w:ilvl="8" w:tplc="040C001B" w:tentative="1">
+      <w:start w:val="1"/>
+      <w:numFmt w:val="lowerRoman"/>
+      <w:lvlText w:val="%9."/>
+      <w:lvlJc w:val="right"/>
+      <w:pPr>
+        <w:ind w:left="6480" w:hanging="180"/>
+      </w:pPr>
+    </w:lvl>
+  </w:abstractNum>
+  <w:abstractNum w:abstractNumId="1" w15:restartNumberingAfterBreak="0">
+    <w:nsid w:val="498E0E30"/>
+    <w:multiLevelType w:val="hybridMultilevel"/>
+    <w:tmpl w:val="DB22520C"/>
+    <w:lvl w:ilvl="0" w:tplc="040C000F">
+      <w:start w:val="1"/>
+      <w:numFmt w:val="decimal"/>
+      <w:lvlText w:val="%1."/>
+      <w:lvlJc w:val="left"/>
+      <w:pPr>
+        <w:ind w:left="720" w:hanging="360"/>
+      </w:pPr>
+      <w:rPr>
+        <w:rFonts w:hint="default"/>
+      </w:rPr>
+    </w:lvl>
+    <w:lvl w:ilvl="1" w:tplc="040C0019" w:tentative="1">
+      <w:start w:val="1"/>
+      <w:numFmt w:val="lowerLetter"/>
+      <w:lvlText w:val="%2."/>
+      <w:lvlJc w:val="left"/>
+      <w:pPr>
+        <w:ind w:left="1440" w:hanging="360"/>
+      </w:pPr>
+    </w:lvl>
+    <w:lvl w:ilvl="2" w:tplc="040C001B" w:tentative="1">
+      <w:start w:val="1"/>
+      <w:numFmt w:val="lowerRoman"/>
+      <w:lvlText w:val="%3."/>
+      <w:lvlJc w:val="right"/>
+      <w:pPr>
+        <w:ind w:left="2160" w:hanging="180"/>
+      </w:pPr>
+    </w:lvl>
+    <w:lvl w:ilvl="3" w:tplc="040C000F" w:tentative="1">
+      <w:start w:val="1"/>
+      <w:numFmt w:val="decimal"/>
+      <w:lvlText w:val="%4."/>
+      <w:lvlJc w:val="left"/>
+      <w:pPr>
+        <w:ind w:left="2880" w:hanging="360"/>
+      </w:pPr>
+    </w:lvl>
+    <w:lvl w:ilvl="4" w:tplc="040C0019" w:tentative="1">
+      <w:start w:val="1"/>
+      <w:numFmt w:val="lowerLetter"/>
+      <w:lvlText w:val="%5."/>
+      <w:lvlJc w:val="left"/>
+      <w:pPr>
+        <w:ind w:left="3600" w:hanging="360"/>
+      </w:pPr>
+    </w:lvl>
+    <w:lvl w:ilvl="5" w:tplc="040C001B" w:tentative="1">
+      <w:start w:val="1"/>
+      <w:numFmt w:val="lowerRoman"/>
+      <w:lvlText w:val="%6."/>
+      <w:lvlJc w:val="right"/>
+      <w:pPr>
+        <w:ind w:left="4320" w:hanging="180"/>
+      </w:pPr>
+    </w:lvl>
+    <w:lvl w:ilvl="6" w:tplc="040C000F" w:tentative="1">
+      <w:start w:val="1"/>
+      <w:numFmt w:val="decimal"/>
+      <w:lvlText w:val="%7."/>
+      <w:lvlJc w:val="left"/>
+      <w:pPr>
+        <w:ind w:left="5040" w:hanging="360"/>
+      </w:pPr>
+    </w:lvl>
+    <w:lvl w:ilvl="7" w:tplc="040C0019" w:tentative="1">
+      <w:start w:val="1"/>
+      <w:numFmt w:val="lowerLetter"/>
+      <w:lvlText w:val="%8."/>
+      <w:lvlJc w:val="left"/>
+      <w:pPr>
+        <w:ind w:left="5760" w:hanging="360"/>
+      </w:pPr>
+    </w:lvl>
+    <w:lvl w:ilvl="8" w:tplc="040C001B" w:tentative="1">
+      <w:start w:val="1"/>
+      <w:numFmt w:val="lowerRoman"/>
+      <w:lvlText w:val="%9."/>
+      <w:lvlJc w:val="right"/>
+      <w:pPr>
+        <w:ind w:left="6480" w:hanging="180"/>
+      </w:pPr>
+    </w:lvl>
+  </w:abstractNum>
+  <w:abstractNum w:abstractNumId="2" w15:restartNumberingAfterBreak="0">
+    <w:nsid w:val="778F764F"/>
+    <w:multiLevelType w:val="multilevel"/>
+    <w:tmpl w:val="040C0027"/>
+    <w:lvl w:ilvl="0">
+      <w:start w:val="1"/>
+      <w:numFmt w:val="upperRoman"/>
+      <w:pStyle w:val="Titre1"/>
+      <w:lvlText w:val="%1."/>
+      <w:lvlJc w:val="left"/>
+      <w:pPr>
+        <w:ind w:left="0" w:firstLine="0"/>
+      </w:pPr>
+    </w:lvl>
+    <w:lvl w:ilvl="1">
+      <w:start w:val="1"/>
+      <w:numFmt w:val="upperLetter"/>
+      <w:pStyle w:val="Titre2"/>
+      <w:lvlText w:val="%2."/>
+      <w:lvlJc w:val="left"/>
+      <w:pPr>
+        <w:ind w:left="720" w:firstLine="0"/>
+      </w:pPr>
+    </w:lvl>
+    <w:lvl w:ilvl="2">
+      <w:start w:val="1"/>
+      <w:numFmt w:val="decimal"/>
+      <w:pStyle w:val="Titre3"/>
+      <w:lvlText w:val="%3."/>
+      <w:lvlJc w:val="left"/>
+      <w:pPr>
+        <w:ind w:left="1440" w:firstLine="0"/>
+      </w:pPr>
+    </w:lvl>
+    <w:lvl w:ilvl="3">
+      <w:start w:val="1"/>
+      <w:numFmt w:val="lowerLetter"/>
+      <w:pStyle w:val="Titre4"/>
+      <w:lvlText w:val="%4)"/>
+      <w:lvlJc w:val="left"/>
+      <w:pPr>
+        <w:ind w:left="2160" w:firstLine="0"/>
+      </w:pPr>
+    </w:lvl>
+    <w:lvl w:ilvl="4">
+      <w:start w:val="1"/>
+      <w:numFmt w:val="decimal"/>
+      <w:pStyle w:val="Titre5"/>
+      <w:lvlText w:val="(%5)"/>
+      <w:lvlJc w:val="left"/>
+      <w:pPr>
+        <w:ind w:left="2880" w:firstLine="0"/>
+      </w:pPr>
+    </w:lvl>
+    <w:lvl w:ilvl="5">
+      <w:start w:val="1"/>
+      <w:numFmt w:val="lowerLetter"/>
+      <w:pStyle w:val="Titre6"/>
+      <w:lvlText w:val="(%6)"/>
+      <w:lvlJc w:val="left"/>
+      <w:pPr>
+        <w:ind w:left="3600" w:firstLine="0"/>
+      </w:pPr>
+    </w:lvl>
+    <w:lvl w:ilvl="6">
+      <w:start w:val="1"/>
+      <w:numFmt w:val="lowerRoman"/>
+      <w:pStyle w:val="Titre7"/>
+      <w:lvlText w:val="(%7)"/>
+      <w:lvlJc w:val="left"/>
+      <w:pPr>
+        <w:ind w:left="4320" w:firstLine="0"/>
+      </w:pPr>
+    </w:lvl>
+    <w:lvl w:ilvl="7">
+      <w:start w:val="1"/>
+      <w:numFmt w:val="lowerLetter"/>
+      <w:pStyle w:val="Titre8"/>
+      <w:lvlText w:val="(%8)"/>
+      <w:lvlJc w:val="left"/>
+      <w:pPr>
+        <w:ind w:left="5040" w:firstLine="0"/>
+      </w:pPr>
+    </w:lvl>
+    <w:lvl w:ilvl="8">
+      <w:start w:val="1"/>
+      <w:numFmt w:val="lowerRoman"/>
+      <w:pStyle w:val="Titre9"/>
+      <w:lvlText w:val="(%9)"/>
+      <w:lvlJc w:val="left"/>
+      <w:pPr>
+        <w:ind w:left="5760" w:firstLine="0"/>
+      </w:pPr>
+    </w:lvl>
+  </w:abstractNum>
+  <w:num w:numId="1">
+    <w:abstractNumId w:val="1"/>
+  </w:num>
+  <w:num w:numId="2">
+    <w:abstractNumId w:val="0"/>
+  </w:num>
+  <w:num w:numId="3">
+    <w:abstractNumId w:val="2"/>
+  </w:num>
+</w:numbering>
 </file>
 
 <file path=word/styles.xml><?xml version="1.0" encoding="utf-8"?>
@@ -1909,6 +6175,242 @@
     <w:name w:val="Normal"/>
     <w:qFormat/>
   </w:style>
+  <w:style w:type="paragraph" w:styleId="Titre1">
+    <w:name w:val="heading 1"/>
+    <w:basedOn w:val="Normal"/>
+    <w:next w:val="Normal"/>
+    <w:link w:val="Titre1Car"/>
+    <w:uiPriority w:val="9"/>
+    <w:qFormat/>
+    <w:rsid w:val="007B443C"/>
+    <w:pPr>
+      <w:keepNext/>
+      <w:keepLines/>
+      <w:numPr>
+        <w:numId w:val="3"/>
+      </w:numPr>
+      <w:spacing w:before="240" w:after="0"/>
+      <w:outlineLvl w:val="0"/>
+    </w:pPr>
+    <w:rPr>
+      <w:rFonts w:asciiTheme="majorHAnsi" w:eastAsiaTheme="majorEastAsia" w:hAnsiTheme="majorHAnsi" w:cstheme="majorBidi"/>
+      <w:color w:val="2F5496" w:themeColor="accent1" w:themeShade="BF"/>
+      <w:sz w:val="32"/>
+      <w:szCs w:val="32"/>
+    </w:rPr>
+  </w:style>
+  <w:style w:type="paragraph" w:styleId="Titre2">
+    <w:name w:val="heading 2"/>
+    <w:basedOn w:val="Normal"/>
+    <w:next w:val="Normal"/>
+    <w:link w:val="Titre2Car"/>
+    <w:uiPriority w:val="9"/>
+    <w:unhideWhenUsed/>
+    <w:qFormat/>
+    <w:rsid w:val="00AD73AE"/>
+    <w:pPr>
+      <w:keepNext/>
+      <w:keepLines/>
+      <w:numPr>
+        <w:ilvl w:val="1"/>
+        <w:numId w:val="3"/>
+      </w:numPr>
+      <w:spacing w:before="40" w:after="0"/>
+      <w:outlineLvl w:val="1"/>
+    </w:pPr>
+    <w:rPr>
+      <w:rFonts w:asciiTheme="majorHAnsi" w:eastAsiaTheme="majorEastAsia" w:hAnsiTheme="majorHAnsi" w:cstheme="majorBidi"/>
+      <w:color w:val="2F5496" w:themeColor="accent1" w:themeShade="BF"/>
+      <w:sz w:val="26"/>
+      <w:szCs w:val="26"/>
+    </w:rPr>
+  </w:style>
+  <w:style w:type="paragraph" w:styleId="Titre3">
+    <w:name w:val="heading 3"/>
+    <w:basedOn w:val="Normal"/>
+    <w:next w:val="Normal"/>
+    <w:link w:val="Titre3Car"/>
+    <w:uiPriority w:val="9"/>
+    <w:unhideWhenUsed/>
+    <w:qFormat/>
+    <w:rsid w:val="00A50FEA"/>
+    <w:pPr>
+      <w:keepNext/>
+      <w:keepLines/>
+      <w:numPr>
+        <w:ilvl w:val="2"/>
+        <w:numId w:val="3"/>
+      </w:numPr>
+      <w:spacing w:before="40" w:after="0"/>
+      <w:outlineLvl w:val="2"/>
+    </w:pPr>
+    <w:rPr>
+      <w:rFonts w:asciiTheme="majorHAnsi" w:eastAsiaTheme="majorEastAsia" w:hAnsiTheme="majorHAnsi" w:cstheme="majorBidi"/>
+      <w:color w:val="1F3763" w:themeColor="accent1" w:themeShade="7F"/>
+      <w:sz w:val="24"/>
+      <w:szCs w:val="24"/>
+    </w:rPr>
+  </w:style>
+  <w:style w:type="paragraph" w:styleId="Titre4">
+    <w:name w:val="heading 4"/>
+    <w:basedOn w:val="Normal"/>
+    <w:next w:val="Normal"/>
+    <w:link w:val="Titre4Car"/>
+    <w:uiPriority w:val="9"/>
+    <w:semiHidden/>
+    <w:unhideWhenUsed/>
+    <w:qFormat/>
+    <w:rsid w:val="00A50FEA"/>
+    <w:pPr>
+      <w:keepNext/>
+      <w:keepLines/>
+      <w:numPr>
+        <w:ilvl w:val="3"/>
+        <w:numId w:val="3"/>
+      </w:numPr>
+      <w:spacing w:before="40" w:after="0"/>
+      <w:outlineLvl w:val="3"/>
+    </w:pPr>
+    <w:rPr>
+      <w:rFonts w:asciiTheme="majorHAnsi" w:eastAsiaTheme="majorEastAsia" w:hAnsiTheme="majorHAnsi" w:cstheme="majorBidi"/>
+      <w:i/>
+      <w:iCs/>
+      <w:color w:val="2F5496" w:themeColor="accent1" w:themeShade="BF"/>
+    </w:rPr>
+  </w:style>
+  <w:style w:type="paragraph" w:styleId="Titre5">
+    <w:name w:val="heading 5"/>
+    <w:basedOn w:val="Normal"/>
+    <w:next w:val="Normal"/>
+    <w:link w:val="Titre5Car"/>
+    <w:uiPriority w:val="9"/>
+    <w:semiHidden/>
+    <w:unhideWhenUsed/>
+    <w:qFormat/>
+    <w:rsid w:val="00A50FEA"/>
+    <w:pPr>
+      <w:keepNext/>
+      <w:keepLines/>
+      <w:numPr>
+        <w:ilvl w:val="4"/>
+        <w:numId w:val="3"/>
+      </w:numPr>
+      <w:spacing w:before="40" w:after="0"/>
+      <w:outlineLvl w:val="4"/>
+    </w:pPr>
+    <w:rPr>
+      <w:rFonts w:asciiTheme="majorHAnsi" w:eastAsiaTheme="majorEastAsia" w:hAnsiTheme="majorHAnsi" w:cstheme="majorBidi"/>
+      <w:color w:val="2F5496" w:themeColor="accent1" w:themeShade="BF"/>
+    </w:rPr>
+  </w:style>
+  <w:style w:type="paragraph" w:styleId="Titre6">
+    <w:name w:val="heading 6"/>
+    <w:basedOn w:val="Normal"/>
+    <w:next w:val="Normal"/>
+    <w:link w:val="Titre6Car"/>
+    <w:uiPriority w:val="9"/>
+    <w:semiHidden/>
+    <w:unhideWhenUsed/>
+    <w:qFormat/>
+    <w:rsid w:val="00A50FEA"/>
+    <w:pPr>
+      <w:keepNext/>
+      <w:keepLines/>
+      <w:numPr>
+        <w:ilvl w:val="5"/>
+        <w:numId w:val="3"/>
+      </w:numPr>
+      <w:spacing w:before="40" w:after="0"/>
+      <w:outlineLvl w:val="5"/>
+    </w:pPr>
+    <w:rPr>
+      <w:rFonts w:asciiTheme="majorHAnsi" w:eastAsiaTheme="majorEastAsia" w:hAnsiTheme="majorHAnsi" w:cstheme="majorBidi"/>
+      <w:color w:val="1F3763" w:themeColor="accent1" w:themeShade="7F"/>
+    </w:rPr>
+  </w:style>
+  <w:style w:type="paragraph" w:styleId="Titre7">
+    <w:name w:val="heading 7"/>
+    <w:basedOn w:val="Normal"/>
+    <w:next w:val="Normal"/>
+    <w:link w:val="Titre7Car"/>
+    <w:uiPriority w:val="9"/>
+    <w:semiHidden/>
+    <w:unhideWhenUsed/>
+    <w:qFormat/>
+    <w:rsid w:val="00A50FEA"/>
+    <w:pPr>
+      <w:keepNext/>
+      <w:keepLines/>
+      <w:numPr>
+        <w:ilvl w:val="6"/>
+        <w:numId w:val="3"/>
+      </w:numPr>
+      <w:spacing w:before="40" w:after="0"/>
+      <w:outlineLvl w:val="6"/>
+    </w:pPr>
+    <w:rPr>
+      <w:rFonts w:asciiTheme="majorHAnsi" w:eastAsiaTheme="majorEastAsia" w:hAnsiTheme="majorHAnsi" w:cstheme="majorBidi"/>
+      <w:i/>
+      <w:iCs/>
+      <w:color w:val="1F3763" w:themeColor="accent1" w:themeShade="7F"/>
+    </w:rPr>
+  </w:style>
+  <w:style w:type="paragraph" w:styleId="Titre8">
+    <w:name w:val="heading 8"/>
+    <w:basedOn w:val="Normal"/>
+    <w:next w:val="Normal"/>
+    <w:link w:val="Titre8Car"/>
+    <w:uiPriority w:val="9"/>
+    <w:semiHidden/>
+    <w:unhideWhenUsed/>
+    <w:qFormat/>
+    <w:rsid w:val="00A50FEA"/>
+    <w:pPr>
+      <w:keepNext/>
+      <w:keepLines/>
+      <w:numPr>
+        <w:ilvl w:val="7"/>
+        <w:numId w:val="3"/>
+      </w:numPr>
+      <w:spacing w:before="40" w:after="0"/>
+      <w:outlineLvl w:val="7"/>
+    </w:pPr>
+    <w:rPr>
+      <w:rFonts w:asciiTheme="majorHAnsi" w:eastAsiaTheme="majorEastAsia" w:hAnsiTheme="majorHAnsi" w:cstheme="majorBidi"/>
+      <w:color w:val="272727" w:themeColor="text1" w:themeTint="D8"/>
+      <w:sz w:val="21"/>
+      <w:szCs w:val="21"/>
+    </w:rPr>
+  </w:style>
+  <w:style w:type="paragraph" w:styleId="Titre9">
+    <w:name w:val="heading 9"/>
+    <w:basedOn w:val="Normal"/>
+    <w:next w:val="Normal"/>
+    <w:link w:val="Titre9Car"/>
+    <w:uiPriority w:val="9"/>
+    <w:semiHidden/>
+    <w:unhideWhenUsed/>
+    <w:qFormat/>
+    <w:rsid w:val="00A50FEA"/>
+    <w:pPr>
+      <w:keepNext/>
+      <w:keepLines/>
+      <w:numPr>
+        <w:ilvl w:val="8"/>
+        <w:numId w:val="3"/>
+      </w:numPr>
+      <w:spacing w:before="40" w:after="0"/>
+      <w:outlineLvl w:val="8"/>
+    </w:pPr>
+    <w:rPr>
+      <w:rFonts w:asciiTheme="majorHAnsi" w:eastAsiaTheme="majorEastAsia" w:hAnsiTheme="majorHAnsi" w:cstheme="majorBidi"/>
+      <w:i/>
+      <w:iCs/>
+      <w:color w:val="272727" w:themeColor="text1" w:themeTint="D8"/>
+      <w:sz w:val="21"/>
+      <w:szCs w:val="21"/>
+    </w:rPr>
+  </w:style>
   <w:style w:type="character" w:default="1" w:styleId="Policepardfaut">
     <w:name w:val="Default Paragraph Font"/>
     <w:uiPriority w:val="1"/>
@@ -2033,6 +6535,205 @@
       <w:color w:val="605E5C"/>
       <w:shd w:val="clear" w:color="auto" w:fill="E1DFDD"/>
     </w:rPr>
+  </w:style>
+  <w:style w:type="paragraph" w:styleId="Sansinterligne">
+    <w:name w:val="No Spacing"/>
+    <w:link w:val="SansinterligneCar"/>
+    <w:uiPriority w:val="1"/>
+    <w:qFormat/>
+    <w:rsid w:val="007B443C"/>
+    <w:pPr>
+      <w:spacing w:after="0" w:line="240" w:lineRule="auto"/>
+    </w:pPr>
+    <w:rPr>
+      <w:rFonts w:eastAsiaTheme="minorEastAsia"/>
+      <w:lang w:eastAsia="fr-FR"/>
+    </w:rPr>
+  </w:style>
+  <w:style w:type="character" w:customStyle="1" w:styleId="SansinterligneCar">
+    <w:name w:val="Sans interligne Car"/>
+    <w:basedOn w:val="Policepardfaut"/>
+    <w:link w:val="Sansinterligne"/>
+    <w:uiPriority w:val="1"/>
+    <w:rsid w:val="007B443C"/>
+    <w:rPr>
+      <w:rFonts w:eastAsiaTheme="minorEastAsia"/>
+      <w:lang w:eastAsia="fr-FR"/>
+    </w:rPr>
+  </w:style>
+  <w:style w:type="character" w:customStyle="1" w:styleId="Titre1Car">
+    <w:name w:val="Titre 1 Car"/>
+    <w:basedOn w:val="Policepardfaut"/>
+    <w:link w:val="Titre1"/>
+    <w:uiPriority w:val="9"/>
+    <w:rsid w:val="007B443C"/>
+    <w:rPr>
+      <w:rFonts w:asciiTheme="majorHAnsi" w:eastAsiaTheme="majorEastAsia" w:hAnsiTheme="majorHAnsi" w:cstheme="majorBidi"/>
+      <w:color w:val="2F5496" w:themeColor="accent1" w:themeShade="BF"/>
+      <w:sz w:val="32"/>
+      <w:szCs w:val="32"/>
+    </w:rPr>
+  </w:style>
+  <w:style w:type="paragraph" w:styleId="En-ttedetabledesmatires">
+    <w:name w:val="TOC Heading"/>
+    <w:basedOn w:val="Titre1"/>
+    <w:next w:val="Normal"/>
+    <w:uiPriority w:val="39"/>
+    <w:unhideWhenUsed/>
+    <w:qFormat/>
+    <w:rsid w:val="007B443C"/>
+    <w:pPr>
+      <w:outlineLvl w:val="9"/>
+    </w:pPr>
+    <w:rPr>
+      <w:lang w:eastAsia="fr-FR"/>
+    </w:rPr>
+  </w:style>
+  <w:style w:type="character" w:customStyle="1" w:styleId="Titre2Car">
+    <w:name w:val="Titre 2 Car"/>
+    <w:basedOn w:val="Policepardfaut"/>
+    <w:link w:val="Titre2"/>
+    <w:uiPriority w:val="9"/>
+    <w:rsid w:val="00AD73AE"/>
+    <w:rPr>
+      <w:rFonts w:asciiTheme="majorHAnsi" w:eastAsiaTheme="majorEastAsia" w:hAnsiTheme="majorHAnsi" w:cstheme="majorBidi"/>
+      <w:color w:val="2F5496" w:themeColor="accent1" w:themeShade="BF"/>
+      <w:sz w:val="26"/>
+      <w:szCs w:val="26"/>
+    </w:rPr>
+  </w:style>
+  <w:style w:type="paragraph" w:styleId="TM1">
+    <w:name w:val="toc 1"/>
+    <w:basedOn w:val="Normal"/>
+    <w:next w:val="Normal"/>
+    <w:autoRedefine/>
+    <w:uiPriority w:val="39"/>
+    <w:unhideWhenUsed/>
+    <w:rsid w:val="00AD73AE"/>
+    <w:pPr>
+      <w:spacing w:after="100"/>
+    </w:pPr>
+  </w:style>
+  <w:style w:type="character" w:customStyle="1" w:styleId="Titre3Car">
+    <w:name w:val="Titre 3 Car"/>
+    <w:basedOn w:val="Policepardfaut"/>
+    <w:link w:val="Titre3"/>
+    <w:uiPriority w:val="9"/>
+    <w:rsid w:val="00A50FEA"/>
+    <w:rPr>
+      <w:rFonts w:asciiTheme="majorHAnsi" w:eastAsiaTheme="majorEastAsia" w:hAnsiTheme="majorHAnsi" w:cstheme="majorBidi"/>
+      <w:color w:val="1F3763" w:themeColor="accent1" w:themeShade="7F"/>
+      <w:sz w:val="24"/>
+      <w:szCs w:val="24"/>
+    </w:rPr>
+  </w:style>
+  <w:style w:type="character" w:customStyle="1" w:styleId="Titre4Car">
+    <w:name w:val="Titre 4 Car"/>
+    <w:basedOn w:val="Policepardfaut"/>
+    <w:link w:val="Titre4"/>
+    <w:uiPriority w:val="9"/>
+    <w:semiHidden/>
+    <w:rsid w:val="00A50FEA"/>
+    <w:rPr>
+      <w:rFonts w:asciiTheme="majorHAnsi" w:eastAsiaTheme="majorEastAsia" w:hAnsiTheme="majorHAnsi" w:cstheme="majorBidi"/>
+      <w:i/>
+      <w:iCs/>
+      <w:color w:val="2F5496" w:themeColor="accent1" w:themeShade="BF"/>
+    </w:rPr>
+  </w:style>
+  <w:style w:type="character" w:customStyle="1" w:styleId="Titre5Car">
+    <w:name w:val="Titre 5 Car"/>
+    <w:basedOn w:val="Policepardfaut"/>
+    <w:link w:val="Titre5"/>
+    <w:uiPriority w:val="9"/>
+    <w:semiHidden/>
+    <w:rsid w:val="00A50FEA"/>
+    <w:rPr>
+      <w:rFonts w:asciiTheme="majorHAnsi" w:eastAsiaTheme="majorEastAsia" w:hAnsiTheme="majorHAnsi" w:cstheme="majorBidi"/>
+      <w:color w:val="2F5496" w:themeColor="accent1" w:themeShade="BF"/>
+    </w:rPr>
+  </w:style>
+  <w:style w:type="character" w:customStyle="1" w:styleId="Titre6Car">
+    <w:name w:val="Titre 6 Car"/>
+    <w:basedOn w:val="Policepardfaut"/>
+    <w:link w:val="Titre6"/>
+    <w:uiPriority w:val="9"/>
+    <w:semiHidden/>
+    <w:rsid w:val="00A50FEA"/>
+    <w:rPr>
+      <w:rFonts w:asciiTheme="majorHAnsi" w:eastAsiaTheme="majorEastAsia" w:hAnsiTheme="majorHAnsi" w:cstheme="majorBidi"/>
+      <w:color w:val="1F3763" w:themeColor="accent1" w:themeShade="7F"/>
+    </w:rPr>
+  </w:style>
+  <w:style w:type="character" w:customStyle="1" w:styleId="Titre7Car">
+    <w:name w:val="Titre 7 Car"/>
+    <w:basedOn w:val="Policepardfaut"/>
+    <w:link w:val="Titre7"/>
+    <w:uiPriority w:val="9"/>
+    <w:semiHidden/>
+    <w:rsid w:val="00A50FEA"/>
+    <w:rPr>
+      <w:rFonts w:asciiTheme="majorHAnsi" w:eastAsiaTheme="majorEastAsia" w:hAnsiTheme="majorHAnsi" w:cstheme="majorBidi"/>
+      <w:i/>
+      <w:iCs/>
+      <w:color w:val="1F3763" w:themeColor="accent1" w:themeShade="7F"/>
+    </w:rPr>
+  </w:style>
+  <w:style w:type="character" w:customStyle="1" w:styleId="Titre8Car">
+    <w:name w:val="Titre 8 Car"/>
+    <w:basedOn w:val="Policepardfaut"/>
+    <w:link w:val="Titre8"/>
+    <w:uiPriority w:val="9"/>
+    <w:semiHidden/>
+    <w:rsid w:val="00A50FEA"/>
+    <w:rPr>
+      <w:rFonts w:asciiTheme="majorHAnsi" w:eastAsiaTheme="majorEastAsia" w:hAnsiTheme="majorHAnsi" w:cstheme="majorBidi"/>
+      <w:color w:val="272727" w:themeColor="text1" w:themeTint="D8"/>
+      <w:sz w:val="21"/>
+      <w:szCs w:val="21"/>
+    </w:rPr>
+  </w:style>
+  <w:style w:type="character" w:customStyle="1" w:styleId="Titre9Car">
+    <w:name w:val="Titre 9 Car"/>
+    <w:basedOn w:val="Policepardfaut"/>
+    <w:link w:val="Titre9"/>
+    <w:uiPriority w:val="9"/>
+    <w:semiHidden/>
+    <w:rsid w:val="00A50FEA"/>
+    <w:rPr>
+      <w:rFonts w:asciiTheme="majorHAnsi" w:eastAsiaTheme="majorEastAsia" w:hAnsiTheme="majorHAnsi" w:cstheme="majorBidi"/>
+      <w:i/>
+      <w:iCs/>
+      <w:color w:val="272727" w:themeColor="text1" w:themeTint="D8"/>
+      <w:sz w:val="21"/>
+      <w:szCs w:val="21"/>
+    </w:rPr>
+  </w:style>
+  <w:style w:type="paragraph" w:styleId="TM2">
+    <w:name w:val="toc 2"/>
+    <w:basedOn w:val="Normal"/>
+    <w:next w:val="Normal"/>
+    <w:autoRedefine/>
+    <w:uiPriority w:val="39"/>
+    <w:unhideWhenUsed/>
+    <w:rsid w:val="003F7F7F"/>
+    <w:pPr>
+      <w:spacing w:after="100"/>
+      <w:ind w:left="220"/>
+    </w:pPr>
+  </w:style>
+  <w:style w:type="paragraph" w:styleId="TM3">
+    <w:name w:val="toc 3"/>
+    <w:basedOn w:val="Normal"/>
+    <w:next w:val="Normal"/>
+    <w:autoRedefine/>
+    <w:uiPriority w:val="39"/>
+    <w:unhideWhenUsed/>
+    <w:rsid w:val="003F7F7F"/>
+    <w:pPr>
+      <w:spacing w:after="100"/>
+      <w:ind w:left="440"/>
+    </w:pPr>
   </w:style>
 </w:styles>
 </file>
@@ -2333,10 +7034,29 @@
 </file>
 
 <file path=customXml/item1.xml><?xml version="1.0" encoding="utf-8"?>
+<CoverPageProperties xmlns="http://schemas.microsoft.com/office/2006/coverPageProps">
+  <PublishDate>2021-07-19T00:00:00</PublishDate>
+  <Abstract/>
+  <CompanyAddress/>
+  <CompanyPhone/>
+  <CompanyFax/>
+  <CompanyEmail/>
+</CoverPageProperties>
+</file>
+
+<file path=customXml/item2.xml><?xml version="1.0" encoding="utf-8"?>
 <b:Sources xmlns:b="http://schemas.openxmlformats.org/officeDocument/2006/bibliography" xmlns="http://schemas.openxmlformats.org/officeDocument/2006/bibliography" SelectedStyle="\APASixthEditionOfficeOnline.xsl" StyleName="APA" Version="6"/>
 </file>
 
 <file path=customXml/itemProps1.xml><?xml version="1.0" encoding="utf-8"?>
+<ds:datastoreItem xmlns:ds="http://schemas.openxmlformats.org/officeDocument/2006/customXml" ds:itemID="{55AF091B-3C7A-41E3-B477-F2FDAA23CFDA}">
+  <ds:schemaRefs>
+    <ds:schemaRef ds:uri="http://schemas.microsoft.com/office/2006/coverPageProps"/>
+  </ds:schemaRefs>
+</ds:datastoreItem>
+</file>
+
+<file path=customXml/itemProps2.xml><?xml version="1.0" encoding="utf-8"?>
 <ds:datastoreItem xmlns:ds="http://schemas.openxmlformats.org/officeDocument/2006/customXml" ds:itemID="{E7424B15-092C-4F1F-9DB9-47EA42D5CA26}">
   <ds:schemaRefs>
     <ds:schemaRef ds:uri="http://schemas.openxmlformats.org/officeDocument/2006/bibliography"/>

</xml_diff>

<commit_message>
new commit update plan
</commit_message>
<xml_diff>
--- a/Dossier de Projet Professionnel.docx
+++ b/Dossier de Projet Professionnel.docx
@@ -10,6 +10,7 @@
           <w:docPartUnique/>
         </w:docPartObj>
       </w:sdtPr>
+      <w:sdtEndPr/>
       <w:sdtContent>
         <w:p>
           <w:r>
@@ -197,6 +198,7 @@
                                       <w:calendar w:val="gregorian"/>
                                     </w:date>
                                   </w:sdtPr>
+                                  <w:sdtEndPr/>
                                   <w:sdtContent>
                                     <w:p>
                                       <w:pPr>
@@ -281,6 +283,7 @@
                                     <w:dataBinding w:prefixMappings="xmlns:ns0='http://schemas.openxmlformats.org/package/2006/metadata/core-properties' xmlns:ns1='http://purl.org/dc/elements/1.1/'" w:xpath="/ns0:coreProperties[1]/ns1:creator[1]" w:storeItemID="{6C3C8BC8-F283-45AE-878A-BAB7291924A1}"/>
                                     <w:text/>
                                   </w:sdtPr>
+                                  <w:sdtEndPr/>
                                   <w:sdtContent>
                                     <w:p>
                                       <w:pPr>
@@ -294,7 +297,7 @@
                                         <w:rPr>
                                           <w:color w:val="FFFFFF" w:themeColor="background1"/>
                                         </w:rPr>
-                                        <w:t>BELLAGHA Mohamed</w:t>
+                                        <w:t>girom</w:t>
                                       </w:r>
                                     </w:p>
                                   </w:sdtContent>
@@ -309,6 +312,7 @@
                                     <w:dataBinding w:prefixMappings="xmlns:ns0='http://schemas.openxmlformats.org/officeDocument/2006/extended-properties'" w:xpath="/ns0:Properties[1]/ns0:Company[1]" w:storeItemID="{6668398D-A668-4E3E-A5EB-62B293D839F1}"/>
                                     <w:text/>
                                   </w:sdtPr>
+                                  <w:sdtEndPr/>
                                   <w:sdtContent>
                                     <w:p>
                                       <w:pPr>
@@ -342,6 +346,7 @@
                                       <w:calendar w:val="gregorian"/>
                                     </w:date>
                                   </w:sdtPr>
+                                  <w:sdtEndPr/>
                                   <w:sdtContent>
                                     <w:p>
                                       <w:pPr>
@@ -408,6 +413,7 @@
                                 <w:calendar w:val="gregorian"/>
                               </w:date>
                             </w:sdtPr>
+                            <w:sdtEndPr/>
                             <w:sdtContent>
                               <w:p>
                                 <w:pPr>
@@ -447,6 +453,7 @@
                               <w:dataBinding w:prefixMappings="xmlns:ns0='http://schemas.openxmlformats.org/package/2006/metadata/core-properties' xmlns:ns1='http://purl.org/dc/elements/1.1/'" w:xpath="/ns0:coreProperties[1]/ns1:creator[1]" w:storeItemID="{6C3C8BC8-F283-45AE-878A-BAB7291924A1}"/>
                               <w:text/>
                             </w:sdtPr>
+                            <w:sdtEndPr/>
                             <w:sdtContent>
                               <w:p>
                                 <w:pPr>
@@ -460,7 +467,7 @@
                                   <w:rPr>
                                     <w:color w:val="FFFFFF" w:themeColor="background1"/>
                                   </w:rPr>
-                                  <w:t>BELLAGHA Mohamed</w:t>
+                                  <w:t>girom</w:t>
                                 </w:r>
                               </w:p>
                             </w:sdtContent>
@@ -475,6 +482,7 @@
                               <w:dataBinding w:prefixMappings="xmlns:ns0='http://schemas.openxmlformats.org/officeDocument/2006/extended-properties'" w:xpath="/ns0:Properties[1]/ns0:Company[1]" w:storeItemID="{6668398D-A668-4E3E-A5EB-62B293D839F1}"/>
                               <w:text/>
                             </w:sdtPr>
+                            <w:sdtEndPr/>
                             <w:sdtContent>
                               <w:p>
                                 <w:pPr>
@@ -508,6 +516,7 @@
                                 <w:calendar w:val="gregorian"/>
                               </w:date>
                             </w:sdtPr>
+                            <w:sdtEndPr/>
                             <w:sdtContent>
                               <w:p>
                                 <w:pPr>
@@ -606,6 +615,7 @@
                                   <w:dataBinding w:prefixMappings="xmlns:ns0='http://schemas.openxmlformats.org/package/2006/metadata/core-properties' xmlns:ns1='http://purl.org/dc/elements/1.1/'" w:xpath="/ns0:coreProperties[1]/ns1:title[1]" w:storeItemID="{6C3C8BC8-F283-45AE-878A-BAB7291924A1}"/>
                                   <w:text/>
                                 </w:sdtPr>
+                                <w:sdtEndPr/>
                                 <w:sdtContent>
                                   <w:p>
                                     <w:pPr>
@@ -662,6 +672,7 @@
                             <w:dataBinding w:prefixMappings="xmlns:ns0='http://schemas.openxmlformats.org/package/2006/metadata/core-properties' xmlns:ns1='http://purl.org/dc/elements/1.1/'" w:xpath="/ns0:coreProperties[1]/ns1:title[1]" w:storeItemID="{6C3C8BC8-F283-45AE-878A-BAB7291924A1}"/>
                             <w:text/>
                           </w:sdtPr>
+                          <w:sdtEndPr/>
                           <w:sdtContent>
                             <w:p>
                               <w:pPr>
@@ -765,6 +776,13 @@
     </w:sdt>
     <w:sdt>
       <w:sdtPr>
+        <w:rPr>
+          <w:rFonts w:asciiTheme="minorHAnsi" w:eastAsiaTheme="minorHAnsi" w:hAnsiTheme="minorHAnsi" w:cstheme="minorBidi"/>
+          <w:color w:val="auto"/>
+          <w:sz w:val="22"/>
+          <w:szCs w:val="22"/>
+          <w:lang w:eastAsia="en-US"/>
+        </w:rPr>
         <w:id w:val="700054739"/>
         <w:docPartObj>
           <w:docPartGallery w:val="Table of Contents"/>
@@ -773,13 +791,8 @@
       </w:sdtPr>
       <w:sdtEndPr>
         <w:rPr>
-          <w:rFonts w:asciiTheme="minorHAnsi" w:eastAsiaTheme="minorHAnsi" w:hAnsiTheme="minorHAnsi" w:cstheme="minorBidi"/>
           <w:b/>
           <w:bCs/>
-          <w:color w:val="auto"/>
-          <w:sz w:val="22"/>
-          <w:szCs w:val="22"/>
-          <w:lang w:eastAsia="en-US"/>
         </w:rPr>
       </w:sdtEndPr>
       <w:sdtContent>
@@ -813,7 +826,7 @@
           <w:r>
             <w:fldChar w:fldCharType="separate"/>
           </w:r>
-          <w:hyperlink w:anchor="_Toc75512864" w:history="1">
+          <w:hyperlink w:anchor="_Toc75629630" w:history="1">
             <w:r>
               <w:rPr>
                 <w:rStyle w:val="Lienhypertexte"/>
@@ -855,7 +868,7 @@
                 <w:noProof/>
                 <w:webHidden/>
               </w:rPr>
-              <w:instrText xml:space="preserve"> PAGEREF _Toc75512864 \h </w:instrText>
+              <w:instrText xml:space="preserve"> PAGEREF _Toc75629630 \h </w:instrText>
             </w:r>
             <w:r>
               <w:rPr>
@@ -899,7 +912,7 @@
               <w:lang w:eastAsia="fr-FR"/>
             </w:rPr>
           </w:pPr>
-          <w:hyperlink w:anchor="_Toc75512865" w:history="1">
+          <w:hyperlink w:anchor="_Toc75629631" w:history="1">
             <w:r>
               <w:rPr>
                 <w:rStyle w:val="Lienhypertexte"/>
@@ -941,7 +954,7 @@
                 <w:noProof/>
                 <w:webHidden/>
               </w:rPr>
-              <w:instrText xml:space="preserve"> PAGEREF _Toc75512865 \h </w:instrText>
+              <w:instrText xml:space="preserve"> PAGEREF _Toc75629631 \h </w:instrText>
             </w:r>
             <w:r>
               <w:rPr>
@@ -985,7 +998,7 @@
               <w:lang w:eastAsia="fr-FR"/>
             </w:rPr>
           </w:pPr>
-          <w:hyperlink w:anchor="_Toc75512866" w:history="1">
+          <w:hyperlink w:anchor="_Toc75629632" w:history="1">
             <w:r>
               <w:rPr>
                 <w:rStyle w:val="Lienhypertexte"/>
@@ -1027,7 +1040,7 @@
                 <w:noProof/>
                 <w:webHidden/>
               </w:rPr>
-              <w:instrText xml:space="preserve"> PAGEREF _Toc75512866 \h </w:instrText>
+              <w:instrText xml:space="preserve"> PAGEREF _Toc75629632 \h </w:instrText>
             </w:r>
             <w:r>
               <w:rPr>
@@ -1071,7 +1084,7 @@
               <w:lang w:eastAsia="fr-FR"/>
             </w:rPr>
           </w:pPr>
-          <w:hyperlink w:anchor="_Toc75512867" w:history="1">
+          <w:hyperlink w:anchor="_Toc75629633" w:history="1">
             <w:r>
               <w:rPr>
                 <w:rStyle w:val="Lienhypertexte"/>
@@ -1113,7 +1126,7 @@
                 <w:noProof/>
                 <w:webHidden/>
               </w:rPr>
-              <w:instrText xml:space="preserve"> PAGEREF _Toc75512867 \h </w:instrText>
+              <w:instrText xml:space="preserve"> PAGEREF _Toc75629633 \h </w:instrText>
             </w:r>
             <w:r>
               <w:rPr>
@@ -1157,7 +1170,7 @@
               <w:lang w:eastAsia="fr-FR"/>
             </w:rPr>
           </w:pPr>
-          <w:hyperlink w:anchor="_Toc75512868" w:history="1">
+          <w:hyperlink w:anchor="_Toc75629634" w:history="1">
             <w:r>
               <w:rPr>
                 <w:rStyle w:val="Lienhypertexte"/>
@@ -1199,7 +1212,7 @@
                 <w:noProof/>
                 <w:webHidden/>
               </w:rPr>
-              <w:instrText xml:space="preserve"> PAGEREF _Toc75512868 \h </w:instrText>
+              <w:instrText xml:space="preserve"> PAGEREF _Toc75629634 \h </w:instrText>
             </w:r>
             <w:r>
               <w:rPr>
@@ -1243,7 +1256,7 @@
               <w:lang w:eastAsia="fr-FR"/>
             </w:rPr>
           </w:pPr>
-          <w:hyperlink w:anchor="_Toc75512869" w:history="1">
+          <w:hyperlink w:anchor="_Toc75629635" w:history="1">
             <w:r>
               <w:rPr>
                 <w:rStyle w:val="Lienhypertexte"/>
@@ -1285,7 +1298,7 @@
                 <w:noProof/>
                 <w:webHidden/>
               </w:rPr>
-              <w:instrText xml:space="preserve"> PAGEREF _Toc75512869 \h </w:instrText>
+              <w:instrText xml:space="preserve"> PAGEREF _Toc75629635 \h </w:instrText>
             </w:r>
             <w:r>
               <w:rPr>
@@ -1329,7 +1342,7 @@
               <w:lang w:eastAsia="fr-FR"/>
             </w:rPr>
           </w:pPr>
-          <w:hyperlink w:anchor="_Toc75512870" w:history="1">
+          <w:hyperlink w:anchor="_Toc75629636" w:history="1">
             <w:r>
               <w:rPr>
                 <w:rStyle w:val="Lienhypertexte"/>
@@ -1371,7 +1384,7 @@
                 <w:noProof/>
                 <w:webHidden/>
               </w:rPr>
-              <w:instrText xml:space="preserve"> PAGEREF _Toc75512870 \h </w:instrText>
+              <w:instrText xml:space="preserve"> PAGEREF _Toc75629636 \h </w:instrText>
             </w:r>
             <w:r>
               <w:rPr>
@@ -1415,7 +1428,7 @@
               <w:lang w:eastAsia="fr-FR"/>
             </w:rPr>
           </w:pPr>
-          <w:hyperlink w:anchor="_Toc75512871" w:history="1">
+          <w:hyperlink w:anchor="_Toc75629637" w:history="1">
             <w:r>
               <w:rPr>
                 <w:rStyle w:val="Lienhypertexte"/>
@@ -1457,7 +1470,7 @@
                 <w:noProof/>
                 <w:webHidden/>
               </w:rPr>
-              <w:instrText xml:space="preserve"> PAGEREF _Toc75512871 \h </w:instrText>
+              <w:instrText xml:space="preserve"> PAGEREF _Toc75629637 \h </w:instrText>
             </w:r>
             <w:r>
               <w:rPr>
@@ -1501,7 +1514,7 @@
               <w:lang w:eastAsia="fr-FR"/>
             </w:rPr>
           </w:pPr>
-          <w:hyperlink w:anchor="_Toc75512872" w:history="1">
+          <w:hyperlink w:anchor="_Toc75629638" w:history="1">
             <w:r>
               <w:rPr>
                 <w:rStyle w:val="Lienhypertexte"/>
@@ -1543,7 +1556,7 @@
                 <w:noProof/>
                 <w:webHidden/>
               </w:rPr>
-              <w:instrText xml:space="preserve"> PAGEREF _Toc75512872 \h </w:instrText>
+              <w:instrText xml:space="preserve"> PAGEREF _Toc75629638 \h </w:instrText>
             </w:r>
             <w:r>
               <w:rPr>
@@ -1587,7 +1600,7 @@
               <w:lang w:eastAsia="fr-FR"/>
             </w:rPr>
           </w:pPr>
-          <w:hyperlink w:anchor="_Toc75512873" w:history="1">
+          <w:hyperlink w:anchor="_Toc75629639" w:history="1">
             <w:r>
               <w:rPr>
                 <w:rStyle w:val="Lienhypertexte"/>
@@ -1629,7 +1642,7 @@
                 <w:noProof/>
                 <w:webHidden/>
               </w:rPr>
-              <w:instrText xml:space="preserve"> PAGEREF _Toc75512873 \h </w:instrText>
+              <w:instrText xml:space="preserve"> PAGEREF _Toc75629639 \h </w:instrText>
             </w:r>
             <w:r>
               <w:rPr>
@@ -1673,7 +1686,7 @@
               <w:lang w:eastAsia="fr-FR"/>
             </w:rPr>
           </w:pPr>
-          <w:hyperlink w:anchor="_Toc75512874" w:history="1">
+          <w:hyperlink w:anchor="_Toc75629640" w:history="1">
             <w:r>
               <w:rPr>
                 <w:rStyle w:val="Lienhypertexte"/>
@@ -1715,7 +1728,7 @@
                 <w:noProof/>
                 <w:webHidden/>
               </w:rPr>
-              <w:instrText xml:space="preserve"> PAGEREF _Toc75512874 \h </w:instrText>
+              <w:instrText xml:space="preserve"> PAGEREF _Toc75629640 \h </w:instrText>
             </w:r>
             <w:r>
               <w:rPr>
@@ -1759,7 +1772,7 @@
               <w:lang w:eastAsia="fr-FR"/>
             </w:rPr>
           </w:pPr>
-          <w:hyperlink w:anchor="_Toc75512875" w:history="1">
+          <w:hyperlink w:anchor="_Toc75629641" w:history="1">
             <w:r>
               <w:rPr>
                 <w:rStyle w:val="Lienhypertexte"/>
@@ -1801,7 +1814,7 @@
                 <w:noProof/>
                 <w:webHidden/>
               </w:rPr>
-              <w:instrText xml:space="preserve"> PAGEREF _Toc75512875 \h </w:instrText>
+              <w:instrText xml:space="preserve"> PAGEREF _Toc75629641 \h </w:instrText>
             </w:r>
             <w:r>
               <w:rPr>
@@ -1845,7 +1858,7 @@
               <w:lang w:eastAsia="fr-FR"/>
             </w:rPr>
           </w:pPr>
-          <w:hyperlink w:anchor="_Toc75512876" w:history="1">
+          <w:hyperlink w:anchor="_Toc75629642" w:history="1">
             <w:r>
               <w:rPr>
                 <w:rStyle w:val="Lienhypertexte"/>
@@ -1887,7 +1900,7 @@
                 <w:noProof/>
                 <w:webHidden/>
               </w:rPr>
-              <w:instrText xml:space="preserve"> PAGEREF _Toc75512876 \h </w:instrText>
+              <w:instrText xml:space="preserve"> PAGEREF _Toc75629642 \h </w:instrText>
             </w:r>
             <w:r>
               <w:rPr>
@@ -1931,7 +1944,7 @@
               <w:lang w:eastAsia="fr-FR"/>
             </w:rPr>
           </w:pPr>
-          <w:hyperlink w:anchor="_Toc75512877" w:history="1">
+          <w:hyperlink w:anchor="_Toc75629643" w:history="1">
             <w:r>
               <w:rPr>
                 <w:rStyle w:val="Lienhypertexte"/>
@@ -1973,7 +1986,7 @@
                 <w:noProof/>
                 <w:webHidden/>
               </w:rPr>
-              <w:instrText xml:space="preserve"> PAGEREF _Toc75512877 \h </w:instrText>
+              <w:instrText xml:space="preserve"> PAGEREF _Toc75629643 \h </w:instrText>
             </w:r>
             <w:r>
               <w:rPr>
@@ -2017,7 +2030,7 @@
               <w:lang w:eastAsia="fr-FR"/>
             </w:rPr>
           </w:pPr>
-          <w:hyperlink w:anchor="_Toc75512878" w:history="1">
+          <w:hyperlink w:anchor="_Toc75629644" w:history="1">
             <w:r>
               <w:rPr>
                 <w:rStyle w:val="Lienhypertexte"/>
@@ -2059,7 +2072,7 @@
                 <w:noProof/>
                 <w:webHidden/>
               </w:rPr>
-              <w:instrText xml:space="preserve"> PAGEREF _Toc75512878 \h </w:instrText>
+              <w:instrText xml:space="preserve"> PAGEREF _Toc75629644 \h </w:instrText>
             </w:r>
             <w:r>
               <w:rPr>
@@ -2079,7 +2092,7 @@
                 <w:noProof/>
                 <w:webHidden/>
               </w:rPr>
-              <w:t>3</w:t>
+              <w:t>7</w:t>
             </w:r>
             <w:r>
               <w:rPr>
@@ -2103,7 +2116,7 @@
               <w:lang w:eastAsia="fr-FR"/>
             </w:rPr>
           </w:pPr>
-          <w:hyperlink w:anchor="_Toc75512879" w:history="1">
+          <w:hyperlink w:anchor="_Toc75629645" w:history="1">
             <w:r>
               <w:rPr>
                 <w:rStyle w:val="Lienhypertexte"/>
@@ -2145,7 +2158,7 @@
                 <w:noProof/>
                 <w:webHidden/>
               </w:rPr>
-              <w:instrText xml:space="preserve"> PAGEREF _Toc75512879 \h </w:instrText>
+              <w:instrText xml:space="preserve"> PAGEREF _Toc75629645 \h </w:instrText>
             </w:r>
             <w:r>
               <w:rPr>
@@ -2165,7 +2178,7 @@
                 <w:noProof/>
                 <w:webHidden/>
               </w:rPr>
-              <w:t>3</w:t>
+              <w:t>8</w:t>
             </w:r>
             <w:r>
               <w:rPr>
@@ -2189,7 +2202,7 @@
               <w:lang w:eastAsia="fr-FR"/>
             </w:rPr>
           </w:pPr>
-          <w:hyperlink w:anchor="_Toc75512880" w:history="1">
+          <w:hyperlink w:anchor="_Toc75629646" w:history="1">
             <w:r>
               <w:rPr>
                 <w:rStyle w:val="Lienhypertexte"/>
@@ -2231,7 +2244,7 @@
                 <w:noProof/>
                 <w:webHidden/>
               </w:rPr>
-              <w:instrText xml:space="preserve"> PAGEREF _Toc75512880 \h </w:instrText>
+              <w:instrText xml:space="preserve"> PAGEREF _Toc75629646 \h </w:instrText>
             </w:r>
             <w:r>
               <w:rPr>
@@ -2251,7 +2264,179 @@
                 <w:noProof/>
                 <w:webHidden/>
               </w:rPr>
-              <w:t>3</w:t>
+              <w:t>8</w:t>
+            </w:r>
+            <w:r>
+              <w:rPr>
+                <w:noProof/>
+                <w:webHidden/>
+              </w:rPr>
+              <w:fldChar w:fldCharType="end"/>
+            </w:r>
+          </w:hyperlink>
+        </w:p>
+        <w:p>
+          <w:pPr>
+            <w:pStyle w:val="TM1"/>
+            <w:tabs>
+              <w:tab w:val="left" w:pos="660"/>
+              <w:tab w:val="right" w:leader="dot" w:pos="9062"/>
+            </w:tabs>
+            <w:rPr>
+              <w:rFonts w:eastAsiaTheme="minorEastAsia"/>
+              <w:noProof/>
+              <w:lang w:eastAsia="fr-FR"/>
+            </w:rPr>
+          </w:pPr>
+          <w:hyperlink w:anchor="_Toc75629647" w:history="1">
+            <w:r>
+              <w:rPr>
+                <w:rStyle w:val="Lienhypertexte"/>
+                <w:noProof/>
+              </w:rPr>
+              <w:t>IV.</w:t>
+            </w:r>
+            <w:r>
+              <w:rPr>
+                <w:rFonts w:eastAsiaTheme="minorEastAsia"/>
+                <w:noProof/>
+                <w:lang w:eastAsia="fr-FR"/>
+              </w:rPr>
+              <w:tab/>
+            </w:r>
+            <w:r>
+              <w:rPr>
+                <w:rStyle w:val="Lienhypertexte"/>
+                <w:noProof/>
+              </w:rPr>
+              <w:t>Spécifications techniques du projet, élaborées par le candidat, y compris pour la sécurité et le web mobile</w:t>
+            </w:r>
+            <w:r>
+              <w:rPr>
+                <w:noProof/>
+                <w:webHidden/>
+              </w:rPr>
+              <w:tab/>
+            </w:r>
+            <w:r>
+              <w:rPr>
+                <w:noProof/>
+                <w:webHidden/>
+              </w:rPr>
+              <w:fldChar w:fldCharType="begin"/>
+            </w:r>
+            <w:r>
+              <w:rPr>
+                <w:noProof/>
+                <w:webHidden/>
+              </w:rPr>
+              <w:instrText xml:space="preserve"> PAGEREF _Toc75629647 \h </w:instrText>
+            </w:r>
+            <w:r>
+              <w:rPr>
+                <w:noProof/>
+                <w:webHidden/>
+              </w:rPr>
+            </w:r>
+            <w:r>
+              <w:rPr>
+                <w:noProof/>
+                <w:webHidden/>
+              </w:rPr>
+              <w:fldChar w:fldCharType="separate"/>
+            </w:r>
+            <w:r>
+              <w:rPr>
+                <w:noProof/>
+                <w:webHidden/>
+              </w:rPr>
+              <w:t>8</w:t>
+            </w:r>
+            <w:r>
+              <w:rPr>
+                <w:noProof/>
+                <w:webHidden/>
+              </w:rPr>
+              <w:fldChar w:fldCharType="end"/>
+            </w:r>
+          </w:hyperlink>
+        </w:p>
+        <w:p>
+          <w:pPr>
+            <w:pStyle w:val="TM2"/>
+            <w:tabs>
+              <w:tab w:val="left" w:pos="660"/>
+              <w:tab w:val="right" w:leader="dot" w:pos="9062"/>
+            </w:tabs>
+            <w:rPr>
+              <w:rFonts w:eastAsiaTheme="minorEastAsia"/>
+              <w:noProof/>
+              <w:lang w:eastAsia="fr-FR"/>
+            </w:rPr>
+          </w:pPr>
+          <w:hyperlink w:anchor="_Toc75629648" w:history="1">
+            <w:r>
+              <w:rPr>
+                <w:rStyle w:val="Lienhypertexte"/>
+                <w:noProof/>
+              </w:rPr>
+              <w:t>A.</w:t>
+            </w:r>
+            <w:r>
+              <w:rPr>
+                <w:rFonts w:eastAsiaTheme="minorEastAsia"/>
+                <w:noProof/>
+                <w:lang w:eastAsia="fr-FR"/>
+              </w:rPr>
+              <w:tab/>
+            </w:r>
+            <w:r>
+              <w:rPr>
+                <w:rStyle w:val="Lienhypertexte"/>
+                <w:noProof/>
+              </w:rPr>
+              <w:t>Spécifications techniques</w:t>
+            </w:r>
+            <w:r>
+              <w:rPr>
+                <w:noProof/>
+                <w:webHidden/>
+              </w:rPr>
+              <w:tab/>
+            </w:r>
+            <w:r>
+              <w:rPr>
+                <w:noProof/>
+                <w:webHidden/>
+              </w:rPr>
+              <w:fldChar w:fldCharType="begin"/>
+            </w:r>
+            <w:r>
+              <w:rPr>
+                <w:noProof/>
+                <w:webHidden/>
+              </w:rPr>
+              <w:instrText xml:space="preserve"> PAGEREF _Toc75629648 \h </w:instrText>
+            </w:r>
+            <w:r>
+              <w:rPr>
+                <w:noProof/>
+                <w:webHidden/>
+              </w:rPr>
+            </w:r>
+            <w:r>
+              <w:rPr>
+                <w:noProof/>
+                <w:webHidden/>
+              </w:rPr>
+              <w:fldChar w:fldCharType="separate"/>
+            </w:r>
+            <w:r>
+              <w:rPr>
+                <w:noProof/>
+                <w:webHidden/>
+              </w:rPr>
+              <w:t>8</w:t>
             </w:r>
             <w:r>
               <w:rPr>
@@ -2275,12 +2460,98 @@
               <w:lang w:eastAsia="fr-FR"/>
             </w:rPr>
           </w:pPr>
-          <w:hyperlink w:anchor="_Toc75512881" w:history="1">
+          <w:hyperlink w:anchor="_Toc75629649" w:history="1">
             <w:r>
               <w:rPr>
                 <w:rStyle w:val="Lienhypertexte"/>
                 <w:noProof/>
               </w:rPr>
+              <w:t>1.</w:t>
+            </w:r>
+            <w:r>
+              <w:rPr>
+                <w:rFonts w:eastAsiaTheme="minorEastAsia"/>
+                <w:noProof/>
+                <w:lang w:eastAsia="fr-FR"/>
+              </w:rPr>
+              <w:tab/>
+            </w:r>
+            <w:r>
+              <w:rPr>
+                <w:rStyle w:val="Lienhypertexte"/>
+                <w:noProof/>
+              </w:rPr>
+              <w:t>Front-End</w:t>
+            </w:r>
+            <w:r>
+              <w:rPr>
+                <w:noProof/>
+                <w:webHidden/>
+              </w:rPr>
+              <w:tab/>
+            </w:r>
+            <w:r>
+              <w:rPr>
+                <w:noProof/>
+                <w:webHidden/>
+              </w:rPr>
+              <w:fldChar w:fldCharType="begin"/>
+            </w:r>
+            <w:r>
+              <w:rPr>
+                <w:noProof/>
+                <w:webHidden/>
+              </w:rPr>
+              <w:instrText xml:space="preserve"> PAGEREF _Toc75629649 \h </w:instrText>
+            </w:r>
+            <w:r>
+              <w:rPr>
+                <w:noProof/>
+                <w:webHidden/>
+              </w:rPr>
+            </w:r>
+            <w:r>
+              <w:rPr>
+                <w:noProof/>
+                <w:webHidden/>
+              </w:rPr>
+              <w:fldChar w:fldCharType="separate"/>
+            </w:r>
+            <w:r>
+              <w:rPr>
+                <w:noProof/>
+                <w:webHidden/>
+              </w:rPr>
+              <w:t>8</w:t>
+            </w:r>
+            <w:r>
+              <w:rPr>
+                <w:noProof/>
+                <w:webHidden/>
+              </w:rPr>
+              <w:fldChar w:fldCharType="end"/>
+            </w:r>
+          </w:hyperlink>
+        </w:p>
+        <w:p>
+          <w:pPr>
+            <w:pStyle w:val="TM3"/>
+            <w:tabs>
+              <w:tab w:val="left" w:pos="880"/>
+              <w:tab w:val="right" w:leader="dot" w:pos="9062"/>
+            </w:tabs>
+            <w:rPr>
+              <w:rFonts w:eastAsiaTheme="minorEastAsia"/>
+              <w:noProof/>
+              <w:lang w:eastAsia="fr-FR"/>
+            </w:rPr>
+          </w:pPr>
+          <w:hyperlink w:anchor="_Toc75629650" w:history="1">
+            <w:r>
+              <w:rPr>
+                <w:rStyle w:val="Lienhypertexte"/>
+                <w:noProof/>
+              </w:rPr>
               <w:t>2.</w:t>
             </w:r>
             <w:r>
@@ -2317,7 +2588,7 @@
                 <w:noProof/>
                 <w:webHidden/>
               </w:rPr>
-              <w:instrText xml:space="preserve"> PAGEREF _Toc75512881 \h </w:instrText>
+              <w:instrText xml:space="preserve"> PAGEREF _Toc75629650 \h </w:instrText>
             </w:r>
             <w:r>
               <w:rPr>
@@ -2337,7 +2608,437 @@
                 <w:noProof/>
                 <w:webHidden/>
               </w:rPr>
-              <w:t>3</w:t>
+              <w:t>8</w:t>
+            </w:r>
+            <w:r>
+              <w:rPr>
+                <w:noProof/>
+                <w:webHidden/>
+              </w:rPr>
+              <w:fldChar w:fldCharType="end"/>
+            </w:r>
+          </w:hyperlink>
+        </w:p>
+        <w:p>
+          <w:pPr>
+            <w:pStyle w:val="TM2"/>
+            <w:tabs>
+              <w:tab w:val="left" w:pos="660"/>
+              <w:tab w:val="right" w:leader="dot" w:pos="9062"/>
+            </w:tabs>
+            <w:rPr>
+              <w:rFonts w:eastAsiaTheme="minorEastAsia"/>
+              <w:noProof/>
+              <w:lang w:eastAsia="fr-FR"/>
+            </w:rPr>
+          </w:pPr>
+          <w:hyperlink w:anchor="_Toc75629651" w:history="1">
+            <w:r>
+              <w:rPr>
+                <w:rStyle w:val="Lienhypertexte"/>
+                <w:noProof/>
+              </w:rPr>
+              <w:t>B.</w:t>
+            </w:r>
+            <w:r>
+              <w:rPr>
+                <w:rFonts w:eastAsiaTheme="minorEastAsia"/>
+                <w:noProof/>
+                <w:lang w:eastAsia="fr-FR"/>
+              </w:rPr>
+              <w:tab/>
+            </w:r>
+            <w:r>
+              <w:rPr>
+                <w:rStyle w:val="Lienhypertexte"/>
+                <w:noProof/>
+              </w:rPr>
+              <w:t>Sécurité</w:t>
+            </w:r>
+            <w:r>
+              <w:rPr>
+                <w:noProof/>
+                <w:webHidden/>
+              </w:rPr>
+              <w:tab/>
+            </w:r>
+            <w:r>
+              <w:rPr>
+                <w:noProof/>
+                <w:webHidden/>
+              </w:rPr>
+              <w:fldChar w:fldCharType="begin"/>
+            </w:r>
+            <w:r>
+              <w:rPr>
+                <w:noProof/>
+                <w:webHidden/>
+              </w:rPr>
+              <w:instrText xml:space="preserve"> PAGEREF _Toc75629651 \h </w:instrText>
+            </w:r>
+            <w:r>
+              <w:rPr>
+                <w:noProof/>
+                <w:webHidden/>
+              </w:rPr>
+            </w:r>
+            <w:r>
+              <w:rPr>
+                <w:noProof/>
+                <w:webHidden/>
+              </w:rPr>
+              <w:fldChar w:fldCharType="separate"/>
+            </w:r>
+            <w:r>
+              <w:rPr>
+                <w:noProof/>
+                <w:webHidden/>
+              </w:rPr>
+              <w:t>8</w:t>
+            </w:r>
+            <w:r>
+              <w:rPr>
+                <w:noProof/>
+                <w:webHidden/>
+              </w:rPr>
+              <w:fldChar w:fldCharType="end"/>
+            </w:r>
+          </w:hyperlink>
+        </w:p>
+        <w:p>
+          <w:pPr>
+            <w:pStyle w:val="TM2"/>
+            <w:tabs>
+              <w:tab w:val="left" w:pos="660"/>
+              <w:tab w:val="right" w:leader="dot" w:pos="9062"/>
+            </w:tabs>
+            <w:rPr>
+              <w:rFonts w:eastAsiaTheme="minorEastAsia"/>
+              <w:noProof/>
+              <w:lang w:eastAsia="fr-FR"/>
+            </w:rPr>
+          </w:pPr>
+          <w:hyperlink w:anchor="_Toc75629652" w:history="1">
+            <w:r>
+              <w:rPr>
+                <w:rStyle w:val="Lienhypertexte"/>
+                <w:noProof/>
+              </w:rPr>
+              <w:t>C.</w:t>
+            </w:r>
+            <w:r>
+              <w:rPr>
+                <w:rFonts w:eastAsiaTheme="minorEastAsia"/>
+                <w:noProof/>
+                <w:lang w:eastAsia="fr-FR"/>
+              </w:rPr>
+              <w:tab/>
+            </w:r>
+            <w:r>
+              <w:rPr>
+                <w:rStyle w:val="Lienhypertexte"/>
+                <w:noProof/>
+              </w:rPr>
+              <w:t>Web mobile</w:t>
+            </w:r>
+            <w:r>
+              <w:rPr>
+                <w:noProof/>
+                <w:webHidden/>
+              </w:rPr>
+              <w:tab/>
+            </w:r>
+            <w:r>
+              <w:rPr>
+                <w:noProof/>
+                <w:webHidden/>
+              </w:rPr>
+              <w:fldChar w:fldCharType="begin"/>
+            </w:r>
+            <w:r>
+              <w:rPr>
+                <w:noProof/>
+                <w:webHidden/>
+              </w:rPr>
+              <w:instrText xml:space="preserve"> PAGEREF _Toc75629652 \h </w:instrText>
+            </w:r>
+            <w:r>
+              <w:rPr>
+                <w:noProof/>
+                <w:webHidden/>
+              </w:rPr>
+            </w:r>
+            <w:r>
+              <w:rPr>
+                <w:noProof/>
+                <w:webHidden/>
+              </w:rPr>
+              <w:fldChar w:fldCharType="separate"/>
+            </w:r>
+            <w:r>
+              <w:rPr>
+                <w:noProof/>
+                <w:webHidden/>
+              </w:rPr>
+              <w:t>8</w:t>
+            </w:r>
+            <w:r>
+              <w:rPr>
+                <w:noProof/>
+                <w:webHidden/>
+              </w:rPr>
+              <w:fldChar w:fldCharType="end"/>
+            </w:r>
+          </w:hyperlink>
+        </w:p>
+        <w:p>
+          <w:pPr>
+            <w:pStyle w:val="TM1"/>
+            <w:tabs>
+              <w:tab w:val="left" w:pos="440"/>
+              <w:tab w:val="right" w:leader="dot" w:pos="9062"/>
+            </w:tabs>
+            <w:rPr>
+              <w:rFonts w:eastAsiaTheme="minorEastAsia"/>
+              <w:noProof/>
+              <w:lang w:eastAsia="fr-FR"/>
+            </w:rPr>
+          </w:pPr>
+          <w:hyperlink w:anchor="_Toc75629653" w:history="1">
+            <w:r>
+              <w:rPr>
+                <w:rStyle w:val="Lienhypertexte"/>
+                <w:noProof/>
+              </w:rPr>
+              <w:t>V.</w:t>
+            </w:r>
+            <w:r>
+              <w:rPr>
+                <w:rFonts w:eastAsiaTheme="minorEastAsia"/>
+                <w:noProof/>
+                <w:lang w:eastAsia="fr-FR"/>
+              </w:rPr>
+              <w:tab/>
+            </w:r>
+            <w:r>
+              <w:rPr>
+                <w:rStyle w:val="Lienhypertexte"/>
+                <w:noProof/>
+              </w:rPr>
+              <w:t>Réalisations du candidat comportant les extraits de code les plus significatifs et en les argumentant, y compris pour la sécurité et le web mobile</w:t>
+            </w:r>
+            <w:r>
+              <w:rPr>
+                <w:noProof/>
+                <w:webHidden/>
+              </w:rPr>
+              <w:tab/>
+            </w:r>
+            <w:r>
+              <w:rPr>
+                <w:noProof/>
+                <w:webHidden/>
+              </w:rPr>
+              <w:fldChar w:fldCharType="begin"/>
+            </w:r>
+            <w:r>
+              <w:rPr>
+                <w:noProof/>
+                <w:webHidden/>
+              </w:rPr>
+              <w:instrText xml:space="preserve"> PAGEREF _Toc75629653 \h </w:instrText>
+            </w:r>
+            <w:r>
+              <w:rPr>
+                <w:noProof/>
+                <w:webHidden/>
+              </w:rPr>
+            </w:r>
+            <w:r>
+              <w:rPr>
+                <w:noProof/>
+                <w:webHidden/>
+              </w:rPr>
+              <w:fldChar w:fldCharType="separate"/>
+            </w:r>
+            <w:r>
+              <w:rPr>
+                <w:noProof/>
+                <w:webHidden/>
+              </w:rPr>
+              <w:t>8</w:t>
+            </w:r>
+            <w:r>
+              <w:rPr>
+                <w:noProof/>
+                <w:webHidden/>
+              </w:rPr>
+              <w:fldChar w:fldCharType="end"/>
+            </w:r>
+          </w:hyperlink>
+        </w:p>
+        <w:p>
+          <w:pPr>
+            <w:pStyle w:val="TM2"/>
+            <w:tabs>
+              <w:tab w:val="left" w:pos="660"/>
+              <w:tab w:val="right" w:leader="dot" w:pos="9062"/>
+            </w:tabs>
+            <w:rPr>
+              <w:rFonts w:eastAsiaTheme="minorEastAsia"/>
+              <w:noProof/>
+              <w:lang w:eastAsia="fr-FR"/>
+            </w:rPr>
+          </w:pPr>
+          <w:hyperlink w:anchor="_Toc75629654" w:history="1">
+            <w:r>
+              <w:rPr>
+                <w:rStyle w:val="Lienhypertexte"/>
+                <w:noProof/>
+              </w:rPr>
+              <w:t>A.</w:t>
+            </w:r>
+            <w:r>
+              <w:rPr>
+                <w:rFonts w:eastAsiaTheme="minorEastAsia"/>
+                <w:noProof/>
+                <w:lang w:eastAsia="fr-FR"/>
+              </w:rPr>
+              <w:tab/>
+            </w:r>
+            <w:r>
+              <w:rPr>
+                <w:rStyle w:val="Lienhypertexte"/>
+                <w:noProof/>
+              </w:rPr>
+              <w:t>Front-End</w:t>
+            </w:r>
+            <w:r>
+              <w:rPr>
+                <w:noProof/>
+                <w:webHidden/>
+              </w:rPr>
+              <w:tab/>
+            </w:r>
+            <w:r>
+              <w:rPr>
+                <w:noProof/>
+                <w:webHidden/>
+              </w:rPr>
+              <w:fldChar w:fldCharType="begin"/>
+            </w:r>
+            <w:r>
+              <w:rPr>
+                <w:noProof/>
+                <w:webHidden/>
+              </w:rPr>
+              <w:instrText xml:space="preserve"> PAGEREF _Toc75629654 \h </w:instrText>
+            </w:r>
+            <w:r>
+              <w:rPr>
+                <w:noProof/>
+                <w:webHidden/>
+              </w:rPr>
+            </w:r>
+            <w:r>
+              <w:rPr>
+                <w:noProof/>
+                <w:webHidden/>
+              </w:rPr>
+              <w:fldChar w:fldCharType="separate"/>
+            </w:r>
+            <w:r>
+              <w:rPr>
+                <w:noProof/>
+                <w:webHidden/>
+              </w:rPr>
+              <w:t>8</w:t>
+            </w:r>
+            <w:r>
+              <w:rPr>
+                <w:noProof/>
+                <w:webHidden/>
+              </w:rPr>
+              <w:fldChar w:fldCharType="end"/>
+            </w:r>
+          </w:hyperlink>
+        </w:p>
+        <w:p>
+          <w:pPr>
+            <w:pStyle w:val="TM2"/>
+            <w:tabs>
+              <w:tab w:val="left" w:pos="660"/>
+              <w:tab w:val="right" w:leader="dot" w:pos="9062"/>
+            </w:tabs>
+            <w:rPr>
+              <w:rFonts w:eastAsiaTheme="minorEastAsia"/>
+              <w:noProof/>
+              <w:lang w:eastAsia="fr-FR"/>
+            </w:rPr>
+          </w:pPr>
+          <w:hyperlink w:anchor="_Toc75629655" w:history="1">
+            <w:r>
+              <w:rPr>
+                <w:rStyle w:val="Lienhypertexte"/>
+                <w:noProof/>
+              </w:rPr>
+              <w:t>B.</w:t>
+            </w:r>
+            <w:r>
+              <w:rPr>
+                <w:rFonts w:eastAsiaTheme="minorEastAsia"/>
+                <w:noProof/>
+                <w:lang w:eastAsia="fr-FR"/>
+              </w:rPr>
+              <w:tab/>
+            </w:r>
+            <w:r>
+              <w:rPr>
+                <w:rStyle w:val="Lienhypertexte"/>
+                <w:noProof/>
+              </w:rPr>
+              <w:t>Back End</w:t>
+            </w:r>
+            <w:r>
+              <w:rPr>
+                <w:noProof/>
+                <w:webHidden/>
+              </w:rPr>
+              <w:tab/>
+            </w:r>
+            <w:r>
+              <w:rPr>
+                <w:noProof/>
+                <w:webHidden/>
+              </w:rPr>
+              <w:fldChar w:fldCharType="begin"/>
+            </w:r>
+            <w:r>
+              <w:rPr>
+                <w:noProof/>
+                <w:webHidden/>
+              </w:rPr>
+              <w:instrText xml:space="preserve"> PAGEREF _Toc75629655 \h </w:instrText>
+            </w:r>
+            <w:r>
+              <w:rPr>
+                <w:noProof/>
+                <w:webHidden/>
+              </w:rPr>
+            </w:r>
+            <w:r>
+              <w:rPr>
+                <w:noProof/>
+                <w:webHidden/>
+              </w:rPr>
+              <w:fldChar w:fldCharType="separate"/>
+            </w:r>
+            <w:r>
+              <w:rPr>
+                <w:noProof/>
+                <w:webHidden/>
+              </w:rPr>
+              <w:t>8</w:t>
             </w:r>
             <w:r>
               <w:rPr>
@@ -2361,13 +3062,13 @@
               <w:lang w:eastAsia="fr-FR"/>
             </w:rPr>
           </w:pPr>
-          <w:hyperlink w:anchor="_Toc75512882" w:history="1">
+          <w:hyperlink w:anchor="_Toc75629656" w:history="1">
             <w:r>
               <w:rPr>
                 <w:rStyle w:val="Lienhypertexte"/>
                 <w:noProof/>
               </w:rPr>
-              <w:t>IV.</w:t>
+              <w:t>VI.</w:t>
             </w:r>
             <w:r>
               <w:rPr>
@@ -2382,7 +3083,7 @@
                 <w:rStyle w:val="Lienhypertexte"/>
                 <w:noProof/>
               </w:rPr>
-              <w:t>Spécifications techniques du projet, élaborées par le candidat, y compris pour la sécurité et le web mobile</w:t>
+              <w:t>Présentation du jeu d’essai élaboré par le candidat de la fonctionnalité la plus représentative (données en entrée, données attendues, données obtenues)</w:t>
             </w:r>
             <w:r>
               <w:rPr>
@@ -2403,7 +3104,7 @@
                 <w:noProof/>
                 <w:webHidden/>
               </w:rPr>
-              <w:instrText xml:space="preserve"> PAGEREF _Toc75512882 \h </w:instrText>
+              <w:instrText xml:space="preserve"> PAGEREF _Toc75629656 \h </w:instrText>
             </w:r>
             <w:r>
               <w:rPr>
@@ -2423,7 +3124,7 @@
                 <w:noProof/>
                 <w:webHidden/>
               </w:rPr>
-              <w:t>3</w:t>
+              <w:t>8</w:t>
             </w:r>
             <w:r>
               <w:rPr>
@@ -2447,7 +3148,7 @@
               <w:lang w:eastAsia="fr-FR"/>
             </w:rPr>
           </w:pPr>
-          <w:hyperlink w:anchor="_Toc75512883" w:history="1">
+          <w:hyperlink w:anchor="_Toc75629657" w:history="1">
             <w:r>
               <w:rPr>
                 <w:rStyle w:val="Lienhypertexte"/>
@@ -2468,7 +3169,7 @@
                 <w:rStyle w:val="Lienhypertexte"/>
                 <w:noProof/>
               </w:rPr>
-              <w:t>Spécifications techniques</w:t>
+              <w:t>Panel Admin</w:t>
             </w:r>
             <w:r>
               <w:rPr>
@@ -2489,7 +3190,7 @@
                 <w:noProof/>
                 <w:webHidden/>
               </w:rPr>
-              <w:instrText xml:space="preserve"> PAGEREF _Toc75512883 \h </w:instrText>
+              <w:instrText xml:space="preserve"> PAGEREF _Toc75629657 \h </w:instrText>
             </w:r>
             <w:r>
               <w:rPr>
@@ -2509,7 +3210,7 @@
                 <w:noProof/>
                 <w:webHidden/>
               </w:rPr>
-              <w:t>3</w:t>
+              <w:t>8</w:t>
             </w:r>
             <w:r>
               <w:rPr>
@@ -2522,9 +3223,9 @@
         </w:p>
         <w:p>
           <w:pPr>
-            <w:pStyle w:val="TM3"/>
+            <w:pStyle w:val="TM1"/>
             <w:tabs>
-              <w:tab w:val="left" w:pos="880"/>
+              <w:tab w:val="left" w:pos="660"/>
               <w:tab w:val="right" w:leader="dot" w:pos="9062"/>
             </w:tabs>
             <w:rPr>
@@ -2533,13 +3234,13 @@
               <w:lang w:eastAsia="fr-FR"/>
             </w:rPr>
           </w:pPr>
-          <w:hyperlink w:anchor="_Toc75512884" w:history="1">
+          <w:hyperlink w:anchor="_Toc75629658" w:history="1">
             <w:r>
               <w:rPr>
                 <w:rStyle w:val="Lienhypertexte"/>
                 <w:noProof/>
               </w:rPr>
-              <w:t>1.</w:t>
+              <w:t>VII.</w:t>
             </w:r>
             <w:r>
               <w:rPr>
@@ -2554,7 +3255,7 @@
                 <w:rStyle w:val="Lienhypertexte"/>
                 <w:noProof/>
               </w:rPr>
-              <w:t>Front-End</w:t>
+              <w:t>Description de la veille, effectuée par le candidat durant le projet, sur les vulnérabilités de sécurité</w:t>
             </w:r>
             <w:r>
               <w:rPr>
@@ -2575,7 +3276,7 @@
                 <w:noProof/>
                 <w:webHidden/>
               </w:rPr>
-              <w:instrText xml:space="preserve"> PAGEREF _Toc75512884 \h </w:instrText>
+              <w:instrText xml:space="preserve"> PAGEREF _Toc75629658 \h </w:instrText>
             </w:r>
             <w:r>
               <w:rPr>
@@ -2595,93 +3296,7 @@
                 <w:noProof/>
                 <w:webHidden/>
               </w:rPr>
-              <w:t>3</w:t>
-            </w:r>
-            <w:r>
-              <w:rPr>
-                <w:noProof/>
-                <w:webHidden/>
-              </w:rPr>
-              <w:fldChar w:fldCharType="end"/>
-            </w:r>
-          </w:hyperlink>
-        </w:p>
-        <w:p>
-          <w:pPr>
-            <w:pStyle w:val="TM3"/>
-            <w:tabs>
-              <w:tab w:val="left" w:pos="880"/>
-              <w:tab w:val="right" w:leader="dot" w:pos="9062"/>
-            </w:tabs>
-            <w:rPr>
-              <w:rFonts w:eastAsiaTheme="minorEastAsia"/>
-              <w:noProof/>
-              <w:lang w:eastAsia="fr-FR"/>
-            </w:rPr>
-          </w:pPr>
-          <w:hyperlink w:anchor="_Toc75512885" w:history="1">
-            <w:r>
-              <w:rPr>
-                <w:rStyle w:val="Lienhypertexte"/>
-                <w:noProof/>
-              </w:rPr>
-              <w:t>2.</w:t>
-            </w:r>
-            <w:r>
-              <w:rPr>
-                <w:rFonts w:eastAsiaTheme="minorEastAsia"/>
-                <w:noProof/>
-                <w:lang w:eastAsia="fr-FR"/>
-              </w:rPr>
-              <w:tab/>
-            </w:r>
-            <w:r>
-              <w:rPr>
-                <w:rStyle w:val="Lienhypertexte"/>
-                <w:noProof/>
-              </w:rPr>
-              <w:t>Back-End</w:t>
-            </w:r>
-            <w:r>
-              <w:rPr>
-                <w:noProof/>
-                <w:webHidden/>
-              </w:rPr>
-              <w:tab/>
-            </w:r>
-            <w:r>
-              <w:rPr>
-                <w:noProof/>
-                <w:webHidden/>
-              </w:rPr>
-              <w:fldChar w:fldCharType="begin"/>
-            </w:r>
-            <w:r>
-              <w:rPr>
-                <w:noProof/>
-                <w:webHidden/>
-              </w:rPr>
-              <w:instrText xml:space="preserve"> PAGEREF _Toc75512885 \h </w:instrText>
-            </w:r>
-            <w:r>
-              <w:rPr>
-                <w:noProof/>
-                <w:webHidden/>
-              </w:rPr>
-            </w:r>
-            <w:r>
-              <w:rPr>
-                <w:noProof/>
-                <w:webHidden/>
-              </w:rPr>
-              <w:fldChar w:fldCharType="separate"/>
-            </w:r>
-            <w:r>
-              <w:rPr>
-                <w:noProof/>
-                <w:webHidden/>
-              </w:rPr>
-              <w:t>3</w:t>
+              <w:t>9</w:t>
             </w:r>
             <w:r>
               <w:rPr>
@@ -2705,13 +3320,13 @@
               <w:lang w:eastAsia="fr-FR"/>
             </w:rPr>
           </w:pPr>
-          <w:hyperlink w:anchor="_Toc75512886" w:history="1">
+          <w:hyperlink w:anchor="_Toc75629659" w:history="1">
             <w:r>
               <w:rPr>
                 <w:rStyle w:val="Lienhypertexte"/>
                 <w:noProof/>
               </w:rPr>
-              <w:t>B.</w:t>
+              <w:t>A.</w:t>
             </w:r>
             <w:r>
               <w:rPr>
@@ -2726,7 +3341,7 @@
                 <w:rStyle w:val="Lienhypertexte"/>
                 <w:noProof/>
               </w:rPr>
-              <w:t>Sécurité</w:t>
+              <w:t>Runtrack Port de Marseille Securité</w:t>
             </w:r>
             <w:r>
               <w:rPr>
@@ -2747,7 +3362,7 @@
                 <w:noProof/>
                 <w:webHidden/>
               </w:rPr>
-              <w:instrText xml:space="preserve"> PAGEREF _Toc75512886 \h </w:instrText>
+              <w:instrText xml:space="preserve"> PAGEREF _Toc75629659 \h </w:instrText>
             </w:r>
             <w:r>
               <w:rPr>
@@ -2767,93 +3382,7 @@
                 <w:noProof/>
                 <w:webHidden/>
               </w:rPr>
-              <w:t>3</w:t>
-            </w:r>
-            <w:r>
-              <w:rPr>
-                <w:noProof/>
-                <w:webHidden/>
-              </w:rPr>
-              <w:fldChar w:fldCharType="end"/>
-            </w:r>
-          </w:hyperlink>
-        </w:p>
-        <w:p>
-          <w:pPr>
-            <w:pStyle w:val="TM2"/>
-            <w:tabs>
-              <w:tab w:val="left" w:pos="660"/>
-              <w:tab w:val="right" w:leader="dot" w:pos="9062"/>
-            </w:tabs>
-            <w:rPr>
-              <w:rFonts w:eastAsiaTheme="minorEastAsia"/>
-              <w:noProof/>
-              <w:lang w:eastAsia="fr-FR"/>
-            </w:rPr>
-          </w:pPr>
-          <w:hyperlink w:anchor="_Toc75512887" w:history="1">
-            <w:r>
-              <w:rPr>
-                <w:rStyle w:val="Lienhypertexte"/>
-                <w:noProof/>
-              </w:rPr>
-              <w:t>C.</w:t>
-            </w:r>
-            <w:r>
-              <w:rPr>
-                <w:rFonts w:eastAsiaTheme="minorEastAsia"/>
-                <w:noProof/>
-                <w:lang w:eastAsia="fr-FR"/>
-              </w:rPr>
-              <w:tab/>
-            </w:r>
-            <w:r>
-              <w:rPr>
-                <w:rStyle w:val="Lienhypertexte"/>
-                <w:noProof/>
-              </w:rPr>
-              <w:t>Web mobile</w:t>
-            </w:r>
-            <w:r>
-              <w:rPr>
-                <w:noProof/>
-                <w:webHidden/>
-              </w:rPr>
-              <w:tab/>
-            </w:r>
-            <w:r>
-              <w:rPr>
-                <w:noProof/>
-                <w:webHidden/>
-              </w:rPr>
-              <w:fldChar w:fldCharType="begin"/>
-            </w:r>
-            <w:r>
-              <w:rPr>
-                <w:noProof/>
-                <w:webHidden/>
-              </w:rPr>
-              <w:instrText xml:space="preserve"> PAGEREF _Toc75512887 \h </w:instrText>
-            </w:r>
-            <w:r>
-              <w:rPr>
-                <w:noProof/>
-                <w:webHidden/>
-              </w:rPr>
-            </w:r>
-            <w:r>
-              <w:rPr>
-                <w:noProof/>
-                <w:webHidden/>
-              </w:rPr>
-              <w:fldChar w:fldCharType="separate"/>
-            </w:r>
-            <w:r>
-              <w:rPr>
-                <w:noProof/>
-                <w:webHidden/>
-              </w:rPr>
-              <w:t>3</w:t>
+              <w:t>9</w:t>
             </w:r>
             <w:r>
               <w:rPr>
@@ -2868,108 +3397,21 @@
           <w:pPr>
             <w:pStyle w:val="TM1"/>
             <w:tabs>
-              <w:tab w:val="left" w:pos="440"/>
-              <w:tab w:val="right" w:leader="dot" w:pos="9062"/>
-            </w:tabs>
-            <w:rPr>
-              <w:rFonts w:eastAsiaTheme="minorEastAsia"/>
-              <w:noProof/>
-              <w:lang w:eastAsia="fr-FR"/>
-            </w:rPr>
-          </w:pPr>
-          <w:hyperlink w:anchor="_Toc75512888" w:history="1">
-            <w:r>
-              <w:rPr>
-                <w:rStyle w:val="Lienhypertexte"/>
-                <w:noProof/>
-              </w:rPr>
-              <w:t>V.</w:t>
-            </w:r>
-            <w:r>
-              <w:rPr>
-                <w:rFonts w:eastAsiaTheme="minorEastAsia"/>
-                <w:noProof/>
-                <w:lang w:eastAsia="fr-FR"/>
-              </w:rPr>
-              <w:tab/>
-            </w:r>
-            <w:r>
-              <w:rPr>
-                <w:rStyle w:val="Lienhypertexte"/>
-                <w:noProof/>
-              </w:rPr>
-              <w:t>Réalisations du candidat comportant les extraits de code les plus significatifs et en les argumentant, y compris pour la sécurité et le web mobile</w:t>
-            </w:r>
-            <w:r>
-              <w:rPr>
-                <w:noProof/>
-                <w:webHidden/>
-              </w:rPr>
-              <w:tab/>
-            </w:r>
-            <w:r>
-              <w:rPr>
-                <w:noProof/>
-                <w:webHidden/>
-              </w:rPr>
-              <w:fldChar w:fldCharType="begin"/>
-            </w:r>
-            <w:r>
-              <w:rPr>
-                <w:noProof/>
-                <w:webHidden/>
-              </w:rPr>
-              <w:instrText xml:space="preserve"> PAGEREF _Toc75512888 \h </w:instrText>
-            </w:r>
-            <w:r>
-              <w:rPr>
-                <w:noProof/>
-                <w:webHidden/>
-              </w:rPr>
-            </w:r>
-            <w:r>
-              <w:rPr>
-                <w:noProof/>
-                <w:webHidden/>
-              </w:rPr>
-              <w:fldChar w:fldCharType="separate"/>
-            </w:r>
-            <w:r>
-              <w:rPr>
-                <w:noProof/>
-                <w:webHidden/>
-              </w:rPr>
-              <w:t>4</w:t>
-            </w:r>
-            <w:r>
-              <w:rPr>
-                <w:noProof/>
-                <w:webHidden/>
-              </w:rPr>
-              <w:fldChar w:fldCharType="end"/>
-            </w:r>
-          </w:hyperlink>
-        </w:p>
-        <w:p>
-          <w:pPr>
-            <w:pStyle w:val="TM2"/>
-            <w:tabs>
               <w:tab w:val="left" w:pos="660"/>
               <w:tab w:val="right" w:leader="dot" w:pos="9062"/>
             </w:tabs>
             <w:rPr>
-              <w:rFonts w:eastAsiaTheme="minorEastAsia"/>
+              <w:rStyle w:val="Lienhypertexte"/>
               <w:noProof/>
-              <w:lang w:eastAsia="fr-FR"/>
             </w:rPr>
           </w:pPr>
-          <w:hyperlink w:anchor="_Toc75512889" w:history="1">
+          <w:hyperlink w:anchor="_Toc75629660" w:history="1">
             <w:r>
               <w:rPr>
                 <w:rStyle w:val="Lienhypertexte"/>
                 <w:noProof/>
               </w:rPr>
-              <w:t>A.</w:t>
+              <w:t>VIII.</w:t>
             </w:r>
             <w:r>
               <w:rPr>
@@ -2984,7 +3426,7 @@
                 <w:rStyle w:val="Lienhypertexte"/>
                 <w:noProof/>
               </w:rPr>
-              <w:t>Front-End</w:t>
+              <w:t>Description d’une situation de travail ayant nécessité une recherche, effectuée par le candidat durant le projet, à partir de site anglophone</w:t>
             </w:r>
             <w:r>
               <w:rPr>
@@ -3005,7 +3447,7 @@
                 <w:noProof/>
                 <w:webHidden/>
               </w:rPr>
-              <w:instrText xml:space="preserve"> PAGEREF _Toc75512889 \h </w:instrText>
+              <w:instrText xml:space="preserve"> PAGEREF _Toc75629660 \h </w:instrText>
             </w:r>
             <w:r>
               <w:rPr>
@@ -3025,7 +3467,7 @@
                 <w:noProof/>
                 <w:webHidden/>
               </w:rPr>
-              <w:t>4</w:t>
+              <w:t>9</w:t>
             </w:r>
             <w:r>
               <w:rPr>
@@ -3036,92 +3478,8 @@
             </w:r>
           </w:hyperlink>
         </w:p>
-        <w:p>
-          <w:pPr>
-            <w:pStyle w:val="TM2"/>
-            <w:tabs>
-              <w:tab w:val="left" w:pos="660"/>
-              <w:tab w:val="right" w:leader="dot" w:pos="9062"/>
-            </w:tabs>
-            <w:rPr>
-              <w:rFonts w:eastAsiaTheme="minorEastAsia"/>
-              <w:noProof/>
-              <w:lang w:eastAsia="fr-FR"/>
-            </w:rPr>
-          </w:pPr>
-          <w:hyperlink w:anchor="_Toc75512890" w:history="1">
-            <w:r>
-              <w:rPr>
-                <w:rStyle w:val="Lienhypertexte"/>
-                <w:noProof/>
-              </w:rPr>
-              <w:t>B.</w:t>
-            </w:r>
-            <w:r>
-              <w:rPr>
-                <w:rFonts w:eastAsiaTheme="minorEastAsia"/>
-                <w:noProof/>
-                <w:lang w:eastAsia="fr-FR"/>
-              </w:rPr>
-              <w:tab/>
-            </w:r>
-            <w:r>
-              <w:rPr>
-                <w:rStyle w:val="Lienhypertexte"/>
-                <w:noProof/>
-              </w:rPr>
-              <w:t>Back End</w:t>
-            </w:r>
-            <w:r>
-              <w:rPr>
-                <w:noProof/>
-                <w:webHidden/>
-              </w:rPr>
-              <w:tab/>
-            </w:r>
-            <w:r>
-              <w:rPr>
-                <w:noProof/>
-                <w:webHidden/>
-              </w:rPr>
-              <w:fldChar w:fldCharType="begin"/>
-            </w:r>
-            <w:r>
-              <w:rPr>
-                <w:noProof/>
-                <w:webHidden/>
-              </w:rPr>
-              <w:instrText xml:space="preserve"> PAGEREF _Toc75512890 \h </w:instrText>
-            </w:r>
-            <w:r>
-              <w:rPr>
-                <w:noProof/>
-                <w:webHidden/>
-              </w:rPr>
-            </w:r>
-            <w:r>
-              <w:rPr>
-                <w:noProof/>
-                <w:webHidden/>
-              </w:rPr>
-              <w:fldChar w:fldCharType="separate"/>
-            </w:r>
-            <w:r>
-              <w:rPr>
-                <w:noProof/>
-                <w:webHidden/>
-              </w:rPr>
-              <w:t>4</w:t>
-            </w:r>
-            <w:r>
-              <w:rPr>
-                <w:noProof/>
-                <w:webHidden/>
-              </w:rPr>
-              <w:fldChar w:fldCharType="end"/>
-            </w:r>
-          </w:hyperlink>
-        </w:p>
+        <w:p/>
+        <w:p/>
         <w:p>
           <w:pPr>
             <w:pStyle w:val="TM1"/>
@@ -3135,13 +3493,13 @@
               <w:lang w:eastAsia="fr-FR"/>
             </w:rPr>
           </w:pPr>
-          <w:hyperlink w:anchor="_Toc75512891" w:history="1">
+          <w:hyperlink w:anchor="_Toc75629661" w:history="1">
             <w:r>
               <w:rPr>
                 <w:rStyle w:val="Lienhypertexte"/>
                 <w:noProof/>
               </w:rPr>
-              <w:t>VI.</w:t>
+              <w:t>IX.</w:t>
             </w:r>
             <w:r>
               <w:rPr>
@@ -3156,7 +3514,7 @@
                 <w:rStyle w:val="Lienhypertexte"/>
                 <w:noProof/>
               </w:rPr>
-              <w:t>Présentation du jeu d’essai élaboré par le candidat de la fonctionnalité la plus représentative (données en entrée, données attendues, données obtenues)</w:t>
+              <w:t>9. Extrait du site anglophone, utilisé dans le cadre de la recherche décrite précédemment, accompagné de la traduction en français effectuée par le candidat sans traducteur automatique</w:t>
             </w:r>
             <w:r>
               <w:rPr>
@@ -3177,7 +3535,7 @@
                 <w:noProof/>
                 <w:webHidden/>
               </w:rPr>
-              <w:instrText xml:space="preserve"> PAGEREF _Toc75512891 \h </w:instrText>
+              <w:instrText xml:space="preserve"> PAGEREF _Toc75629661 \h </w:instrText>
             </w:r>
             <w:r>
               <w:rPr>
@@ -3197,437 +3555,7 @@
                 <w:noProof/>
                 <w:webHidden/>
               </w:rPr>
-              <w:t>4</w:t>
-            </w:r>
-            <w:r>
-              <w:rPr>
-                <w:noProof/>
-                <w:webHidden/>
-              </w:rPr>
-              <w:fldChar w:fldCharType="end"/>
-            </w:r>
-          </w:hyperlink>
-        </w:p>
-        <w:p>
-          <w:pPr>
-            <w:pStyle w:val="TM2"/>
-            <w:tabs>
-              <w:tab w:val="left" w:pos="660"/>
-              <w:tab w:val="right" w:leader="dot" w:pos="9062"/>
-            </w:tabs>
-            <w:rPr>
-              <w:rFonts w:eastAsiaTheme="minorEastAsia"/>
-              <w:noProof/>
-              <w:lang w:eastAsia="fr-FR"/>
-            </w:rPr>
-          </w:pPr>
-          <w:hyperlink w:anchor="_Toc75512892" w:history="1">
-            <w:r>
-              <w:rPr>
-                <w:rStyle w:val="Lienhypertexte"/>
-                <w:noProof/>
-              </w:rPr>
-              <w:t>A.</w:t>
-            </w:r>
-            <w:r>
-              <w:rPr>
-                <w:rFonts w:eastAsiaTheme="minorEastAsia"/>
-                <w:noProof/>
-                <w:lang w:eastAsia="fr-FR"/>
-              </w:rPr>
-              <w:tab/>
-            </w:r>
-            <w:r>
-              <w:rPr>
-                <w:rStyle w:val="Lienhypertexte"/>
-                <w:noProof/>
-              </w:rPr>
-              <w:t>Panel Admin</w:t>
-            </w:r>
-            <w:r>
-              <w:rPr>
-                <w:noProof/>
-                <w:webHidden/>
-              </w:rPr>
-              <w:tab/>
-            </w:r>
-            <w:r>
-              <w:rPr>
-                <w:noProof/>
-                <w:webHidden/>
-              </w:rPr>
-              <w:fldChar w:fldCharType="begin"/>
-            </w:r>
-            <w:r>
-              <w:rPr>
-                <w:noProof/>
-                <w:webHidden/>
-              </w:rPr>
-              <w:instrText xml:space="preserve"> PAGEREF _Toc75512892 \h </w:instrText>
-            </w:r>
-            <w:r>
-              <w:rPr>
-                <w:noProof/>
-                <w:webHidden/>
-              </w:rPr>
-            </w:r>
-            <w:r>
-              <w:rPr>
-                <w:noProof/>
-                <w:webHidden/>
-              </w:rPr>
-              <w:fldChar w:fldCharType="separate"/>
-            </w:r>
-            <w:r>
-              <w:rPr>
-                <w:noProof/>
-                <w:webHidden/>
-              </w:rPr>
-              <w:t>4</w:t>
-            </w:r>
-            <w:r>
-              <w:rPr>
-                <w:noProof/>
-                <w:webHidden/>
-              </w:rPr>
-              <w:fldChar w:fldCharType="end"/>
-            </w:r>
-          </w:hyperlink>
-        </w:p>
-        <w:p>
-          <w:pPr>
-            <w:pStyle w:val="TM1"/>
-            <w:tabs>
-              <w:tab w:val="left" w:pos="660"/>
-              <w:tab w:val="right" w:leader="dot" w:pos="9062"/>
-            </w:tabs>
-            <w:rPr>
-              <w:rFonts w:eastAsiaTheme="minorEastAsia"/>
-              <w:noProof/>
-              <w:lang w:eastAsia="fr-FR"/>
-            </w:rPr>
-          </w:pPr>
-          <w:hyperlink w:anchor="_Toc75512893" w:history="1">
-            <w:r>
-              <w:rPr>
-                <w:rStyle w:val="Lienhypertexte"/>
-                <w:noProof/>
-              </w:rPr>
-              <w:t>VII.</w:t>
-            </w:r>
-            <w:r>
-              <w:rPr>
-                <w:rFonts w:eastAsiaTheme="minorEastAsia"/>
-                <w:noProof/>
-                <w:lang w:eastAsia="fr-FR"/>
-              </w:rPr>
-              <w:tab/>
-            </w:r>
-            <w:r>
-              <w:rPr>
-                <w:rStyle w:val="Lienhypertexte"/>
-                <w:noProof/>
-              </w:rPr>
-              <w:t>Description de la veille, effectuée par le candidat durant le projet, sur les vulnérabilités de sécurité</w:t>
-            </w:r>
-            <w:r>
-              <w:rPr>
-                <w:noProof/>
-                <w:webHidden/>
-              </w:rPr>
-              <w:tab/>
-            </w:r>
-            <w:r>
-              <w:rPr>
-                <w:noProof/>
-                <w:webHidden/>
-              </w:rPr>
-              <w:fldChar w:fldCharType="begin"/>
-            </w:r>
-            <w:r>
-              <w:rPr>
-                <w:noProof/>
-                <w:webHidden/>
-              </w:rPr>
-              <w:instrText xml:space="preserve"> PAGEREF _Toc75512893 \h </w:instrText>
-            </w:r>
-            <w:r>
-              <w:rPr>
-                <w:noProof/>
-                <w:webHidden/>
-              </w:rPr>
-            </w:r>
-            <w:r>
-              <w:rPr>
-                <w:noProof/>
-                <w:webHidden/>
-              </w:rPr>
-              <w:fldChar w:fldCharType="separate"/>
-            </w:r>
-            <w:r>
-              <w:rPr>
-                <w:noProof/>
-                <w:webHidden/>
-              </w:rPr>
-              <w:t>4</w:t>
-            </w:r>
-            <w:r>
-              <w:rPr>
-                <w:noProof/>
-                <w:webHidden/>
-              </w:rPr>
-              <w:fldChar w:fldCharType="end"/>
-            </w:r>
-          </w:hyperlink>
-        </w:p>
-        <w:p>
-          <w:pPr>
-            <w:pStyle w:val="TM2"/>
-            <w:tabs>
-              <w:tab w:val="left" w:pos="660"/>
-              <w:tab w:val="right" w:leader="dot" w:pos="9062"/>
-            </w:tabs>
-            <w:rPr>
-              <w:rFonts w:eastAsiaTheme="minorEastAsia"/>
-              <w:noProof/>
-              <w:lang w:eastAsia="fr-FR"/>
-            </w:rPr>
-          </w:pPr>
-          <w:hyperlink w:anchor="_Toc75512894" w:history="1">
-            <w:r>
-              <w:rPr>
-                <w:rStyle w:val="Lienhypertexte"/>
-                <w:noProof/>
-              </w:rPr>
-              <w:t>A.</w:t>
-            </w:r>
-            <w:r>
-              <w:rPr>
-                <w:rFonts w:eastAsiaTheme="minorEastAsia"/>
-                <w:noProof/>
-                <w:lang w:eastAsia="fr-FR"/>
-              </w:rPr>
-              <w:tab/>
-            </w:r>
-            <w:r>
-              <w:rPr>
-                <w:rStyle w:val="Lienhypertexte"/>
-                <w:noProof/>
-              </w:rPr>
-              <w:t>Runtrack Port de Marseille Securité</w:t>
-            </w:r>
-            <w:r>
-              <w:rPr>
-                <w:noProof/>
-                <w:webHidden/>
-              </w:rPr>
-              <w:tab/>
-            </w:r>
-            <w:r>
-              <w:rPr>
-                <w:noProof/>
-                <w:webHidden/>
-              </w:rPr>
-              <w:fldChar w:fldCharType="begin"/>
-            </w:r>
-            <w:r>
-              <w:rPr>
-                <w:noProof/>
-                <w:webHidden/>
-              </w:rPr>
-              <w:instrText xml:space="preserve"> PAGEREF _Toc75512894 \h </w:instrText>
-            </w:r>
-            <w:r>
-              <w:rPr>
-                <w:noProof/>
-                <w:webHidden/>
-              </w:rPr>
-            </w:r>
-            <w:r>
-              <w:rPr>
-                <w:noProof/>
-                <w:webHidden/>
-              </w:rPr>
-              <w:fldChar w:fldCharType="separate"/>
-            </w:r>
-            <w:r>
-              <w:rPr>
-                <w:noProof/>
-                <w:webHidden/>
-              </w:rPr>
-              <w:t>4</w:t>
-            </w:r>
-            <w:r>
-              <w:rPr>
-                <w:noProof/>
-                <w:webHidden/>
-              </w:rPr>
-              <w:fldChar w:fldCharType="end"/>
-            </w:r>
-          </w:hyperlink>
-        </w:p>
-        <w:p>
-          <w:pPr>
-            <w:pStyle w:val="TM1"/>
-            <w:tabs>
-              <w:tab w:val="left" w:pos="660"/>
-              <w:tab w:val="right" w:leader="dot" w:pos="9062"/>
-            </w:tabs>
-            <w:rPr>
-              <w:rFonts w:eastAsiaTheme="minorEastAsia"/>
-              <w:noProof/>
-              <w:lang w:eastAsia="fr-FR"/>
-            </w:rPr>
-          </w:pPr>
-          <w:hyperlink w:anchor="_Toc75512895" w:history="1">
-            <w:r>
-              <w:rPr>
-                <w:rStyle w:val="Lienhypertexte"/>
-                <w:noProof/>
-              </w:rPr>
-              <w:t>VIII.</w:t>
-            </w:r>
-            <w:r>
-              <w:rPr>
-                <w:rFonts w:eastAsiaTheme="minorEastAsia"/>
-                <w:noProof/>
-                <w:lang w:eastAsia="fr-FR"/>
-              </w:rPr>
-              <w:tab/>
-            </w:r>
-            <w:r>
-              <w:rPr>
-                <w:rStyle w:val="Lienhypertexte"/>
-                <w:noProof/>
-              </w:rPr>
-              <w:t>Description d’une situation de travail ayant nécessité une recherche, effectuée par le candidat durant le projet, à partir de site anglophone</w:t>
-            </w:r>
-            <w:r>
-              <w:rPr>
-                <w:noProof/>
-                <w:webHidden/>
-              </w:rPr>
-              <w:tab/>
-            </w:r>
-            <w:r>
-              <w:rPr>
-                <w:noProof/>
-                <w:webHidden/>
-              </w:rPr>
-              <w:fldChar w:fldCharType="begin"/>
-            </w:r>
-            <w:r>
-              <w:rPr>
-                <w:noProof/>
-                <w:webHidden/>
-              </w:rPr>
-              <w:instrText xml:space="preserve"> PAGEREF _Toc75512895 \h </w:instrText>
-            </w:r>
-            <w:r>
-              <w:rPr>
-                <w:noProof/>
-                <w:webHidden/>
-              </w:rPr>
-            </w:r>
-            <w:r>
-              <w:rPr>
-                <w:noProof/>
-                <w:webHidden/>
-              </w:rPr>
-              <w:fldChar w:fldCharType="separate"/>
-            </w:r>
-            <w:r>
-              <w:rPr>
-                <w:noProof/>
-                <w:webHidden/>
-              </w:rPr>
-              <w:t>4</w:t>
-            </w:r>
-            <w:r>
-              <w:rPr>
-                <w:noProof/>
-                <w:webHidden/>
-              </w:rPr>
-              <w:fldChar w:fldCharType="end"/>
-            </w:r>
-          </w:hyperlink>
-        </w:p>
-        <w:p>
-          <w:pPr>
-            <w:pStyle w:val="TM1"/>
-            <w:tabs>
-              <w:tab w:val="left" w:pos="660"/>
-              <w:tab w:val="right" w:leader="dot" w:pos="9062"/>
-            </w:tabs>
-            <w:rPr>
-              <w:rFonts w:eastAsiaTheme="minorEastAsia"/>
-              <w:noProof/>
-              <w:lang w:eastAsia="fr-FR"/>
-            </w:rPr>
-          </w:pPr>
-          <w:hyperlink w:anchor="_Toc75512896" w:history="1">
-            <w:r>
-              <w:rPr>
-                <w:rStyle w:val="Lienhypertexte"/>
-                <w:noProof/>
-              </w:rPr>
-              <w:t>IX.</w:t>
-            </w:r>
-            <w:r>
-              <w:rPr>
-                <w:rFonts w:eastAsiaTheme="minorEastAsia"/>
-                <w:noProof/>
-                <w:lang w:eastAsia="fr-FR"/>
-              </w:rPr>
-              <w:tab/>
-            </w:r>
-            <w:r>
-              <w:rPr>
-                <w:rStyle w:val="Lienhypertexte"/>
-                <w:noProof/>
-              </w:rPr>
-              <w:t>9. Extrait du site anglophone, utilisé dans le cadre de la recherche décrite précédemment, accompagné de la traduction en français effectuée par le candidat sans traducteur automatique</w:t>
-            </w:r>
-            <w:r>
-              <w:rPr>
-                <w:noProof/>
-                <w:webHidden/>
-              </w:rPr>
-              <w:tab/>
-            </w:r>
-            <w:r>
-              <w:rPr>
-                <w:noProof/>
-                <w:webHidden/>
-              </w:rPr>
-              <w:fldChar w:fldCharType="begin"/>
-            </w:r>
-            <w:r>
-              <w:rPr>
-                <w:noProof/>
-                <w:webHidden/>
-              </w:rPr>
-              <w:instrText xml:space="preserve"> PAGEREF _Toc75512896 \h </w:instrText>
-            </w:r>
-            <w:r>
-              <w:rPr>
-                <w:noProof/>
-                <w:webHidden/>
-              </w:rPr>
-            </w:r>
-            <w:r>
-              <w:rPr>
-                <w:noProof/>
-                <w:webHidden/>
-              </w:rPr>
-              <w:fldChar w:fldCharType="separate"/>
-            </w:r>
-            <w:r>
-              <w:rPr>
-                <w:noProof/>
-                <w:webHidden/>
-              </w:rPr>
-              <w:t>4</w:t>
+              <w:t>9</w:t>
             </w:r>
             <w:r>
               <w:rPr>
@@ -3662,7 +3590,7 @@
           <w:numId w:val="2"/>
         </w:numPr>
       </w:pPr>
-      <w:bookmarkStart w:id="0" w:name="_Toc75512864"/>
+      <w:bookmarkStart w:id="0" w:name="_Toc75629630"/>
       <w:r>
         <w:lastRenderedPageBreak/>
         <w:t>Liste des compétences du référentiel qui sont couvertes par le projet</w:t>
@@ -3673,17 +3601,9 @@
       <w:pPr>
         <w:pStyle w:val="Titre2"/>
       </w:pPr>
-      <w:bookmarkStart w:id="1" w:name="_Toc75512865"/>
-      <w:r>
-        <w:t xml:space="preserve">Développer la partie </w:t>
-      </w:r>
-      <w:proofErr w:type="spellStart"/>
-      <w:r>
-        <w:t>front-end</w:t>
-      </w:r>
-      <w:proofErr w:type="spellEnd"/>
-      <w:r>
-        <w:t xml:space="preserve"> d’une application web ou web mobile</w:t>
+      <w:bookmarkStart w:id="1" w:name="_Toc75629631"/>
+      <w:r>
+        <w:t>Développer la partie front-end d’une application web ou web mobile</w:t>
       </w:r>
       <w:r>
         <w:t xml:space="preserve"> </w:t>
@@ -3697,7 +3617,7 @@
       <w:pPr>
         <w:pStyle w:val="Titre3"/>
       </w:pPr>
-      <w:bookmarkStart w:id="2" w:name="_Toc75512866"/>
+      <w:bookmarkStart w:id="2" w:name="_Toc75629632"/>
       <w:r>
         <w:t>Maquetter une application</w:t>
       </w:r>
@@ -3707,7 +3627,7 @@
       <w:pPr>
         <w:pStyle w:val="Titre3"/>
       </w:pPr>
-      <w:bookmarkStart w:id="3" w:name="_Toc75512867"/>
+      <w:bookmarkStart w:id="3" w:name="_Toc75629633"/>
       <w:r>
         <w:t>Réaliser une interface utilisateur web statique et adaptable</w:t>
       </w:r>
@@ -3717,7 +3637,7 @@
       <w:pPr>
         <w:pStyle w:val="Titre3"/>
       </w:pPr>
-      <w:bookmarkStart w:id="4" w:name="_Toc75512868"/>
+      <w:bookmarkStart w:id="4" w:name="_Toc75629634"/>
       <w:r>
         <w:t>Développer une interface utilisateur web dynamique</w:t>
       </w:r>
@@ -3727,7 +3647,7 @@
       <w:pPr>
         <w:pStyle w:val="Titre3"/>
       </w:pPr>
-      <w:bookmarkStart w:id="5" w:name="_Toc75512869"/>
+      <w:bookmarkStart w:id="5" w:name="_Toc75629635"/>
       <w:r>
         <w:t>Réaliser une interface utilisateur avec une solution de gestion de contenu ou e-commerce</w:t>
       </w:r>
@@ -3737,23 +3657,9 @@
       <w:pPr>
         <w:pStyle w:val="Titre2"/>
       </w:pPr>
-      <w:bookmarkStart w:id="6" w:name="_Toc75512870"/>
-      <w:r>
-        <w:t xml:space="preserve">Développer la partie </w:t>
-      </w:r>
-      <w:proofErr w:type="spellStart"/>
-      <w:r>
-        <w:t>back-end</w:t>
-      </w:r>
-      <w:proofErr w:type="spellEnd"/>
-      <w:r>
-        <w:t xml:space="preserve"> d’une application web ou web mobile</w:t>
-      </w:r>
-      <w:r>
-        <w:t xml:space="preserve"> </w:t>
-      </w:r>
-      <w:r>
-        <w:t>en intégrant les recommandations de sécurité</w:t>
+      <w:bookmarkStart w:id="6" w:name="_Toc75629636"/>
+      <w:r>
+        <w:t>Développer la partie back-end d’une application web ou web mobile en intégrant les recommandations de sécurité</w:t>
       </w:r>
       <w:bookmarkEnd w:id="6"/>
     </w:p>
@@ -3761,7 +3667,7 @@
       <w:pPr>
         <w:pStyle w:val="Titre3"/>
       </w:pPr>
-      <w:bookmarkStart w:id="7" w:name="_Toc75512871"/>
+      <w:bookmarkStart w:id="7" w:name="_Toc75629637"/>
       <w:r>
         <w:t>Créer une base de données</w:t>
       </w:r>
@@ -3771,7 +3677,7 @@
       <w:pPr>
         <w:pStyle w:val="Titre3"/>
       </w:pPr>
-      <w:bookmarkStart w:id="8" w:name="_Toc75512872"/>
+      <w:bookmarkStart w:id="8" w:name="_Toc75629638"/>
       <w:r>
         <w:t>Développer les composants d’accès aux données</w:t>
       </w:r>
@@ -3781,17 +3687,9 @@
       <w:pPr>
         <w:pStyle w:val="Titre3"/>
       </w:pPr>
-      <w:bookmarkStart w:id="9" w:name="_Toc75512873"/>
-      <w:r>
-        <w:t xml:space="preserve">Développer la partie </w:t>
-      </w:r>
-      <w:proofErr w:type="spellStart"/>
-      <w:r>
-        <w:t>back-end</w:t>
-      </w:r>
-      <w:proofErr w:type="spellEnd"/>
-      <w:r>
-        <w:t xml:space="preserve"> d’une application web ou web mobile</w:t>
+      <w:bookmarkStart w:id="9" w:name="_Toc75629639"/>
+      <w:r>
+        <w:t>Développer la partie back-end d’une application web ou web mobile</w:t>
       </w:r>
       <w:bookmarkEnd w:id="9"/>
     </w:p>
@@ -3799,7 +3697,7 @@
       <w:pPr>
         <w:pStyle w:val="Titre3"/>
       </w:pPr>
-      <w:bookmarkStart w:id="10" w:name="_Toc75512874"/>
+      <w:bookmarkStart w:id="10" w:name="_Toc75629640"/>
       <w:r>
         <w:t>Elaborer et mettre en œuvre des composants dans une application de gestion de contenu</w:t>
       </w:r>
@@ -3815,7 +3713,7 @@
       <w:pPr>
         <w:pStyle w:val="Titre1"/>
       </w:pPr>
-      <w:bookmarkStart w:id="11" w:name="_Toc75512875"/>
+      <w:bookmarkStart w:id="11" w:name="_Toc75629641"/>
       <w:r>
         <w:t>Résumé du projet en français d’une longueur d’environ 20 lignes soit 200 à 250 mots, ou environ 1200 caractères espaces non compris</w:t>
       </w:r>
@@ -3825,7 +3723,7 @@
       <w:pPr>
         <w:pStyle w:val="Titre1"/>
       </w:pPr>
-      <w:bookmarkStart w:id="12" w:name="_Toc75512876"/>
+      <w:bookmarkStart w:id="12" w:name="_Toc75629642"/>
       <w:r>
         <w:t>Cahier des charges, expression des besoins, ou spécifications fonctionnelles du projet</w:t>
       </w:r>
@@ -3835,234 +3733,11 @@
       <w:pPr>
         <w:pStyle w:val="Titre2"/>
       </w:pPr>
-      <w:bookmarkStart w:id="13" w:name="_Toc75512877"/>
+      <w:bookmarkStart w:id="13" w:name="_Toc75629643"/>
       <w:r>
         <w:t>Cahier des charges</w:t>
       </w:r>
       <w:bookmarkEnd w:id="13"/>
-    </w:p>
-    <w:p>
-      <w:pPr>
-        <w:pStyle w:val="Titre2"/>
-      </w:pPr>
-      <w:bookmarkStart w:id="14" w:name="_Toc75512878"/>
-      <w:r>
-        <w:t>Expression des besoins</w:t>
-      </w:r>
-      <w:bookmarkEnd w:id="14"/>
-    </w:p>
-    <w:p>
-      <w:pPr>
-        <w:pStyle w:val="Titre2"/>
-      </w:pPr>
-      <w:bookmarkStart w:id="15" w:name="_Toc75512879"/>
-      <w:r>
-        <w:t>Spécifications fonctionnelles du projet</w:t>
-      </w:r>
-      <w:bookmarkEnd w:id="15"/>
-    </w:p>
-    <w:p>
-      <w:pPr>
-        <w:pStyle w:val="Titre3"/>
-      </w:pPr>
-      <w:bookmarkStart w:id="16" w:name="_Toc75512880"/>
-      <w:proofErr w:type="spellStart"/>
-      <w:r>
-        <w:t>Front-End</w:t>
-      </w:r>
-      <w:bookmarkEnd w:id="16"/>
-      <w:proofErr w:type="spellEnd"/>
-    </w:p>
-    <w:p>
-      <w:pPr>
-        <w:pStyle w:val="Titre3"/>
-      </w:pPr>
-      <w:bookmarkStart w:id="17" w:name="_Toc75512881"/>
-      <w:proofErr w:type="spellStart"/>
-      <w:r>
-        <w:t>Back-End</w:t>
-      </w:r>
-      <w:bookmarkEnd w:id="17"/>
-      <w:proofErr w:type="spellEnd"/>
-    </w:p>
-    <w:p>
-      <w:pPr>
-        <w:pStyle w:val="Titre1"/>
-      </w:pPr>
-      <w:bookmarkStart w:id="18" w:name="_Toc75512882"/>
-      <w:r>
-        <w:t>Spécifications techniques du projet, élaborées par le candidat, y compris pour la sécurité et le web mobile</w:t>
-      </w:r>
-      <w:bookmarkEnd w:id="18"/>
-    </w:p>
-    <w:p>
-      <w:pPr>
-        <w:pStyle w:val="Titre2"/>
-      </w:pPr>
-      <w:bookmarkStart w:id="19" w:name="_Toc75512883"/>
-      <w:r>
-        <w:t>Spécifications techniques</w:t>
-      </w:r>
-      <w:bookmarkEnd w:id="19"/>
-    </w:p>
-    <w:p>
-      <w:pPr>
-        <w:pStyle w:val="Titre3"/>
-      </w:pPr>
-      <w:bookmarkStart w:id="20" w:name="_Toc75512884"/>
-      <w:proofErr w:type="spellStart"/>
-      <w:r>
-        <w:t>Front-End</w:t>
-      </w:r>
-      <w:bookmarkEnd w:id="20"/>
-      <w:proofErr w:type="spellEnd"/>
-    </w:p>
-    <w:p>
-      <w:pPr>
-        <w:pStyle w:val="Titre3"/>
-      </w:pPr>
-      <w:bookmarkStart w:id="21" w:name="_Toc75512885"/>
-      <w:proofErr w:type="spellStart"/>
-      <w:r>
-        <w:t>Back-End</w:t>
-      </w:r>
-      <w:bookmarkEnd w:id="21"/>
-      <w:proofErr w:type="spellEnd"/>
-    </w:p>
-    <w:p>
-      <w:pPr>
-        <w:pStyle w:val="Titre2"/>
-      </w:pPr>
-      <w:bookmarkStart w:id="22" w:name="_Toc75512886"/>
-      <w:r>
-        <w:t>Sécurité</w:t>
-      </w:r>
-      <w:bookmarkEnd w:id="22"/>
-    </w:p>
-    <w:p>
-      <w:pPr>
-        <w:pStyle w:val="Titre2"/>
-      </w:pPr>
-      <w:bookmarkStart w:id="23" w:name="_Toc75512887"/>
-      <w:r>
-        <w:t>Web mobile</w:t>
-      </w:r>
-      <w:bookmarkEnd w:id="23"/>
-    </w:p>
-    <w:p>
-      <w:pPr>
-        <w:pStyle w:val="Titre1"/>
-      </w:pPr>
-      <w:bookmarkStart w:id="24" w:name="_Toc75512888"/>
-      <w:r>
-        <w:lastRenderedPageBreak/>
-        <w:t>Réalisations du candidat comportant les extraits de code les plus significatifs et en les argumentant, y compris pour la sécurité et le web mobile</w:t>
-      </w:r>
-      <w:bookmarkEnd w:id="24"/>
-    </w:p>
-    <w:p>
-      <w:pPr>
-        <w:pStyle w:val="Titre2"/>
-      </w:pPr>
-      <w:bookmarkStart w:id="25" w:name="_Toc75512889"/>
-      <w:proofErr w:type="spellStart"/>
-      <w:r>
-        <w:t>Front-End</w:t>
-      </w:r>
-      <w:bookmarkEnd w:id="25"/>
-      <w:proofErr w:type="spellEnd"/>
-    </w:p>
-    <w:p>
-      <w:pPr>
-        <w:pStyle w:val="Titre2"/>
-      </w:pPr>
-      <w:bookmarkStart w:id="26" w:name="_Toc75512890"/>
-      <w:r>
-        <w:t>Back End</w:t>
-      </w:r>
-      <w:bookmarkEnd w:id="26"/>
-    </w:p>
-    <w:p>
-      <w:pPr>
-        <w:pStyle w:val="Titre1"/>
-      </w:pPr>
-      <w:bookmarkStart w:id="27" w:name="_Toc75512891"/>
-      <w:r>
-        <w:t>Présentation du jeu d’essai élaboré par le candidat de la fonctionnalité la plus représentative (données en entrée, données attendues, données</w:t>
-      </w:r>
-      <w:r>
-        <w:t xml:space="preserve"> </w:t>
-      </w:r>
-      <w:r>
-        <w:t>obtenues)</w:t>
-      </w:r>
-      <w:bookmarkEnd w:id="27"/>
-    </w:p>
-    <w:p>
-      <w:pPr>
-        <w:pStyle w:val="Titre2"/>
-      </w:pPr>
-      <w:bookmarkStart w:id="28" w:name="_Toc75512892"/>
-      <w:r>
-        <w:t>Panel Admin</w:t>
-      </w:r>
-      <w:bookmarkEnd w:id="28"/>
-    </w:p>
-    <w:p>
-      <w:pPr>
-        <w:pStyle w:val="Titre1"/>
-      </w:pPr>
-      <w:bookmarkStart w:id="29" w:name="_Toc75512893"/>
-      <w:r>
-        <w:t>Description de la veille, effectuée par le candidat durant le projet, sur les vulnérabilités de sécurité</w:t>
-      </w:r>
-      <w:bookmarkEnd w:id="29"/>
-    </w:p>
-    <w:p>
-      <w:pPr>
-        <w:pStyle w:val="Titre2"/>
-      </w:pPr>
-      <w:bookmarkStart w:id="30" w:name="_Toc75512894"/>
-      <w:proofErr w:type="spellStart"/>
-      <w:r>
-        <w:t>Runtrack</w:t>
-      </w:r>
-      <w:proofErr w:type="spellEnd"/>
-      <w:r>
-        <w:t xml:space="preserve"> Port de Marseille </w:t>
-      </w:r>
-      <w:proofErr w:type="spellStart"/>
-      <w:r>
-        <w:t>Securité</w:t>
-      </w:r>
-      <w:bookmarkEnd w:id="30"/>
-      <w:proofErr w:type="spellEnd"/>
-    </w:p>
-    <w:p>
-      <w:pPr>
-        <w:pStyle w:val="Titre1"/>
-      </w:pPr>
-      <w:bookmarkStart w:id="31" w:name="_Toc75512895"/>
-      <w:r>
-        <w:t>Description d’une situation de travail ayant nécessité une recherche, effectuée par le candidat durant le projet, à partir de site anglophone</w:t>
-      </w:r>
-      <w:bookmarkEnd w:id="31"/>
-    </w:p>
-    <w:p>
-      <w:pPr>
-        <w:pStyle w:val="Titre1"/>
-      </w:pPr>
-      <w:bookmarkStart w:id="32" w:name="_Toc75512896"/>
-      <w:r>
-        <w:t>9. Extrait du site anglophone, utilisé dans le cadre de la recherche décrite précédemment, accompagné de la traduction en français effectuée par le</w:t>
-      </w:r>
-      <w:r>
-        <w:t xml:space="preserve"> </w:t>
-      </w:r>
-      <w:r>
-        <w:t>candidat sans traducteur automatique</w:t>
-      </w:r>
-      <w:bookmarkEnd w:id="32"/>
     </w:p>
     <w:p/>
     <w:p>
@@ -4100,6 +3775,7 @@
           </w:tcPr>
           <w:p>
             <w:pPr>
+              <w:spacing w:line="360" w:lineRule="auto"/>
               <w:rPr>
                 <w:b/>
                 <w:bCs/>
@@ -4121,6 +3797,7 @@
           </w:tcPr>
           <w:p>
             <w:pPr>
+              <w:spacing w:line="360" w:lineRule="auto"/>
               <w:rPr>
                 <w:b/>
                 <w:bCs/>
@@ -4131,57 +3808,68 @@
                 <w:b/>
                 <w:bCs/>
               </w:rPr>
-              <w:t>Localisation</w:t>
-            </w:r>
-            <w:r>
+              <w:t>Localisation / Pages Concernées</w:t>
+            </w:r>
+          </w:p>
+        </w:tc>
+        <w:tc>
+          <w:tcPr>
+            <w:tcW w:w="2490" w:type="dxa"/>
+          </w:tcPr>
+          <w:p>
+            <w:pPr>
+              <w:spacing w:line="360" w:lineRule="auto"/>
               <w:rPr>
                 <w:b/>
                 <w:bCs/>
               </w:rPr>
-              <w:t xml:space="preserve"> / Pages Concernées</w:t>
-            </w:r>
-          </w:p>
-        </w:tc>
-        <w:tc>
-          <w:tcPr>
-            <w:tcW w:w="2490" w:type="dxa"/>
-          </w:tcPr>
-          <w:p>
-            <w:pPr>
+            </w:pPr>
+            <w:r>
               <w:rPr>
                 <w:b/>
                 <w:bCs/>
               </w:rPr>
-            </w:pPr>
-            <w:r>
+              <w:t>Fonctionnalités/ Définitions</w:t>
+            </w:r>
+          </w:p>
+        </w:tc>
+        <w:tc>
+          <w:tcPr>
+            <w:tcW w:w="1032" w:type="dxa"/>
+          </w:tcPr>
+          <w:p>
+            <w:pPr>
+              <w:spacing w:line="360" w:lineRule="auto"/>
               <w:rPr>
                 <w:b/>
                 <w:bCs/>
               </w:rPr>
-              <w:t>Fonctionnalités</w:t>
-            </w:r>
+            </w:pPr>
             <w:r>
               <w:rPr>
                 <w:b/>
                 <w:bCs/>
               </w:rPr>
-              <w:t xml:space="preserve">/ </w:t>
-            </w:r>
-            <w:r>
+              <w:t>Contraintes/ règles de gestion</w:t>
+            </w:r>
+          </w:p>
+          <w:p>
+            <w:pPr>
+              <w:spacing w:line="360" w:lineRule="auto"/>
               <w:rPr>
                 <w:b/>
                 <w:bCs/>
               </w:rPr>
-              <w:t>Définitions</w:t>
-            </w:r>
-          </w:p>
-        </w:tc>
-        <w:tc>
-          <w:tcPr>
-            <w:tcW w:w="1032" w:type="dxa"/>
-          </w:tcPr>
-          <w:p>
-            <w:pPr>
+            </w:pPr>
+          </w:p>
+        </w:tc>
+        <w:tc>
+          <w:tcPr>
+            <w:tcW w:w="1195" w:type="dxa"/>
+          </w:tcPr>
+          <w:p>
+            <w:pPr>
+              <w:spacing w:line="360" w:lineRule="auto"/>
               <w:rPr>
                 <w:b/>
                 <w:bCs/>
@@ -4192,11 +3880,12 @@
                 <w:b/>
                 <w:bCs/>
               </w:rPr>
-              <w:t>Contraintes/ règles de gestion</w:t>
-            </w:r>
-          </w:p>
-          <w:p>
-            <w:pPr>
+              <w:t>Niveau de priorité (de 1à 5) </w:t>
+            </w:r>
+          </w:p>
+          <w:p>
+            <w:pPr>
+              <w:spacing w:line="360" w:lineRule="auto"/>
               <w:rPr>
                 <w:b/>
                 <w:bCs/>
@@ -4206,10 +3895,11 @@
         </w:tc>
         <w:tc>
           <w:tcPr>
-            <w:tcW w:w="1195" w:type="dxa"/>
-          </w:tcPr>
-          <w:p>
-            <w:pPr>
+            <w:tcW w:w="931" w:type="dxa"/>
+          </w:tcPr>
+          <w:p>
+            <w:pPr>
+              <w:spacing w:line="360" w:lineRule="auto"/>
               <w:rPr>
                 <w:b/>
                 <w:bCs/>
@@ -4220,84 +3910,37 @@
                 <w:b/>
                 <w:bCs/>
               </w:rPr>
-              <w:t>Niveau de priorité (de 1</w:t>
-            </w:r>
-            <w:r>
+              <w:t>Temps Homme (en jour)</w:t>
+            </w:r>
+          </w:p>
+          <w:p>
+            <w:pPr>
+              <w:spacing w:line="360" w:lineRule="auto"/>
               <w:rPr>
                 <w:b/>
                 <w:bCs/>
               </w:rPr>
-              <w:t>à 5</w:t>
-            </w:r>
-            <w:r>
+            </w:pPr>
+          </w:p>
+        </w:tc>
+        <w:tc>
+          <w:tcPr>
+            <w:tcW w:w="5069" w:type="dxa"/>
+          </w:tcPr>
+          <w:p>
+            <w:pPr>
+              <w:spacing w:line="360" w:lineRule="auto"/>
               <w:rPr>
                 <w:b/>
                 <w:bCs/>
               </w:rPr>
-              <w:t>) </w:t>
-            </w:r>
-          </w:p>
-          <w:p>
-            <w:pPr>
+            </w:pPr>
+            <w:r>
               <w:rPr>
                 <w:b/>
                 <w:bCs/>
               </w:rPr>
-            </w:pPr>
-          </w:p>
-        </w:tc>
-        <w:tc>
-          <w:tcPr>
-            <w:tcW w:w="931" w:type="dxa"/>
-          </w:tcPr>
-          <w:p>
-            <w:pPr>
-              <w:rPr>
-                <w:b/>
-                <w:bCs/>
-              </w:rPr>
-            </w:pPr>
-            <w:r>
-              <w:rPr>
-                <w:b/>
-                <w:bCs/>
-              </w:rPr>
-              <w:t>Temps Homme (en jour)</w:t>
-            </w:r>
-          </w:p>
-          <w:p>
-            <w:pPr>
-              <w:rPr>
-                <w:b/>
-                <w:bCs/>
-              </w:rPr>
-            </w:pPr>
-          </w:p>
-        </w:tc>
-        <w:tc>
-          <w:tcPr>
-            <w:tcW w:w="5069" w:type="dxa"/>
-          </w:tcPr>
-          <w:p>
-            <w:pPr>
-              <w:rPr>
-                <w:b/>
-                <w:bCs/>
-              </w:rPr>
-            </w:pPr>
-            <w:r>
-              <w:rPr>
-                <w:b/>
-                <w:bCs/>
-              </w:rPr>
-              <w:t>Spécifications</w:t>
-            </w:r>
-            <w:r>
-              <w:rPr>
-                <w:b/>
-                <w:bCs/>
-              </w:rPr>
-              <w:t xml:space="preserve"> Techniques</w:t>
+              <w:t>Spécifications Techniques</w:t>
             </w:r>
           </w:p>
         </w:tc>
@@ -4308,6 +3951,9 @@
             <w:tcW w:w="1476" w:type="dxa"/>
           </w:tcPr>
           <w:p>
+            <w:pPr>
+              <w:spacing w:line="360" w:lineRule="auto"/>
+            </w:pPr>
             <w:r>
               <w:t>MCD/</w:t>
             </w:r>
@@ -4327,6 +3973,9 @@
             <w:tcW w:w="1801" w:type="dxa"/>
           </w:tcPr>
           <w:p>
+            <w:pPr>
+              <w:spacing w:line="360" w:lineRule="auto"/>
+            </w:pPr>
             <w:r>
               <w:t>Projet Entier</w:t>
             </w:r>
@@ -4337,6 +3986,9 @@
             <w:tcW w:w="2490" w:type="dxa"/>
           </w:tcPr>
           <w:p>
+            <w:pPr>
+              <w:spacing w:line="360" w:lineRule="auto"/>
+            </w:pPr>
             <w:r>
               <w:t>Aper</w:t>
             </w:r>
@@ -4364,13 +4016,20 @@
           <w:tcPr>
             <w:tcW w:w="1032" w:type="dxa"/>
           </w:tcPr>
-          <w:p/>
+          <w:p>
+            <w:pPr>
+              <w:spacing w:line="360" w:lineRule="auto"/>
+            </w:pPr>
+          </w:p>
         </w:tc>
         <w:tc>
           <w:tcPr>
             <w:tcW w:w="1195" w:type="dxa"/>
           </w:tcPr>
           <w:p>
+            <w:pPr>
+              <w:spacing w:line="360" w:lineRule="auto"/>
+            </w:pPr>
             <w:r>
               <w:t>5</w:t>
             </w:r>
@@ -4381,6 +4040,9 @@
             <w:tcW w:w="931" w:type="dxa"/>
           </w:tcPr>
           <w:p>
+            <w:pPr>
+              <w:spacing w:line="360" w:lineRule="auto"/>
+            </w:pPr>
             <w:r>
               <w:t>2</w:t>
             </w:r>
@@ -4391,11 +4053,17 @@
             <w:tcW w:w="5069" w:type="dxa"/>
           </w:tcPr>
           <w:p>
+            <w:pPr>
+              <w:spacing w:line="360" w:lineRule="auto"/>
+            </w:pPr>
             <w:r>
               <w:t>Un modèle conceptuel de données (MCD) est la représentation la plus abstraite des données d'un système d'information.</w:t>
             </w:r>
           </w:p>
           <w:p>
+            <w:pPr>
+              <w:spacing w:line="360" w:lineRule="auto"/>
+            </w:pPr>
             <w:r>
               <w:t>Les données sont représentées sous forme d'entités et d'associations entre entité.</w:t>
             </w:r>
@@ -4407,6 +4075,9 @@
             </w:r>
           </w:p>
           <w:p>
+            <w:pPr>
+              <w:spacing w:line="360" w:lineRule="auto"/>
+            </w:pPr>
             <w:r>
               <w:t>Un modèle logique de données (MLD) est la représentation des données d'un système d'information. Les données sont représentées en prenant en compte le modèle technologique qui sera utilisée pour leur gestion</w:t>
             </w:r>
@@ -4425,6 +4096,9 @@
             <w:tcW w:w="1476" w:type="dxa"/>
           </w:tcPr>
           <w:p>
+            <w:pPr>
+              <w:spacing w:line="360" w:lineRule="auto"/>
+            </w:pPr>
             <w:r>
               <w:t>Maquette Fonctionnelle (Wireframe)</w:t>
             </w:r>
@@ -4435,6 +4109,9 @@
             <w:tcW w:w="1801" w:type="dxa"/>
           </w:tcPr>
           <w:p>
+            <w:pPr>
+              <w:spacing w:line="360" w:lineRule="auto"/>
+            </w:pPr>
             <w:r>
               <w:t>Projet Entier</w:t>
             </w:r>
@@ -4445,6 +4122,9 @@
             <w:tcW w:w="2490" w:type="dxa"/>
           </w:tcPr>
           <w:p>
+            <w:pPr>
+              <w:spacing w:line="360" w:lineRule="auto"/>
+            </w:pPr>
             <w:r>
               <w:t>Aper</w:t>
             </w:r>
@@ -4463,13 +4143,20 @@
           <w:tcPr>
             <w:tcW w:w="1032" w:type="dxa"/>
           </w:tcPr>
-          <w:p/>
+          <w:p>
+            <w:pPr>
+              <w:spacing w:line="360" w:lineRule="auto"/>
+            </w:pPr>
+          </w:p>
         </w:tc>
         <w:tc>
           <w:tcPr>
             <w:tcW w:w="1195" w:type="dxa"/>
           </w:tcPr>
           <w:p>
+            <w:pPr>
+              <w:spacing w:line="360" w:lineRule="auto"/>
+            </w:pPr>
             <w:r>
               <w:t>5</w:t>
             </w:r>
@@ -4480,6 +4167,9 @@
             <w:tcW w:w="931" w:type="dxa"/>
           </w:tcPr>
           <w:p>
+            <w:pPr>
+              <w:spacing w:line="360" w:lineRule="auto"/>
+            </w:pPr>
             <w:r>
               <w:t>2</w:t>
             </w:r>
@@ -4490,8 +4180,15 @@
             <w:tcW w:w="5069" w:type="dxa"/>
           </w:tcPr>
           <w:p>
-            <w:r>
-              <w:t>La maquette fonctionnelle est un schéma qui montre l’agencement des parties composant une page web. Elle permet donc la visualisation des zones de texte, l’emplacement des images, des vidéos, des liens, ainsi que des différents éléments graphiques.</w:t>
+            <w:pPr>
+              <w:spacing w:line="360" w:lineRule="auto"/>
+            </w:pPr>
+            <w:r>
+              <w:t xml:space="preserve">La maquette fonctionnelle est un schéma qui montre l’agencement des parties composant une page web. Elle permet donc la visualisation des zones de texte, </w:t>
+            </w:r>
+            <w:r>
+              <w:lastRenderedPageBreak/>
+              <w:t>l’emplacement des images, des vidéos, des liens, ainsi que des différents éléments graphiques.</w:t>
             </w:r>
             <w:r>
               <w:rPr>
@@ -4508,7 +4205,11 @@
             <w:tcW w:w="1476" w:type="dxa"/>
           </w:tcPr>
           <w:p>
-            <w:r>
+            <w:pPr>
+              <w:spacing w:line="360" w:lineRule="auto"/>
+            </w:pPr>
+            <w:r>
+              <w:lastRenderedPageBreak/>
               <w:t>Charte Graphique</w:t>
             </w:r>
           </w:p>
@@ -4518,6 +4219,9 @@
             <w:tcW w:w="1801" w:type="dxa"/>
           </w:tcPr>
           <w:p>
+            <w:pPr>
+              <w:spacing w:line="360" w:lineRule="auto"/>
+            </w:pPr>
             <w:r>
               <w:t>Projet Entier</w:t>
             </w:r>
@@ -4528,6 +4232,9 @@
             <w:tcW w:w="2490" w:type="dxa"/>
           </w:tcPr>
           <w:p>
+            <w:pPr>
+              <w:spacing w:line="360" w:lineRule="auto"/>
+            </w:pPr>
             <w:r>
               <w:t>Maquette plus approfondie du projet avec définition du thème</w:t>
             </w:r>
@@ -4537,13 +4244,20 @@
           <w:tcPr>
             <w:tcW w:w="1032" w:type="dxa"/>
           </w:tcPr>
-          <w:p/>
+          <w:p>
+            <w:pPr>
+              <w:spacing w:line="360" w:lineRule="auto"/>
+            </w:pPr>
+          </w:p>
         </w:tc>
         <w:tc>
           <w:tcPr>
             <w:tcW w:w="1195" w:type="dxa"/>
           </w:tcPr>
           <w:p>
+            <w:pPr>
+              <w:spacing w:line="360" w:lineRule="auto"/>
+            </w:pPr>
             <w:r>
               <w:t>5</w:t>
             </w:r>
@@ -4554,6 +4268,9 @@
             <w:tcW w:w="931" w:type="dxa"/>
           </w:tcPr>
           <w:p>
+            <w:pPr>
+              <w:spacing w:line="360" w:lineRule="auto"/>
+            </w:pPr>
             <w:r>
               <w:t>2</w:t>
             </w:r>
@@ -4564,13 +4281,18 @@
             <w:tcW w:w="5069" w:type="dxa"/>
           </w:tcPr>
           <w:p>
+            <w:pPr>
+              <w:spacing w:line="360" w:lineRule="auto"/>
+            </w:pPr>
             <w:r>
               <w:t>La charte graphique est un guide comprenant les recommandations d'utilisation et les caractéristiques des différents éléments graphiques (logos, couleurs, polices, typographies, symboles, calques..) qui peuvent être utilisés sur les différents supports de communication de l'entreprise.</w:t>
             </w:r>
           </w:p>
           <w:p>
-            <w:r>
-              <w:lastRenderedPageBreak/>
+            <w:pPr>
+              <w:spacing w:line="360" w:lineRule="auto"/>
+            </w:pPr>
+            <w:r>
               <w:t>La charte graphique permet de garantir l'homogénéité et la cohérence de la communication visuelle au sein et en dehors de l'entreprise.</w:t>
             </w:r>
             <w:r>
@@ -4588,8 +4310,10 @@
             <w:tcW w:w="1476" w:type="dxa"/>
           </w:tcPr>
           <w:p>
-            <w:r>
-              <w:lastRenderedPageBreak/>
+            <w:pPr>
+              <w:spacing w:line="360" w:lineRule="auto"/>
+            </w:pPr>
+            <w:r>
               <w:t>Etablissement du cahier des charges</w:t>
             </w:r>
           </w:p>
@@ -4599,6 +4323,9 @@
             <w:tcW w:w="1801" w:type="dxa"/>
           </w:tcPr>
           <w:p>
+            <w:pPr>
+              <w:spacing w:line="360" w:lineRule="auto"/>
+            </w:pPr>
             <w:r>
               <w:t>Projet Entier</w:t>
             </w:r>
@@ -4609,14 +4336,11 @@
             <w:tcW w:w="2490" w:type="dxa"/>
           </w:tcPr>
           <w:p>
-            <w:r>
-              <w:t>Elaboration et accord sur</w:t>
-            </w:r>
-            <w:r>
-              <w:t xml:space="preserve"> </w:t>
-            </w:r>
-            <w:r>
-              <w:t>les différentes fonctionnalités attendues dans le projet</w:t>
+            <w:pPr>
+              <w:spacing w:line="360" w:lineRule="auto"/>
+            </w:pPr>
+            <w:r>
+              <w:t>Elaboration et accord sur les différentes fonctionnalités attendues dans le projet</w:t>
             </w:r>
           </w:p>
         </w:tc>
@@ -4624,13 +4348,20 @@
           <w:tcPr>
             <w:tcW w:w="1032" w:type="dxa"/>
           </w:tcPr>
-          <w:p/>
+          <w:p>
+            <w:pPr>
+              <w:spacing w:line="360" w:lineRule="auto"/>
+            </w:pPr>
+          </w:p>
         </w:tc>
         <w:tc>
           <w:tcPr>
             <w:tcW w:w="1195" w:type="dxa"/>
           </w:tcPr>
           <w:p>
+            <w:pPr>
+              <w:spacing w:line="360" w:lineRule="auto"/>
+            </w:pPr>
             <w:r>
               <w:t>5</w:t>
             </w:r>
@@ -4641,6 +4372,9 @@
             <w:tcW w:w="931" w:type="dxa"/>
           </w:tcPr>
           <w:p>
+            <w:pPr>
+              <w:spacing w:line="360" w:lineRule="auto"/>
+            </w:pPr>
             <w:r>
               <w:t>2</w:t>
             </w:r>
@@ -4651,6 +4385,9 @@
             <w:tcW w:w="5069" w:type="dxa"/>
           </w:tcPr>
           <w:p>
+            <w:pPr>
+              <w:spacing w:line="360" w:lineRule="auto"/>
+            </w:pPr>
             <w:r>
               <w:t>Le cahier des charges formalise les besoins dans le cas d'un projet de site web, d’intranet ou d’application mobile. Il présente le contexte, les objectifs à atteindre, le niveau de qualité, les contraintes et le périmètre du projet. Il fixe la collaboration entre les différents acteurs. Le cahier des charges définit également les modalités financières et les aspects juridiques.</w:t>
             </w:r>
@@ -4669,7 +4406,11 @@
             <w:tcW w:w="1476" w:type="dxa"/>
           </w:tcPr>
           <w:p>
-            <w:r>
+            <w:pPr>
+              <w:spacing w:line="360" w:lineRule="auto"/>
+            </w:pPr>
+            <w:r>
+              <w:lastRenderedPageBreak/>
               <w:t>Page d’accueil</w:t>
             </w:r>
           </w:p>
@@ -4679,11 +4420,12 @@
             <w:tcW w:w="1801" w:type="dxa"/>
           </w:tcPr>
           <w:p>
-            <w:proofErr w:type="spellStart"/>
+            <w:pPr>
+              <w:spacing w:line="360" w:lineRule="auto"/>
+            </w:pPr>
             <w:r>
               <w:t>Index.php</w:t>
             </w:r>
-            <w:proofErr w:type="spellEnd"/>
           </w:p>
         </w:tc>
         <w:tc>
@@ -4691,6 +4433,9 @@
             <w:tcW w:w="2490" w:type="dxa"/>
           </w:tcPr>
           <w:p>
+            <w:pPr>
+              <w:spacing w:line="360" w:lineRule="auto"/>
+            </w:pPr>
             <w:r>
               <w:t>Elaboration de la page d’accueil</w:t>
             </w:r>
@@ -4701,6 +4446,9 @@
             <w:tcW w:w="1032" w:type="dxa"/>
           </w:tcPr>
           <w:p>
+            <w:pPr>
+              <w:spacing w:line="360" w:lineRule="auto"/>
+            </w:pPr>
             <w:r>
               <w:t>Responsive</w:t>
             </w:r>
@@ -4711,6 +4459,9 @@
             <w:tcW w:w="1195" w:type="dxa"/>
           </w:tcPr>
           <w:p>
+            <w:pPr>
+              <w:spacing w:line="360" w:lineRule="auto"/>
+            </w:pPr>
             <w:r>
               <w:t>5</w:t>
             </w:r>
@@ -4721,6 +4472,9 @@
             <w:tcW w:w="931" w:type="dxa"/>
           </w:tcPr>
           <w:p>
+            <w:pPr>
+              <w:spacing w:line="360" w:lineRule="auto"/>
+            </w:pPr>
             <w:r>
               <w:t>1</w:t>
             </w:r>
@@ -4731,35 +4485,11 @@
             <w:tcW w:w="5069" w:type="dxa"/>
           </w:tcPr>
           <w:p>
-            <w:r>
-              <w:t xml:space="preserve">Page d’accueil réalisé en PHP à l’aide du </w:t>
-            </w:r>
-            <w:proofErr w:type="spellStart"/>
-            <w:r>
-              <w:t>framework</w:t>
-            </w:r>
-            <w:proofErr w:type="spellEnd"/>
-            <w:r>
-              <w:t xml:space="preserve"> Code </w:t>
-            </w:r>
-            <w:proofErr w:type="spellStart"/>
-            <w:r>
-              <w:t>Igniter</w:t>
-            </w:r>
-            <w:proofErr w:type="spellEnd"/>
-            <w:r>
-              <w:t xml:space="preserve"> et des media </w:t>
-            </w:r>
-            <w:proofErr w:type="spellStart"/>
-            <w:r>
-              <w:t>queries</w:t>
-            </w:r>
-            <w:proofErr w:type="spellEnd"/>
-            <w:r>
-              <w:t xml:space="preserve"> pour la </w:t>
-            </w:r>
-            <w:r>
-              <w:t>partie responsive</w:t>
+            <w:pPr>
+              <w:spacing w:line="360" w:lineRule="auto"/>
+            </w:pPr>
+            <w:r>
+              <w:t>Page d’accueil réalisé en PHP à l’aide du framework Code Igniter et des media queries pour la partie responsive</w:t>
             </w:r>
           </w:p>
         </w:tc>
@@ -4770,11 +4500,12 @@
             <w:tcW w:w="1476" w:type="dxa"/>
           </w:tcPr>
           <w:p>
-            <w:proofErr w:type="spellStart"/>
+            <w:pPr>
+              <w:spacing w:line="360" w:lineRule="auto"/>
+            </w:pPr>
             <w:r>
               <w:t>Footer</w:t>
             </w:r>
-            <w:proofErr w:type="spellEnd"/>
           </w:p>
         </w:tc>
         <w:tc>
@@ -4782,6 +4513,9 @@
             <w:tcW w:w="1801" w:type="dxa"/>
           </w:tcPr>
           <w:p>
+            <w:pPr>
+              <w:spacing w:line="360" w:lineRule="auto"/>
+            </w:pPr>
             <w:r>
               <w:t>Toutes les pages</w:t>
             </w:r>
@@ -4792,6 +4526,9 @@
             <w:tcW w:w="2490" w:type="dxa"/>
           </w:tcPr>
           <w:p>
+            <w:pPr>
+              <w:spacing w:line="360" w:lineRule="auto"/>
+            </w:pPr>
             <w:r>
               <w:t>Barre de navigation entre les différentes pages et les différents éléments du panel admin</w:t>
             </w:r>
@@ -4802,6 +4539,9 @@
             <w:tcW w:w="1032" w:type="dxa"/>
           </w:tcPr>
           <w:p>
+            <w:pPr>
+              <w:spacing w:line="360" w:lineRule="auto"/>
+            </w:pPr>
             <w:r>
               <w:t>Responsive</w:t>
             </w:r>
@@ -4812,6 +4552,9 @@
             <w:tcW w:w="1195" w:type="dxa"/>
           </w:tcPr>
           <w:p>
+            <w:pPr>
+              <w:spacing w:line="360" w:lineRule="auto"/>
+            </w:pPr>
             <w:r>
               <w:t>5</w:t>
             </w:r>
@@ -4822,6 +4565,9 @@
             <w:tcW w:w="931" w:type="dxa"/>
           </w:tcPr>
           <w:p>
+            <w:pPr>
+              <w:spacing w:line="360" w:lineRule="auto"/>
+            </w:pPr>
             <w:r>
               <w:t>1</w:t>
             </w:r>
@@ -4832,13 +4578,11 @@
             <w:tcW w:w="5069" w:type="dxa"/>
           </w:tcPr>
           <w:p>
-            <w:proofErr w:type="spellStart"/>
-            <w:r>
-              <w:t>Footer</w:t>
-            </w:r>
-            <w:proofErr w:type="spellEnd"/>
-            <w:r>
-              <w:t xml:space="preserve"> réalise en HTML/CSS permettant la navigation entre les différentes pages du projet</w:t>
+            <w:pPr>
+              <w:spacing w:line="360" w:lineRule="auto"/>
+            </w:pPr>
+            <w:r>
+              <w:t>Footer réalise en HTML/CSS permettant la navigation entre les différentes pages du projet</w:t>
             </w:r>
           </w:p>
         </w:tc>
@@ -4849,6 +4593,9 @@
             <w:tcW w:w="1476" w:type="dxa"/>
           </w:tcPr>
           <w:p>
+            <w:pPr>
+              <w:spacing w:line="360" w:lineRule="auto"/>
+            </w:pPr>
             <w:r>
               <w:t>Catégorie</w:t>
             </w:r>
@@ -4859,6 +4606,9 @@
             <w:tcW w:w="1801" w:type="dxa"/>
           </w:tcPr>
           <w:p>
+            <w:pPr>
+              <w:spacing w:line="360" w:lineRule="auto"/>
+            </w:pPr>
             <w:r>
               <w:t>Produit/catégorie</w:t>
             </w:r>
@@ -4869,6 +4619,9 @@
             <w:tcW w:w="2490" w:type="dxa"/>
           </w:tcPr>
           <w:p>
+            <w:pPr>
+              <w:spacing w:line="360" w:lineRule="auto"/>
+            </w:pPr>
             <w:r>
               <w:t>Pages de catégories présentant les produits par catégorie</w:t>
             </w:r>
@@ -4879,6 +4632,9 @@
             <w:tcW w:w="1032" w:type="dxa"/>
           </w:tcPr>
           <w:p>
+            <w:pPr>
+              <w:spacing w:line="360" w:lineRule="auto"/>
+            </w:pPr>
             <w:r>
               <w:t>Responsive</w:t>
             </w:r>
@@ -4889,6 +4645,9 @@
             <w:tcW w:w="1195" w:type="dxa"/>
           </w:tcPr>
           <w:p>
+            <w:pPr>
+              <w:spacing w:line="360" w:lineRule="auto"/>
+            </w:pPr>
             <w:r>
               <w:t>5</w:t>
             </w:r>
@@ -4899,6 +4658,9 @@
             <w:tcW w:w="931" w:type="dxa"/>
           </w:tcPr>
           <w:p>
+            <w:pPr>
+              <w:spacing w:line="360" w:lineRule="auto"/>
+            </w:pPr>
             <w:r>
               <w:t>2</w:t>
             </w:r>
@@ -4909,23 +4671,11 @@
             <w:tcW w:w="5069" w:type="dxa"/>
           </w:tcPr>
           <w:p>
-            <w:r>
-              <w:t xml:space="preserve">Page créé </w:t>
-            </w:r>
-            <w:r>
-              <w:t xml:space="preserve">individuellement pour chaque catégorie </w:t>
-            </w:r>
-            <w:r>
-              <w:t>selon l</w:t>
-            </w:r>
-            <w:r>
-              <w:t>eur id</w:t>
-            </w:r>
-            <w:r>
-              <w:t xml:space="preserve"> passé comme argument</w:t>
-            </w:r>
-            <w:r>
-              <w:t xml:space="preserve"> dans le Controller gérant l’affichage de la page d’accueil</w:t>
+            <w:pPr>
+              <w:spacing w:line="360" w:lineRule="auto"/>
+            </w:pPr>
+            <w:r>
+              <w:t>Page créé individuellement pour chaque catégorie selon leur id passé comme argument dans le Controller gérant l’affichage de la page d’accueil</w:t>
             </w:r>
           </w:p>
         </w:tc>
@@ -4936,6 +4686,9 @@
             <w:tcW w:w="1476" w:type="dxa"/>
           </w:tcPr>
           <w:p>
+            <w:pPr>
+              <w:spacing w:line="360" w:lineRule="auto"/>
+            </w:pPr>
             <w:r>
               <w:t>Produit</w:t>
             </w:r>
@@ -4946,11 +4699,12 @@
             <w:tcW w:w="1801" w:type="dxa"/>
           </w:tcPr>
           <w:p>
-            <w:proofErr w:type="spellStart"/>
+            <w:pPr>
+              <w:spacing w:line="360" w:lineRule="auto"/>
+            </w:pPr>
             <w:r>
               <w:t>uniqueproduit</w:t>
             </w:r>
-            <w:proofErr w:type="spellEnd"/>
           </w:p>
         </w:tc>
         <w:tc>
@@ -4958,6 +4712,9 @@
             <w:tcW w:w="2490" w:type="dxa"/>
           </w:tcPr>
           <w:p>
+            <w:pPr>
+              <w:spacing w:line="360" w:lineRule="auto"/>
+            </w:pPr>
             <w:r>
               <w:t>Pages générées pour chaque produit avec formulaire de personnalisation et de prise de contact</w:t>
             </w:r>
@@ -4968,6 +4725,9 @@
             <w:tcW w:w="1032" w:type="dxa"/>
           </w:tcPr>
           <w:p>
+            <w:pPr>
+              <w:spacing w:line="360" w:lineRule="auto"/>
+            </w:pPr>
             <w:r>
               <w:t>Responsive</w:t>
             </w:r>
@@ -4978,6 +4738,9 @@
             <w:tcW w:w="1195" w:type="dxa"/>
           </w:tcPr>
           <w:p>
+            <w:pPr>
+              <w:spacing w:line="360" w:lineRule="auto"/>
+            </w:pPr>
             <w:r>
               <w:t>5</w:t>
             </w:r>
@@ -4988,6 +4751,9 @@
             <w:tcW w:w="931" w:type="dxa"/>
           </w:tcPr>
           <w:p>
+            <w:pPr>
+              <w:spacing w:line="360" w:lineRule="auto"/>
+            </w:pPr>
             <w:r>
               <w:t>2</w:t>
             </w:r>
@@ -4998,26 +4764,11 @@
             <w:tcW w:w="5069" w:type="dxa"/>
           </w:tcPr>
           <w:p>
-            <w:r>
-              <w:t>Page créé individuellement pour</w:t>
-            </w:r>
-            <w:r>
-              <w:t xml:space="preserve"> chaque produit</w:t>
-            </w:r>
-            <w:r>
-              <w:t xml:space="preserve"> selon l</w:t>
-            </w:r>
-            <w:r>
-              <w:t xml:space="preserve">eur </w:t>
-            </w:r>
-            <w:r>
-              <w:t>id passé comme argument dans le Controller gérant l’affichage de la page d’accueil</w:t>
-            </w:r>
-            <w:r>
-              <w:t xml:space="preserve"> avec un formulaire de personnalisation des produits (caractéristiques stockés en bases de données) et un formulaire </w:t>
-            </w:r>
-            <w:r>
-              <w:t>dans lequel le client laisse ses coordonnées.</w:t>
+            <w:pPr>
+              <w:spacing w:line="360" w:lineRule="auto"/>
+            </w:pPr>
+            <w:r>
+              <w:t>Page créé individuellement pour chaque produit selon leur id passé comme argument dans le Controller gérant l’affichage de la page d’accueil avec un formulaire de personnalisation des produits (caractéristiques stockés en bases de données) et un formulaire dans lequel le client laisse ses coordonnées.</w:t>
             </w:r>
           </w:p>
         </w:tc>
@@ -5028,8 +4779,10 @@
             <w:tcW w:w="1476" w:type="dxa"/>
           </w:tcPr>
           <w:p>
-            <w:r>
-              <w:lastRenderedPageBreak/>
+            <w:pPr>
+              <w:spacing w:line="360" w:lineRule="auto"/>
+            </w:pPr>
+            <w:r>
               <w:t>Collaboration</w:t>
             </w:r>
           </w:p>
@@ -5039,6 +4792,9 @@
             <w:tcW w:w="1801" w:type="dxa"/>
           </w:tcPr>
           <w:p>
+            <w:pPr>
+              <w:spacing w:line="360" w:lineRule="auto"/>
+            </w:pPr>
             <w:r>
               <w:t>Collaboration</w:t>
             </w:r>
@@ -5049,6 +4805,9 @@
             <w:tcW w:w="2490" w:type="dxa"/>
           </w:tcPr>
           <w:p>
+            <w:pPr>
+              <w:spacing w:line="360" w:lineRule="auto"/>
+            </w:pPr>
             <w:r>
               <w:t>Espace montrant les différentes collaborations avec d’autres artisans</w:t>
             </w:r>
@@ -5059,6 +4818,9 @@
             <w:tcW w:w="1032" w:type="dxa"/>
           </w:tcPr>
           <w:p>
+            <w:pPr>
+              <w:spacing w:line="360" w:lineRule="auto"/>
+            </w:pPr>
             <w:r>
               <w:t>Responsive</w:t>
             </w:r>
@@ -5069,6 +4831,9 @@
             <w:tcW w:w="1195" w:type="dxa"/>
           </w:tcPr>
           <w:p>
+            <w:pPr>
+              <w:spacing w:line="360" w:lineRule="auto"/>
+            </w:pPr>
             <w:r>
               <w:t>5</w:t>
             </w:r>
@@ -5079,6 +4844,9 @@
             <w:tcW w:w="931" w:type="dxa"/>
           </w:tcPr>
           <w:p>
+            <w:pPr>
+              <w:spacing w:line="360" w:lineRule="auto"/>
+            </w:pPr>
             <w:r>
               <w:t>2</w:t>
             </w:r>
@@ -5089,17 +4857,11 @@
             <w:tcW w:w="5069" w:type="dxa"/>
           </w:tcPr>
           <w:p>
-            <w:r>
-              <w:t>Affichage des différentes collaborations</w:t>
-            </w:r>
-            <w:r>
-              <w:t xml:space="preserve"> avec une image et un texte descriptif</w:t>
-            </w:r>
-            <w:r>
-              <w:t xml:space="preserve"> stockés en bases de données et </w:t>
-            </w:r>
-            <w:r>
-              <w:t>pouvant être ajoutés et modifies par l’administrateur du site web depuis son panel d’administration</w:t>
+            <w:pPr>
+              <w:spacing w:line="360" w:lineRule="auto"/>
+            </w:pPr>
+            <w:r>
+              <w:t>Affichage des différentes collaborations avec une image et un texte descriptif stockés en bases de données et pouvant être ajoutés et modifies par l’administrateur du site web depuis son panel d’administration</w:t>
             </w:r>
           </w:p>
         </w:tc>
@@ -5110,7 +4872,11 @@
             <w:tcW w:w="1476" w:type="dxa"/>
           </w:tcPr>
           <w:p>
-            <w:r>
+            <w:pPr>
+              <w:spacing w:line="360" w:lineRule="auto"/>
+            </w:pPr>
+            <w:r>
+              <w:lastRenderedPageBreak/>
               <w:t>A propos/ Contact</w:t>
             </w:r>
           </w:p>
@@ -5120,6 +4886,9 @@
             <w:tcW w:w="1801" w:type="dxa"/>
           </w:tcPr>
           <w:p>
+            <w:pPr>
+              <w:spacing w:line="360" w:lineRule="auto"/>
+            </w:pPr>
             <w:r>
               <w:t>Atelier</w:t>
             </w:r>
@@ -5130,6 +4899,9 @@
             <w:tcW w:w="2490" w:type="dxa"/>
           </w:tcPr>
           <w:p>
+            <w:pPr>
+              <w:spacing w:line="360" w:lineRule="auto"/>
+            </w:pPr>
             <w:r>
               <w:t>Présentation de l’entreprise et formulaire de contact</w:t>
             </w:r>
@@ -5140,6 +4912,9 @@
             <w:tcW w:w="1032" w:type="dxa"/>
           </w:tcPr>
           <w:p>
+            <w:pPr>
+              <w:spacing w:line="360" w:lineRule="auto"/>
+            </w:pPr>
             <w:r>
               <w:t>Responsive</w:t>
             </w:r>
@@ -5150,6 +4925,9 @@
             <w:tcW w:w="1195" w:type="dxa"/>
           </w:tcPr>
           <w:p>
+            <w:pPr>
+              <w:spacing w:line="360" w:lineRule="auto"/>
+            </w:pPr>
             <w:r>
               <w:t>4</w:t>
             </w:r>
@@ -5160,6 +4938,9 @@
             <w:tcW w:w="931" w:type="dxa"/>
           </w:tcPr>
           <w:p>
+            <w:pPr>
+              <w:spacing w:line="360" w:lineRule="auto"/>
+            </w:pPr>
             <w:r>
               <w:t>2</w:t>
             </w:r>
@@ -5170,17 +4951,11 @@
             <w:tcW w:w="5069" w:type="dxa"/>
           </w:tcPr>
           <w:p>
-            <w:r>
-              <w:t xml:space="preserve">Simples pages </w:t>
-            </w:r>
-            <w:r>
-              <w:t xml:space="preserve">présentant brièvement l’atelier, l’artisane et la manufacture. Ainsi, qu’un petit de formulaire de contact permettant </w:t>
-            </w:r>
-            <w:r>
-              <w:t xml:space="preserve">aux visiteurs de prendre contact directement avec l’administrateur. Le contenu de </w:t>
-            </w:r>
-            <w:r>
-              <w:t>ce formulaire sera directement envoyé par mail à l’administrateur</w:t>
+            <w:pPr>
+              <w:spacing w:line="360" w:lineRule="auto"/>
+            </w:pPr>
+            <w:r>
+              <w:t>Simples pages présentant brièvement l’atelier, l’artisane et la manufacture. Ainsi, qu’un petit de formulaire de contact permettant aux visiteurs de prendre contact directement avec l’administrateur. Le contenu de ce formulaire sera directement envoyé par mail à l’administrateur</w:t>
             </w:r>
           </w:p>
         </w:tc>
@@ -5191,6 +4966,9 @@
             <w:tcW w:w="1476" w:type="dxa"/>
           </w:tcPr>
           <w:p>
+            <w:pPr>
+              <w:spacing w:line="360" w:lineRule="auto"/>
+            </w:pPr>
             <w:r>
               <w:t>Panel Admin</w:t>
             </w:r>
@@ -5201,6 +4979,9 @@
             <w:tcW w:w="1801" w:type="dxa"/>
           </w:tcPr>
           <w:p>
+            <w:pPr>
+              <w:spacing w:line="360" w:lineRule="auto"/>
+            </w:pPr>
             <w:r>
               <w:t>Admin</w:t>
             </w:r>
@@ -5211,6 +4992,9 @@
             <w:tcW w:w="2490" w:type="dxa"/>
           </w:tcPr>
           <w:p>
+            <w:pPr>
+              <w:spacing w:line="360" w:lineRule="auto"/>
+            </w:pPr>
             <w:r>
               <w:t>Panel de gestion des différent(e)s produits, catégories, collaboration et administrateur</w:t>
             </w:r>
@@ -5221,14 +5005,12 @@
             <w:tcW w:w="1032" w:type="dxa"/>
           </w:tcPr>
           <w:p>
-            <w:r>
-              <w:t xml:space="preserve">Accessible uniquement par un admin </w:t>
-            </w:r>
-            <w:proofErr w:type="spellStart"/>
-            <w:r>
-              <w:t>verifié</w:t>
-            </w:r>
-            <w:proofErr w:type="spellEnd"/>
+            <w:pPr>
+              <w:spacing w:line="360" w:lineRule="auto"/>
+            </w:pPr>
+            <w:r>
+              <w:t>Accessible uniquement par un admin verifié</w:t>
+            </w:r>
           </w:p>
         </w:tc>
         <w:tc>
@@ -5236,6 +5018,9 @@
             <w:tcW w:w="1195" w:type="dxa"/>
           </w:tcPr>
           <w:p>
+            <w:pPr>
+              <w:spacing w:line="360" w:lineRule="auto"/>
+            </w:pPr>
             <w:r>
               <w:t>5</w:t>
             </w:r>
@@ -5246,6 +5031,9 @@
             <w:tcW w:w="931" w:type="dxa"/>
           </w:tcPr>
           <w:p>
+            <w:pPr>
+              <w:spacing w:line="360" w:lineRule="auto"/>
+            </w:pPr>
             <w:r>
               <w:t>5</w:t>
             </w:r>
@@ -5256,50 +5044,11 @@
             <w:tcW w:w="5069" w:type="dxa"/>
           </w:tcPr>
           <w:p>
-            <w:r>
-              <w:t xml:space="preserve">Panel admin permettant </w:t>
-            </w:r>
-            <w:r>
-              <w:t xml:space="preserve">la gestion </w:t>
-            </w:r>
-            <w:r>
-              <w:t>des différents éléments stockés en bases de données notamment les produits, les collaborations</w:t>
-            </w:r>
-            <w:r>
-              <w:t xml:space="preserve">, </w:t>
-            </w:r>
-            <w:r>
-              <w:t>les administrateurs</w:t>
-            </w:r>
-            <w:r>
-              <w:t xml:space="preserve"> réalisé à m’aide </w:t>
-            </w:r>
-            <w:proofErr w:type="spellStart"/>
-            <w:r>
-              <w:t>d e</w:t>
-            </w:r>
-            <w:proofErr w:type="spellEnd"/>
-            <w:r>
-              <w:t xml:space="preserve"> différentes fonctions </w:t>
-            </w:r>
-            <w:proofErr w:type="spellStart"/>
-            <w:r>
-              <w:t>php</w:t>
-            </w:r>
-            <w:proofErr w:type="spellEnd"/>
-            <w:r>
-              <w:t xml:space="preserve"> en Code </w:t>
-            </w:r>
-            <w:proofErr w:type="spellStart"/>
-            <w:r>
-              <w:t>Igniter</w:t>
-            </w:r>
-            <w:proofErr w:type="spellEnd"/>
-            <w:r>
-              <w:t>.</w:t>
-            </w:r>
-            <w:r>
-              <w:t xml:space="preserve"> </w:t>
+            <w:pPr>
+              <w:spacing w:line="360" w:lineRule="auto"/>
+            </w:pPr>
+            <w:r>
+              <w:t xml:space="preserve">Panel admin permettant la gestion des différents éléments stockés en bases de données notamment les produits, les collaborations, les administrateurs réalisé à m’aide d e différentes fonctions php en Code Igniter. </w:t>
             </w:r>
           </w:p>
         </w:tc>
@@ -5315,6 +5064,683 @@
         </w:sectPr>
       </w:pPr>
     </w:p>
+    <w:p>
+      <w:pPr>
+        <w:pStyle w:val="Titre2"/>
+      </w:pPr>
+      <w:bookmarkStart w:id="14" w:name="_Toc75629644"/>
+      <w:r>
+        <w:lastRenderedPageBreak/>
+        <w:t>Expression des besoins</w:t>
+      </w:r>
+      <w:bookmarkEnd w:id="14"/>
+    </w:p>
+    <w:p>
+      <w:pPr>
+        <w:spacing w:line="360" w:lineRule="auto"/>
+        <w:jc w:val="both"/>
+        <w:rPr>
+          <w:sz w:val="24"/>
+          <w:szCs w:val="24"/>
+        </w:rPr>
+      </w:pPr>
+      <w:r>
+        <w:rPr>
+          <w:sz w:val="24"/>
+          <w:szCs w:val="24"/>
+        </w:rPr>
+        <w:t>L’entreprise afin d’accroitre sa visibilité et de développer ses activités a exprimé le besoin d’avoir un site Web dans lequel on puisse retrouver tous ses produits que l’on peut les personnaliser selon certains critères définis au préalable mais aussi les différentes collaborations que l’entreprise réalise avec d’autres artistes. Tous ceci devant pouvoir être géré par le biais d’un panel d’administration.</w:t>
+      </w:r>
+    </w:p>
+    <w:p>
+      <w:pPr>
+        <w:pStyle w:val="Titre2"/>
+      </w:pPr>
+      <w:bookmarkStart w:id="15" w:name="_Toc75629645"/>
+      <w:r>
+        <w:t>Spécifications fonctionnelles du projet</w:t>
+      </w:r>
+      <w:bookmarkEnd w:id="15"/>
+    </w:p>
+    <w:p>
+      <w:pPr>
+        <w:pStyle w:val="Titre3"/>
+      </w:pPr>
+      <w:bookmarkStart w:id="16" w:name="_Toc75629646"/>
+      <w:r>
+        <w:t>Front-End</w:t>
+      </w:r>
+      <w:bookmarkEnd w:id="16"/>
+    </w:p>
+    <w:p>
+      <w:pPr>
+        <w:pStyle w:val="Titre4"/>
+      </w:pPr>
+      <w:r>
+        <w:t>Description de l’existant</w:t>
+      </w:r>
+    </w:p>
+    <w:p>
+      <w:pPr>
+        <w:spacing w:line="360" w:lineRule="auto"/>
+        <w:jc w:val="both"/>
+        <w:rPr>
+          <w:sz w:val="24"/>
+          <w:szCs w:val="24"/>
+        </w:rPr>
+      </w:pPr>
+      <w:r>
+        <w:rPr>
+          <w:sz w:val="24"/>
+          <w:szCs w:val="24"/>
+        </w:rPr>
+        <w:t>L’entreprise Bleu Bois n’a qu’une faible présence en ligne, elle apparait uniquement et très sporadiquement sur les réseaux. Elle utilise principalement des voies de communications plus anciennes. La grande majorité des clients sont amenés par bouche-à-oreille ou par des relations.</w:t>
+      </w:r>
+    </w:p>
+    <w:p>
+      <w:pPr>
+        <w:pStyle w:val="Titre4"/>
+      </w:pPr>
+      <w:r>
+        <w:t>Périmètre du projet</w:t>
+      </w:r>
+    </w:p>
+    <w:p>
+      <w:pPr>
+        <w:spacing w:line="360" w:lineRule="auto"/>
+        <w:jc w:val="both"/>
+        <w:rPr>
+          <w:sz w:val="24"/>
+          <w:szCs w:val="24"/>
+        </w:rPr>
+      </w:pPr>
+      <w:r>
+        <w:rPr>
+          <w:sz w:val="24"/>
+          <w:szCs w:val="24"/>
+        </w:rPr>
+        <w:t>Le projet consiste a effectuer, d’une part, une boutique en ligne présentant les différents produits mis en vente et fabriqués par l’entreprise,</w:t>
+      </w:r>
+      <w:r>
+        <w:rPr>
+          <w:sz w:val="24"/>
+          <w:szCs w:val="24"/>
+        </w:rPr>
+        <w:t xml:space="preserve"> et </w:t>
+      </w:r>
+      <w:r>
+        <w:rPr>
+          <w:sz w:val="24"/>
+          <w:szCs w:val="24"/>
+        </w:rPr>
+        <w:t xml:space="preserve">d’autre part, </w:t>
+      </w:r>
+      <w:r>
+        <w:rPr>
+          <w:sz w:val="24"/>
+          <w:szCs w:val="24"/>
+        </w:rPr>
+        <w:t>de présenter les différentes collaborations réalisés avec différents artisans, enfin, d’avoir un panel d’administration permettant de gérer tous le contenu du site Web</w:t>
+      </w:r>
+    </w:p>
+    <w:p>
+      <w:pPr>
+        <w:pStyle w:val="Titre4"/>
+      </w:pPr>
+      <w:r>
+        <w:t>Cible</w:t>
+      </w:r>
+    </w:p>
+    <w:p>
+      <w:pPr>
+        <w:spacing w:line="360" w:lineRule="auto"/>
+        <w:jc w:val="both"/>
+        <w:rPr>
+          <w:sz w:val="24"/>
+          <w:szCs w:val="24"/>
+        </w:rPr>
+      </w:pPr>
+      <w:r>
+        <w:rPr>
+          <w:sz w:val="24"/>
+          <w:szCs w:val="24"/>
+        </w:rPr>
+        <w:t xml:space="preserve">La cible pour le site Web sont les potentiels nouveaux clients de Bleu Bois ainsi que </w:t>
+      </w:r>
+      <w:r>
+        <w:rPr>
+          <w:sz w:val="24"/>
+          <w:szCs w:val="24"/>
+        </w:rPr>
+        <w:t>les personnes intéressées</w:t>
+      </w:r>
+      <w:r>
+        <w:rPr>
+          <w:sz w:val="24"/>
+          <w:szCs w:val="24"/>
+        </w:rPr>
+        <w:t xml:space="preserve"> par l’artisanat et ses produits, les personnes connaissant la manufacture MAKE ICI…</w:t>
+      </w:r>
+    </w:p>
+    <w:p>
+      <w:pPr>
+        <w:pStyle w:val="Titre4"/>
+      </w:pPr>
+      <w:r>
+        <w:lastRenderedPageBreak/>
+        <w:t>Arborescence</w:t>
+      </w:r>
+    </w:p>
+    <w:p>
+      <w:r>
+        <w:rPr>
+          <w:noProof/>
+        </w:rPr>
+        <w:drawing>
+          <wp:inline distT="0" distB="0" distL="0" distR="0" wp14:anchorId="27750ED1" wp14:editId="716F08D9">
+            <wp:extent cx="5760720" cy="3375660"/>
+            <wp:effectExtent l="0" t="0" r="0" b="0"/>
+            <wp:docPr id="1" name="Image 1"/>
+            <wp:cNvGraphicFramePr>
+              <a:graphicFrameLocks xmlns:a="http://schemas.openxmlformats.org/drawingml/2006/main" noChangeAspect="1"/>
+            </wp:cNvGraphicFramePr>
+            <a:graphic xmlns:a="http://schemas.openxmlformats.org/drawingml/2006/main">
+              <a:graphicData uri="http://schemas.openxmlformats.org/drawingml/2006/picture">
+                <pic:pic xmlns:pic="http://schemas.openxmlformats.org/drawingml/2006/picture">
+                  <pic:nvPicPr>
+                    <pic:cNvPr id="1" name=""/>
+                    <pic:cNvPicPr/>
+                  </pic:nvPicPr>
+                  <pic:blipFill>
+                    <a:blip r:embed="rId11"/>
+                    <a:stretch>
+                      <a:fillRect/>
+                    </a:stretch>
+                  </pic:blipFill>
+                  <pic:spPr>
+                    <a:xfrm>
+                      <a:off x="0" y="0"/>
+                      <a:ext cx="5760720" cy="3375660"/>
+                    </a:xfrm>
+                    <a:prstGeom prst="rect">
+                      <a:avLst/>
+                    </a:prstGeom>
+                  </pic:spPr>
+                </pic:pic>
+              </a:graphicData>
+            </a:graphic>
+          </wp:inline>
+        </w:drawing>
+      </w:r>
+    </w:p>
+    <w:p>
+      <w:pPr>
+        <w:pStyle w:val="Titre4"/>
+      </w:pPr>
+      <w:r>
+        <w:t>Description des fonctionnalités</w:t>
+      </w:r>
+    </w:p>
+    <w:p>
+      <w:pPr>
+        <w:pStyle w:val="Titre5"/>
+      </w:pPr>
+      <w:r>
+        <w:t>Catalogue produit</w:t>
+      </w:r>
+    </w:p>
+    <w:p/>
+    <w:p>
+      <w:pPr>
+        <w:pStyle w:val="Titre5"/>
+      </w:pPr>
+      <w:r>
+        <w:lastRenderedPageBreak/>
+        <w:t>Catalogue Collaborations</w:t>
+      </w:r>
+    </w:p>
+    <w:p>
+      <w:pPr>
+        <w:pStyle w:val="Titre5"/>
+      </w:pPr>
+      <w:r>
+        <w:t>Fiche produit</w:t>
+      </w:r>
+    </w:p>
+    <w:p>
+      <w:pPr>
+        <w:pStyle w:val="Titre5"/>
+      </w:pPr>
+      <w:r>
+        <w:t>Fiche Collaboration</w:t>
+      </w:r>
+    </w:p>
+    <w:p>
+      <w:pPr>
+        <w:pStyle w:val="Titre5"/>
+      </w:pPr>
+      <w:r>
+        <w:t>Back Office</w:t>
+      </w:r>
+    </w:p>
+    <w:p>
+      <w:pPr>
+        <w:pStyle w:val="Titre1"/>
+      </w:pPr>
+      <w:bookmarkStart w:id="17" w:name="_Toc75629647"/>
+      <w:r>
+        <w:t>Spécifications techniques du projet, élaborées par le candidat, y compris pour la sécurité et le web mobile</w:t>
+      </w:r>
+      <w:bookmarkEnd w:id="17"/>
+    </w:p>
+    <w:p>
+      <w:pPr>
+        <w:pStyle w:val="Titre2"/>
+      </w:pPr>
+      <w:bookmarkStart w:id="18" w:name="_Toc75629648"/>
+      <w:r>
+        <w:t>Spécifications techniques</w:t>
+      </w:r>
+      <w:bookmarkEnd w:id="18"/>
+    </w:p>
+    <w:p>
+      <w:pPr>
+        <w:pStyle w:val="Titre3"/>
+      </w:pPr>
+      <w:bookmarkStart w:id="19" w:name="_Toc75629649"/>
+      <w:r>
+        <w:t>Front-End</w:t>
+      </w:r>
+      <w:bookmarkEnd w:id="19"/>
+    </w:p>
+    <w:p>
+      <w:pPr>
+        <w:pStyle w:val="Titre4"/>
+      </w:pPr>
+      <w:r>
+        <w:t>HTML/CSS</w:t>
+      </w:r>
+    </w:p>
+    <w:p>
+      <w:pPr>
+        <w:pStyle w:val="Titre4"/>
+      </w:pPr>
+      <w:r>
+        <w:t>Sans Bootstrap</w:t>
+      </w:r>
+    </w:p>
+    <w:p>
+      <w:pPr>
+        <w:pStyle w:val="Titre3"/>
+      </w:pPr>
+      <w:bookmarkStart w:id="20" w:name="_Toc75629650"/>
+      <w:r>
+        <w:t>Back-End</w:t>
+      </w:r>
+      <w:bookmarkEnd w:id="20"/>
+    </w:p>
+    <w:p>
+      <w:pPr>
+        <w:pStyle w:val="Titre4"/>
+      </w:pPr>
+      <w:r>
+        <w:t>Maquette</w:t>
+      </w:r>
+    </w:p>
+    <w:p>
+      <w:r>
+        <w:drawing>
+          <wp:inline distT="0" distB="0" distL="0" distR="0" wp14:anchorId="706E5527" wp14:editId="0B11439D">
+            <wp:extent cx="5760720" cy="4519295"/>
+            <wp:effectExtent l="0" t="0" r="0" b="0"/>
+            <wp:docPr id="2" name="Image 2"/>
+            <wp:cNvGraphicFramePr>
+              <a:graphicFrameLocks xmlns:a="http://schemas.openxmlformats.org/drawingml/2006/main" noChangeAspect="1"/>
+            </wp:cNvGraphicFramePr>
+            <a:graphic xmlns:a="http://schemas.openxmlformats.org/drawingml/2006/main">
+              <a:graphicData uri="http://schemas.openxmlformats.org/drawingml/2006/picture">
+                <pic:pic xmlns:pic="http://schemas.openxmlformats.org/drawingml/2006/picture">
+                  <pic:nvPicPr>
+                    <pic:cNvPr id="1" name=""/>
+                    <pic:cNvPicPr/>
+                  </pic:nvPicPr>
+                  <pic:blipFill>
+                    <a:blip r:embed="rId12"/>
+                    <a:stretch>
+                      <a:fillRect/>
+                    </a:stretch>
+                  </pic:blipFill>
+                  <pic:spPr>
+                    <a:xfrm>
+                      <a:off x="0" y="0"/>
+                      <a:ext cx="5760720" cy="4519295"/>
+                    </a:xfrm>
+                    <a:prstGeom prst="rect">
+                      <a:avLst/>
+                    </a:prstGeom>
+                  </pic:spPr>
+                </pic:pic>
+              </a:graphicData>
+            </a:graphic>
+          </wp:inline>
+        </w:drawing>
+      </w:r>
+    </w:p>
+    <w:p>
+      <w:pPr>
+        <w:pStyle w:val="Titre4"/>
+      </w:pPr>
+      <w:r>
+        <w:lastRenderedPageBreak/>
+        <w:t>MCD/MLD</w:t>
+      </w:r>
+    </w:p>
+    <w:p>
+      <w:r>
+        <w:drawing>
+          <wp:inline distT="0" distB="0" distL="0" distR="0" wp14:anchorId="40DA2912" wp14:editId="44B3A568">
+            <wp:extent cx="5760720" cy="3299460"/>
+            <wp:effectExtent l="0" t="0" r="0" b="0"/>
+            <wp:docPr id="3" name="Image 3"/>
+            <wp:cNvGraphicFramePr>
+              <a:graphicFrameLocks xmlns:a="http://schemas.openxmlformats.org/drawingml/2006/main" noChangeAspect="1"/>
+            </wp:cNvGraphicFramePr>
+            <a:graphic xmlns:a="http://schemas.openxmlformats.org/drawingml/2006/main">
+              <a:graphicData uri="http://schemas.openxmlformats.org/drawingml/2006/picture">
+                <pic:pic xmlns:pic="http://schemas.openxmlformats.org/drawingml/2006/picture">
+                  <pic:nvPicPr>
+                    <pic:cNvPr id="1" name=""/>
+                    <pic:cNvPicPr/>
+                  </pic:nvPicPr>
+                  <pic:blipFill>
+                    <a:blip r:embed="rId13"/>
+                    <a:stretch>
+                      <a:fillRect/>
+                    </a:stretch>
+                  </pic:blipFill>
+                  <pic:spPr>
+                    <a:xfrm>
+                      <a:off x="0" y="0"/>
+                      <a:ext cx="5760720" cy="3299460"/>
+                    </a:xfrm>
+                    <a:prstGeom prst="rect">
+                      <a:avLst/>
+                    </a:prstGeom>
+                  </pic:spPr>
+                </pic:pic>
+              </a:graphicData>
+            </a:graphic>
+          </wp:inline>
+        </w:drawing>
+      </w:r>
+    </w:p>
+    <w:p>
+      <w:pPr>
+        <w:pStyle w:val="Titre4"/>
+      </w:pPr>
+      <w:r>
+        <w:t>Code</w:t>
+      </w:r>
+    </w:p>
+    <w:p>
+      <w:pPr>
+        <w:pStyle w:val="Titre4"/>
+      </w:pPr>
+      <w:r>
+        <w:t>Architecture</w:t>
+      </w:r>
+    </w:p>
+    <w:p>
+      <w:r>
+        <w:rPr>
+          <w:noProof/>
+        </w:rPr>
+        <w:drawing>
+          <wp:inline distT="0" distB="0" distL="0" distR="0" wp14:anchorId="2AEFA08F" wp14:editId="0F4956DD">
+            <wp:extent cx="5760720" cy="3628390"/>
+            <wp:effectExtent l="0" t="0" r="0" b="0"/>
+            <wp:docPr id="5" name="Image 5"/>
+            <wp:cNvGraphicFramePr>
+              <a:graphicFrameLocks xmlns:a="http://schemas.openxmlformats.org/drawingml/2006/main" noChangeAspect="1"/>
+            </wp:cNvGraphicFramePr>
+            <a:graphic xmlns:a="http://schemas.openxmlformats.org/drawingml/2006/main">
+              <a:graphicData uri="http://schemas.openxmlformats.org/drawingml/2006/picture">
+                <pic:pic xmlns:pic="http://schemas.openxmlformats.org/drawingml/2006/picture">
+                  <pic:nvPicPr>
+                    <pic:cNvPr id="0" name="Picture 3"/>
+                    <pic:cNvPicPr>
+                      <a:picLocks noChangeAspect="1" noChangeArrowheads="1"/>
+                    </pic:cNvPicPr>
+                  </pic:nvPicPr>
+                  <pic:blipFill>
+                    <a:blip r:embed="rId14">
+                      <a:extLst>
+                        <a:ext uri="{28A0092B-C50C-407E-A947-70E740481C1C}">
+                          <a14:useLocalDpi xmlns:a14="http://schemas.microsoft.com/office/drawing/2010/main" val="0"/>
+                        </a:ext>
+                      </a:extLst>
+                    </a:blip>
+                    <a:srcRect/>
+                    <a:stretch>
+                      <a:fillRect/>
+                    </a:stretch>
+                  </pic:blipFill>
+                  <pic:spPr bwMode="auto">
+                    <a:xfrm>
+                      <a:off x="0" y="0"/>
+                      <a:ext cx="5760720" cy="3628390"/>
+                    </a:xfrm>
+                    <a:prstGeom prst="rect">
+                      <a:avLst/>
+                    </a:prstGeom>
+                    <a:noFill/>
+                    <a:ln>
+                      <a:noFill/>
+                    </a:ln>
+                  </pic:spPr>
+                </pic:pic>
+              </a:graphicData>
+            </a:graphic>
+          </wp:inline>
+        </w:drawing>
+      </w:r>
+    </w:p>
+    <w:p>
+      <w:pPr>
+        <w:pStyle w:val="Titre4"/>
+      </w:pPr>
+      <w:r>
+        <w:lastRenderedPageBreak/>
+        <w:t>Framework</w:t>
+      </w:r>
+    </w:p>
+    <w:p>
+      <w:r>
+        <w:rPr>
+          <w:noProof/>
+        </w:rPr>
+        <w:drawing>
+          <wp:inline distT="0" distB="0" distL="0" distR="0" wp14:anchorId="3A895038" wp14:editId="271B7623">
+            <wp:extent cx="5760720" cy="2940685"/>
+            <wp:effectExtent l="0" t="0" r="0" b="0"/>
+            <wp:docPr id="4" name="Image 4"/>
+            <wp:cNvGraphicFramePr>
+              <a:graphicFrameLocks xmlns:a="http://schemas.openxmlformats.org/drawingml/2006/main" noChangeAspect="1"/>
+            </wp:cNvGraphicFramePr>
+            <a:graphic xmlns:a="http://schemas.openxmlformats.org/drawingml/2006/main">
+              <a:graphicData uri="http://schemas.openxmlformats.org/drawingml/2006/picture">
+                <pic:pic xmlns:pic="http://schemas.openxmlformats.org/drawingml/2006/picture">
+                  <pic:nvPicPr>
+                    <pic:cNvPr id="0" name="Picture 1"/>
+                    <pic:cNvPicPr>
+                      <a:picLocks noChangeAspect="1" noChangeArrowheads="1"/>
+                    </pic:cNvPicPr>
+                  </pic:nvPicPr>
+                  <pic:blipFill>
+                    <a:blip r:embed="rId15">
+                      <a:extLst>
+                        <a:ext uri="{28A0092B-C50C-407E-A947-70E740481C1C}">
+                          <a14:useLocalDpi xmlns:a14="http://schemas.microsoft.com/office/drawing/2010/main" val="0"/>
+                        </a:ext>
+                      </a:extLst>
+                    </a:blip>
+                    <a:srcRect/>
+                    <a:stretch>
+                      <a:fillRect/>
+                    </a:stretch>
+                  </pic:blipFill>
+                  <pic:spPr bwMode="auto">
+                    <a:xfrm>
+                      <a:off x="0" y="0"/>
+                      <a:ext cx="5760720" cy="2940685"/>
+                    </a:xfrm>
+                    <a:prstGeom prst="rect">
+                      <a:avLst/>
+                    </a:prstGeom>
+                    <a:noFill/>
+                    <a:ln>
+                      <a:noFill/>
+                    </a:ln>
+                  </pic:spPr>
+                </pic:pic>
+              </a:graphicData>
+            </a:graphic>
+          </wp:inline>
+        </w:drawing>
+      </w:r>
+    </w:p>
+    <w:p>
+      <w:pPr>
+        <w:pStyle w:val="Titre2"/>
+      </w:pPr>
+      <w:bookmarkStart w:id="21" w:name="_Toc75629651"/>
+      <w:r>
+        <w:lastRenderedPageBreak/>
+        <w:t>Sécurité</w:t>
+      </w:r>
+      <w:bookmarkEnd w:id="21"/>
+    </w:p>
+    <w:p>
+      <w:pPr>
+        <w:pStyle w:val="Titre2"/>
+      </w:pPr>
+      <w:bookmarkStart w:id="22" w:name="_Toc75629652"/>
+      <w:r>
+        <w:t>Web mobile</w:t>
+      </w:r>
+      <w:bookmarkEnd w:id="22"/>
+    </w:p>
+    <w:p>
+      <w:pPr>
+        <w:pStyle w:val="Titre4"/>
+      </w:pPr>
+      <w:r>
+        <w:t>Media Queries</w:t>
+      </w:r>
+    </w:p>
+    <w:p>
+      <w:pPr>
+        <w:pStyle w:val="Titre1"/>
+      </w:pPr>
+      <w:bookmarkStart w:id="23" w:name="_Toc75629653"/>
+      <w:r>
+        <w:t>Réalisations du candidat comportant les extraits de code les plus significatifs et en les argumentant, y compris pour la sécurité et le web mobile</w:t>
+      </w:r>
+      <w:bookmarkEnd w:id="23"/>
+    </w:p>
+    <w:p>
+      <w:pPr>
+        <w:pStyle w:val="Titre2"/>
+      </w:pPr>
+      <w:bookmarkStart w:id="24" w:name="_Toc75629654"/>
+      <w:r>
+        <w:t>Front-End</w:t>
+      </w:r>
+      <w:bookmarkEnd w:id="24"/>
+    </w:p>
+    <w:p>
+      <w:pPr>
+        <w:pStyle w:val="Titre2"/>
+      </w:pPr>
+      <w:bookmarkStart w:id="25" w:name="_Toc75629655"/>
+      <w:r>
+        <w:t>Back End</w:t>
+      </w:r>
+      <w:bookmarkEnd w:id="25"/>
+    </w:p>
+    <w:p>
+      <w:pPr>
+        <w:pStyle w:val="Titre1"/>
+      </w:pPr>
+      <w:bookmarkStart w:id="26" w:name="_Toc75629656"/>
+      <w:r>
+        <w:t>Présentation du jeu d’essai élaboré par le candidat de la fonctionnalité la plus représentative (données en entrée, données attendues, données</w:t>
+      </w:r>
+      <w:r>
+        <w:t xml:space="preserve"> </w:t>
+      </w:r>
+      <w:r>
+        <w:t>obtenues)</w:t>
+      </w:r>
+      <w:bookmarkEnd w:id="26"/>
+    </w:p>
+    <w:p>
+      <w:pPr>
+        <w:pStyle w:val="Titre2"/>
+      </w:pPr>
+      <w:bookmarkStart w:id="27" w:name="_Toc75629657"/>
+      <w:r>
+        <w:t>Panel Admin</w:t>
+      </w:r>
+      <w:bookmarkEnd w:id="27"/>
+    </w:p>
+    <w:p>
+      <w:pPr>
+        <w:pStyle w:val="Titre1"/>
+      </w:pPr>
+      <w:bookmarkStart w:id="28" w:name="_Toc75629658"/>
+      <w:r>
+        <w:t>Description de la veille, effectuée par le candidat durant le projet, sur les vulnérabilités de sécurité</w:t>
+      </w:r>
+      <w:bookmarkEnd w:id="28"/>
+    </w:p>
+    <w:p>
+      <w:pPr>
+        <w:pStyle w:val="Titre2"/>
+      </w:pPr>
+      <w:bookmarkStart w:id="29" w:name="_Toc75629659"/>
+      <w:r>
+        <w:t>Runtrack Port de Marseille Securité</w:t>
+      </w:r>
+      <w:bookmarkEnd w:id="29"/>
+    </w:p>
+    <w:p>
+      <w:pPr>
+        <w:pStyle w:val="Titre1"/>
+      </w:pPr>
+      <w:bookmarkStart w:id="30" w:name="_Toc75629660"/>
+      <w:r>
+        <w:t>Description d’une situation de travail ayant nécessité une recherche, effectuée par le candidat durant le projet, à partir de site anglophone</w:t>
+      </w:r>
+      <w:bookmarkEnd w:id="30"/>
+    </w:p>
+    <w:p>
+      <w:pPr>
+        <w:pStyle w:val="Titre1"/>
+      </w:pPr>
+      <w:bookmarkStart w:id="31" w:name="_Toc75629661"/>
+      <w:r>
+        <w:t>9. Extrait du site anglophone, utilisé dans le cadre de la recherche décrite précédemment, accompagné de la traduction en français effectuée par le</w:t>
+      </w:r>
+      <w:r>
+        <w:t xml:space="preserve"> </w:t>
+      </w:r>
+      <w:r>
+        <w:t>candidat sans traducteur automatique</w:t>
+      </w:r>
+      <w:bookmarkEnd w:id="31"/>
+    </w:p>
+    <w:p/>
     <w:p/>
     <w:sectPr>
       <w:pgSz w:w="11906" w:h="16838"/>
@@ -6257,7 +6683,6 @@
     <w:next w:val="Normal"/>
     <w:link w:val="Titre4Car"/>
     <w:uiPriority w:val="9"/>
-    <w:semiHidden/>
     <w:unhideWhenUsed/>
     <w:qFormat/>
     <w:rsid w:val="00A50FEA"/>
@@ -6284,7 +6709,6 @@
     <w:next w:val="Normal"/>
     <w:link w:val="Titre5Car"/>
     <w:uiPriority w:val="9"/>
-    <w:semiHidden/>
     <w:unhideWhenUsed/>
     <w:qFormat/>
     <w:rsid w:val="00A50FEA"/>
@@ -6632,7 +7056,6 @@
     <w:basedOn w:val="Policepardfaut"/>
     <w:link w:val="Titre4"/>
     <w:uiPriority w:val="9"/>
-    <w:semiHidden/>
     <w:rsid w:val="00A50FEA"/>
     <w:rPr>
       <w:rFonts w:asciiTheme="majorHAnsi" w:eastAsiaTheme="majorEastAsia" w:hAnsiTheme="majorHAnsi" w:cstheme="majorBidi"/>
@@ -6646,7 +7069,6 @@
     <w:basedOn w:val="Policepardfaut"/>
     <w:link w:val="Titre5"/>
     <w:uiPriority w:val="9"/>
-    <w:semiHidden/>
     <w:rsid w:val="00A50FEA"/>
     <w:rPr>
       <w:rFonts w:asciiTheme="majorHAnsi" w:eastAsiaTheme="majorEastAsia" w:hAnsiTheme="majorHAnsi" w:cstheme="majorBidi"/>

</xml_diff>

<commit_message>
commit of the day
</commit_message>
<xml_diff>
--- a/Dossier de Projet Professionnel.docx
+++ b/Dossier de Projet Professionnel.docx
@@ -293,12 +293,14 @@
                                           <w:color w:val="FFFFFF" w:themeColor="background1"/>
                                         </w:rPr>
                                       </w:pPr>
+                                      <w:proofErr w:type="gramStart"/>
                                       <w:r>
                                         <w:rPr>
                                           <w:color w:val="FFFFFF" w:themeColor="background1"/>
                                         </w:rPr>
                                         <w:t>girom</w:t>
                                       </w:r>
+                                      <w:proofErr w:type="gramEnd"/>
                                     </w:p>
                                   </w:sdtContent>
                                 </w:sdt>
@@ -463,12 +465,14 @@
                                     <w:color w:val="FFFFFF" w:themeColor="background1"/>
                                   </w:rPr>
                                 </w:pPr>
+                                <w:proofErr w:type="gramStart"/>
                                 <w:r>
                                   <w:rPr>
                                     <w:color w:val="FFFFFF" w:themeColor="background1"/>
                                   </w:rPr>
                                   <w:t>girom</w:t>
                                 </w:r>
+                                <w:proofErr w:type="gramEnd"/>
                               </w:p>
                             </w:sdtContent>
                           </w:sdt>
@@ -826,7 +830,7 @@
           <w:r>
             <w:fldChar w:fldCharType="separate"/>
           </w:r>
-          <w:hyperlink w:anchor="_Toc75629630" w:history="1">
+          <w:hyperlink w:anchor="_Toc75786975" w:history="1">
             <w:r>
               <w:rPr>
                 <w:rStyle w:val="Lienhypertexte"/>
@@ -868,7 +872,7 @@
                 <w:noProof/>
                 <w:webHidden/>
               </w:rPr>
-              <w:instrText xml:space="preserve"> PAGEREF _Toc75629630 \h </w:instrText>
+              <w:instrText xml:space="preserve"> PAGEREF _Toc75786975 \h </w:instrText>
             </w:r>
             <w:r>
               <w:rPr>
@@ -912,7 +916,7 @@
               <w:lang w:eastAsia="fr-FR"/>
             </w:rPr>
           </w:pPr>
-          <w:hyperlink w:anchor="_Toc75629631" w:history="1">
+          <w:hyperlink w:anchor="_Toc75786976" w:history="1">
             <w:r>
               <w:rPr>
                 <w:rStyle w:val="Lienhypertexte"/>
@@ -954,7 +958,7 @@
                 <w:noProof/>
                 <w:webHidden/>
               </w:rPr>
-              <w:instrText xml:space="preserve"> PAGEREF _Toc75629631 \h </w:instrText>
+              <w:instrText xml:space="preserve"> PAGEREF _Toc75786976 \h </w:instrText>
             </w:r>
             <w:r>
               <w:rPr>
@@ -998,7 +1002,7 @@
               <w:lang w:eastAsia="fr-FR"/>
             </w:rPr>
           </w:pPr>
-          <w:hyperlink w:anchor="_Toc75629632" w:history="1">
+          <w:hyperlink w:anchor="_Toc75786977" w:history="1">
             <w:r>
               <w:rPr>
                 <w:rStyle w:val="Lienhypertexte"/>
@@ -1040,7 +1044,7 @@
                 <w:noProof/>
                 <w:webHidden/>
               </w:rPr>
-              <w:instrText xml:space="preserve"> PAGEREF _Toc75629632 \h </w:instrText>
+              <w:instrText xml:space="preserve"> PAGEREF _Toc75786977 \h </w:instrText>
             </w:r>
             <w:r>
               <w:rPr>
@@ -1084,7 +1088,7 @@
               <w:lang w:eastAsia="fr-FR"/>
             </w:rPr>
           </w:pPr>
-          <w:hyperlink w:anchor="_Toc75629633" w:history="1">
+          <w:hyperlink w:anchor="_Toc75786978" w:history="1">
             <w:r>
               <w:rPr>
                 <w:rStyle w:val="Lienhypertexte"/>
@@ -1126,7 +1130,7 @@
                 <w:noProof/>
                 <w:webHidden/>
               </w:rPr>
-              <w:instrText xml:space="preserve"> PAGEREF _Toc75629633 \h </w:instrText>
+              <w:instrText xml:space="preserve"> PAGEREF _Toc75786978 \h </w:instrText>
             </w:r>
             <w:r>
               <w:rPr>
@@ -1170,7 +1174,7 @@
               <w:lang w:eastAsia="fr-FR"/>
             </w:rPr>
           </w:pPr>
-          <w:hyperlink w:anchor="_Toc75629634" w:history="1">
+          <w:hyperlink w:anchor="_Toc75786979" w:history="1">
             <w:r>
               <w:rPr>
                 <w:rStyle w:val="Lienhypertexte"/>
@@ -1212,7 +1216,7 @@
                 <w:noProof/>
                 <w:webHidden/>
               </w:rPr>
-              <w:instrText xml:space="preserve"> PAGEREF _Toc75629634 \h </w:instrText>
+              <w:instrText xml:space="preserve"> PAGEREF _Toc75786979 \h </w:instrText>
             </w:r>
             <w:r>
               <w:rPr>
@@ -1256,7 +1260,7 @@
               <w:lang w:eastAsia="fr-FR"/>
             </w:rPr>
           </w:pPr>
-          <w:hyperlink w:anchor="_Toc75629635" w:history="1">
+          <w:hyperlink w:anchor="_Toc75786980" w:history="1">
             <w:r>
               <w:rPr>
                 <w:rStyle w:val="Lienhypertexte"/>
@@ -1298,7 +1302,7 @@
                 <w:noProof/>
                 <w:webHidden/>
               </w:rPr>
-              <w:instrText xml:space="preserve"> PAGEREF _Toc75629635 \h </w:instrText>
+              <w:instrText xml:space="preserve"> PAGEREF _Toc75786980 \h </w:instrText>
             </w:r>
             <w:r>
               <w:rPr>
@@ -1342,7 +1346,7 @@
               <w:lang w:eastAsia="fr-FR"/>
             </w:rPr>
           </w:pPr>
-          <w:hyperlink w:anchor="_Toc75629636" w:history="1">
+          <w:hyperlink w:anchor="_Toc75786981" w:history="1">
             <w:r>
               <w:rPr>
                 <w:rStyle w:val="Lienhypertexte"/>
@@ -1384,7 +1388,7 @@
                 <w:noProof/>
                 <w:webHidden/>
               </w:rPr>
-              <w:instrText xml:space="preserve"> PAGEREF _Toc75629636 \h </w:instrText>
+              <w:instrText xml:space="preserve"> PAGEREF _Toc75786981 \h </w:instrText>
             </w:r>
             <w:r>
               <w:rPr>
@@ -1428,7 +1432,7 @@
               <w:lang w:eastAsia="fr-FR"/>
             </w:rPr>
           </w:pPr>
-          <w:hyperlink w:anchor="_Toc75629637" w:history="1">
+          <w:hyperlink w:anchor="_Toc75786982" w:history="1">
             <w:r>
               <w:rPr>
                 <w:rStyle w:val="Lienhypertexte"/>
@@ -1470,7 +1474,7 @@
                 <w:noProof/>
                 <w:webHidden/>
               </w:rPr>
-              <w:instrText xml:space="preserve"> PAGEREF _Toc75629637 \h </w:instrText>
+              <w:instrText xml:space="preserve"> PAGEREF _Toc75786982 \h </w:instrText>
             </w:r>
             <w:r>
               <w:rPr>
@@ -1514,7 +1518,7 @@
               <w:lang w:eastAsia="fr-FR"/>
             </w:rPr>
           </w:pPr>
-          <w:hyperlink w:anchor="_Toc75629638" w:history="1">
+          <w:hyperlink w:anchor="_Toc75786983" w:history="1">
             <w:r>
               <w:rPr>
                 <w:rStyle w:val="Lienhypertexte"/>
@@ -1556,7 +1560,7 @@
                 <w:noProof/>
                 <w:webHidden/>
               </w:rPr>
-              <w:instrText xml:space="preserve"> PAGEREF _Toc75629638 \h </w:instrText>
+              <w:instrText xml:space="preserve"> PAGEREF _Toc75786983 \h </w:instrText>
             </w:r>
             <w:r>
               <w:rPr>
@@ -1600,7 +1604,7 @@
               <w:lang w:eastAsia="fr-FR"/>
             </w:rPr>
           </w:pPr>
-          <w:hyperlink w:anchor="_Toc75629639" w:history="1">
+          <w:hyperlink w:anchor="_Toc75786984" w:history="1">
             <w:r>
               <w:rPr>
                 <w:rStyle w:val="Lienhypertexte"/>
@@ -1642,7 +1646,7 @@
                 <w:noProof/>
                 <w:webHidden/>
               </w:rPr>
-              <w:instrText xml:space="preserve"> PAGEREF _Toc75629639 \h </w:instrText>
+              <w:instrText xml:space="preserve"> PAGEREF _Toc75786984 \h </w:instrText>
             </w:r>
             <w:r>
               <w:rPr>
@@ -1686,7 +1690,7 @@
               <w:lang w:eastAsia="fr-FR"/>
             </w:rPr>
           </w:pPr>
-          <w:hyperlink w:anchor="_Toc75629640" w:history="1">
+          <w:hyperlink w:anchor="_Toc75786985" w:history="1">
             <w:r>
               <w:rPr>
                 <w:rStyle w:val="Lienhypertexte"/>
@@ -1728,7 +1732,7 @@
                 <w:noProof/>
                 <w:webHidden/>
               </w:rPr>
-              <w:instrText xml:space="preserve"> PAGEREF _Toc75629640 \h </w:instrText>
+              <w:instrText xml:space="preserve"> PAGEREF _Toc75786985 \h </w:instrText>
             </w:r>
             <w:r>
               <w:rPr>
@@ -1772,7 +1776,7 @@
               <w:lang w:eastAsia="fr-FR"/>
             </w:rPr>
           </w:pPr>
-          <w:hyperlink w:anchor="_Toc75629641" w:history="1">
+          <w:hyperlink w:anchor="_Toc75786986" w:history="1">
             <w:r>
               <w:rPr>
                 <w:rStyle w:val="Lienhypertexte"/>
@@ -1814,7 +1818,7 @@
                 <w:noProof/>
                 <w:webHidden/>
               </w:rPr>
-              <w:instrText xml:space="preserve"> PAGEREF _Toc75629641 \h </w:instrText>
+              <w:instrText xml:space="preserve"> PAGEREF _Toc75786986 \h </w:instrText>
             </w:r>
             <w:r>
               <w:rPr>
@@ -1858,7 +1862,7 @@
               <w:lang w:eastAsia="fr-FR"/>
             </w:rPr>
           </w:pPr>
-          <w:hyperlink w:anchor="_Toc75629642" w:history="1">
+          <w:hyperlink w:anchor="_Toc75786987" w:history="1">
             <w:r>
               <w:rPr>
                 <w:rStyle w:val="Lienhypertexte"/>
@@ -1900,7 +1904,7 @@
                 <w:noProof/>
                 <w:webHidden/>
               </w:rPr>
-              <w:instrText xml:space="preserve"> PAGEREF _Toc75629642 \h </w:instrText>
+              <w:instrText xml:space="preserve"> PAGEREF _Toc75786987 \h </w:instrText>
             </w:r>
             <w:r>
               <w:rPr>
@@ -1944,7 +1948,7 @@
               <w:lang w:eastAsia="fr-FR"/>
             </w:rPr>
           </w:pPr>
-          <w:hyperlink w:anchor="_Toc75629643" w:history="1">
+          <w:hyperlink w:anchor="_Toc75786988" w:history="1">
             <w:r>
               <w:rPr>
                 <w:rStyle w:val="Lienhypertexte"/>
@@ -1986,7 +1990,7 @@
                 <w:noProof/>
                 <w:webHidden/>
               </w:rPr>
-              <w:instrText xml:space="preserve"> PAGEREF _Toc75629643 \h </w:instrText>
+              <w:instrText xml:space="preserve"> PAGEREF _Toc75786988 \h </w:instrText>
             </w:r>
             <w:r>
               <w:rPr>
@@ -2030,7 +2034,7 @@
               <w:lang w:eastAsia="fr-FR"/>
             </w:rPr>
           </w:pPr>
-          <w:hyperlink w:anchor="_Toc75629644" w:history="1">
+          <w:hyperlink w:anchor="_Toc75786989" w:history="1">
             <w:r>
               <w:rPr>
                 <w:rStyle w:val="Lienhypertexte"/>
@@ -2072,7 +2076,7 @@
                 <w:noProof/>
                 <w:webHidden/>
               </w:rPr>
-              <w:instrText xml:space="preserve"> PAGEREF _Toc75629644 \h </w:instrText>
+              <w:instrText xml:space="preserve"> PAGEREF _Toc75786989 \h </w:instrText>
             </w:r>
             <w:r>
               <w:rPr>
@@ -2092,7 +2096,7 @@
                 <w:noProof/>
                 <w:webHidden/>
               </w:rPr>
-              <w:t>7</w:t>
+              <w:t>8</w:t>
             </w:r>
             <w:r>
               <w:rPr>
@@ -2116,7 +2120,7 @@
               <w:lang w:eastAsia="fr-FR"/>
             </w:rPr>
           </w:pPr>
-          <w:hyperlink w:anchor="_Toc75629645" w:history="1">
+          <w:hyperlink w:anchor="_Toc75786990" w:history="1">
             <w:r>
               <w:rPr>
                 <w:rStyle w:val="Lienhypertexte"/>
@@ -2158,7 +2162,7 @@
                 <w:noProof/>
                 <w:webHidden/>
               </w:rPr>
-              <w:instrText xml:space="preserve"> PAGEREF _Toc75629645 \h </w:instrText>
+              <w:instrText xml:space="preserve"> PAGEREF _Toc75786990 \h </w:instrText>
             </w:r>
             <w:r>
               <w:rPr>
@@ -2202,7 +2206,7 @@
               <w:lang w:eastAsia="fr-FR"/>
             </w:rPr>
           </w:pPr>
-          <w:hyperlink w:anchor="_Toc75629646" w:history="1">
+          <w:hyperlink w:anchor="_Toc75786991" w:history="1">
             <w:r>
               <w:rPr>
                 <w:rStyle w:val="Lienhypertexte"/>
@@ -2244,7 +2248,7 @@
                 <w:noProof/>
                 <w:webHidden/>
               </w:rPr>
-              <w:instrText xml:space="preserve"> PAGEREF _Toc75629646 \h </w:instrText>
+              <w:instrText xml:space="preserve"> PAGEREF _Toc75786991 \h </w:instrText>
             </w:r>
             <w:r>
               <w:rPr>
@@ -2288,7 +2292,7 @@
               <w:lang w:eastAsia="fr-FR"/>
             </w:rPr>
           </w:pPr>
-          <w:hyperlink w:anchor="_Toc75629647" w:history="1">
+          <w:hyperlink w:anchor="_Toc75786992" w:history="1">
             <w:r>
               <w:rPr>
                 <w:rStyle w:val="Lienhypertexte"/>
@@ -2330,7 +2334,7 @@
                 <w:noProof/>
                 <w:webHidden/>
               </w:rPr>
-              <w:instrText xml:space="preserve"> PAGEREF _Toc75629647 \h </w:instrText>
+              <w:instrText xml:space="preserve"> PAGEREF _Toc75786992 \h </w:instrText>
             </w:r>
             <w:r>
               <w:rPr>
@@ -2350,7 +2354,7 @@
                 <w:noProof/>
                 <w:webHidden/>
               </w:rPr>
-              <w:t>8</w:t>
+              <w:t>11</w:t>
             </w:r>
             <w:r>
               <w:rPr>
@@ -2374,7 +2378,7 @@
               <w:lang w:eastAsia="fr-FR"/>
             </w:rPr>
           </w:pPr>
-          <w:hyperlink w:anchor="_Toc75629648" w:history="1">
+          <w:hyperlink w:anchor="_Toc75786993" w:history="1">
             <w:r>
               <w:rPr>
                 <w:rStyle w:val="Lienhypertexte"/>
@@ -2416,7 +2420,7 @@
                 <w:noProof/>
                 <w:webHidden/>
               </w:rPr>
-              <w:instrText xml:space="preserve"> PAGEREF _Toc75629648 \h </w:instrText>
+              <w:instrText xml:space="preserve"> PAGEREF _Toc75786993 \h </w:instrText>
             </w:r>
             <w:r>
               <w:rPr>
@@ -2436,7 +2440,7 @@
                 <w:noProof/>
                 <w:webHidden/>
               </w:rPr>
-              <w:t>8</w:t>
+              <w:t>11</w:t>
             </w:r>
             <w:r>
               <w:rPr>
@@ -2460,7 +2464,7 @@
               <w:lang w:eastAsia="fr-FR"/>
             </w:rPr>
           </w:pPr>
-          <w:hyperlink w:anchor="_Toc75629649" w:history="1">
+          <w:hyperlink w:anchor="_Toc75786994" w:history="1">
             <w:r>
               <w:rPr>
                 <w:rStyle w:val="Lienhypertexte"/>
@@ -2502,7 +2506,7 @@
                 <w:noProof/>
                 <w:webHidden/>
               </w:rPr>
-              <w:instrText xml:space="preserve"> PAGEREF _Toc75629649 \h </w:instrText>
+              <w:instrText xml:space="preserve"> PAGEREF _Toc75786994 \h </w:instrText>
             </w:r>
             <w:r>
               <w:rPr>
@@ -2522,7 +2526,7 @@
                 <w:noProof/>
                 <w:webHidden/>
               </w:rPr>
-              <w:t>8</w:t>
+              <w:t>11</w:t>
             </w:r>
             <w:r>
               <w:rPr>
@@ -2546,7 +2550,7 @@
               <w:lang w:eastAsia="fr-FR"/>
             </w:rPr>
           </w:pPr>
-          <w:hyperlink w:anchor="_Toc75629650" w:history="1">
+          <w:hyperlink w:anchor="_Toc75786995" w:history="1">
             <w:r>
               <w:rPr>
                 <w:rStyle w:val="Lienhypertexte"/>
@@ -2588,7 +2592,7 @@
                 <w:noProof/>
                 <w:webHidden/>
               </w:rPr>
-              <w:instrText xml:space="preserve"> PAGEREF _Toc75629650 \h </w:instrText>
+              <w:instrText xml:space="preserve"> PAGEREF _Toc75786995 \h </w:instrText>
             </w:r>
             <w:r>
               <w:rPr>
@@ -2608,7 +2612,7 @@
                 <w:noProof/>
                 <w:webHidden/>
               </w:rPr>
-              <w:t>8</w:t>
+              <w:t>11</w:t>
             </w:r>
             <w:r>
               <w:rPr>
@@ -2632,7 +2636,7 @@
               <w:lang w:eastAsia="fr-FR"/>
             </w:rPr>
           </w:pPr>
-          <w:hyperlink w:anchor="_Toc75629651" w:history="1">
+          <w:hyperlink w:anchor="_Toc75786996" w:history="1">
             <w:r>
               <w:rPr>
                 <w:rStyle w:val="Lienhypertexte"/>
@@ -2674,7 +2678,7 @@
                 <w:noProof/>
                 <w:webHidden/>
               </w:rPr>
-              <w:instrText xml:space="preserve"> PAGEREF _Toc75629651 \h </w:instrText>
+              <w:instrText xml:space="preserve"> PAGEREF _Toc75786996 \h </w:instrText>
             </w:r>
             <w:r>
               <w:rPr>
@@ -2694,7 +2698,7 @@
                 <w:noProof/>
                 <w:webHidden/>
               </w:rPr>
-              <w:t>8</w:t>
+              <w:t>14</w:t>
             </w:r>
             <w:r>
               <w:rPr>
@@ -2718,7 +2722,7 @@
               <w:lang w:eastAsia="fr-FR"/>
             </w:rPr>
           </w:pPr>
-          <w:hyperlink w:anchor="_Toc75629652" w:history="1">
+          <w:hyperlink w:anchor="_Toc75786997" w:history="1">
             <w:r>
               <w:rPr>
                 <w:rStyle w:val="Lienhypertexte"/>
@@ -2760,7 +2764,7 @@
                 <w:noProof/>
                 <w:webHidden/>
               </w:rPr>
-              <w:instrText xml:space="preserve"> PAGEREF _Toc75629652 \h </w:instrText>
+              <w:instrText xml:space="preserve"> PAGEREF _Toc75786997 \h </w:instrText>
             </w:r>
             <w:r>
               <w:rPr>
@@ -2780,7 +2784,7 @@
                 <w:noProof/>
                 <w:webHidden/>
               </w:rPr>
-              <w:t>8</w:t>
+              <w:t>14</w:t>
             </w:r>
             <w:r>
               <w:rPr>
@@ -2804,7 +2808,7 @@
               <w:lang w:eastAsia="fr-FR"/>
             </w:rPr>
           </w:pPr>
-          <w:hyperlink w:anchor="_Toc75629653" w:history="1">
+          <w:hyperlink w:anchor="_Toc75786998" w:history="1">
             <w:r>
               <w:rPr>
                 <w:rStyle w:val="Lienhypertexte"/>
@@ -2846,7 +2850,7 @@
                 <w:noProof/>
                 <w:webHidden/>
               </w:rPr>
-              <w:instrText xml:space="preserve"> PAGEREF _Toc75629653 \h </w:instrText>
+              <w:instrText xml:space="preserve"> PAGEREF _Toc75786998 \h </w:instrText>
             </w:r>
             <w:r>
               <w:rPr>
@@ -2866,7 +2870,7 @@
                 <w:noProof/>
                 <w:webHidden/>
               </w:rPr>
-              <w:t>8</w:t>
+              <w:t>14</w:t>
             </w:r>
             <w:r>
               <w:rPr>
@@ -2890,7 +2894,7 @@
               <w:lang w:eastAsia="fr-FR"/>
             </w:rPr>
           </w:pPr>
-          <w:hyperlink w:anchor="_Toc75629654" w:history="1">
+          <w:hyperlink w:anchor="_Toc75786999" w:history="1">
             <w:r>
               <w:rPr>
                 <w:rStyle w:val="Lienhypertexte"/>
@@ -2932,7 +2936,7 @@
                 <w:noProof/>
                 <w:webHidden/>
               </w:rPr>
-              <w:instrText xml:space="preserve"> PAGEREF _Toc75629654 \h </w:instrText>
+              <w:instrText xml:space="preserve"> PAGEREF _Toc75786999 \h </w:instrText>
             </w:r>
             <w:r>
               <w:rPr>
@@ -2952,7 +2956,7 @@
                 <w:noProof/>
                 <w:webHidden/>
               </w:rPr>
-              <w:t>8</w:t>
+              <w:t>14</w:t>
             </w:r>
             <w:r>
               <w:rPr>
@@ -2976,7 +2980,7 @@
               <w:lang w:eastAsia="fr-FR"/>
             </w:rPr>
           </w:pPr>
-          <w:hyperlink w:anchor="_Toc75629655" w:history="1">
+          <w:hyperlink w:anchor="_Toc75787000" w:history="1">
             <w:r>
               <w:rPr>
                 <w:rStyle w:val="Lienhypertexte"/>
@@ -3018,7 +3022,7 @@
                 <w:noProof/>
                 <w:webHidden/>
               </w:rPr>
-              <w:instrText xml:space="preserve"> PAGEREF _Toc75629655 \h </w:instrText>
+              <w:instrText xml:space="preserve"> PAGEREF _Toc75787000 \h </w:instrText>
             </w:r>
             <w:r>
               <w:rPr>
@@ -3038,7 +3042,7 @@
                 <w:noProof/>
                 <w:webHidden/>
               </w:rPr>
-              <w:t>8</w:t>
+              <w:t>14</w:t>
             </w:r>
             <w:r>
               <w:rPr>
@@ -3062,7 +3066,7 @@
               <w:lang w:eastAsia="fr-FR"/>
             </w:rPr>
           </w:pPr>
-          <w:hyperlink w:anchor="_Toc75629656" w:history="1">
+          <w:hyperlink w:anchor="_Toc75787001" w:history="1">
             <w:r>
               <w:rPr>
                 <w:rStyle w:val="Lienhypertexte"/>
@@ -3104,7 +3108,7 @@
                 <w:noProof/>
                 <w:webHidden/>
               </w:rPr>
-              <w:instrText xml:space="preserve"> PAGEREF _Toc75629656 \h </w:instrText>
+              <w:instrText xml:space="preserve"> PAGEREF _Toc75787001 \h </w:instrText>
             </w:r>
             <w:r>
               <w:rPr>
@@ -3124,7 +3128,7 @@
                 <w:noProof/>
                 <w:webHidden/>
               </w:rPr>
-              <w:t>8</w:t>
+              <w:t>14</w:t>
             </w:r>
             <w:r>
               <w:rPr>
@@ -3148,7 +3152,7 @@
               <w:lang w:eastAsia="fr-FR"/>
             </w:rPr>
           </w:pPr>
-          <w:hyperlink w:anchor="_Toc75629657" w:history="1">
+          <w:hyperlink w:anchor="_Toc75787002" w:history="1">
             <w:r>
               <w:rPr>
                 <w:rStyle w:val="Lienhypertexte"/>
@@ -3190,7 +3194,7 @@
                 <w:noProof/>
                 <w:webHidden/>
               </w:rPr>
-              <w:instrText xml:space="preserve"> PAGEREF _Toc75629657 \h </w:instrText>
+              <w:instrText xml:space="preserve"> PAGEREF _Toc75787002 \h </w:instrText>
             </w:r>
             <w:r>
               <w:rPr>
@@ -3210,7 +3214,7 @@
                 <w:noProof/>
                 <w:webHidden/>
               </w:rPr>
-              <w:t>8</w:t>
+              <w:t>14</w:t>
             </w:r>
             <w:r>
               <w:rPr>
@@ -3234,7 +3238,7 @@
               <w:lang w:eastAsia="fr-FR"/>
             </w:rPr>
           </w:pPr>
-          <w:hyperlink w:anchor="_Toc75629658" w:history="1">
+          <w:hyperlink w:anchor="_Toc75787003" w:history="1">
             <w:r>
               <w:rPr>
                 <w:rStyle w:val="Lienhypertexte"/>
@@ -3276,7 +3280,7 @@
                 <w:noProof/>
                 <w:webHidden/>
               </w:rPr>
-              <w:instrText xml:space="preserve"> PAGEREF _Toc75629658 \h </w:instrText>
+              <w:instrText xml:space="preserve"> PAGEREF _Toc75787003 \h </w:instrText>
             </w:r>
             <w:r>
               <w:rPr>
@@ -3296,7 +3300,7 @@
                 <w:noProof/>
                 <w:webHidden/>
               </w:rPr>
-              <w:t>9</w:t>
+              <w:t>14</w:t>
             </w:r>
             <w:r>
               <w:rPr>
@@ -3320,7 +3324,7 @@
               <w:lang w:eastAsia="fr-FR"/>
             </w:rPr>
           </w:pPr>
-          <w:hyperlink w:anchor="_Toc75629659" w:history="1">
+          <w:hyperlink w:anchor="_Toc75787004" w:history="1">
             <w:r>
               <w:rPr>
                 <w:rStyle w:val="Lienhypertexte"/>
@@ -3362,7 +3366,7 @@
                 <w:noProof/>
                 <w:webHidden/>
               </w:rPr>
-              <w:instrText xml:space="preserve"> PAGEREF _Toc75629659 \h </w:instrText>
+              <w:instrText xml:space="preserve"> PAGEREF _Toc75787004 \h </w:instrText>
             </w:r>
             <w:r>
               <w:rPr>
@@ -3382,7 +3386,7 @@
                 <w:noProof/>
                 <w:webHidden/>
               </w:rPr>
-              <w:t>9</w:t>
+              <w:t>14</w:t>
             </w:r>
             <w:r>
               <w:rPr>
@@ -3393,93 +3397,6 @@
             </w:r>
           </w:hyperlink>
         </w:p>
-        <w:p>
-          <w:pPr>
-            <w:pStyle w:val="TM1"/>
-            <w:tabs>
-              <w:tab w:val="left" w:pos="660"/>
-              <w:tab w:val="right" w:leader="dot" w:pos="9062"/>
-            </w:tabs>
-            <w:rPr>
-              <w:rStyle w:val="Lienhypertexte"/>
-              <w:noProof/>
-            </w:rPr>
-          </w:pPr>
-          <w:hyperlink w:anchor="_Toc75629660" w:history="1">
-            <w:r>
-              <w:rPr>
-                <w:rStyle w:val="Lienhypertexte"/>
-                <w:noProof/>
-              </w:rPr>
-              <w:t>VIII.</w:t>
-            </w:r>
-            <w:r>
-              <w:rPr>
-                <w:rFonts w:eastAsiaTheme="minorEastAsia"/>
-                <w:noProof/>
-                <w:lang w:eastAsia="fr-FR"/>
-              </w:rPr>
-              <w:tab/>
-            </w:r>
-            <w:r>
-              <w:rPr>
-                <w:rStyle w:val="Lienhypertexte"/>
-                <w:noProof/>
-              </w:rPr>
-              <w:t>Description d’une situation de travail ayant nécessité une recherche, effectuée par le candidat durant le projet, à partir de site anglophone</w:t>
-            </w:r>
-            <w:r>
-              <w:rPr>
-                <w:noProof/>
-                <w:webHidden/>
-              </w:rPr>
-              <w:tab/>
-            </w:r>
-            <w:r>
-              <w:rPr>
-                <w:noProof/>
-                <w:webHidden/>
-              </w:rPr>
-              <w:fldChar w:fldCharType="begin"/>
-            </w:r>
-            <w:r>
-              <w:rPr>
-                <w:noProof/>
-                <w:webHidden/>
-              </w:rPr>
-              <w:instrText xml:space="preserve"> PAGEREF _Toc75629660 \h </w:instrText>
-            </w:r>
-            <w:r>
-              <w:rPr>
-                <w:noProof/>
-                <w:webHidden/>
-              </w:rPr>
-            </w:r>
-            <w:r>
-              <w:rPr>
-                <w:noProof/>
-                <w:webHidden/>
-              </w:rPr>
-              <w:fldChar w:fldCharType="separate"/>
-            </w:r>
-            <w:r>
-              <w:rPr>
-                <w:noProof/>
-                <w:webHidden/>
-              </w:rPr>
-              <w:t>9</w:t>
-            </w:r>
-            <w:r>
-              <w:rPr>
-                <w:noProof/>
-                <w:webHidden/>
-              </w:rPr>
-              <w:fldChar w:fldCharType="end"/>
-            </w:r>
-          </w:hyperlink>
-        </w:p>
-        <w:p/>
-        <w:p/>
         <w:p>
           <w:pPr>
             <w:pStyle w:val="TM1"/>
@@ -3493,12 +3410,98 @@
               <w:lang w:eastAsia="fr-FR"/>
             </w:rPr>
           </w:pPr>
-          <w:hyperlink w:anchor="_Toc75629661" w:history="1">
+          <w:hyperlink w:anchor="_Toc75787005" w:history="1">
             <w:r>
               <w:rPr>
                 <w:rStyle w:val="Lienhypertexte"/>
                 <w:noProof/>
               </w:rPr>
+              <w:t>VIII.</w:t>
+            </w:r>
+            <w:r>
+              <w:rPr>
+                <w:rFonts w:eastAsiaTheme="minorEastAsia"/>
+                <w:noProof/>
+                <w:lang w:eastAsia="fr-FR"/>
+              </w:rPr>
+              <w:tab/>
+            </w:r>
+            <w:r>
+              <w:rPr>
+                <w:rStyle w:val="Lienhypertexte"/>
+                <w:noProof/>
+              </w:rPr>
+              <w:t>Description d’une situation de travail ayant nécessité une recherche, effectuée par le candidat durant le projet, à partir de site anglophone</w:t>
+            </w:r>
+            <w:r>
+              <w:rPr>
+                <w:noProof/>
+                <w:webHidden/>
+              </w:rPr>
+              <w:tab/>
+            </w:r>
+            <w:r>
+              <w:rPr>
+                <w:noProof/>
+                <w:webHidden/>
+              </w:rPr>
+              <w:fldChar w:fldCharType="begin"/>
+            </w:r>
+            <w:r>
+              <w:rPr>
+                <w:noProof/>
+                <w:webHidden/>
+              </w:rPr>
+              <w:instrText xml:space="preserve"> PAGEREF _Toc75787005 \h </w:instrText>
+            </w:r>
+            <w:r>
+              <w:rPr>
+                <w:noProof/>
+                <w:webHidden/>
+              </w:rPr>
+            </w:r>
+            <w:r>
+              <w:rPr>
+                <w:noProof/>
+                <w:webHidden/>
+              </w:rPr>
+              <w:fldChar w:fldCharType="separate"/>
+            </w:r>
+            <w:r>
+              <w:rPr>
+                <w:noProof/>
+                <w:webHidden/>
+              </w:rPr>
+              <w:t>14</w:t>
+            </w:r>
+            <w:r>
+              <w:rPr>
+                <w:noProof/>
+                <w:webHidden/>
+              </w:rPr>
+              <w:fldChar w:fldCharType="end"/>
+            </w:r>
+          </w:hyperlink>
+        </w:p>
+        <w:p>
+          <w:pPr>
+            <w:pStyle w:val="TM1"/>
+            <w:tabs>
+              <w:tab w:val="left" w:pos="660"/>
+              <w:tab w:val="right" w:leader="dot" w:pos="9062"/>
+            </w:tabs>
+            <w:rPr>
+              <w:rFonts w:eastAsiaTheme="minorEastAsia"/>
+              <w:noProof/>
+              <w:lang w:eastAsia="fr-FR"/>
+            </w:rPr>
+          </w:pPr>
+          <w:hyperlink w:anchor="_Toc75787006" w:history="1">
+            <w:r>
+              <w:rPr>
+                <w:rStyle w:val="Lienhypertexte"/>
+                <w:noProof/>
+              </w:rPr>
               <w:t>IX.</w:t>
             </w:r>
             <w:r>
@@ -3535,7 +3538,7 @@
                 <w:noProof/>
                 <w:webHidden/>
               </w:rPr>
-              <w:instrText xml:space="preserve"> PAGEREF _Toc75629661 \h </w:instrText>
+              <w:instrText xml:space="preserve"> PAGEREF _Toc75787006 \h </w:instrText>
             </w:r>
             <w:r>
               <w:rPr>
@@ -3555,7 +3558,7 @@
                 <w:noProof/>
                 <w:webHidden/>
               </w:rPr>
-              <w:t>9</w:t>
+              <w:t>14</w:t>
             </w:r>
             <w:r>
               <w:rPr>
@@ -3590,7 +3593,7 @@
           <w:numId w:val="2"/>
         </w:numPr>
       </w:pPr>
-      <w:bookmarkStart w:id="0" w:name="_Toc75629630"/>
+      <w:bookmarkStart w:id="0" w:name="_Toc75786975"/>
       <w:r>
         <w:lastRenderedPageBreak/>
         <w:t>Liste des compétences du référentiel qui sont couvertes par le projet</w:t>
@@ -3601,9 +3604,17 @@
       <w:pPr>
         <w:pStyle w:val="Titre2"/>
       </w:pPr>
-      <w:bookmarkStart w:id="1" w:name="_Toc75629631"/>
-      <w:r>
-        <w:t>Développer la partie front-end d’une application web ou web mobile</w:t>
+      <w:bookmarkStart w:id="1" w:name="_Toc75786976"/>
+      <w:r>
+        <w:t xml:space="preserve">Développer la partie </w:t>
+      </w:r>
+      <w:proofErr w:type="spellStart"/>
+      <w:r>
+        <w:t>front-end</w:t>
+      </w:r>
+      <w:proofErr w:type="spellEnd"/>
+      <w:r>
+        <w:t xml:space="preserve"> d’une application web ou web mobile</w:t>
       </w:r>
       <w:r>
         <w:t xml:space="preserve"> </w:t>
@@ -3617,7 +3628,7 @@
       <w:pPr>
         <w:pStyle w:val="Titre3"/>
       </w:pPr>
-      <w:bookmarkStart w:id="2" w:name="_Toc75629632"/>
+      <w:bookmarkStart w:id="2" w:name="_Toc75786977"/>
       <w:r>
         <w:t>Maquetter une application</w:t>
       </w:r>
@@ -3627,7 +3638,7 @@
       <w:pPr>
         <w:pStyle w:val="Titre3"/>
       </w:pPr>
-      <w:bookmarkStart w:id="3" w:name="_Toc75629633"/>
+      <w:bookmarkStart w:id="3" w:name="_Toc75786978"/>
       <w:r>
         <w:t>Réaliser une interface utilisateur web statique et adaptable</w:t>
       </w:r>
@@ -3637,7 +3648,7 @@
       <w:pPr>
         <w:pStyle w:val="Titre3"/>
       </w:pPr>
-      <w:bookmarkStart w:id="4" w:name="_Toc75629634"/>
+      <w:bookmarkStart w:id="4" w:name="_Toc75786979"/>
       <w:r>
         <w:t>Développer une interface utilisateur web dynamique</w:t>
       </w:r>
@@ -3647,7 +3658,7 @@
       <w:pPr>
         <w:pStyle w:val="Titre3"/>
       </w:pPr>
-      <w:bookmarkStart w:id="5" w:name="_Toc75629635"/>
+      <w:bookmarkStart w:id="5" w:name="_Toc75786980"/>
       <w:r>
         <w:t>Réaliser une interface utilisateur avec une solution de gestion de contenu ou e-commerce</w:t>
       </w:r>
@@ -3657,9 +3668,17 @@
       <w:pPr>
         <w:pStyle w:val="Titre2"/>
       </w:pPr>
-      <w:bookmarkStart w:id="6" w:name="_Toc75629636"/>
-      <w:r>
-        <w:t>Développer la partie back-end d’une application web ou web mobile en intégrant les recommandations de sécurité</w:t>
+      <w:bookmarkStart w:id="6" w:name="_Toc75786981"/>
+      <w:r>
+        <w:t xml:space="preserve">Développer la partie </w:t>
+      </w:r>
+      <w:proofErr w:type="spellStart"/>
+      <w:r>
+        <w:t>back-end</w:t>
+      </w:r>
+      <w:proofErr w:type="spellEnd"/>
+      <w:r>
+        <w:t xml:space="preserve"> d’une application web ou web mobile en intégrant les recommandations de sécurité</w:t>
       </w:r>
       <w:bookmarkEnd w:id="6"/>
     </w:p>
@@ -3667,7 +3686,7 @@
       <w:pPr>
         <w:pStyle w:val="Titre3"/>
       </w:pPr>
-      <w:bookmarkStart w:id="7" w:name="_Toc75629637"/>
+      <w:bookmarkStart w:id="7" w:name="_Toc75786982"/>
       <w:r>
         <w:t>Créer une base de données</w:t>
       </w:r>
@@ -3677,7 +3696,7 @@
       <w:pPr>
         <w:pStyle w:val="Titre3"/>
       </w:pPr>
-      <w:bookmarkStart w:id="8" w:name="_Toc75629638"/>
+      <w:bookmarkStart w:id="8" w:name="_Toc75786983"/>
       <w:r>
         <w:t>Développer les composants d’accès aux données</w:t>
       </w:r>
@@ -3687,9 +3706,17 @@
       <w:pPr>
         <w:pStyle w:val="Titre3"/>
       </w:pPr>
-      <w:bookmarkStart w:id="9" w:name="_Toc75629639"/>
-      <w:r>
-        <w:t>Développer la partie back-end d’une application web ou web mobile</w:t>
+      <w:bookmarkStart w:id="9" w:name="_Toc75786984"/>
+      <w:r>
+        <w:t xml:space="preserve">Développer la partie </w:t>
+      </w:r>
+      <w:proofErr w:type="spellStart"/>
+      <w:r>
+        <w:t>back-end</w:t>
+      </w:r>
+      <w:proofErr w:type="spellEnd"/>
+      <w:r>
+        <w:t xml:space="preserve"> d’une application web ou web mobile</w:t>
       </w:r>
       <w:bookmarkEnd w:id="9"/>
     </w:p>
@@ -3697,7 +3724,7 @@
       <w:pPr>
         <w:pStyle w:val="Titre3"/>
       </w:pPr>
-      <w:bookmarkStart w:id="10" w:name="_Toc75629640"/>
+      <w:bookmarkStart w:id="10" w:name="_Toc75786985"/>
       <w:r>
         <w:t>Elaborer et mettre en œuvre des composants dans une application de gestion de contenu</w:t>
       </w:r>
@@ -3713,7 +3740,7 @@
       <w:pPr>
         <w:pStyle w:val="Titre1"/>
       </w:pPr>
-      <w:bookmarkStart w:id="11" w:name="_Toc75629641"/>
+      <w:bookmarkStart w:id="11" w:name="_Toc75786986"/>
       <w:r>
         <w:t>Résumé du projet en français d’une longueur d’environ 20 lignes soit 200 à 250 mots, ou environ 1200 caractères espaces non compris</w:t>
       </w:r>
@@ -3723,7 +3750,7 @@
       <w:pPr>
         <w:pStyle w:val="Titre1"/>
       </w:pPr>
-      <w:bookmarkStart w:id="12" w:name="_Toc75629642"/>
+      <w:bookmarkStart w:id="12" w:name="_Toc75786987"/>
       <w:r>
         <w:t>Cahier des charges, expression des besoins, ou spécifications fonctionnelles du projet</w:t>
       </w:r>
@@ -3733,7 +3760,7 @@
       <w:pPr>
         <w:pStyle w:val="Titre2"/>
       </w:pPr>
-      <w:bookmarkStart w:id="13" w:name="_Toc75629643"/>
+      <w:bookmarkStart w:id="13" w:name="_Toc75786988"/>
       <w:r>
         <w:t>Cahier des charges</w:t>
       </w:r>
@@ -3853,6 +3880,11 @@
               <w:t>Contraintes/ règles de gestion</w:t>
             </w:r>
           </w:p>
+        </w:tc>
+        <w:tc>
+          <w:tcPr>
+            <w:tcW w:w="1195" w:type="dxa"/>
+          </w:tcPr>
           <w:p>
             <w:pPr>
               <w:spacing w:line="360" w:lineRule="auto"/>
@@ -3861,41 +3893,39 @@
                 <w:bCs/>
               </w:rPr>
             </w:pPr>
-          </w:p>
-        </w:tc>
-        <w:tc>
-          <w:tcPr>
-            <w:tcW w:w="1195" w:type="dxa"/>
-          </w:tcPr>
-          <w:p>
-            <w:pPr>
-              <w:spacing w:line="360" w:lineRule="auto"/>
+            <w:r>
               <w:rPr>
                 <w:b/>
                 <w:bCs/>
               </w:rPr>
-            </w:pPr>
-            <w:r>
+              <w:t>Niveau de priorité (de 1à 5) </w:t>
+            </w:r>
+          </w:p>
+        </w:tc>
+        <w:tc>
+          <w:tcPr>
+            <w:tcW w:w="931" w:type="dxa"/>
+          </w:tcPr>
+          <w:p>
+            <w:pPr>
+              <w:spacing w:line="360" w:lineRule="auto"/>
               <w:rPr>
                 <w:b/>
                 <w:bCs/>
               </w:rPr>
-              <w:t>Niveau de priorité (de 1à 5) </w:t>
-            </w:r>
-          </w:p>
-          <w:p>
-            <w:pPr>
-              <w:spacing w:line="360" w:lineRule="auto"/>
+            </w:pPr>
+            <w:r>
               <w:rPr>
                 <w:b/>
                 <w:bCs/>
               </w:rPr>
-            </w:pPr>
-          </w:p>
-        </w:tc>
-        <w:tc>
-          <w:tcPr>
-            <w:tcW w:w="931" w:type="dxa"/>
+              <w:t>Temps Homme (en jour)</w:t>
+            </w:r>
+          </w:p>
+        </w:tc>
+        <w:tc>
+          <w:tcPr>
+            <w:tcW w:w="5069" w:type="dxa"/>
           </w:tcPr>
           <w:p>
             <w:pPr>
@@ -3910,36 +3940,6 @@
                 <w:b/>
                 <w:bCs/>
               </w:rPr>
-              <w:t>Temps Homme (en jour)</w:t>
-            </w:r>
-          </w:p>
-          <w:p>
-            <w:pPr>
-              <w:spacing w:line="360" w:lineRule="auto"/>
-              <w:rPr>
-                <w:b/>
-                <w:bCs/>
-              </w:rPr>
-            </w:pPr>
-          </w:p>
-        </w:tc>
-        <w:tc>
-          <w:tcPr>
-            <w:tcW w:w="5069" w:type="dxa"/>
-          </w:tcPr>
-          <w:p>
-            <w:pPr>
-              <w:spacing w:line="360" w:lineRule="auto"/>
-              <w:rPr>
-                <w:b/>
-                <w:bCs/>
-              </w:rPr>
-            </w:pPr>
-            <w:r>
-              <w:rPr>
-                <w:b/>
-                <w:bCs/>
-              </w:rPr>
               <w:t>Spécifications Techniques</w:t>
             </w:r>
           </w:p>
@@ -4285,7 +4285,15 @@
               <w:spacing w:line="360" w:lineRule="auto"/>
             </w:pPr>
             <w:r>
-              <w:t>La charte graphique est un guide comprenant les recommandations d'utilisation et les caractéristiques des différents éléments graphiques (logos, couleurs, polices, typographies, symboles, calques..) qui peuvent être utilisés sur les différents supports de communication de l'entreprise.</w:t>
+              <w:t xml:space="preserve">La charte graphique est un guide comprenant les recommandations d'utilisation et les caractéristiques des différents éléments graphiques (logos, couleurs, polices, typographies, symboles, </w:t>
+            </w:r>
+            <w:proofErr w:type="gramStart"/>
+            <w:r>
+              <w:t>calques..</w:t>
+            </w:r>
+            <w:proofErr w:type="gramEnd"/>
+            <w:r>
+              <w:t>) qui peuvent être utilisés sur les différents supports de communication de l'entreprise.</w:t>
             </w:r>
           </w:p>
           <w:p>
@@ -4423,9 +4431,11 @@
             <w:pPr>
               <w:spacing w:line="360" w:lineRule="auto"/>
             </w:pPr>
+            <w:proofErr w:type="spellStart"/>
             <w:r>
               <w:t>Index.php</w:t>
             </w:r>
+            <w:proofErr w:type="spellEnd"/>
           </w:p>
         </w:tc>
         <w:tc>
@@ -4489,7 +4499,31 @@
               <w:spacing w:line="360" w:lineRule="auto"/>
             </w:pPr>
             <w:r>
-              <w:t>Page d’accueil réalisé en PHP à l’aide du framework Code Igniter et des media queries pour la partie responsive</w:t>
+              <w:t xml:space="preserve">Page d’accueil réalisé en PHP à l’aide du </w:t>
+            </w:r>
+            <w:proofErr w:type="spellStart"/>
+            <w:r>
+              <w:t>framework</w:t>
+            </w:r>
+            <w:proofErr w:type="spellEnd"/>
+            <w:r>
+              <w:t xml:space="preserve"> Code </w:t>
+            </w:r>
+            <w:proofErr w:type="spellStart"/>
+            <w:r>
+              <w:t>Igniter</w:t>
+            </w:r>
+            <w:proofErr w:type="spellEnd"/>
+            <w:r>
+              <w:t xml:space="preserve"> et des media </w:t>
+            </w:r>
+            <w:proofErr w:type="spellStart"/>
+            <w:r>
+              <w:t>queries</w:t>
+            </w:r>
+            <w:proofErr w:type="spellEnd"/>
+            <w:r>
+              <w:t xml:space="preserve"> pour la partie responsive</w:t>
             </w:r>
           </w:p>
         </w:tc>
@@ -4503,9 +4537,11 @@
             <w:pPr>
               <w:spacing w:line="360" w:lineRule="auto"/>
             </w:pPr>
+            <w:proofErr w:type="spellStart"/>
             <w:r>
               <w:t>Footer</w:t>
             </w:r>
+            <w:proofErr w:type="spellEnd"/>
           </w:p>
         </w:tc>
         <w:tc>
@@ -4581,8 +4617,13 @@
             <w:pPr>
               <w:spacing w:line="360" w:lineRule="auto"/>
             </w:pPr>
-            <w:r>
-              <w:t>Footer réalise en HTML/CSS permettant la navigation entre les différentes pages du projet</w:t>
+            <w:proofErr w:type="spellStart"/>
+            <w:r>
+              <w:t>Footer</w:t>
+            </w:r>
+            <w:proofErr w:type="spellEnd"/>
+            <w:r>
+              <w:t xml:space="preserve"> réalise en HTML/CSS permettant la navigation entre les différentes pages du projet</w:t>
             </w:r>
           </w:p>
         </w:tc>
@@ -4702,9 +4743,13 @@
             <w:pPr>
               <w:spacing w:line="360" w:lineRule="auto"/>
             </w:pPr>
+            <w:proofErr w:type="spellStart"/>
+            <w:proofErr w:type="gramStart"/>
             <w:r>
               <w:t>uniqueproduit</w:t>
             </w:r>
+            <w:proofErr w:type="spellEnd"/>
+            <w:proofErr w:type="gramEnd"/>
           </w:p>
         </w:tc>
         <w:tc>
@@ -4768,7 +4813,15 @@
               <w:spacing w:line="360" w:lineRule="auto"/>
             </w:pPr>
             <w:r>
-              <w:t>Page créé individuellement pour chaque produit selon leur id passé comme argument dans le Controller gérant l’affichage de la page d’accueil avec un formulaire de personnalisation des produits (caractéristiques stockés en bases de données) et un formulaire dans lequel le client laisse ses coordonnées.</w:t>
+              <w:t>Page créé individuellement pour chaque produit selon leur id passé comme argument dans le Controller gérant l’affichage de la page d’accueil avec un formulaire de personnalisation des produits (</w:t>
+            </w:r>
+            <w:proofErr w:type="gramStart"/>
+            <w:r>
+              <w:t>caractéristiques stockés</w:t>
+            </w:r>
+            <w:proofErr w:type="gramEnd"/>
+            <w:r>
+              <w:t xml:space="preserve"> en bases de données) et un formulaire dans lequel le client laisse ses coordonnées.</w:t>
             </w:r>
           </w:p>
         </w:tc>
@@ -5009,8 +5062,13 @@
               <w:spacing w:line="360" w:lineRule="auto"/>
             </w:pPr>
             <w:r>
-              <w:t>Accessible uniquement par un admin verifié</w:t>
-            </w:r>
+              <w:t xml:space="preserve">Accessible uniquement par un admin </w:t>
+            </w:r>
+            <w:proofErr w:type="spellStart"/>
+            <w:r>
+              <w:t>verifié</w:t>
+            </w:r>
+            <w:proofErr w:type="spellEnd"/>
           </w:p>
         </w:tc>
         <w:tc>
@@ -5048,7 +5106,31 @@
               <w:spacing w:line="360" w:lineRule="auto"/>
             </w:pPr>
             <w:r>
-              <w:t xml:space="preserve">Panel admin permettant la gestion des différents éléments stockés en bases de données notamment les produits, les collaborations, les administrateurs réalisé à m’aide d e différentes fonctions php en Code Igniter. </w:t>
+              <w:t xml:space="preserve">Panel admin permettant la gestion des différents éléments stockés en bases de données notamment les produits, les collaborations, les administrateurs réalisé à m’aide </w:t>
+            </w:r>
+            <w:proofErr w:type="spellStart"/>
+            <w:r>
+              <w:t>d e</w:t>
+            </w:r>
+            <w:proofErr w:type="spellEnd"/>
+            <w:r>
+              <w:t xml:space="preserve"> différentes fonctions </w:t>
+            </w:r>
+            <w:proofErr w:type="spellStart"/>
+            <w:r>
+              <w:t>php</w:t>
+            </w:r>
+            <w:proofErr w:type="spellEnd"/>
+            <w:r>
+              <w:t xml:space="preserve"> en Code </w:t>
+            </w:r>
+            <w:proofErr w:type="spellStart"/>
+            <w:r>
+              <w:t>Igniter</w:t>
+            </w:r>
+            <w:proofErr w:type="spellEnd"/>
+            <w:r>
+              <w:t xml:space="preserve">. </w:t>
             </w:r>
           </w:p>
         </w:tc>
@@ -5068,7 +5150,7 @@
       <w:pPr>
         <w:pStyle w:val="Titre2"/>
       </w:pPr>
-      <w:bookmarkStart w:id="14" w:name="_Toc75629644"/>
+      <w:bookmarkStart w:id="14" w:name="_Toc75786989"/>
       <w:r>
         <w:lastRenderedPageBreak/>
         <w:t>Expression des besoins</w:t>
@@ -5096,7 +5178,7 @@
       <w:pPr>
         <w:pStyle w:val="Titre2"/>
       </w:pPr>
-      <w:bookmarkStart w:id="15" w:name="_Toc75629645"/>
+      <w:bookmarkStart w:id="15" w:name="_Toc75786990"/>
       <w:r>
         <w:t>Spécifications fonctionnelles du projet</w:t>
       </w:r>
@@ -5106,11 +5188,13 @@
       <w:pPr>
         <w:pStyle w:val="Titre3"/>
       </w:pPr>
-      <w:bookmarkStart w:id="16" w:name="_Toc75629646"/>
+      <w:bookmarkStart w:id="16" w:name="_Toc75786991"/>
+      <w:proofErr w:type="spellStart"/>
       <w:r>
         <w:t>Front-End</w:t>
       </w:r>
       <w:bookmarkEnd w:id="16"/>
+      <w:proofErr w:type="spellEnd"/>
     </w:p>
     <w:p>
       <w:pPr>
@@ -5159,7 +5243,25 @@
           <w:sz w:val="24"/>
           <w:szCs w:val="24"/>
         </w:rPr>
-        <w:t>Le projet consiste a effectuer, d’une part, une boutique en ligne présentant les différents produits mis en vente et fabriqués par l’entreprise,</w:t>
+        <w:t xml:space="preserve">Le projet consiste </w:t>
+      </w:r>
+      <w:proofErr w:type="spellStart"/>
+      <w:proofErr w:type="gramStart"/>
+      <w:r>
+        <w:rPr>
+          <w:sz w:val="24"/>
+          <w:szCs w:val="24"/>
+        </w:rPr>
+        <w:t>a</w:t>
+      </w:r>
+      <w:proofErr w:type="spellEnd"/>
+      <w:proofErr w:type="gramEnd"/>
+      <w:r>
+        <w:rPr>
+          <w:sz w:val="24"/>
+          <w:szCs w:val="24"/>
+        </w:rPr>
+        <w:t xml:space="preserve"> effectuer, d’une part, une boutique en ligne présentant les différents produits mis en vente et fabriqués par l’entreprise,</w:t>
       </w:r>
       <w:r>
         <w:rPr>
@@ -5232,14 +5334,14 @@
       </w:r>
     </w:p>
     <w:p>
-      <w:r>
-        <w:rPr>
-          <w:noProof/>
-        </w:rPr>
+      <w:pPr>
+        <w:jc w:val="both"/>
+      </w:pPr>
+      <w:r>
         <w:drawing>
-          <wp:inline distT="0" distB="0" distL="0" distR="0" wp14:anchorId="27750ED1" wp14:editId="716F08D9">
-            <wp:extent cx="5760720" cy="3375660"/>
-            <wp:effectExtent l="0" t="0" r="0" b="0"/>
+          <wp:inline distT="0" distB="0" distL="0" distR="0" wp14:anchorId="6EDDD618" wp14:editId="63646094">
+            <wp:extent cx="5760720" cy="3502660"/>
+            <wp:effectExtent l="0" t="0" r="0" b="2540"/>
             <wp:docPr id="1" name="Image 1"/>
             <wp:cNvGraphicFramePr>
               <a:graphicFrameLocks xmlns:a="http://schemas.openxmlformats.org/drawingml/2006/main" noChangeAspect="1"/>
@@ -5260,7 +5362,7 @@
                   <pic:spPr>
                     <a:xfrm>
                       <a:off x="0" y="0"/>
-                      <a:ext cx="5760720" cy="3375660"/>
+                      <a:ext cx="5760720" cy="3502660"/>
                     </a:xfrm>
                     <a:prstGeom prst="rect">
                       <a:avLst/>
@@ -5275,125 +5377,49 @@
     </w:p>
     <w:p>
       <w:pPr>
-        <w:pStyle w:val="Titre4"/>
-      </w:pPr>
-      <w:r>
-        <w:t>Description des fonctionnalités</w:t>
+        <w:jc w:val="both"/>
+      </w:pPr>
+      <w:r>
+        <w:t xml:space="preserve">La page d’accueil est la page principale du projet, c’est par celle-ci que les visiteurs arrivent sur le site Web, elle présente brièvement sur quoi </w:t>
+      </w:r>
+      <w:r>
+        <w:t xml:space="preserve">il </w:t>
+      </w:r>
+      <w:r>
+        <w:t>va porter</w:t>
+      </w:r>
+      <w:r>
+        <w:t>. Elle permet de naviguer entre les différentes pages. Elle relie aux pages catégories et collaborations qui permettent de se rendre sur des pages propres aux collaborations et aux produits.</w:t>
       </w:r>
     </w:p>
     <w:p>
       <w:pPr>
-        <w:pStyle w:val="Titre5"/>
-      </w:pPr>
-      <w:r>
-        <w:t>Catalogue produit</w:t>
-      </w:r>
-    </w:p>
-    <w:p/>
-    <w:p>
-      <w:pPr>
-        <w:pStyle w:val="Titre5"/>
-      </w:pPr>
-      <w:r>
-        <w:lastRenderedPageBreak/>
-        <w:t>Catalogue Collaborations</w:t>
+        <w:pStyle w:val="Titre4"/>
+        <w:jc w:val="both"/>
+      </w:pPr>
+      <w:r>
+        <w:t>Description des fonctionnalités</w:t>
       </w:r>
     </w:p>
     <w:p>
       <w:pPr>
         <w:pStyle w:val="Titre5"/>
-      </w:pPr>
-      <w:r>
-        <w:t>Fiche produit</w:t>
+        <w:jc w:val="both"/>
+      </w:pPr>
+      <w:r>
+        <w:t>Catalogue produit</w:t>
       </w:r>
     </w:p>
     <w:p>
       <w:pPr>
-        <w:pStyle w:val="Titre5"/>
-      </w:pPr>
-      <w:r>
-        <w:t>Fiche Collaboration</w:t>
-      </w:r>
-    </w:p>
-    <w:p>
-      <w:pPr>
-        <w:pStyle w:val="Titre5"/>
-      </w:pPr>
-      <w:r>
-        <w:t>Back Office</w:t>
-      </w:r>
-    </w:p>
-    <w:p>
-      <w:pPr>
-        <w:pStyle w:val="Titre1"/>
-      </w:pPr>
-      <w:bookmarkStart w:id="17" w:name="_Toc75629647"/>
-      <w:r>
-        <w:t>Spécifications techniques du projet, élaborées par le candidat, y compris pour la sécurité et le web mobile</w:t>
-      </w:r>
-      <w:bookmarkEnd w:id="17"/>
-    </w:p>
-    <w:p>
-      <w:pPr>
-        <w:pStyle w:val="Titre2"/>
-      </w:pPr>
-      <w:bookmarkStart w:id="18" w:name="_Toc75629648"/>
-      <w:r>
-        <w:t>Spécifications techniques</w:t>
-      </w:r>
-      <w:bookmarkEnd w:id="18"/>
-    </w:p>
-    <w:p>
-      <w:pPr>
-        <w:pStyle w:val="Titre3"/>
-      </w:pPr>
-      <w:bookmarkStart w:id="19" w:name="_Toc75629649"/>
-      <w:r>
-        <w:t>Front-End</w:t>
-      </w:r>
-      <w:bookmarkEnd w:id="19"/>
-    </w:p>
-    <w:p>
-      <w:pPr>
-        <w:pStyle w:val="Titre4"/>
-      </w:pPr>
-      <w:r>
-        <w:t>HTML/CSS</w:t>
-      </w:r>
-    </w:p>
-    <w:p>
-      <w:pPr>
-        <w:pStyle w:val="Titre4"/>
-      </w:pPr>
-      <w:r>
-        <w:t>Sans Bootstrap</w:t>
-      </w:r>
-    </w:p>
-    <w:p>
-      <w:pPr>
-        <w:pStyle w:val="Titre3"/>
-      </w:pPr>
-      <w:bookmarkStart w:id="20" w:name="_Toc75629650"/>
-      <w:r>
-        <w:t>Back-End</w:t>
-      </w:r>
-      <w:bookmarkEnd w:id="20"/>
-    </w:p>
-    <w:p>
-      <w:pPr>
-        <w:pStyle w:val="Titre4"/>
-      </w:pPr>
-      <w:r>
-        <w:t>Maquette</w:t>
-      </w:r>
-    </w:p>
-    <w:p>
+        <w:jc w:val="both"/>
+      </w:pPr>
       <w:r>
         <w:drawing>
-          <wp:inline distT="0" distB="0" distL="0" distR="0" wp14:anchorId="706E5527" wp14:editId="0B11439D">
-            <wp:extent cx="5760720" cy="4519295"/>
-            <wp:effectExtent l="0" t="0" r="0" b="0"/>
-            <wp:docPr id="2" name="Image 2"/>
+          <wp:inline distT="0" distB="0" distL="0" distR="0" wp14:anchorId="563433B3" wp14:editId="288638B5">
+            <wp:extent cx="5760720" cy="2776855"/>
+            <wp:effectExtent l="0" t="0" r="0" b="4445"/>
+            <wp:docPr id="6" name="Image 6"/>
             <wp:cNvGraphicFramePr>
               <a:graphicFrameLocks xmlns:a="http://schemas.openxmlformats.org/drawingml/2006/main" noChangeAspect="1"/>
             </wp:cNvGraphicFramePr>
@@ -5413,6 +5439,284 @@
                   <pic:spPr>
                     <a:xfrm>
                       <a:off x="0" y="0"/>
+                      <a:ext cx="5760720" cy="2776855"/>
+                    </a:xfrm>
+                    <a:prstGeom prst="rect">
+                      <a:avLst/>
+                    </a:prstGeom>
+                  </pic:spPr>
+                </pic:pic>
+              </a:graphicData>
+            </a:graphic>
+          </wp:inline>
+        </w:drawing>
+      </w:r>
+    </w:p>
+    <w:p>
+      <w:pPr>
+        <w:jc w:val="both"/>
+      </w:pPr>
+      <w:r>
+        <w:t xml:space="preserve">Le catalogue produit est divisé en deux sous catégories. Chacun étant créé dynamiquement selon </w:t>
+      </w:r>
+      <w:proofErr w:type="spellStart"/>
+      <w:r>
+        <w:t>l’id</w:t>
+      </w:r>
+      <w:proofErr w:type="spellEnd"/>
+      <w:r>
+        <w:t xml:space="preserve"> de la catégorie. Chaque page permet de se rendre sur des pages de produit.</w:t>
+      </w:r>
+    </w:p>
+    <w:p>
+      <w:pPr>
+        <w:pStyle w:val="Titre5"/>
+        <w:jc w:val="both"/>
+      </w:pPr>
+      <w:r>
+        <w:lastRenderedPageBreak/>
+        <w:t>Catalogue Collaborations</w:t>
+      </w:r>
+    </w:p>
+    <w:p>
+      <w:pPr>
+        <w:jc w:val="both"/>
+      </w:pPr>
+      <w:r>
+        <w:drawing>
+          <wp:inline distT="0" distB="0" distL="0" distR="0" wp14:anchorId="6D0C0E46" wp14:editId="2D5BE40B">
+            <wp:extent cx="5760720" cy="2804160"/>
+            <wp:effectExtent l="0" t="0" r="0" b="0"/>
+            <wp:docPr id="7" name="Image 7" descr="Une image contenant texte, intérieur&#10;&#10;Description générée automatiquement"/>
+            <wp:cNvGraphicFramePr>
+              <a:graphicFrameLocks xmlns:a="http://schemas.openxmlformats.org/drawingml/2006/main" noChangeAspect="1"/>
+            </wp:cNvGraphicFramePr>
+            <a:graphic xmlns:a="http://schemas.openxmlformats.org/drawingml/2006/main">
+              <a:graphicData uri="http://schemas.openxmlformats.org/drawingml/2006/picture">
+                <pic:pic xmlns:pic="http://schemas.openxmlformats.org/drawingml/2006/picture">
+                  <pic:nvPicPr>
+                    <pic:cNvPr id="7" name="Image 7" descr="Une image contenant texte, intérieur&#10;&#10;Description générée automatiquement"/>
+                    <pic:cNvPicPr/>
+                  </pic:nvPicPr>
+                  <pic:blipFill>
+                    <a:blip r:embed="rId13"/>
+                    <a:stretch>
+                      <a:fillRect/>
+                    </a:stretch>
+                  </pic:blipFill>
+                  <pic:spPr>
+                    <a:xfrm>
+                      <a:off x="0" y="0"/>
+                      <a:ext cx="5760720" cy="2804160"/>
+                    </a:xfrm>
+                    <a:prstGeom prst="rect">
+                      <a:avLst/>
+                    </a:prstGeom>
+                  </pic:spPr>
+                </pic:pic>
+              </a:graphicData>
+            </a:graphic>
+          </wp:inline>
+        </w:drawing>
+      </w:r>
+    </w:p>
+    <w:p>
+      <w:pPr>
+        <w:jc w:val="both"/>
+      </w:pPr>
+      <w:r>
+        <w:t>Ici, o</w:t>
+      </w:r>
+      <w:r>
+        <w:t>n</w:t>
+      </w:r>
+      <w:r>
+        <w:t xml:space="preserve"> peut voir </w:t>
+      </w:r>
+      <w:r>
+        <w:t>les collaborations réalisées</w:t>
+      </w:r>
+      <w:r>
+        <w:t xml:space="preserve"> par l’artisane avec d’autres artisans. On peut y retrouver une image présentant la collaboration ainsi que le nom du collaborateur et une petite description </w:t>
+      </w:r>
+      <w:r>
+        <w:t>pour chaque travail collaboratif</w:t>
+      </w:r>
+    </w:p>
+    <w:p>
+      <w:pPr>
+        <w:pStyle w:val="Titre5"/>
+        <w:jc w:val="both"/>
+      </w:pPr>
+      <w:r>
+        <w:t>Fiche produit</w:t>
+      </w:r>
+    </w:p>
+    <w:p>
+      <w:pPr>
+        <w:jc w:val="both"/>
+      </w:pPr>
+      <w:r>
+        <w:drawing>
+          <wp:inline distT="0" distB="0" distL="0" distR="0" wp14:anchorId="46B00F1D" wp14:editId="43BEBED8">
+            <wp:extent cx="5760720" cy="2760345"/>
+            <wp:effectExtent l="0" t="0" r="0" b="1905"/>
+            <wp:docPr id="8" name="Image 8" descr="Une image contenant texte, capture d’écran, télévision, écran&#10;&#10;Description générée automatiquement"/>
+            <wp:cNvGraphicFramePr>
+              <a:graphicFrameLocks xmlns:a="http://schemas.openxmlformats.org/drawingml/2006/main" noChangeAspect="1"/>
+            </wp:cNvGraphicFramePr>
+            <a:graphic xmlns:a="http://schemas.openxmlformats.org/drawingml/2006/main">
+              <a:graphicData uri="http://schemas.openxmlformats.org/drawingml/2006/picture">
+                <pic:pic xmlns:pic="http://schemas.openxmlformats.org/drawingml/2006/picture">
+                  <pic:nvPicPr>
+                    <pic:cNvPr id="8" name="Image 8" descr="Une image contenant texte, capture d’écran, télévision, écran&#10;&#10;Description générée automatiquement"/>
+                    <pic:cNvPicPr/>
+                  </pic:nvPicPr>
+                  <pic:blipFill>
+                    <a:blip r:embed="rId14"/>
+                    <a:stretch>
+                      <a:fillRect/>
+                    </a:stretch>
+                  </pic:blipFill>
+                  <pic:spPr>
+                    <a:xfrm>
+                      <a:off x="0" y="0"/>
+                      <a:ext cx="5760720" cy="2760345"/>
+                    </a:xfrm>
+                    <a:prstGeom prst="rect">
+                      <a:avLst/>
+                    </a:prstGeom>
+                  </pic:spPr>
+                </pic:pic>
+              </a:graphicData>
+            </a:graphic>
+          </wp:inline>
+        </w:drawing>
+      </w:r>
+    </w:p>
+    <w:p>
+      <w:pPr>
+        <w:jc w:val="both"/>
+      </w:pPr>
+      <w:r>
+        <w:t>Ici, on a une page pour chaque produit reprenant la même structure de base avec une image, le nom du produit, sa catégorie, un formulaire permettant de le personnaliser et le cas échéant un formulaire permettant de laisser ses coordonnées pour pouvoir être recontactés par l’entreprise.</w:t>
+      </w:r>
+    </w:p>
+    <w:p>
+      <w:pPr>
+        <w:pStyle w:val="Titre5"/>
+      </w:pPr>
+      <w:r>
+        <w:t>Fiche Collaboration</w:t>
+      </w:r>
+    </w:p>
+    <w:p/>
+    <w:p>
+      <w:pPr>
+        <w:pStyle w:val="Titre5"/>
+      </w:pPr>
+      <w:r>
+        <w:lastRenderedPageBreak/>
+        <w:t>Back Office</w:t>
+      </w:r>
+    </w:p>
+    <w:p>
+      <w:pPr>
+        <w:pStyle w:val="Titre1"/>
+      </w:pPr>
+      <w:bookmarkStart w:id="17" w:name="_Toc75786992"/>
+      <w:r>
+        <w:t>Spécifications techniques du projet, élaborées par le candidat, y compris pour la sécurité et le web mobile</w:t>
+      </w:r>
+      <w:bookmarkEnd w:id="17"/>
+    </w:p>
+    <w:p>
+      <w:pPr>
+        <w:pStyle w:val="Titre2"/>
+      </w:pPr>
+      <w:bookmarkStart w:id="18" w:name="_Toc75786993"/>
+      <w:r>
+        <w:t>Spécifications techniques</w:t>
+      </w:r>
+      <w:bookmarkEnd w:id="18"/>
+    </w:p>
+    <w:p>
+      <w:pPr>
+        <w:pStyle w:val="Titre3"/>
+      </w:pPr>
+      <w:bookmarkStart w:id="19" w:name="_Toc75786994"/>
+      <w:proofErr w:type="spellStart"/>
+      <w:r>
+        <w:t>Front-End</w:t>
+      </w:r>
+      <w:bookmarkEnd w:id="19"/>
+      <w:proofErr w:type="spellEnd"/>
+    </w:p>
+    <w:p>
+      <w:pPr>
+        <w:pStyle w:val="Titre4"/>
+      </w:pPr>
+      <w:r>
+        <w:t>HTML/CSS</w:t>
+      </w:r>
+    </w:p>
+    <w:p>
+      <w:pPr>
+        <w:pStyle w:val="Titre4"/>
+      </w:pPr>
+      <w:r>
+        <w:t>Sans Bootstrap</w:t>
+      </w:r>
+    </w:p>
+    <w:p>
+      <w:pPr>
+        <w:pStyle w:val="Titre3"/>
+      </w:pPr>
+      <w:bookmarkStart w:id="20" w:name="_Toc75786995"/>
+      <w:proofErr w:type="spellStart"/>
+      <w:r>
+        <w:t>Back-End</w:t>
+      </w:r>
+      <w:bookmarkEnd w:id="20"/>
+      <w:proofErr w:type="spellEnd"/>
+    </w:p>
+    <w:p>
+      <w:pPr>
+        <w:pStyle w:val="Titre4"/>
+      </w:pPr>
+      <w:r>
+        <w:t>Maquette</w:t>
+      </w:r>
+    </w:p>
+    <w:p>
+      <w:r>
+        <w:rPr>
+          <w:noProof/>
+        </w:rPr>
+        <w:drawing>
+          <wp:inline distT="0" distB="0" distL="0" distR="0" wp14:anchorId="706E5527" wp14:editId="0B11439D">
+            <wp:extent cx="5760720" cy="4519295"/>
+            <wp:effectExtent l="0" t="0" r="0" b="0"/>
+            <wp:docPr id="2" name="Image 2"/>
+            <wp:cNvGraphicFramePr>
+              <a:graphicFrameLocks xmlns:a="http://schemas.openxmlformats.org/drawingml/2006/main" noChangeAspect="1"/>
+            </wp:cNvGraphicFramePr>
+            <a:graphic xmlns:a="http://schemas.openxmlformats.org/drawingml/2006/main">
+              <a:graphicData uri="http://schemas.openxmlformats.org/drawingml/2006/picture">
+                <pic:pic xmlns:pic="http://schemas.openxmlformats.org/drawingml/2006/picture">
+                  <pic:nvPicPr>
+                    <pic:cNvPr id="1" name=""/>
+                    <pic:cNvPicPr/>
+                  </pic:nvPicPr>
+                  <pic:blipFill>
+                    <a:blip r:embed="rId15"/>
+                    <a:stretch>
+                      <a:fillRect/>
+                    </a:stretch>
+                  </pic:blipFill>
+                  <pic:spPr>
+                    <a:xfrm>
+                      <a:off x="0" y="0"/>
                       <a:ext cx="5760720" cy="4519295"/>
                     </a:xfrm>
                     <a:prstGeom prst="rect">
@@ -5437,6 +5741,9 @@
     </w:p>
     <w:p>
       <w:r>
+        <w:rPr>
+          <w:noProof/>
+        </w:rPr>
         <w:drawing>
           <wp:inline distT="0" distB="0" distL="0" distR="0" wp14:anchorId="40DA2912" wp14:editId="44B3A568">
             <wp:extent cx="5760720" cy="3299460"/>
@@ -5453,7 +5760,7 @@
                     <pic:cNvPicPr/>
                   </pic:nvPicPr>
                   <pic:blipFill>
-                    <a:blip r:embed="rId13"/>
+                    <a:blip r:embed="rId16"/>
                     <a:stretch>
                       <a:fillRect/>
                     </a:stretch>
@@ -5513,7 +5820,7 @@
                     </pic:cNvPicPr>
                   </pic:nvPicPr>
                   <pic:blipFill>
-                    <a:blip r:embed="rId14">
+                    <a:blip r:embed="rId17">
                       <a:extLst>
                         <a:ext uri="{28A0092B-C50C-407E-A947-70E740481C1C}">
                           <a14:useLocalDpi xmlns:a14="http://schemas.microsoft.com/office/drawing/2010/main" val="0"/>
@@ -5577,7 +5884,7 @@
                     </pic:cNvPicPr>
                   </pic:nvPicPr>
                   <pic:blipFill>
-                    <a:blip r:embed="rId15">
+                    <a:blip r:embed="rId18">
                       <a:extLst>
                         <a:ext uri="{28A0092B-C50C-407E-A947-70E740481C1C}">
                           <a14:useLocalDpi xmlns:a14="http://schemas.microsoft.com/office/drawing/2010/main" val="0"/>
@@ -5613,7 +5920,7 @@
       <w:pPr>
         <w:pStyle w:val="Titre2"/>
       </w:pPr>
-      <w:bookmarkStart w:id="21" w:name="_Toc75629651"/>
+      <w:bookmarkStart w:id="21" w:name="_Toc75786996"/>
       <w:r>
         <w:lastRenderedPageBreak/>
         <w:t>Sécurité</w:t>
@@ -5624,7 +5931,7 @@
       <w:pPr>
         <w:pStyle w:val="Titre2"/>
       </w:pPr>
-      <w:bookmarkStart w:id="22" w:name="_Toc75629652"/>
+      <w:bookmarkStart w:id="22" w:name="_Toc75786997"/>
       <w:r>
         <w:t>Web mobile</w:t>
       </w:r>
@@ -5635,14 +5942,19 @@
         <w:pStyle w:val="Titre4"/>
       </w:pPr>
       <w:r>
-        <w:t>Media Queries</w:t>
-      </w:r>
+        <w:t xml:space="preserve">Media </w:t>
+      </w:r>
+      <w:proofErr w:type="spellStart"/>
+      <w:r>
+        <w:t>Queries</w:t>
+      </w:r>
+      <w:proofErr w:type="spellEnd"/>
     </w:p>
     <w:p>
       <w:pPr>
         <w:pStyle w:val="Titre1"/>
       </w:pPr>
-      <w:bookmarkStart w:id="23" w:name="_Toc75629653"/>
+      <w:bookmarkStart w:id="23" w:name="_Toc75786998"/>
       <w:r>
         <w:t>Réalisations du candidat comportant les extraits de code les plus significatifs et en les argumentant, y compris pour la sécurité et le web mobile</w:t>
       </w:r>
@@ -5652,17 +5964,19 @@
       <w:pPr>
         <w:pStyle w:val="Titre2"/>
       </w:pPr>
-      <w:bookmarkStart w:id="24" w:name="_Toc75629654"/>
+      <w:bookmarkStart w:id="24" w:name="_Toc75786999"/>
+      <w:proofErr w:type="spellStart"/>
       <w:r>
         <w:t>Front-End</w:t>
       </w:r>
       <w:bookmarkEnd w:id="24"/>
+      <w:proofErr w:type="spellEnd"/>
     </w:p>
     <w:p>
       <w:pPr>
         <w:pStyle w:val="Titre2"/>
       </w:pPr>
-      <w:bookmarkStart w:id="25" w:name="_Toc75629655"/>
+      <w:bookmarkStart w:id="25" w:name="_Toc75787000"/>
       <w:r>
         <w:t>Back End</w:t>
       </w:r>
@@ -5672,7 +5986,7 @@
       <w:pPr>
         <w:pStyle w:val="Titre1"/>
       </w:pPr>
-      <w:bookmarkStart w:id="26" w:name="_Toc75629656"/>
+      <w:bookmarkStart w:id="26" w:name="_Toc75787001"/>
       <w:r>
         <w:t>Présentation du jeu d’essai élaboré par le candidat de la fonctionnalité la plus représentative (données en entrée, données attendues, données</w:t>
       </w:r>
@@ -5688,7 +6002,7 @@
       <w:pPr>
         <w:pStyle w:val="Titre2"/>
       </w:pPr>
-      <w:bookmarkStart w:id="27" w:name="_Toc75629657"/>
+      <w:bookmarkStart w:id="27" w:name="_Toc75787002"/>
       <w:r>
         <w:t>Panel Admin</w:t>
       </w:r>
@@ -5698,7 +6012,7 @@
       <w:pPr>
         <w:pStyle w:val="Titre1"/>
       </w:pPr>
-      <w:bookmarkStart w:id="28" w:name="_Toc75629658"/>
+      <w:bookmarkStart w:id="28" w:name="_Toc75787003"/>
       <w:r>
         <w:t>Description de la veille, effectuée par le candidat durant le projet, sur les vulnérabilités de sécurité</w:t>
       </w:r>
@@ -5708,17 +6022,27 @@
       <w:pPr>
         <w:pStyle w:val="Titre2"/>
       </w:pPr>
-      <w:bookmarkStart w:id="29" w:name="_Toc75629659"/>
-      <w:r>
-        <w:t>Runtrack Port de Marseille Securité</w:t>
+      <w:bookmarkStart w:id="29" w:name="_Toc75787004"/>
+      <w:proofErr w:type="spellStart"/>
+      <w:r>
+        <w:t>Runtrack</w:t>
+      </w:r>
+      <w:proofErr w:type="spellEnd"/>
+      <w:r>
+        <w:t xml:space="preserve"> Port de Marseille </w:t>
+      </w:r>
+      <w:proofErr w:type="spellStart"/>
+      <w:r>
+        <w:t>Securité</w:t>
       </w:r>
       <w:bookmarkEnd w:id="29"/>
+      <w:proofErr w:type="spellEnd"/>
     </w:p>
     <w:p>
       <w:pPr>
         <w:pStyle w:val="Titre1"/>
       </w:pPr>
-      <w:bookmarkStart w:id="30" w:name="_Toc75629660"/>
+      <w:bookmarkStart w:id="30" w:name="_Toc75787005"/>
       <w:r>
         <w:t>Description d’une situation de travail ayant nécessité une recherche, effectuée par le candidat durant le projet, à partir de site anglophone</w:t>
       </w:r>
@@ -5728,7 +6052,7 @@
       <w:pPr>
         <w:pStyle w:val="Titre1"/>
       </w:pPr>
-      <w:bookmarkStart w:id="31" w:name="_Toc75629661"/>
+      <w:bookmarkStart w:id="31" w:name="_Toc75787006"/>
       <w:r>
         <w:t>9. Extrait du site anglophone, utilisé dans le cadre de la recherche décrite précédemment, accompagné de la traduction en français effectuée par le</w:t>
       </w:r>

</xml_diff>

<commit_message>
PDF in lieu DOCX
</commit_message>
<xml_diff>
--- a/Dossier de Projet Professionnel.docx
+++ b/Dossier de Projet Professionnel.docx
@@ -293,14 +293,12 @@
                                           <w:color w:val="FFFFFF" w:themeColor="background1"/>
                                         </w:rPr>
                                       </w:pPr>
-                                      <w:proofErr w:type="gramStart"/>
                                       <w:r>
                                         <w:rPr>
                                           <w:color w:val="FFFFFF" w:themeColor="background1"/>
                                         </w:rPr>
                                         <w:t>girom</w:t>
                                       </w:r>
-                                      <w:proofErr w:type="gramEnd"/>
                                     </w:p>
                                   </w:sdtContent>
                                 </w:sdt>
@@ -465,14 +463,12 @@
                                     <w:color w:val="FFFFFF" w:themeColor="background1"/>
                                   </w:rPr>
                                 </w:pPr>
-                                <w:proofErr w:type="gramStart"/>
                                 <w:r>
                                   <w:rPr>
                                     <w:color w:val="FFFFFF" w:themeColor="background1"/>
                                   </w:rPr>
                                   <w:t>girom</w:t>
                                 </w:r>
-                                <w:proofErr w:type="gramEnd"/>
                               </w:p>
                             </w:sdtContent>
                           </w:sdt>
@@ -830,7 +826,7 @@
           <w:r>
             <w:fldChar w:fldCharType="separate"/>
           </w:r>
-          <w:hyperlink w:anchor="_Toc75786975" w:history="1">
+          <w:hyperlink w:anchor="_Toc75793602" w:history="1">
             <w:r>
               <w:rPr>
                 <w:rStyle w:val="Lienhypertexte"/>
@@ -872,7 +868,7 @@
                 <w:noProof/>
                 <w:webHidden/>
               </w:rPr>
-              <w:instrText xml:space="preserve"> PAGEREF _Toc75786975 \h </w:instrText>
+              <w:instrText xml:space="preserve"> PAGEREF _Toc75793602 \h </w:instrText>
             </w:r>
             <w:r>
               <w:rPr>
@@ -916,7 +912,7 @@
               <w:lang w:eastAsia="fr-FR"/>
             </w:rPr>
           </w:pPr>
-          <w:hyperlink w:anchor="_Toc75786976" w:history="1">
+          <w:hyperlink w:anchor="_Toc75793603" w:history="1">
             <w:r>
               <w:rPr>
                 <w:rStyle w:val="Lienhypertexte"/>
@@ -958,7 +954,7 @@
                 <w:noProof/>
                 <w:webHidden/>
               </w:rPr>
-              <w:instrText xml:space="preserve"> PAGEREF _Toc75786976 \h </w:instrText>
+              <w:instrText xml:space="preserve"> PAGEREF _Toc75793603 \h </w:instrText>
             </w:r>
             <w:r>
               <w:rPr>
@@ -1002,7 +998,7 @@
               <w:lang w:eastAsia="fr-FR"/>
             </w:rPr>
           </w:pPr>
-          <w:hyperlink w:anchor="_Toc75786977" w:history="1">
+          <w:hyperlink w:anchor="_Toc75793604" w:history="1">
             <w:r>
               <w:rPr>
                 <w:rStyle w:val="Lienhypertexte"/>
@@ -1044,7 +1040,7 @@
                 <w:noProof/>
                 <w:webHidden/>
               </w:rPr>
-              <w:instrText xml:space="preserve"> PAGEREF _Toc75786977 \h </w:instrText>
+              <w:instrText xml:space="preserve"> PAGEREF _Toc75793604 \h </w:instrText>
             </w:r>
             <w:r>
               <w:rPr>
@@ -1088,7 +1084,7 @@
               <w:lang w:eastAsia="fr-FR"/>
             </w:rPr>
           </w:pPr>
-          <w:hyperlink w:anchor="_Toc75786978" w:history="1">
+          <w:hyperlink w:anchor="_Toc75793605" w:history="1">
             <w:r>
               <w:rPr>
                 <w:rStyle w:val="Lienhypertexte"/>
@@ -1130,7 +1126,7 @@
                 <w:noProof/>
                 <w:webHidden/>
               </w:rPr>
-              <w:instrText xml:space="preserve"> PAGEREF _Toc75786978 \h </w:instrText>
+              <w:instrText xml:space="preserve"> PAGEREF _Toc75793605 \h </w:instrText>
             </w:r>
             <w:r>
               <w:rPr>
@@ -1174,7 +1170,7 @@
               <w:lang w:eastAsia="fr-FR"/>
             </w:rPr>
           </w:pPr>
-          <w:hyperlink w:anchor="_Toc75786979" w:history="1">
+          <w:hyperlink w:anchor="_Toc75793606" w:history="1">
             <w:r>
               <w:rPr>
                 <w:rStyle w:val="Lienhypertexte"/>
@@ -1216,7 +1212,7 @@
                 <w:noProof/>
                 <w:webHidden/>
               </w:rPr>
-              <w:instrText xml:space="preserve"> PAGEREF _Toc75786979 \h </w:instrText>
+              <w:instrText xml:space="preserve"> PAGEREF _Toc75793606 \h </w:instrText>
             </w:r>
             <w:r>
               <w:rPr>
@@ -1260,7 +1256,7 @@
               <w:lang w:eastAsia="fr-FR"/>
             </w:rPr>
           </w:pPr>
-          <w:hyperlink w:anchor="_Toc75786980" w:history="1">
+          <w:hyperlink w:anchor="_Toc75793607" w:history="1">
             <w:r>
               <w:rPr>
                 <w:rStyle w:val="Lienhypertexte"/>
@@ -1302,7 +1298,7 @@
                 <w:noProof/>
                 <w:webHidden/>
               </w:rPr>
-              <w:instrText xml:space="preserve"> PAGEREF _Toc75786980 \h </w:instrText>
+              <w:instrText xml:space="preserve"> PAGEREF _Toc75793607 \h </w:instrText>
             </w:r>
             <w:r>
               <w:rPr>
@@ -1346,7 +1342,7 @@
               <w:lang w:eastAsia="fr-FR"/>
             </w:rPr>
           </w:pPr>
-          <w:hyperlink w:anchor="_Toc75786981" w:history="1">
+          <w:hyperlink w:anchor="_Toc75793608" w:history="1">
             <w:r>
               <w:rPr>
                 <w:rStyle w:val="Lienhypertexte"/>
@@ -1388,7 +1384,7 @@
                 <w:noProof/>
                 <w:webHidden/>
               </w:rPr>
-              <w:instrText xml:space="preserve"> PAGEREF _Toc75786981 \h </w:instrText>
+              <w:instrText xml:space="preserve"> PAGEREF _Toc75793608 \h </w:instrText>
             </w:r>
             <w:r>
               <w:rPr>
@@ -1432,7 +1428,7 @@
               <w:lang w:eastAsia="fr-FR"/>
             </w:rPr>
           </w:pPr>
-          <w:hyperlink w:anchor="_Toc75786982" w:history="1">
+          <w:hyperlink w:anchor="_Toc75793609" w:history="1">
             <w:r>
               <w:rPr>
                 <w:rStyle w:val="Lienhypertexte"/>
@@ -1474,7 +1470,7 @@
                 <w:noProof/>
                 <w:webHidden/>
               </w:rPr>
-              <w:instrText xml:space="preserve"> PAGEREF _Toc75786982 \h </w:instrText>
+              <w:instrText xml:space="preserve"> PAGEREF _Toc75793609 \h </w:instrText>
             </w:r>
             <w:r>
               <w:rPr>
@@ -1518,7 +1514,7 @@
               <w:lang w:eastAsia="fr-FR"/>
             </w:rPr>
           </w:pPr>
-          <w:hyperlink w:anchor="_Toc75786983" w:history="1">
+          <w:hyperlink w:anchor="_Toc75793610" w:history="1">
             <w:r>
               <w:rPr>
                 <w:rStyle w:val="Lienhypertexte"/>
@@ -1560,7 +1556,7 @@
                 <w:noProof/>
                 <w:webHidden/>
               </w:rPr>
-              <w:instrText xml:space="preserve"> PAGEREF _Toc75786983 \h </w:instrText>
+              <w:instrText xml:space="preserve"> PAGEREF _Toc75793610 \h </w:instrText>
             </w:r>
             <w:r>
               <w:rPr>
@@ -1604,7 +1600,7 @@
               <w:lang w:eastAsia="fr-FR"/>
             </w:rPr>
           </w:pPr>
-          <w:hyperlink w:anchor="_Toc75786984" w:history="1">
+          <w:hyperlink w:anchor="_Toc75793611" w:history="1">
             <w:r>
               <w:rPr>
                 <w:rStyle w:val="Lienhypertexte"/>
@@ -1646,7 +1642,7 @@
                 <w:noProof/>
                 <w:webHidden/>
               </w:rPr>
-              <w:instrText xml:space="preserve"> PAGEREF _Toc75786984 \h </w:instrText>
+              <w:instrText xml:space="preserve"> PAGEREF _Toc75793611 \h </w:instrText>
             </w:r>
             <w:r>
               <w:rPr>
@@ -1690,7 +1686,7 @@
               <w:lang w:eastAsia="fr-FR"/>
             </w:rPr>
           </w:pPr>
-          <w:hyperlink w:anchor="_Toc75786985" w:history="1">
+          <w:hyperlink w:anchor="_Toc75793612" w:history="1">
             <w:r>
               <w:rPr>
                 <w:rStyle w:val="Lienhypertexte"/>
@@ -1732,7 +1728,7 @@
                 <w:noProof/>
                 <w:webHidden/>
               </w:rPr>
-              <w:instrText xml:space="preserve"> PAGEREF _Toc75786985 \h </w:instrText>
+              <w:instrText xml:space="preserve"> PAGEREF _Toc75793612 \h </w:instrText>
             </w:r>
             <w:r>
               <w:rPr>
@@ -1776,7 +1772,7 @@
               <w:lang w:eastAsia="fr-FR"/>
             </w:rPr>
           </w:pPr>
-          <w:hyperlink w:anchor="_Toc75786986" w:history="1">
+          <w:hyperlink w:anchor="_Toc75793613" w:history="1">
             <w:r>
               <w:rPr>
                 <w:rStyle w:val="Lienhypertexte"/>
@@ -1818,7 +1814,7 @@
                 <w:noProof/>
                 <w:webHidden/>
               </w:rPr>
-              <w:instrText xml:space="preserve"> PAGEREF _Toc75786986 \h </w:instrText>
+              <w:instrText xml:space="preserve"> PAGEREF _Toc75793613 \h </w:instrText>
             </w:r>
             <w:r>
               <w:rPr>
@@ -1862,7 +1858,7 @@
               <w:lang w:eastAsia="fr-FR"/>
             </w:rPr>
           </w:pPr>
-          <w:hyperlink w:anchor="_Toc75786987" w:history="1">
+          <w:hyperlink w:anchor="_Toc75793614" w:history="1">
             <w:r>
               <w:rPr>
                 <w:rStyle w:val="Lienhypertexte"/>
@@ -1904,7 +1900,7 @@
                 <w:noProof/>
                 <w:webHidden/>
               </w:rPr>
-              <w:instrText xml:space="preserve"> PAGEREF _Toc75786987 \h </w:instrText>
+              <w:instrText xml:space="preserve"> PAGEREF _Toc75793614 \h </w:instrText>
             </w:r>
             <w:r>
               <w:rPr>
@@ -1948,7 +1944,7 @@
               <w:lang w:eastAsia="fr-FR"/>
             </w:rPr>
           </w:pPr>
-          <w:hyperlink w:anchor="_Toc75786988" w:history="1">
+          <w:hyperlink w:anchor="_Toc75793615" w:history="1">
             <w:r>
               <w:rPr>
                 <w:rStyle w:val="Lienhypertexte"/>
@@ -1990,7 +1986,7 @@
                 <w:noProof/>
                 <w:webHidden/>
               </w:rPr>
-              <w:instrText xml:space="preserve"> PAGEREF _Toc75786988 \h </w:instrText>
+              <w:instrText xml:space="preserve"> PAGEREF _Toc75793615 \h </w:instrText>
             </w:r>
             <w:r>
               <w:rPr>
@@ -2034,7 +2030,7 @@
               <w:lang w:eastAsia="fr-FR"/>
             </w:rPr>
           </w:pPr>
-          <w:hyperlink w:anchor="_Toc75786989" w:history="1">
+          <w:hyperlink w:anchor="_Toc75793616" w:history="1">
             <w:r>
               <w:rPr>
                 <w:rStyle w:val="Lienhypertexte"/>
@@ -2076,7 +2072,7 @@
                 <w:noProof/>
                 <w:webHidden/>
               </w:rPr>
-              <w:instrText xml:space="preserve"> PAGEREF _Toc75786989 \h </w:instrText>
+              <w:instrText xml:space="preserve"> PAGEREF _Toc75793616 \h </w:instrText>
             </w:r>
             <w:r>
               <w:rPr>
@@ -2120,7 +2116,7 @@
               <w:lang w:eastAsia="fr-FR"/>
             </w:rPr>
           </w:pPr>
-          <w:hyperlink w:anchor="_Toc75786990" w:history="1">
+          <w:hyperlink w:anchor="_Toc75793617" w:history="1">
             <w:r>
               <w:rPr>
                 <w:rStyle w:val="Lienhypertexte"/>
@@ -2162,7 +2158,7 @@
                 <w:noProof/>
                 <w:webHidden/>
               </w:rPr>
-              <w:instrText xml:space="preserve"> PAGEREF _Toc75786990 \h </w:instrText>
+              <w:instrText xml:space="preserve"> PAGEREF _Toc75793617 \h </w:instrText>
             </w:r>
             <w:r>
               <w:rPr>
@@ -2206,7 +2202,7 @@
               <w:lang w:eastAsia="fr-FR"/>
             </w:rPr>
           </w:pPr>
-          <w:hyperlink w:anchor="_Toc75786991" w:history="1">
+          <w:hyperlink w:anchor="_Toc75793618" w:history="1">
             <w:r>
               <w:rPr>
                 <w:rStyle w:val="Lienhypertexte"/>
@@ -2248,7 +2244,7 @@
                 <w:noProof/>
                 <w:webHidden/>
               </w:rPr>
-              <w:instrText xml:space="preserve"> PAGEREF _Toc75786991 \h </w:instrText>
+              <w:instrText xml:space="preserve"> PAGEREF _Toc75793618 \h </w:instrText>
             </w:r>
             <w:r>
               <w:rPr>
@@ -2292,7 +2288,7 @@
               <w:lang w:eastAsia="fr-FR"/>
             </w:rPr>
           </w:pPr>
-          <w:hyperlink w:anchor="_Toc75786992" w:history="1">
+          <w:hyperlink w:anchor="_Toc75793619" w:history="1">
             <w:r>
               <w:rPr>
                 <w:rStyle w:val="Lienhypertexte"/>
@@ -2334,7 +2330,7 @@
                 <w:noProof/>
                 <w:webHidden/>
               </w:rPr>
-              <w:instrText xml:space="preserve"> PAGEREF _Toc75786992 \h </w:instrText>
+              <w:instrText xml:space="preserve"> PAGEREF _Toc75793619 \h </w:instrText>
             </w:r>
             <w:r>
               <w:rPr>
@@ -2378,7 +2374,7 @@
               <w:lang w:eastAsia="fr-FR"/>
             </w:rPr>
           </w:pPr>
-          <w:hyperlink w:anchor="_Toc75786993" w:history="1">
+          <w:hyperlink w:anchor="_Toc75793620" w:history="1">
             <w:r>
               <w:rPr>
                 <w:rStyle w:val="Lienhypertexte"/>
@@ -2420,7 +2416,7 @@
                 <w:noProof/>
                 <w:webHidden/>
               </w:rPr>
-              <w:instrText xml:space="preserve"> PAGEREF _Toc75786993 \h </w:instrText>
+              <w:instrText xml:space="preserve"> PAGEREF _Toc75793620 \h </w:instrText>
             </w:r>
             <w:r>
               <w:rPr>
@@ -2464,7 +2460,7 @@
               <w:lang w:eastAsia="fr-FR"/>
             </w:rPr>
           </w:pPr>
-          <w:hyperlink w:anchor="_Toc75786994" w:history="1">
+          <w:hyperlink w:anchor="_Toc75793621" w:history="1">
             <w:r>
               <w:rPr>
                 <w:rStyle w:val="Lienhypertexte"/>
@@ -2506,7 +2502,7 @@
                 <w:noProof/>
                 <w:webHidden/>
               </w:rPr>
-              <w:instrText xml:space="preserve"> PAGEREF _Toc75786994 \h </w:instrText>
+              <w:instrText xml:space="preserve"> PAGEREF _Toc75793621 \h </w:instrText>
             </w:r>
             <w:r>
               <w:rPr>
@@ -2550,7 +2546,7 @@
               <w:lang w:eastAsia="fr-FR"/>
             </w:rPr>
           </w:pPr>
-          <w:hyperlink w:anchor="_Toc75786995" w:history="1">
+          <w:hyperlink w:anchor="_Toc75793622" w:history="1">
             <w:r>
               <w:rPr>
                 <w:rStyle w:val="Lienhypertexte"/>
@@ -2592,7 +2588,7 @@
                 <w:noProof/>
                 <w:webHidden/>
               </w:rPr>
-              <w:instrText xml:space="preserve"> PAGEREF _Toc75786995 \h </w:instrText>
+              <w:instrText xml:space="preserve"> PAGEREF _Toc75793622 \h </w:instrText>
             </w:r>
             <w:r>
               <w:rPr>
@@ -2613,6 +2609,92 @@
                 <w:webHidden/>
               </w:rPr>
               <w:t>11</w:t>
+            </w:r>
+            <w:r>
+              <w:rPr>
+                <w:noProof/>
+                <w:webHidden/>
+              </w:rPr>
+              <w:fldChar w:fldCharType="end"/>
+            </w:r>
+          </w:hyperlink>
+        </w:p>
+        <w:p>
+          <w:pPr>
+            <w:pStyle w:val="TM3"/>
+            <w:tabs>
+              <w:tab w:val="left" w:pos="880"/>
+              <w:tab w:val="right" w:leader="dot" w:pos="9062"/>
+            </w:tabs>
+            <w:rPr>
+              <w:rFonts w:eastAsiaTheme="minorEastAsia"/>
+              <w:noProof/>
+              <w:lang w:eastAsia="fr-FR"/>
+            </w:rPr>
+          </w:pPr>
+          <w:hyperlink w:anchor="_Toc75793623" w:history="1">
+            <w:r>
+              <w:rPr>
+                <w:rStyle w:val="Lienhypertexte"/>
+                <w:noProof/>
+              </w:rPr>
+              <w:t>3.</w:t>
+            </w:r>
+            <w:r>
+              <w:rPr>
+                <w:rFonts w:eastAsiaTheme="minorEastAsia"/>
+                <w:noProof/>
+                <w:lang w:eastAsia="fr-FR"/>
+              </w:rPr>
+              <w:tab/>
+            </w:r>
+            <w:r>
+              <w:rPr>
+                <w:rStyle w:val="Lienhypertexte"/>
+                <w:noProof/>
+              </w:rPr>
+              <w:t>Interactions</w:t>
+            </w:r>
+            <w:r>
+              <w:rPr>
+                <w:noProof/>
+                <w:webHidden/>
+              </w:rPr>
+              <w:tab/>
+            </w:r>
+            <w:r>
+              <w:rPr>
+                <w:noProof/>
+                <w:webHidden/>
+              </w:rPr>
+              <w:fldChar w:fldCharType="begin"/>
+            </w:r>
+            <w:r>
+              <w:rPr>
+                <w:noProof/>
+                <w:webHidden/>
+              </w:rPr>
+              <w:instrText xml:space="preserve"> PAGEREF _Toc75793623 \h </w:instrText>
+            </w:r>
+            <w:r>
+              <w:rPr>
+                <w:noProof/>
+                <w:webHidden/>
+              </w:rPr>
+            </w:r>
+            <w:r>
+              <w:rPr>
+                <w:noProof/>
+                <w:webHidden/>
+              </w:rPr>
+              <w:fldChar w:fldCharType="separate"/>
+            </w:r>
+            <w:r>
+              <w:rPr>
+                <w:noProof/>
+                <w:webHidden/>
+              </w:rPr>
+              <w:t>13</w:t>
             </w:r>
             <w:r>
               <w:rPr>
@@ -2636,7 +2718,7 @@
               <w:lang w:eastAsia="fr-FR"/>
             </w:rPr>
           </w:pPr>
-          <w:hyperlink w:anchor="_Toc75786996" w:history="1">
+          <w:hyperlink w:anchor="_Toc75793624" w:history="1">
             <w:r>
               <w:rPr>
                 <w:rStyle w:val="Lienhypertexte"/>
@@ -2678,7 +2760,7 @@
                 <w:noProof/>
                 <w:webHidden/>
               </w:rPr>
-              <w:instrText xml:space="preserve"> PAGEREF _Toc75786996 \h </w:instrText>
+              <w:instrText xml:space="preserve"> PAGEREF _Toc75793624 \h </w:instrText>
             </w:r>
             <w:r>
               <w:rPr>
@@ -2698,7 +2780,7 @@
                 <w:noProof/>
                 <w:webHidden/>
               </w:rPr>
-              <w:t>14</w:t>
+              <w:t>15</w:t>
             </w:r>
             <w:r>
               <w:rPr>
@@ -2722,7 +2804,7 @@
               <w:lang w:eastAsia="fr-FR"/>
             </w:rPr>
           </w:pPr>
-          <w:hyperlink w:anchor="_Toc75786997" w:history="1">
+          <w:hyperlink w:anchor="_Toc75793625" w:history="1">
             <w:r>
               <w:rPr>
                 <w:rStyle w:val="Lienhypertexte"/>
@@ -2764,7 +2846,7 @@
                 <w:noProof/>
                 <w:webHidden/>
               </w:rPr>
-              <w:instrText xml:space="preserve"> PAGEREF _Toc75786997 \h </w:instrText>
+              <w:instrText xml:space="preserve"> PAGEREF _Toc75793625 \h </w:instrText>
             </w:r>
             <w:r>
               <w:rPr>
@@ -2784,7 +2866,7 @@
                 <w:noProof/>
                 <w:webHidden/>
               </w:rPr>
-              <w:t>14</w:t>
+              <w:t>15</w:t>
             </w:r>
             <w:r>
               <w:rPr>
@@ -2808,7 +2890,7 @@
               <w:lang w:eastAsia="fr-FR"/>
             </w:rPr>
           </w:pPr>
-          <w:hyperlink w:anchor="_Toc75786998" w:history="1">
+          <w:hyperlink w:anchor="_Toc75793626" w:history="1">
             <w:r>
               <w:rPr>
                 <w:rStyle w:val="Lienhypertexte"/>
@@ -2850,7 +2932,7 @@
                 <w:noProof/>
                 <w:webHidden/>
               </w:rPr>
-              <w:instrText xml:space="preserve"> PAGEREF _Toc75786998 \h </w:instrText>
+              <w:instrText xml:space="preserve"> PAGEREF _Toc75793626 \h </w:instrText>
             </w:r>
             <w:r>
               <w:rPr>
@@ -2870,7 +2952,7 @@
                 <w:noProof/>
                 <w:webHidden/>
               </w:rPr>
-              <w:t>14</w:t>
+              <w:t>15</w:t>
             </w:r>
             <w:r>
               <w:rPr>
@@ -2894,7 +2976,7 @@
               <w:lang w:eastAsia="fr-FR"/>
             </w:rPr>
           </w:pPr>
-          <w:hyperlink w:anchor="_Toc75786999" w:history="1">
+          <w:hyperlink w:anchor="_Toc75793627" w:history="1">
             <w:r>
               <w:rPr>
                 <w:rStyle w:val="Lienhypertexte"/>
@@ -2936,7 +3018,7 @@
                 <w:noProof/>
                 <w:webHidden/>
               </w:rPr>
-              <w:instrText xml:space="preserve"> PAGEREF _Toc75786999 \h </w:instrText>
+              <w:instrText xml:space="preserve"> PAGEREF _Toc75793627 \h </w:instrText>
             </w:r>
             <w:r>
               <w:rPr>
@@ -2956,7 +3038,7 @@
                 <w:noProof/>
                 <w:webHidden/>
               </w:rPr>
-              <w:t>14</w:t>
+              <w:t>15</w:t>
             </w:r>
             <w:r>
               <w:rPr>
@@ -2980,7 +3062,7 @@
               <w:lang w:eastAsia="fr-FR"/>
             </w:rPr>
           </w:pPr>
-          <w:hyperlink w:anchor="_Toc75787000" w:history="1">
+          <w:hyperlink w:anchor="_Toc75793628" w:history="1">
             <w:r>
               <w:rPr>
                 <w:rStyle w:val="Lienhypertexte"/>
@@ -3022,7 +3104,7 @@
                 <w:noProof/>
                 <w:webHidden/>
               </w:rPr>
-              <w:instrText xml:space="preserve"> PAGEREF _Toc75787000 \h </w:instrText>
+              <w:instrText xml:space="preserve"> PAGEREF _Toc75793628 \h </w:instrText>
             </w:r>
             <w:r>
               <w:rPr>
@@ -3042,7 +3124,7 @@
                 <w:noProof/>
                 <w:webHidden/>
               </w:rPr>
-              <w:t>14</w:t>
+              <w:t>15</w:t>
             </w:r>
             <w:r>
               <w:rPr>
@@ -3066,7 +3148,7 @@
               <w:lang w:eastAsia="fr-FR"/>
             </w:rPr>
           </w:pPr>
-          <w:hyperlink w:anchor="_Toc75787001" w:history="1">
+          <w:hyperlink w:anchor="_Toc75793629" w:history="1">
             <w:r>
               <w:rPr>
                 <w:rStyle w:val="Lienhypertexte"/>
@@ -3108,7 +3190,7 @@
                 <w:noProof/>
                 <w:webHidden/>
               </w:rPr>
-              <w:instrText xml:space="preserve"> PAGEREF _Toc75787001 \h </w:instrText>
+              <w:instrText xml:space="preserve"> PAGEREF _Toc75793629 \h </w:instrText>
             </w:r>
             <w:r>
               <w:rPr>
@@ -3128,7 +3210,7 @@
                 <w:noProof/>
                 <w:webHidden/>
               </w:rPr>
-              <w:t>14</w:t>
+              <w:t>15</w:t>
             </w:r>
             <w:r>
               <w:rPr>
@@ -3152,7 +3234,7 @@
               <w:lang w:eastAsia="fr-FR"/>
             </w:rPr>
           </w:pPr>
-          <w:hyperlink w:anchor="_Toc75787002" w:history="1">
+          <w:hyperlink w:anchor="_Toc75793630" w:history="1">
             <w:r>
               <w:rPr>
                 <w:rStyle w:val="Lienhypertexte"/>
@@ -3194,7 +3276,7 @@
                 <w:noProof/>
                 <w:webHidden/>
               </w:rPr>
-              <w:instrText xml:space="preserve"> PAGEREF _Toc75787002 \h </w:instrText>
+              <w:instrText xml:space="preserve"> PAGEREF _Toc75793630 \h </w:instrText>
             </w:r>
             <w:r>
               <w:rPr>
@@ -3214,7 +3296,7 @@
                 <w:noProof/>
                 <w:webHidden/>
               </w:rPr>
-              <w:t>14</w:t>
+              <w:t>15</w:t>
             </w:r>
             <w:r>
               <w:rPr>
@@ -3238,7 +3320,7 @@
               <w:lang w:eastAsia="fr-FR"/>
             </w:rPr>
           </w:pPr>
-          <w:hyperlink w:anchor="_Toc75787003" w:history="1">
+          <w:hyperlink w:anchor="_Toc75793631" w:history="1">
             <w:r>
               <w:rPr>
                 <w:rStyle w:val="Lienhypertexte"/>
@@ -3280,7 +3362,7 @@
                 <w:noProof/>
                 <w:webHidden/>
               </w:rPr>
-              <w:instrText xml:space="preserve"> PAGEREF _Toc75787003 \h </w:instrText>
+              <w:instrText xml:space="preserve"> PAGEREF _Toc75793631 \h </w:instrText>
             </w:r>
             <w:r>
               <w:rPr>
@@ -3300,7 +3382,7 @@
                 <w:noProof/>
                 <w:webHidden/>
               </w:rPr>
-              <w:t>14</w:t>
+              <w:t>15</w:t>
             </w:r>
             <w:r>
               <w:rPr>
@@ -3324,7 +3406,7 @@
               <w:lang w:eastAsia="fr-FR"/>
             </w:rPr>
           </w:pPr>
-          <w:hyperlink w:anchor="_Toc75787004" w:history="1">
+          <w:hyperlink w:anchor="_Toc75793632" w:history="1">
             <w:r>
               <w:rPr>
                 <w:rStyle w:val="Lienhypertexte"/>
@@ -3366,7 +3448,7 @@
                 <w:noProof/>
                 <w:webHidden/>
               </w:rPr>
-              <w:instrText xml:space="preserve"> PAGEREF _Toc75787004 \h </w:instrText>
+              <w:instrText xml:space="preserve"> PAGEREF _Toc75793632 \h </w:instrText>
             </w:r>
             <w:r>
               <w:rPr>
@@ -3386,7 +3468,7 @@
                 <w:noProof/>
                 <w:webHidden/>
               </w:rPr>
-              <w:t>14</w:t>
+              <w:t>15</w:t>
             </w:r>
             <w:r>
               <w:rPr>
@@ -3410,7 +3492,7 @@
               <w:lang w:eastAsia="fr-FR"/>
             </w:rPr>
           </w:pPr>
-          <w:hyperlink w:anchor="_Toc75787005" w:history="1">
+          <w:hyperlink w:anchor="_Toc75793633" w:history="1">
             <w:r>
               <w:rPr>
                 <w:rStyle w:val="Lienhypertexte"/>
@@ -3452,7 +3534,7 @@
                 <w:noProof/>
                 <w:webHidden/>
               </w:rPr>
-              <w:instrText xml:space="preserve"> PAGEREF _Toc75787005 \h </w:instrText>
+              <w:instrText xml:space="preserve"> PAGEREF _Toc75793633 \h </w:instrText>
             </w:r>
             <w:r>
               <w:rPr>
@@ -3472,7 +3554,7 @@
                 <w:noProof/>
                 <w:webHidden/>
               </w:rPr>
-              <w:t>14</w:t>
+              <w:t>15</w:t>
             </w:r>
             <w:r>
               <w:rPr>
@@ -3496,7 +3578,7 @@
               <w:lang w:eastAsia="fr-FR"/>
             </w:rPr>
           </w:pPr>
-          <w:hyperlink w:anchor="_Toc75787006" w:history="1">
+          <w:hyperlink w:anchor="_Toc75793634" w:history="1">
             <w:r>
               <w:rPr>
                 <w:rStyle w:val="Lienhypertexte"/>
@@ -3538,7 +3620,7 @@
                 <w:noProof/>
                 <w:webHidden/>
               </w:rPr>
-              <w:instrText xml:space="preserve"> PAGEREF _Toc75787006 \h </w:instrText>
+              <w:instrText xml:space="preserve"> PAGEREF _Toc75793634 \h </w:instrText>
             </w:r>
             <w:r>
               <w:rPr>
@@ -3558,7 +3640,93 @@
                 <w:noProof/>
                 <w:webHidden/>
               </w:rPr>
-              <w:t>14</w:t>
+              <w:t>15</w:t>
+            </w:r>
+            <w:r>
+              <w:rPr>
+                <w:noProof/>
+                <w:webHidden/>
+              </w:rPr>
+              <w:fldChar w:fldCharType="end"/>
+            </w:r>
+          </w:hyperlink>
+        </w:p>
+        <w:p>
+          <w:pPr>
+            <w:pStyle w:val="TM1"/>
+            <w:tabs>
+              <w:tab w:val="left" w:pos="440"/>
+              <w:tab w:val="right" w:leader="dot" w:pos="9062"/>
+            </w:tabs>
+            <w:rPr>
+              <w:rFonts w:eastAsiaTheme="minorEastAsia"/>
+              <w:noProof/>
+              <w:lang w:eastAsia="fr-FR"/>
+            </w:rPr>
+          </w:pPr>
+          <w:hyperlink w:anchor="_Toc75793635" w:history="1">
+            <w:r>
+              <w:rPr>
+                <w:rStyle w:val="Lienhypertexte"/>
+                <w:noProof/>
+              </w:rPr>
+              <w:t>X.</w:t>
+            </w:r>
+            <w:r>
+              <w:rPr>
+                <w:rFonts w:eastAsiaTheme="minorEastAsia"/>
+                <w:noProof/>
+                <w:lang w:eastAsia="fr-FR"/>
+              </w:rPr>
+              <w:tab/>
+            </w:r>
+            <w:r>
+              <w:rPr>
+                <w:rStyle w:val="Lienhypertexte"/>
+                <w:noProof/>
+              </w:rPr>
+              <w:t>Glossaire</w:t>
+            </w:r>
+            <w:r>
+              <w:rPr>
+                <w:noProof/>
+                <w:webHidden/>
+              </w:rPr>
+              <w:tab/>
+            </w:r>
+            <w:r>
+              <w:rPr>
+                <w:noProof/>
+                <w:webHidden/>
+              </w:rPr>
+              <w:fldChar w:fldCharType="begin"/>
+            </w:r>
+            <w:r>
+              <w:rPr>
+                <w:noProof/>
+                <w:webHidden/>
+              </w:rPr>
+              <w:instrText xml:space="preserve"> PAGEREF _Toc75793635 \h </w:instrText>
+            </w:r>
+            <w:r>
+              <w:rPr>
+                <w:noProof/>
+                <w:webHidden/>
+              </w:rPr>
+            </w:r>
+            <w:r>
+              <w:rPr>
+                <w:noProof/>
+                <w:webHidden/>
+              </w:rPr>
+              <w:fldChar w:fldCharType="separate"/>
+            </w:r>
+            <w:r>
+              <w:rPr>
+                <w:noProof/>
+                <w:webHidden/>
+              </w:rPr>
+              <w:t>15</w:t>
             </w:r>
             <w:r>
               <w:rPr>
@@ -3593,7 +3761,7 @@
           <w:numId w:val="2"/>
         </w:numPr>
       </w:pPr>
-      <w:bookmarkStart w:id="0" w:name="_Toc75786975"/>
+      <w:bookmarkStart w:id="0" w:name="_Toc75793602"/>
       <w:r>
         <w:lastRenderedPageBreak/>
         <w:t>Liste des compétences du référentiel qui sont couvertes par le projet</w:t>
@@ -3604,17 +3772,9 @@
       <w:pPr>
         <w:pStyle w:val="Titre2"/>
       </w:pPr>
-      <w:bookmarkStart w:id="1" w:name="_Toc75786976"/>
-      <w:r>
-        <w:t xml:space="preserve">Développer la partie </w:t>
-      </w:r>
-      <w:proofErr w:type="spellStart"/>
-      <w:r>
-        <w:t>front-end</w:t>
-      </w:r>
-      <w:proofErr w:type="spellEnd"/>
-      <w:r>
-        <w:t xml:space="preserve"> d’une application web ou web mobile</w:t>
+      <w:bookmarkStart w:id="1" w:name="_Toc75793603"/>
+      <w:r>
+        <w:t>Développer la partie front-end d’une application web ou web mobile</w:t>
       </w:r>
       <w:r>
         <w:t xml:space="preserve"> </w:t>
@@ -3628,7 +3788,7 @@
       <w:pPr>
         <w:pStyle w:val="Titre3"/>
       </w:pPr>
-      <w:bookmarkStart w:id="2" w:name="_Toc75786977"/>
+      <w:bookmarkStart w:id="2" w:name="_Toc75793604"/>
       <w:r>
         <w:t>Maquetter une application</w:t>
       </w:r>
@@ -3638,7 +3798,7 @@
       <w:pPr>
         <w:pStyle w:val="Titre3"/>
       </w:pPr>
-      <w:bookmarkStart w:id="3" w:name="_Toc75786978"/>
+      <w:bookmarkStart w:id="3" w:name="_Toc75793605"/>
       <w:r>
         <w:t>Réaliser une interface utilisateur web statique et adaptable</w:t>
       </w:r>
@@ -3648,7 +3808,7 @@
       <w:pPr>
         <w:pStyle w:val="Titre3"/>
       </w:pPr>
-      <w:bookmarkStart w:id="4" w:name="_Toc75786979"/>
+      <w:bookmarkStart w:id="4" w:name="_Toc75793606"/>
       <w:r>
         <w:t>Développer une interface utilisateur web dynamique</w:t>
       </w:r>
@@ -3658,7 +3818,7 @@
       <w:pPr>
         <w:pStyle w:val="Titre3"/>
       </w:pPr>
-      <w:bookmarkStart w:id="5" w:name="_Toc75786980"/>
+      <w:bookmarkStart w:id="5" w:name="_Toc75793607"/>
       <w:r>
         <w:t>Réaliser une interface utilisateur avec une solution de gestion de contenu ou e-commerce</w:t>
       </w:r>
@@ -3668,17 +3828,9 @@
       <w:pPr>
         <w:pStyle w:val="Titre2"/>
       </w:pPr>
-      <w:bookmarkStart w:id="6" w:name="_Toc75786981"/>
-      <w:r>
-        <w:t xml:space="preserve">Développer la partie </w:t>
-      </w:r>
-      <w:proofErr w:type="spellStart"/>
-      <w:r>
-        <w:t>back-end</w:t>
-      </w:r>
-      <w:proofErr w:type="spellEnd"/>
-      <w:r>
-        <w:t xml:space="preserve"> d’une application web ou web mobile en intégrant les recommandations de sécurité</w:t>
+      <w:bookmarkStart w:id="6" w:name="_Toc75793608"/>
+      <w:r>
+        <w:t>Développer la partie back-end d’une application web ou web mobile en intégrant les recommandations de sécurité</w:t>
       </w:r>
       <w:bookmarkEnd w:id="6"/>
     </w:p>
@@ -3686,7 +3838,7 @@
       <w:pPr>
         <w:pStyle w:val="Titre3"/>
       </w:pPr>
-      <w:bookmarkStart w:id="7" w:name="_Toc75786982"/>
+      <w:bookmarkStart w:id="7" w:name="_Toc75793609"/>
       <w:r>
         <w:t>Créer une base de données</w:t>
       </w:r>
@@ -3696,7 +3848,7 @@
       <w:pPr>
         <w:pStyle w:val="Titre3"/>
       </w:pPr>
-      <w:bookmarkStart w:id="8" w:name="_Toc75786983"/>
+      <w:bookmarkStart w:id="8" w:name="_Toc75793610"/>
       <w:r>
         <w:t>Développer les composants d’accès aux données</w:t>
       </w:r>
@@ -3706,17 +3858,9 @@
       <w:pPr>
         <w:pStyle w:val="Titre3"/>
       </w:pPr>
-      <w:bookmarkStart w:id="9" w:name="_Toc75786984"/>
-      <w:r>
-        <w:t xml:space="preserve">Développer la partie </w:t>
-      </w:r>
-      <w:proofErr w:type="spellStart"/>
-      <w:r>
-        <w:t>back-end</w:t>
-      </w:r>
-      <w:proofErr w:type="spellEnd"/>
-      <w:r>
-        <w:t xml:space="preserve"> d’une application web ou web mobile</w:t>
+      <w:bookmarkStart w:id="9" w:name="_Toc75793611"/>
+      <w:r>
+        <w:t>Développer la partie back-end d’une application web ou web mobile</w:t>
       </w:r>
       <w:bookmarkEnd w:id="9"/>
     </w:p>
@@ -3724,7 +3868,7 @@
       <w:pPr>
         <w:pStyle w:val="Titre3"/>
       </w:pPr>
-      <w:bookmarkStart w:id="10" w:name="_Toc75786985"/>
+      <w:bookmarkStart w:id="10" w:name="_Toc75793612"/>
       <w:r>
         <w:t>Elaborer et mettre en œuvre des composants dans une application de gestion de contenu</w:t>
       </w:r>
@@ -3740,7 +3884,7 @@
       <w:pPr>
         <w:pStyle w:val="Titre1"/>
       </w:pPr>
-      <w:bookmarkStart w:id="11" w:name="_Toc75786986"/>
+      <w:bookmarkStart w:id="11" w:name="_Toc75793613"/>
       <w:r>
         <w:t>Résumé du projet en français d’une longueur d’environ 20 lignes soit 200 à 250 mots, ou environ 1200 caractères espaces non compris</w:t>
       </w:r>
@@ -3750,7 +3894,7 @@
       <w:pPr>
         <w:pStyle w:val="Titre1"/>
       </w:pPr>
-      <w:bookmarkStart w:id="12" w:name="_Toc75786987"/>
+      <w:bookmarkStart w:id="12" w:name="_Toc75793614"/>
       <w:r>
         <w:t>Cahier des charges, expression des besoins, ou spécifications fonctionnelles du projet</w:t>
       </w:r>
@@ -3760,7 +3904,7 @@
       <w:pPr>
         <w:pStyle w:val="Titre2"/>
       </w:pPr>
-      <w:bookmarkStart w:id="13" w:name="_Toc75786988"/>
+      <w:bookmarkStart w:id="13" w:name="_Toc75793615"/>
       <w:r>
         <w:t>Cahier des charges</w:t>
       </w:r>
@@ -4285,15 +4429,7 @@
               <w:spacing w:line="360" w:lineRule="auto"/>
             </w:pPr>
             <w:r>
-              <w:t xml:space="preserve">La charte graphique est un guide comprenant les recommandations d'utilisation et les caractéristiques des différents éléments graphiques (logos, couleurs, polices, typographies, symboles, </w:t>
-            </w:r>
-            <w:proofErr w:type="gramStart"/>
-            <w:r>
-              <w:t>calques..</w:t>
-            </w:r>
-            <w:proofErr w:type="gramEnd"/>
-            <w:r>
-              <w:t>) qui peuvent être utilisés sur les différents supports de communication de l'entreprise.</w:t>
+              <w:t>La charte graphique est un guide comprenant les recommandations d'utilisation et les caractéristiques des différents éléments graphiques (logos, couleurs, polices, typographies, symboles, calques..) qui peuvent être utilisés sur les différents supports de communication de l'entreprise.</w:t>
             </w:r>
           </w:p>
           <w:p>
@@ -4431,11 +4567,9 @@
             <w:pPr>
               <w:spacing w:line="360" w:lineRule="auto"/>
             </w:pPr>
-            <w:proofErr w:type="spellStart"/>
             <w:r>
               <w:t>Index.php</w:t>
             </w:r>
-            <w:proofErr w:type="spellEnd"/>
           </w:p>
         </w:tc>
         <w:tc>
@@ -4499,31 +4633,7 @@
               <w:spacing w:line="360" w:lineRule="auto"/>
             </w:pPr>
             <w:r>
-              <w:t xml:space="preserve">Page d’accueil réalisé en PHP à l’aide du </w:t>
-            </w:r>
-            <w:proofErr w:type="spellStart"/>
-            <w:r>
-              <w:t>framework</w:t>
-            </w:r>
-            <w:proofErr w:type="spellEnd"/>
-            <w:r>
-              <w:t xml:space="preserve"> Code </w:t>
-            </w:r>
-            <w:proofErr w:type="spellStart"/>
-            <w:r>
-              <w:t>Igniter</w:t>
-            </w:r>
-            <w:proofErr w:type="spellEnd"/>
-            <w:r>
-              <w:t xml:space="preserve"> et des media </w:t>
-            </w:r>
-            <w:proofErr w:type="spellStart"/>
-            <w:r>
-              <w:t>queries</w:t>
-            </w:r>
-            <w:proofErr w:type="spellEnd"/>
-            <w:r>
-              <w:t xml:space="preserve"> pour la partie responsive</w:t>
+              <w:t>Page d’accueil réalisé en PHP à l’aide du framework Code Igniter et des media queries pour la partie responsive</w:t>
             </w:r>
           </w:p>
         </w:tc>
@@ -4537,11 +4647,9 @@
             <w:pPr>
               <w:spacing w:line="360" w:lineRule="auto"/>
             </w:pPr>
-            <w:proofErr w:type="spellStart"/>
             <w:r>
               <w:t>Footer</w:t>
             </w:r>
-            <w:proofErr w:type="spellEnd"/>
           </w:p>
         </w:tc>
         <w:tc>
@@ -4617,13 +4725,8 @@
             <w:pPr>
               <w:spacing w:line="360" w:lineRule="auto"/>
             </w:pPr>
-            <w:proofErr w:type="spellStart"/>
-            <w:r>
-              <w:t>Footer</w:t>
-            </w:r>
-            <w:proofErr w:type="spellEnd"/>
-            <w:r>
-              <w:t xml:space="preserve"> réalise en HTML/CSS permettant la navigation entre les différentes pages du projet</w:t>
+            <w:r>
+              <w:t>Footer réalise en HTML/CSS permettant la navigation entre les différentes pages du projet</w:t>
             </w:r>
           </w:p>
         </w:tc>
@@ -4743,13 +4846,9 @@
             <w:pPr>
               <w:spacing w:line="360" w:lineRule="auto"/>
             </w:pPr>
-            <w:proofErr w:type="spellStart"/>
-            <w:proofErr w:type="gramStart"/>
             <w:r>
               <w:t>uniqueproduit</w:t>
             </w:r>
-            <w:proofErr w:type="spellEnd"/>
-            <w:proofErr w:type="gramEnd"/>
           </w:p>
         </w:tc>
         <w:tc>
@@ -4813,15 +4912,7 @@
               <w:spacing w:line="360" w:lineRule="auto"/>
             </w:pPr>
             <w:r>
-              <w:t>Page créé individuellement pour chaque produit selon leur id passé comme argument dans le Controller gérant l’affichage de la page d’accueil avec un formulaire de personnalisation des produits (</w:t>
-            </w:r>
-            <w:proofErr w:type="gramStart"/>
-            <w:r>
-              <w:t>caractéristiques stockés</w:t>
-            </w:r>
-            <w:proofErr w:type="gramEnd"/>
-            <w:r>
-              <w:t xml:space="preserve"> en bases de données) et un formulaire dans lequel le client laisse ses coordonnées.</w:t>
+              <w:t>Page créé individuellement pour chaque produit selon leur id passé comme argument dans le Controller gérant l’affichage de la page d’accueil avec un formulaire de personnalisation des produits (caractéristiques stockés en bases de données) et un formulaire dans lequel le client laisse ses coordonnées.</w:t>
             </w:r>
           </w:p>
         </w:tc>
@@ -5062,13 +5153,8 @@
               <w:spacing w:line="360" w:lineRule="auto"/>
             </w:pPr>
             <w:r>
-              <w:t xml:space="preserve">Accessible uniquement par un admin </w:t>
-            </w:r>
-            <w:proofErr w:type="spellStart"/>
-            <w:r>
-              <w:t>verifié</w:t>
-            </w:r>
-            <w:proofErr w:type="spellEnd"/>
+              <w:t>Accessible uniquement par un admin verifié</w:t>
+            </w:r>
           </w:p>
         </w:tc>
         <w:tc>
@@ -5106,31 +5192,7 @@
               <w:spacing w:line="360" w:lineRule="auto"/>
             </w:pPr>
             <w:r>
-              <w:t xml:space="preserve">Panel admin permettant la gestion des différents éléments stockés en bases de données notamment les produits, les collaborations, les administrateurs réalisé à m’aide </w:t>
-            </w:r>
-            <w:proofErr w:type="spellStart"/>
-            <w:r>
-              <w:t>d e</w:t>
-            </w:r>
-            <w:proofErr w:type="spellEnd"/>
-            <w:r>
-              <w:t xml:space="preserve"> différentes fonctions </w:t>
-            </w:r>
-            <w:proofErr w:type="spellStart"/>
-            <w:r>
-              <w:t>php</w:t>
-            </w:r>
-            <w:proofErr w:type="spellEnd"/>
-            <w:r>
-              <w:t xml:space="preserve"> en Code </w:t>
-            </w:r>
-            <w:proofErr w:type="spellStart"/>
-            <w:r>
-              <w:t>Igniter</w:t>
-            </w:r>
-            <w:proofErr w:type="spellEnd"/>
-            <w:r>
-              <w:t xml:space="preserve">. </w:t>
+              <w:t xml:space="preserve">Panel admin permettant la gestion des différents éléments stockés en bases de données notamment les produits, les collaborations, les administrateurs réalisé à m’aide d e différentes fonctions php en Code Igniter. </w:t>
             </w:r>
           </w:p>
         </w:tc>
@@ -5150,7 +5212,7 @@
       <w:pPr>
         <w:pStyle w:val="Titre2"/>
       </w:pPr>
-      <w:bookmarkStart w:id="14" w:name="_Toc75786989"/>
+      <w:bookmarkStart w:id="14" w:name="_Toc75793616"/>
       <w:r>
         <w:lastRenderedPageBreak/>
         <w:t>Expression des besoins</w:t>
@@ -5178,7 +5240,7 @@
       <w:pPr>
         <w:pStyle w:val="Titre2"/>
       </w:pPr>
-      <w:bookmarkStart w:id="15" w:name="_Toc75786990"/>
+      <w:bookmarkStart w:id="15" w:name="_Toc75793617"/>
       <w:r>
         <w:t>Spécifications fonctionnelles du projet</w:t>
       </w:r>
@@ -5188,13 +5250,11 @@
       <w:pPr>
         <w:pStyle w:val="Titre3"/>
       </w:pPr>
-      <w:bookmarkStart w:id="16" w:name="_Toc75786991"/>
-      <w:proofErr w:type="spellStart"/>
+      <w:bookmarkStart w:id="16" w:name="_Toc75793618"/>
       <w:r>
         <w:t>Front-End</w:t>
       </w:r>
       <w:bookmarkEnd w:id="16"/>
-      <w:proofErr w:type="spellEnd"/>
     </w:p>
     <w:p>
       <w:pPr>
@@ -5243,25 +5303,7 @@
           <w:sz w:val="24"/>
           <w:szCs w:val="24"/>
         </w:rPr>
-        <w:t xml:space="preserve">Le projet consiste </w:t>
-      </w:r>
-      <w:proofErr w:type="spellStart"/>
-      <w:proofErr w:type="gramStart"/>
-      <w:r>
-        <w:rPr>
-          <w:sz w:val="24"/>
-          <w:szCs w:val="24"/>
-        </w:rPr>
-        <w:t>a</w:t>
-      </w:r>
-      <w:proofErr w:type="spellEnd"/>
-      <w:proofErr w:type="gramEnd"/>
-      <w:r>
-        <w:rPr>
-          <w:sz w:val="24"/>
-          <w:szCs w:val="24"/>
-        </w:rPr>
-        <w:t xml:space="preserve"> effectuer, d’une part, une boutique en ligne présentant les différents produits mis en vente et fabriqués par l’entreprise,</w:t>
+        <w:t>Le projet consiste a effectuer, d’une part, une boutique en ligne présentant les différents produits mis en vente et fabriqués par l’entreprise,</w:t>
       </w:r>
       <w:r>
         <w:rPr>
@@ -5338,6 +5380,9 @@
         <w:jc w:val="both"/>
       </w:pPr>
       <w:r>
+        <w:rPr>
+          <w:noProof/>
+        </w:rPr>
         <w:drawing>
           <wp:inline distT="0" distB="0" distL="0" distR="0" wp14:anchorId="6EDDD618" wp14:editId="63646094">
             <wp:extent cx="5760720" cy="3502660"/>
@@ -5377,18 +5422,40 @@
     </w:p>
     <w:p>
       <w:pPr>
+        <w:spacing w:line="360" w:lineRule="auto"/>
+        <w:ind w:firstLine="708"/>
         <w:jc w:val="both"/>
-      </w:pPr>
-      <w:r>
+        <w:rPr>
+          <w:sz w:val="24"/>
+          <w:szCs w:val="24"/>
+        </w:rPr>
+      </w:pPr>
+      <w:r>
+        <w:rPr>
+          <w:sz w:val="24"/>
+          <w:szCs w:val="24"/>
+        </w:rPr>
         <w:t xml:space="preserve">La page d’accueil est la page principale du projet, c’est par celle-ci que les visiteurs arrivent sur le site Web, elle présente brièvement sur quoi </w:t>
       </w:r>
       <w:r>
+        <w:rPr>
+          <w:sz w:val="24"/>
+          <w:szCs w:val="24"/>
+        </w:rPr>
         <w:t xml:space="preserve">il </w:t>
       </w:r>
       <w:r>
+        <w:rPr>
+          <w:sz w:val="24"/>
+          <w:szCs w:val="24"/>
+        </w:rPr>
         <w:t>va porter</w:t>
       </w:r>
       <w:r>
+        <w:rPr>
+          <w:sz w:val="24"/>
+          <w:szCs w:val="24"/>
+        </w:rPr>
         <w:t>. Elle permet de naviguer entre les différentes pages. Elle relie aux pages catégories et collaborations qui permettent de se rendre sur des pages propres aux collaborations et aux produits.</w:t>
       </w:r>
     </w:p>
@@ -5415,6 +5482,9 @@
         <w:jc w:val="both"/>
       </w:pPr>
       <w:r>
+        <w:rPr>
+          <w:noProof/>
+        </w:rPr>
         <w:drawing>
           <wp:inline distT="0" distB="0" distL="0" distR="0" wp14:anchorId="563433B3" wp14:editId="288638B5">
             <wp:extent cx="5760720" cy="2776855"/>
@@ -5454,18 +5524,21 @@
     </w:p>
     <w:p>
       <w:pPr>
+        <w:spacing w:line="360" w:lineRule="auto"/>
+        <w:ind w:firstLine="708"/>
         <w:jc w:val="both"/>
-      </w:pPr>
-      <w:r>
-        <w:t xml:space="preserve">Le catalogue produit est divisé en deux sous catégories. Chacun étant créé dynamiquement selon </w:t>
-      </w:r>
-      <w:proofErr w:type="spellStart"/>
-      <w:r>
-        <w:t>l’id</w:t>
-      </w:r>
-      <w:proofErr w:type="spellEnd"/>
-      <w:r>
-        <w:t xml:space="preserve"> de la catégorie. Chaque page permet de se rendre sur des pages de produit.</w:t>
+        <w:rPr>
+          <w:sz w:val="24"/>
+          <w:szCs w:val="24"/>
+        </w:rPr>
+      </w:pPr>
+      <w:r>
+        <w:rPr>
+          <w:sz w:val="24"/>
+          <w:szCs w:val="24"/>
+        </w:rPr>
+        <w:lastRenderedPageBreak/>
+        <w:t>Le catalogue produit est divisé en deux sous catégories. Chacun étant créé dynamiquement selon l’id de la catégorie. Chaque page permet de se rendre sur des pages de produit.</w:t>
       </w:r>
     </w:p>
     <w:p>
@@ -5474,7 +5547,6 @@
         <w:jc w:val="both"/>
       </w:pPr>
       <w:r>
-        <w:lastRenderedPageBreak/>
         <w:t>Catalogue Collaborations</w:t>
       </w:r>
     </w:p>
@@ -5483,6 +5555,9 @@
         <w:jc w:val="both"/>
       </w:pPr>
       <w:r>
+        <w:rPr>
+          <w:noProof/>
+        </w:rPr>
         <w:drawing>
           <wp:inline distT="0" distB="0" distL="0" distR="0" wp14:anchorId="6D0C0E46" wp14:editId="2D5BE40B">
             <wp:extent cx="5760720" cy="2804160"/>
@@ -5522,24 +5597,54 @@
     </w:p>
     <w:p>
       <w:pPr>
+        <w:spacing w:line="360" w:lineRule="auto"/>
+        <w:ind w:firstLine="708"/>
         <w:jc w:val="both"/>
-      </w:pPr>
-      <w:r>
+        <w:rPr>
+          <w:sz w:val="24"/>
+          <w:szCs w:val="24"/>
+        </w:rPr>
+      </w:pPr>
+      <w:r>
+        <w:rPr>
+          <w:sz w:val="24"/>
+          <w:szCs w:val="24"/>
+        </w:rPr>
         <w:t>Ici, o</w:t>
       </w:r>
       <w:r>
+        <w:rPr>
+          <w:sz w:val="24"/>
+          <w:szCs w:val="24"/>
+        </w:rPr>
         <w:t>n</w:t>
       </w:r>
       <w:r>
+        <w:rPr>
+          <w:sz w:val="24"/>
+          <w:szCs w:val="24"/>
+        </w:rPr>
         <w:t xml:space="preserve"> peut voir </w:t>
       </w:r>
       <w:r>
+        <w:rPr>
+          <w:sz w:val="24"/>
+          <w:szCs w:val="24"/>
+        </w:rPr>
         <w:t>les collaborations réalisées</w:t>
       </w:r>
       <w:r>
+        <w:rPr>
+          <w:sz w:val="24"/>
+          <w:szCs w:val="24"/>
+        </w:rPr>
         <w:t xml:space="preserve"> par l’artisane avec d’autres artisans. On peut y retrouver une image présentant la collaboration ainsi que le nom du collaborateur et une petite description </w:t>
       </w:r>
       <w:r>
+        <w:rPr>
+          <w:sz w:val="24"/>
+          <w:szCs w:val="24"/>
+        </w:rPr>
         <w:t>pour chaque travail collaboratif</w:t>
       </w:r>
     </w:p>
@@ -5557,6 +5662,9 @@
         <w:jc w:val="both"/>
       </w:pPr>
       <w:r>
+        <w:rPr>
+          <w:noProof/>
+        </w:rPr>
         <w:drawing>
           <wp:inline distT="0" distB="0" distL="0" distR="0" wp14:anchorId="46B00F1D" wp14:editId="43BEBED8">
             <wp:extent cx="5760720" cy="2760345"/>
@@ -5596,10 +5704,28 @@
     </w:p>
     <w:p>
       <w:pPr>
+        <w:spacing w:line="360" w:lineRule="auto"/>
+        <w:ind w:firstLine="708"/>
         <w:jc w:val="both"/>
-      </w:pPr>
-      <w:r>
-        <w:t>Ici, on a une page pour chaque produit reprenant la même structure de base avec une image, le nom du produit, sa catégorie, un formulaire permettant de le personnaliser et le cas échéant un formulaire permettant de laisser ses coordonnées pour pouvoir être recontactés par l’entreprise.</w:t>
+        <w:rPr>
+          <w:sz w:val="24"/>
+          <w:szCs w:val="24"/>
+        </w:rPr>
+      </w:pPr>
+      <w:r>
+        <w:rPr>
+          <w:sz w:val="24"/>
+          <w:szCs w:val="24"/>
+        </w:rPr>
+        <w:t xml:space="preserve">Ici, on a une page pour chaque produit reprenant la même structure de base avec une image, le nom du produit, sa catégorie, un formulaire permettant de le personnaliser et le cas </w:t>
+      </w:r>
+      <w:r>
+        <w:rPr>
+          <w:sz w:val="24"/>
+          <w:szCs w:val="24"/>
+        </w:rPr>
+        <w:lastRenderedPageBreak/>
+        <w:t>échéant un formulaire permettant de laisser ses coordonnées pour pouvoir être recontactés par l’entreprise.</w:t>
       </w:r>
     </w:p>
     <w:p>
@@ -5607,16 +5733,6 @@
         <w:pStyle w:val="Titre5"/>
       </w:pPr>
       <w:r>
-        <w:t>Fiche Collaboration</w:t>
-      </w:r>
-    </w:p>
-    <w:p/>
-    <w:p>
-      <w:pPr>
-        <w:pStyle w:val="Titre5"/>
-      </w:pPr>
-      <w:r>
-        <w:lastRenderedPageBreak/>
         <w:t>Back Office</w:t>
       </w:r>
     </w:p>
@@ -5624,7 +5740,7 @@
       <w:pPr>
         <w:pStyle w:val="Titre1"/>
       </w:pPr>
-      <w:bookmarkStart w:id="17" w:name="_Toc75786992"/>
+      <w:bookmarkStart w:id="17" w:name="_Toc75793619"/>
       <w:r>
         <w:t>Spécifications techniques du projet, élaborées par le candidat, y compris pour la sécurité et le web mobile</w:t>
       </w:r>
@@ -5634,7 +5750,7 @@
       <w:pPr>
         <w:pStyle w:val="Titre2"/>
       </w:pPr>
-      <w:bookmarkStart w:id="18" w:name="_Toc75786993"/>
+      <w:bookmarkStart w:id="18" w:name="_Toc75793620"/>
       <w:r>
         <w:t>Spécifications techniques</w:t>
       </w:r>
@@ -5644,13 +5760,11 @@
       <w:pPr>
         <w:pStyle w:val="Titre3"/>
       </w:pPr>
-      <w:bookmarkStart w:id="19" w:name="_Toc75786994"/>
-      <w:proofErr w:type="spellStart"/>
+      <w:bookmarkStart w:id="19" w:name="_Toc75793621"/>
       <w:r>
         <w:t>Front-End</w:t>
       </w:r>
       <w:bookmarkEnd w:id="19"/>
-      <w:proofErr w:type="spellEnd"/>
     </w:p>
     <w:p>
       <w:pPr>
@@ -5665,27 +5779,7 @@
         <w:pStyle w:val="Titre4"/>
       </w:pPr>
       <w:r>
-        <w:t>Sans Bootstrap</w:t>
-      </w:r>
-    </w:p>
-    <w:p>
-      <w:pPr>
-        <w:pStyle w:val="Titre3"/>
-      </w:pPr>
-      <w:bookmarkStart w:id="20" w:name="_Toc75786995"/>
-      <w:proofErr w:type="spellStart"/>
-      <w:r>
-        <w:t>Back-End</w:t>
-      </w:r>
-      <w:bookmarkEnd w:id="20"/>
-      <w:proofErr w:type="spellEnd"/>
-    </w:p>
-    <w:p>
-      <w:pPr>
-        <w:pStyle w:val="Titre4"/>
-      </w:pPr>
-      <w:r>
-        <w:t>Maquette</w:t>
+        <w:t>Bootstrap</w:t>
       </w:r>
     </w:p>
     <w:p>
@@ -5694,10 +5788,10 @@
           <w:noProof/>
         </w:rPr>
         <w:drawing>
-          <wp:inline distT="0" distB="0" distL="0" distR="0" wp14:anchorId="706E5527" wp14:editId="0B11439D">
-            <wp:extent cx="5760720" cy="4519295"/>
+          <wp:inline distT="0" distB="0" distL="0" distR="0" wp14:anchorId="07965C67" wp14:editId="5EA666D7">
+            <wp:extent cx="5760720" cy="3495675"/>
             <wp:effectExtent l="0" t="0" r="0" b="0"/>
-            <wp:docPr id="2" name="Image 2"/>
+            <wp:docPr id="10" name="Image 10" descr="Une image contenant texte, clavier, équipement électronique, ordinateur&#10;&#10;Description générée automatiquement"/>
             <wp:cNvGraphicFramePr>
               <a:graphicFrameLocks xmlns:a="http://schemas.openxmlformats.org/drawingml/2006/main" noChangeAspect="1"/>
             </wp:cNvGraphicFramePr>
@@ -5705,23 +5799,36 @@
               <a:graphicData uri="http://schemas.openxmlformats.org/drawingml/2006/picture">
                 <pic:pic xmlns:pic="http://schemas.openxmlformats.org/drawingml/2006/picture">
                   <pic:nvPicPr>
-                    <pic:cNvPr id="1" name=""/>
-                    <pic:cNvPicPr/>
+                    <pic:cNvPr id="10" name="Image 10" descr="Une image contenant texte, clavier, équipement électronique, ordinateur&#10;&#10;Description générée automatiquement"/>
+                    <pic:cNvPicPr>
+                      <a:picLocks noChangeAspect="1" noChangeArrowheads="1"/>
+                    </pic:cNvPicPr>
                   </pic:nvPicPr>
                   <pic:blipFill>
-                    <a:blip r:embed="rId15"/>
+                    <a:blip r:embed="rId15">
+                      <a:extLst>
+                        <a:ext uri="{28A0092B-C50C-407E-A947-70E740481C1C}">
+                          <a14:useLocalDpi xmlns:a14="http://schemas.microsoft.com/office/drawing/2010/main" val="0"/>
+                        </a:ext>
+                      </a:extLst>
+                    </a:blip>
+                    <a:srcRect/>
                     <a:stretch>
                       <a:fillRect/>
                     </a:stretch>
                   </pic:blipFill>
-                  <pic:spPr>
+                  <pic:spPr bwMode="auto">
                     <a:xfrm>
                       <a:off x="0" y="0"/>
-                      <a:ext cx="5760720" cy="4519295"/>
+                      <a:ext cx="5760720" cy="3495675"/>
                     </a:xfrm>
                     <a:prstGeom prst="rect">
                       <a:avLst/>
                     </a:prstGeom>
+                    <a:noFill/>
+                    <a:ln>
+                      <a:noFill/>
+                    </a:ln>
                   </pic:spPr>
                 </pic:pic>
               </a:graphicData>
@@ -5732,11 +5839,21 @@
     </w:p>
     <w:p>
       <w:pPr>
+        <w:pStyle w:val="Titre3"/>
+      </w:pPr>
+      <w:bookmarkStart w:id="20" w:name="_Toc75793622"/>
+      <w:r>
+        <w:lastRenderedPageBreak/>
+        <w:t>Back-End</w:t>
+      </w:r>
+      <w:bookmarkEnd w:id="20"/>
+    </w:p>
+    <w:p>
+      <w:pPr>
         <w:pStyle w:val="Titre4"/>
       </w:pPr>
       <w:r>
-        <w:lastRenderedPageBreak/>
-        <w:t>MCD/MLD</w:t>
+        <w:t>Maquette fonctionnel / Wireframe</w:t>
       </w:r>
     </w:p>
     <w:p>
@@ -5745,10 +5862,10 @@
           <w:noProof/>
         </w:rPr>
         <w:drawing>
-          <wp:inline distT="0" distB="0" distL="0" distR="0" wp14:anchorId="40DA2912" wp14:editId="44B3A568">
-            <wp:extent cx="5760720" cy="3299460"/>
+          <wp:inline distT="0" distB="0" distL="0" distR="0" wp14:anchorId="706E5527" wp14:editId="0B11439D">
+            <wp:extent cx="5760720" cy="4519295"/>
             <wp:effectExtent l="0" t="0" r="0" b="0"/>
-            <wp:docPr id="3" name="Image 3"/>
+            <wp:docPr id="2" name="Image 2"/>
             <wp:cNvGraphicFramePr>
               <a:graphicFrameLocks xmlns:a="http://schemas.openxmlformats.org/drawingml/2006/main" noChangeAspect="1"/>
             </wp:cNvGraphicFramePr>
@@ -5768,6 +5885,86 @@
                   <pic:spPr>
                     <a:xfrm>
                       <a:off x="0" y="0"/>
+                      <a:ext cx="5760720" cy="4519295"/>
+                    </a:xfrm>
+                    <a:prstGeom prst="rect">
+                      <a:avLst/>
+                    </a:prstGeom>
+                  </pic:spPr>
+                </pic:pic>
+              </a:graphicData>
+            </a:graphic>
+          </wp:inline>
+        </w:drawing>
+      </w:r>
+    </w:p>
+    <w:p>
+      <w:pPr>
+        <w:pStyle w:val="Titre4"/>
+      </w:pPr>
+      <w:r>
+        <w:t>Modèle</w:t>
+      </w:r>
+      <w:r>
+        <w:t xml:space="preserve"> Conceptuel de Données (MCD)</w:t>
+      </w:r>
+      <w:r>
+        <w:t>/</w:t>
+      </w:r>
+      <w:r>
+        <w:t xml:space="preserve"> </w:t>
+      </w:r>
+      <w:r>
+        <w:t>Modèle</w:t>
+      </w:r>
+      <w:r>
+        <w:t xml:space="preserve"> </w:t>
+      </w:r>
+      <w:r>
+        <w:t>physique</w:t>
+      </w:r>
+      <w:r>
+        <w:t xml:space="preserve"> de données</w:t>
+      </w:r>
+      <w:r>
+        <w:t xml:space="preserve"> (M</w:t>
+      </w:r>
+      <w:r>
+        <w:t>P</w:t>
+      </w:r>
+      <w:r>
+        <w:t>D)</w:t>
+      </w:r>
+    </w:p>
+    <w:p>
+      <w:r>
+        <w:rPr>
+          <w:noProof/>
+        </w:rPr>
+        <w:drawing>
+          <wp:inline distT="0" distB="0" distL="0" distR="0" wp14:anchorId="40DA2912" wp14:editId="44B3A568">
+            <wp:extent cx="5760720" cy="3299460"/>
+            <wp:effectExtent l="0" t="0" r="0" b="0"/>
+            <wp:docPr id="3" name="Image 3"/>
+            <wp:cNvGraphicFramePr>
+              <a:graphicFrameLocks xmlns:a="http://schemas.openxmlformats.org/drawingml/2006/main" noChangeAspect="1"/>
+            </wp:cNvGraphicFramePr>
+            <a:graphic xmlns:a="http://schemas.openxmlformats.org/drawingml/2006/main">
+              <a:graphicData uri="http://schemas.openxmlformats.org/drawingml/2006/picture">
+                <pic:pic xmlns:pic="http://schemas.openxmlformats.org/drawingml/2006/picture">
+                  <pic:nvPicPr>
+                    <pic:cNvPr id="1" name=""/>
+                    <pic:cNvPicPr/>
+                  </pic:nvPicPr>
+                  <pic:blipFill>
+                    <a:blip r:embed="rId17"/>
+                    <a:stretch>
+                      <a:fillRect/>
+                    </a:stretch>
+                  </pic:blipFill>
+                  <pic:spPr>
+                    <a:xfrm>
+                      <a:off x="0" y="0"/>
                       <a:ext cx="5760720" cy="3299460"/>
                     </a:xfrm>
                     <a:prstGeom prst="rect">
@@ -5786,6 +5983,7 @@
         <w:pStyle w:val="Titre4"/>
       </w:pPr>
       <w:r>
+        <w:lastRenderedPageBreak/>
         <w:t>Code</w:t>
       </w:r>
     </w:p>
@@ -5798,15 +5996,491 @@
       </w:r>
     </w:p>
     <w:p>
+      <w:pPr>
+        <w:spacing w:line="360" w:lineRule="auto"/>
+        <w:ind w:firstLine="708"/>
+        <w:jc w:val="both"/>
+        <w:rPr>
+          <w:sz w:val="24"/>
+          <w:szCs w:val="24"/>
+        </w:rPr>
+      </w:pPr>
+      <w:r>
+        <w:rPr>
+          <w:sz w:val="24"/>
+          <w:szCs w:val="24"/>
+        </w:rPr>
+        <w:t xml:space="preserve">L'architecture </w:t>
+      </w:r>
+      <w:r>
+        <w:rPr>
+          <w:i/>
+          <w:iCs/>
+          <w:sz w:val="24"/>
+          <w:szCs w:val="24"/>
+        </w:rPr>
+        <w:t>Modèle/Vue/Contrôleur</w:t>
+      </w:r>
+      <w:r>
+        <w:rPr>
+          <w:sz w:val="24"/>
+          <w:szCs w:val="24"/>
+        </w:rPr>
+        <w:t xml:space="preserve"> (MVC) est une façon d'organiser une interface graphique d'un programme. Elle consiste à distinguer trois entités distinctes qui sont, le </w:t>
+      </w:r>
+      <w:r>
+        <w:rPr>
+          <w:i/>
+          <w:iCs/>
+          <w:sz w:val="24"/>
+          <w:szCs w:val="24"/>
+        </w:rPr>
+        <w:t>modèle</w:t>
+      </w:r>
+      <w:r>
+        <w:rPr>
+          <w:sz w:val="24"/>
+          <w:szCs w:val="24"/>
+        </w:rPr>
+        <w:t xml:space="preserve">, la </w:t>
+      </w:r>
+      <w:r>
+        <w:rPr>
+          <w:i/>
+          <w:iCs/>
+          <w:sz w:val="24"/>
+          <w:szCs w:val="24"/>
+        </w:rPr>
+        <w:t>vue</w:t>
+      </w:r>
+      <w:r>
+        <w:rPr>
+          <w:sz w:val="24"/>
+          <w:szCs w:val="24"/>
+        </w:rPr>
+        <w:t xml:space="preserve"> et le </w:t>
+      </w:r>
+      <w:r>
+        <w:rPr>
+          <w:i/>
+          <w:iCs/>
+          <w:sz w:val="24"/>
+          <w:szCs w:val="24"/>
+        </w:rPr>
+        <w:t>contrôleur</w:t>
+      </w:r>
+      <w:r>
+        <w:rPr>
+          <w:sz w:val="24"/>
+          <w:szCs w:val="24"/>
+        </w:rPr>
+        <w:t xml:space="preserve"> ayant chacun un rôle précis dans l'interface.</w:t>
+      </w:r>
+    </w:p>
+    <w:p>
+      <w:pPr>
+        <w:spacing w:line="360" w:lineRule="auto"/>
+        <w:ind w:firstLine="708"/>
+        <w:jc w:val="both"/>
+        <w:rPr>
+          <w:sz w:val="24"/>
+          <w:szCs w:val="24"/>
+        </w:rPr>
+      </w:pPr>
+      <w:r>
+        <w:rPr>
+          <w:sz w:val="24"/>
+          <w:szCs w:val="24"/>
+        </w:rPr>
+        <w:t>L'organisation globale d'une interface graphique est souvent délicate. Bien que la façon MVC d'organiser une interface ne soit pas la solution miracle, elle fournit souvent une première approche qui peut ensuite être adaptée. Elle offre aussi un cadre pour structurer une application.</w:t>
+      </w:r>
+    </w:p>
+    <w:p>
+      <w:pPr>
+        <w:spacing w:line="360" w:lineRule="auto"/>
+        <w:jc w:val="both"/>
+        <w:rPr>
+          <w:sz w:val="24"/>
+          <w:szCs w:val="24"/>
+        </w:rPr>
+      </w:pPr>
+      <w:r>
+        <w:rPr>
+          <w:sz w:val="24"/>
+          <w:szCs w:val="24"/>
+        </w:rPr>
+        <w:t xml:space="preserve">Dans l'architecture MVC, les rôles des trois entités sont les suivants. </w:t>
+      </w:r>
+    </w:p>
+    <w:p>
+      <w:pPr>
+        <w:pStyle w:val="Paragraphedeliste"/>
+        <w:numPr>
+          <w:ilvl w:val="0"/>
+          <w:numId w:val="5"/>
+        </w:numPr>
+        <w:spacing w:line="360" w:lineRule="auto"/>
+        <w:jc w:val="both"/>
+        <w:rPr>
+          <w:sz w:val="24"/>
+          <w:szCs w:val="24"/>
+        </w:rPr>
+      </w:pPr>
+      <w:r>
+        <w:rPr>
+          <w:sz w:val="24"/>
+          <w:szCs w:val="24"/>
+        </w:rPr>
+        <w:t>Modèle</w:t>
+      </w:r>
+      <w:r>
+        <w:rPr>
+          <w:sz w:val="24"/>
+          <w:szCs w:val="24"/>
+        </w:rPr>
+        <w:t xml:space="preserve"> : données (accès et mise à jour)</w:t>
+      </w:r>
+    </w:p>
+    <w:p>
+      <w:pPr>
+        <w:pStyle w:val="Paragraphedeliste"/>
+        <w:numPr>
+          <w:ilvl w:val="0"/>
+          <w:numId w:val="5"/>
+        </w:numPr>
+        <w:spacing w:line="360" w:lineRule="auto"/>
+        <w:jc w:val="both"/>
+        <w:rPr>
+          <w:sz w:val="24"/>
+          <w:szCs w:val="24"/>
+        </w:rPr>
+      </w:pPr>
+      <w:r>
+        <w:rPr>
+          <w:sz w:val="24"/>
+          <w:szCs w:val="24"/>
+        </w:rPr>
+        <w:t>Vue</w:t>
+      </w:r>
+      <w:r>
+        <w:rPr>
+          <w:sz w:val="24"/>
+          <w:szCs w:val="24"/>
+        </w:rPr>
+        <w:t xml:space="preserve"> : interface utilisateur (entrées et sorties)</w:t>
+      </w:r>
+    </w:p>
+    <w:p>
+      <w:pPr>
+        <w:pStyle w:val="Paragraphedeliste"/>
+        <w:numPr>
+          <w:ilvl w:val="0"/>
+          <w:numId w:val="5"/>
+        </w:numPr>
+        <w:spacing w:line="360" w:lineRule="auto"/>
+        <w:jc w:val="both"/>
+        <w:rPr>
+          <w:sz w:val="24"/>
+          <w:szCs w:val="24"/>
+        </w:rPr>
+      </w:pPr>
+      <w:r>
+        <w:rPr>
+          <w:sz w:val="24"/>
+          <w:szCs w:val="24"/>
+        </w:rPr>
+        <w:t>Contrôleur</w:t>
+      </w:r>
+      <w:r>
+        <w:rPr>
+          <w:sz w:val="24"/>
+          <w:szCs w:val="24"/>
+        </w:rPr>
+        <w:t xml:space="preserve"> : gestion des événements et synchronisation</w:t>
+      </w:r>
+    </w:p>
+    <w:p>
+      <w:pPr>
+        <w:pStyle w:val="Titre5"/>
+        <w:jc w:val="both"/>
+      </w:pPr>
+      <w:r>
+        <w:t>Rôle du modèle</w:t>
+      </w:r>
+    </w:p>
+    <w:p>
+      <w:pPr>
+        <w:spacing w:line="360" w:lineRule="auto"/>
+        <w:ind w:firstLine="708"/>
+        <w:jc w:val="both"/>
+        <w:rPr>
+          <w:sz w:val="24"/>
+          <w:szCs w:val="24"/>
+        </w:rPr>
+      </w:pPr>
+      <w:r>
+        <w:rPr>
+          <w:sz w:val="24"/>
+          <w:szCs w:val="24"/>
+        </w:rPr>
+        <w:t>Le modèle contient les données manipulées par le programme. Il assure la gestion de ces données et garantit leur intégrité. Dans le cas typique d'une base de données, c'est le modèle qui la contient.</w:t>
+      </w:r>
+    </w:p>
+    <w:p>
+      <w:pPr>
+        <w:spacing w:line="360" w:lineRule="auto"/>
+        <w:ind w:firstLine="708"/>
+        <w:jc w:val="both"/>
+        <w:rPr>
+          <w:sz w:val="24"/>
+          <w:szCs w:val="24"/>
+        </w:rPr>
+      </w:pPr>
+      <w:r>
+        <w:rPr>
+          <w:sz w:val="24"/>
+          <w:szCs w:val="24"/>
+        </w:rPr>
+        <w:t xml:space="preserve">Le modèle offre des méthodes pour mettre à jour ces données (insertion suppression, changement de valeur). Il offre aussi des méthodes pour récupérer ses données. Dans le cas de données importantes, le modèle peut autoriser plusieurs vues partielles des données. Si par exemple le programme manipule une base de données pour les emplois du temps, le modèle peut avoir des méthodes pour avoir, tous les cours d'une salle, tous les cours </w:t>
+      </w:r>
+      <w:r>
+        <w:rPr>
+          <w:sz w:val="24"/>
+          <w:szCs w:val="24"/>
+        </w:rPr>
+        <w:t>d’une personne</w:t>
+      </w:r>
+      <w:r>
+        <w:rPr>
+          <w:sz w:val="24"/>
+          <w:szCs w:val="24"/>
+        </w:rPr>
+        <w:t xml:space="preserve"> ou tous les cours </w:t>
+      </w:r>
+      <w:r>
+        <w:rPr>
+          <w:sz w:val="24"/>
+          <w:szCs w:val="24"/>
+        </w:rPr>
+        <w:t>d’un groupe</w:t>
+      </w:r>
+      <w:r>
+        <w:rPr>
+          <w:sz w:val="24"/>
+          <w:szCs w:val="24"/>
+        </w:rPr>
+        <w:t xml:space="preserve"> de Td. </w:t>
+      </w:r>
+    </w:p>
+    <w:p>
+      <w:pPr>
+        <w:pStyle w:val="Titre5"/>
+        <w:jc w:val="both"/>
+      </w:pPr>
+      <w:r>
+        <w:t>Rôle de la vue</w:t>
+      </w:r>
+    </w:p>
+    <w:p>
+      <w:pPr>
+        <w:spacing w:line="360" w:lineRule="auto"/>
+        <w:ind w:firstLine="708"/>
+        <w:jc w:val="both"/>
+        <w:rPr>
+          <w:sz w:val="24"/>
+          <w:szCs w:val="24"/>
+        </w:rPr>
+      </w:pPr>
+      <w:r>
+        <w:rPr>
+          <w:sz w:val="24"/>
+          <w:szCs w:val="24"/>
+        </w:rPr>
+        <w:t xml:space="preserve">La vue fait l'interface avec l'utilisateur. Sa première tâche est d'afficher les données qu'elle a récupérées auprès du modèle. Sa seconde tâche est de recevoir </w:t>
+      </w:r>
+      <w:r>
+        <w:rPr>
+          <w:sz w:val="24"/>
+          <w:szCs w:val="24"/>
+        </w:rPr>
+        <w:t>toutes les actions</w:t>
+      </w:r>
+      <w:r>
+        <w:rPr>
+          <w:sz w:val="24"/>
+          <w:szCs w:val="24"/>
+        </w:rPr>
+        <w:t xml:space="preserve"> de l'utilisateur (clic de souris, sélection </w:t>
+      </w:r>
+      <w:r>
+        <w:rPr>
+          <w:sz w:val="24"/>
+          <w:szCs w:val="24"/>
+        </w:rPr>
+        <w:t>d’une entrée</w:t>
+      </w:r>
+      <w:r>
+        <w:rPr>
+          <w:sz w:val="24"/>
+          <w:szCs w:val="24"/>
+        </w:rPr>
+        <w:t>, boutons, …). Ses différents événements sont envoyés au contrôleur.</w:t>
+      </w:r>
+    </w:p>
+    <w:p>
+      <w:pPr>
+        <w:spacing w:line="360" w:lineRule="auto"/>
+        <w:ind w:firstLine="708"/>
+        <w:jc w:val="both"/>
+        <w:rPr>
+          <w:sz w:val="24"/>
+          <w:szCs w:val="24"/>
+        </w:rPr>
+      </w:pPr>
+      <w:r>
+        <w:rPr>
+          <w:sz w:val="24"/>
+          <w:szCs w:val="24"/>
+        </w:rPr>
+        <w:t xml:space="preserve">La vue peut aussi donner plusieurs vues, partielles ou non, des mêmes données. Par exemple, l'application de conversion de bases a un entier comme unique donnée. Ce même </w:t>
+      </w:r>
+      <w:r>
+        <w:rPr>
+          <w:sz w:val="24"/>
+          <w:szCs w:val="24"/>
+        </w:rPr>
+        <w:lastRenderedPageBreak/>
+        <w:t>entier est affiché de multiples façons (en texte dans différentes bases, bit par bit avec des boutons à cocher, avec des curseurs). La vue peut aussi offrir la possibilité à l'utilisateur de changer de vue.</w:t>
+      </w:r>
+    </w:p>
+    <w:p>
+      <w:pPr>
+        <w:pStyle w:val="Titre5"/>
+        <w:jc w:val="both"/>
+      </w:pPr>
+      <w:r>
+        <w:t>Rôle du contrôleur</w:t>
+      </w:r>
+    </w:p>
+    <w:p>
+      <w:pPr>
+        <w:spacing w:line="360" w:lineRule="auto"/>
+        <w:ind w:firstLine="708"/>
+        <w:jc w:val="both"/>
+        <w:rPr>
+          <w:sz w:val="24"/>
+          <w:szCs w:val="24"/>
+        </w:rPr>
+      </w:pPr>
+      <w:r>
+        <w:rPr>
+          <w:sz w:val="24"/>
+          <w:szCs w:val="24"/>
+        </w:rPr>
+        <w:t>Le contrôleur est chargé de la synchronisation du modèle et de la vue. Il reçoit tous les événements de l'utilisateur et enclenche les actions à effectuer. Si une action nécessite un changement des données, le contrôleur demande la modification des données au modèle et ensuite avertit la vue que les données ont changé pour que celle-ci se mette à jour. Certains événements de l'utilisateur ne concerne pas les données mais la vue. Dans ce cas, le contrôleur demande à la vue de se modifier.</w:t>
+      </w:r>
+    </w:p>
+    <w:p>
+      <w:pPr>
+        <w:spacing w:line="360" w:lineRule="auto"/>
+        <w:ind w:firstLine="708"/>
+        <w:jc w:val="both"/>
+        <w:rPr>
+          <w:sz w:val="24"/>
+          <w:szCs w:val="24"/>
+        </w:rPr>
+      </w:pPr>
+      <w:r>
+        <w:rPr>
+          <w:sz w:val="24"/>
+          <w:szCs w:val="24"/>
+        </w:rPr>
+        <w:t xml:space="preserve">Dans le cas d'une base de données des emplois du temps. Une action de l'utilisateur peut être l'entrée (saisie) d'un nouveau cours. Le contrôleur ajoute ce cours au modèle et demande sa prise en compte par la vue. Une action de l'utilisateur peut aussi être de sélectionner une nouvelle personne pour visualiser tous ses cours. </w:t>
+      </w:r>
+      <w:r>
+        <w:rPr>
+          <w:sz w:val="24"/>
+          <w:szCs w:val="24"/>
+        </w:rPr>
+        <w:t>Ceci ne modifie pas</w:t>
+      </w:r>
+      <w:r>
+        <w:rPr>
+          <w:sz w:val="24"/>
+          <w:szCs w:val="24"/>
+        </w:rPr>
+        <w:t xml:space="preserve"> la base des cours mais nécessite simplement que la vue s'adapte et offre à l'utilisateur une vision des cours de cette personne.</w:t>
+      </w:r>
+    </w:p>
+    <w:p>
+      <w:pPr>
+        <w:spacing w:line="360" w:lineRule="auto"/>
+        <w:ind w:firstLine="708"/>
+        <w:jc w:val="both"/>
+        <w:rPr>
+          <w:sz w:val="24"/>
+          <w:szCs w:val="24"/>
+        </w:rPr>
+      </w:pPr>
+      <w:r>
+        <w:rPr>
+          <w:sz w:val="24"/>
+          <w:szCs w:val="24"/>
+        </w:rPr>
+        <w:t>Le contrôleur est souvent scindé en plusieurs parties dont chacune reçoit les événements d'une partie des composants. En effet si un même objet reçoit les événements de tous les composants, il lui faut déterminer quelle est l'origine de chaque événement. Ce tri des événements peut s'avérer fastidieuse et peut conduire à un code pas très élégant (un énorme switch). C'est pour éviter ce problème que le contrôleur est réparti en plusieurs objets.</w:t>
+      </w:r>
+    </w:p>
+    <w:p>
+      <w:pPr>
+        <w:pStyle w:val="Titre3"/>
+        <w:jc w:val="both"/>
+      </w:pPr>
+      <w:bookmarkStart w:id="21" w:name="_Toc75793623"/>
+      <w:r>
+        <w:t>Interactions</w:t>
+      </w:r>
+      <w:bookmarkEnd w:id="21"/>
+    </w:p>
+    <w:p>
+      <w:pPr>
+        <w:spacing w:line="360" w:lineRule="auto"/>
+        <w:ind w:firstLine="708"/>
+        <w:jc w:val="both"/>
+        <w:rPr>
+          <w:sz w:val="24"/>
+          <w:szCs w:val="24"/>
+        </w:rPr>
+      </w:pPr>
+      <w:r>
+        <w:rPr>
+          <w:sz w:val="24"/>
+          <w:szCs w:val="24"/>
+        </w:rPr>
+        <w:t>Les différentes interactions entre le modèle, la vue et le contrôleur sont résumées par le schéma de la figure suivante.</w:t>
+      </w:r>
+      <w:r>
+        <w:rPr>
+          <w:rStyle w:val="Appelnotedebasdep"/>
+          <w:sz w:val="24"/>
+          <w:szCs w:val="24"/>
+        </w:rPr>
+        <w:footnoteReference w:id="6"/>
+      </w:r>
+    </w:p>
+    <w:p>
+      <w:pPr>
+        <w:jc w:val="center"/>
+      </w:pPr>
       <w:r>
         <w:rPr>
           <w:noProof/>
         </w:rPr>
+        <w:lastRenderedPageBreak/>
         <w:drawing>
-          <wp:inline distT="0" distB="0" distL="0" distR="0" wp14:anchorId="2AEFA08F" wp14:editId="0F4956DD">
-            <wp:extent cx="5760720" cy="3628390"/>
+          <wp:inline distT="0" distB="0" distL="0" distR="0" wp14:anchorId="293C294E" wp14:editId="0DBC6DAD">
+            <wp:extent cx="3451860" cy="2209800"/>
             <wp:effectExtent l="0" t="0" r="0" b="0"/>
-            <wp:docPr id="5" name="Image 5"/>
+            <wp:docPr id="9" name="Image 9"/>
             <wp:cNvGraphicFramePr>
               <a:graphicFrameLocks xmlns:a="http://schemas.openxmlformats.org/drawingml/2006/main" noChangeAspect="1"/>
             </wp:cNvGraphicFramePr>
@@ -5814,13 +6488,13 @@
               <a:graphicData uri="http://schemas.openxmlformats.org/drawingml/2006/picture">
                 <pic:pic xmlns:pic="http://schemas.openxmlformats.org/drawingml/2006/picture">
                   <pic:nvPicPr>
-                    <pic:cNvPr id="0" name="Picture 3"/>
+                    <pic:cNvPr id="0" name="Picture 1"/>
                     <pic:cNvPicPr>
                       <a:picLocks noChangeAspect="1" noChangeArrowheads="1"/>
                     </pic:cNvPicPr>
                   </pic:nvPicPr>
                   <pic:blipFill>
-                    <a:blip r:embed="rId17">
+                    <a:blip r:embed="rId18">
                       <a:extLst>
                         <a:ext uri="{28A0092B-C50C-407E-A947-70E740481C1C}">
                           <a14:useLocalDpi xmlns:a14="http://schemas.microsoft.com/office/drawing/2010/main" val="0"/>
@@ -5835,7 +6509,7 @@
                   <pic:spPr bwMode="auto">
                     <a:xfrm>
                       <a:off x="0" y="0"/>
-                      <a:ext cx="5760720" cy="3628390"/>
+                      <a:ext cx="3451860" cy="2209800"/>
                     </a:xfrm>
                     <a:prstGeom prst="rect">
                       <a:avLst/>
@@ -5857,7 +6531,6 @@
         <w:pStyle w:val="Titre4"/>
       </w:pPr>
       <w:r>
-        <w:lastRenderedPageBreak/>
         <w:t>Framework</w:t>
       </w:r>
     </w:p>
@@ -5884,7 +6557,7 @@
                     </pic:cNvPicPr>
                   </pic:nvPicPr>
                   <pic:blipFill>
-                    <a:blip r:embed="rId18">
+                    <a:blip r:embed="rId19">
                       <a:extLst>
                         <a:ext uri="{28A0092B-C50C-407E-A947-70E740481C1C}">
                           <a14:useLocalDpi xmlns:a14="http://schemas.microsoft.com/office/drawing/2010/main" val="0"/>
@@ -5918,75 +6591,86 @@
     </w:p>
     <w:p>
       <w:pPr>
+        <w:spacing w:line="360" w:lineRule="auto"/>
+        <w:ind w:firstLine="708"/>
+        <w:jc w:val="both"/>
+        <w:rPr>
+          <w:sz w:val="24"/>
+          <w:szCs w:val="24"/>
+        </w:rPr>
+      </w:pPr>
+      <w:r>
+        <w:rPr>
+          <w:sz w:val="24"/>
+          <w:szCs w:val="24"/>
+        </w:rPr>
+        <w:t>CodeIgniter est un cadre de développement d'applications - une boîte à outils - destiné aux personnes qui créent des sites Web en PHP. Son objectif est de vous permettre de développer des projets beaucoup plus rapidement que si vous écriviez du code à partir de zéro, en fournissant un riche ensemble de bibliothèques pour les tâches les plus courantes, ainsi qu'une interface simple et une structure logique pour accéder à ces bibliothèques. CodeIgniter vous permet de vous concentrer de manière créative sur votre projet en minimisant la quantité de code nécessaire pour une tâche donnée.</w:t>
+      </w:r>
+    </w:p>
+    <w:p>
+      <w:pPr>
         <w:pStyle w:val="Titre2"/>
       </w:pPr>
-      <w:bookmarkStart w:id="21" w:name="_Toc75786996"/>
+      <w:bookmarkStart w:id="22" w:name="_Toc75793624"/>
       <w:r>
         <w:lastRenderedPageBreak/>
         <w:t>Sécurité</w:t>
       </w:r>
-      <w:bookmarkEnd w:id="21"/>
+      <w:bookmarkEnd w:id="22"/>
     </w:p>
     <w:p>
       <w:pPr>
         <w:pStyle w:val="Titre2"/>
       </w:pPr>
-      <w:bookmarkStart w:id="22" w:name="_Toc75786997"/>
+      <w:bookmarkStart w:id="23" w:name="_Toc75793625"/>
       <w:r>
         <w:t>Web mobile</w:t>
       </w:r>
-      <w:bookmarkEnd w:id="22"/>
+      <w:bookmarkEnd w:id="23"/>
     </w:p>
     <w:p>
       <w:pPr>
         <w:pStyle w:val="Titre4"/>
       </w:pPr>
       <w:r>
-        <w:t xml:space="preserve">Media </w:t>
-      </w:r>
-      <w:proofErr w:type="spellStart"/>
-      <w:r>
-        <w:t>Queries</w:t>
-      </w:r>
-      <w:proofErr w:type="spellEnd"/>
+        <w:t>Media Queries</w:t>
+      </w:r>
     </w:p>
     <w:p>
       <w:pPr>
         <w:pStyle w:val="Titre1"/>
       </w:pPr>
-      <w:bookmarkStart w:id="23" w:name="_Toc75786998"/>
+      <w:bookmarkStart w:id="24" w:name="_Toc75793626"/>
       <w:r>
         <w:t>Réalisations du candidat comportant les extraits de code les plus significatifs et en les argumentant, y compris pour la sécurité et le web mobile</w:t>
       </w:r>
-      <w:bookmarkEnd w:id="23"/>
+      <w:bookmarkEnd w:id="24"/>
     </w:p>
     <w:p>
       <w:pPr>
         <w:pStyle w:val="Titre2"/>
       </w:pPr>
-      <w:bookmarkStart w:id="24" w:name="_Toc75786999"/>
-      <w:proofErr w:type="spellStart"/>
+      <w:bookmarkStart w:id="25" w:name="_Toc75793627"/>
       <w:r>
         <w:t>Front-End</w:t>
       </w:r>
-      <w:bookmarkEnd w:id="24"/>
-      <w:proofErr w:type="spellEnd"/>
+      <w:bookmarkEnd w:id="25"/>
     </w:p>
     <w:p>
       <w:pPr>
         <w:pStyle w:val="Titre2"/>
       </w:pPr>
-      <w:bookmarkStart w:id="25" w:name="_Toc75787000"/>
+      <w:bookmarkStart w:id="26" w:name="_Toc75793628"/>
       <w:r>
         <w:t>Back End</w:t>
       </w:r>
-      <w:bookmarkEnd w:id="25"/>
+      <w:bookmarkEnd w:id="26"/>
     </w:p>
     <w:p>
       <w:pPr>
         <w:pStyle w:val="Titre1"/>
       </w:pPr>
-      <w:bookmarkStart w:id="26" w:name="_Toc75787001"/>
+      <w:bookmarkStart w:id="27" w:name="_Toc75793629"/>
       <w:r>
         <w:t>Présentation du jeu d’essai élaboré par le candidat de la fonctionnalité la plus représentative (données en entrée, données attendues, données</w:t>
       </w:r>
@@ -5996,63 +6680,53 @@
       <w:r>
         <w:t>obtenues)</w:t>
       </w:r>
-      <w:bookmarkEnd w:id="26"/>
+      <w:bookmarkEnd w:id="27"/>
     </w:p>
     <w:p>
       <w:pPr>
         <w:pStyle w:val="Titre2"/>
       </w:pPr>
-      <w:bookmarkStart w:id="27" w:name="_Toc75787002"/>
+      <w:bookmarkStart w:id="28" w:name="_Toc75793630"/>
       <w:r>
         <w:t>Panel Admin</w:t>
       </w:r>
-      <w:bookmarkEnd w:id="27"/>
+      <w:bookmarkEnd w:id="28"/>
     </w:p>
     <w:p>
       <w:pPr>
         <w:pStyle w:val="Titre1"/>
       </w:pPr>
-      <w:bookmarkStart w:id="28" w:name="_Toc75787003"/>
+      <w:bookmarkStart w:id="29" w:name="_Toc75793631"/>
       <w:r>
         <w:t>Description de la veille, effectuée par le candidat durant le projet, sur les vulnérabilités de sécurité</w:t>
       </w:r>
-      <w:bookmarkEnd w:id="28"/>
+      <w:bookmarkEnd w:id="29"/>
     </w:p>
     <w:p>
       <w:pPr>
         <w:pStyle w:val="Titre2"/>
       </w:pPr>
-      <w:bookmarkStart w:id="29" w:name="_Toc75787004"/>
-      <w:proofErr w:type="spellStart"/>
-      <w:r>
-        <w:t>Runtrack</w:t>
-      </w:r>
-      <w:proofErr w:type="spellEnd"/>
-      <w:r>
-        <w:t xml:space="preserve"> Port de Marseille </w:t>
-      </w:r>
-      <w:proofErr w:type="spellStart"/>
-      <w:r>
-        <w:t>Securité</w:t>
-      </w:r>
-      <w:bookmarkEnd w:id="29"/>
-      <w:proofErr w:type="spellEnd"/>
+      <w:bookmarkStart w:id="30" w:name="_Toc75793632"/>
+      <w:r>
+        <w:t>Runtrack Port de Marseille Securité</w:t>
+      </w:r>
+      <w:bookmarkEnd w:id="30"/>
     </w:p>
     <w:p>
       <w:pPr>
         <w:pStyle w:val="Titre1"/>
       </w:pPr>
-      <w:bookmarkStart w:id="30" w:name="_Toc75787005"/>
+      <w:bookmarkStart w:id="31" w:name="_Toc75793633"/>
       <w:r>
         <w:t>Description d’une situation de travail ayant nécessité une recherche, effectuée par le candidat durant le projet, à partir de site anglophone</w:t>
       </w:r>
-      <w:bookmarkEnd w:id="30"/>
+      <w:bookmarkEnd w:id="31"/>
     </w:p>
     <w:p>
       <w:pPr>
         <w:pStyle w:val="Titre1"/>
       </w:pPr>
-      <w:bookmarkStart w:id="31" w:name="_Toc75787006"/>
+      <w:bookmarkStart w:id="32" w:name="_Toc75793634"/>
       <w:r>
         <w:t>9. Extrait du site anglophone, utilisé dans le cadre de la recherche décrite précédemment, accompagné de la traduction en français effectuée par le</w:t>
       </w:r>
@@ -6062,10 +6736,214 @@
       <w:r>
         <w:t>candidat sans traducteur automatique</w:t>
       </w:r>
-      <w:bookmarkEnd w:id="31"/>
+      <w:bookmarkEnd w:id="32"/>
     </w:p>
     <w:p/>
-    <w:p/>
+    <w:p>
+      <w:pPr>
+        <w:pStyle w:val="Titre1"/>
+      </w:pPr>
+      <w:bookmarkStart w:id="33" w:name="_Toc75793635"/>
+      <w:r>
+        <w:t>Glossaire</w:t>
+      </w:r>
+      <w:bookmarkEnd w:id="33"/>
+    </w:p>
+    <w:p>
+      <w:pPr>
+        <w:spacing w:line="360" w:lineRule="auto"/>
+        <w:jc w:val="both"/>
+        <w:rPr>
+          <w:sz w:val="24"/>
+          <w:szCs w:val="24"/>
+        </w:rPr>
+      </w:pPr>
+      <w:r>
+        <w:rPr>
+          <w:sz w:val="24"/>
+          <w:szCs w:val="24"/>
+        </w:rPr>
+        <w:t xml:space="preserve">Arborescence : </w:t>
+      </w:r>
+      <w:r>
+        <w:rPr>
+          <w:sz w:val="24"/>
+          <w:szCs w:val="24"/>
+        </w:rPr>
+        <w:t>organisation du contenu et des pages d’un site internet et les liens entre chaque page. Un site Web est constitué de contenu sur une variété de sujets et présenté sous la forme d’articles ou de pages. L’arborescence est vraiment le squelette ou la structure du site et montre la manière dont son contenu est groupé, lié et présenté au visiteur.</w:t>
+      </w:r>
+      <w:r>
+        <w:rPr>
+          <w:rStyle w:val="Appelnotedebasdep"/>
+          <w:sz w:val="24"/>
+          <w:szCs w:val="24"/>
+        </w:rPr>
+        <w:footnoteReference w:id="7"/>
+      </w:r>
+    </w:p>
+    <w:p>
+      <w:pPr>
+        <w:spacing w:line="360" w:lineRule="auto"/>
+        <w:jc w:val="both"/>
+        <w:rPr>
+          <w:sz w:val="24"/>
+          <w:szCs w:val="24"/>
+        </w:rPr>
+      </w:pPr>
+      <w:r>
+        <w:rPr>
+          <w:sz w:val="24"/>
+          <w:szCs w:val="24"/>
+        </w:rPr>
+        <w:lastRenderedPageBreak/>
+        <w:t xml:space="preserve">MCD : </w:t>
+      </w:r>
+      <w:r>
+        <w:rPr>
+          <w:sz w:val="24"/>
+          <w:szCs w:val="24"/>
+        </w:rPr>
+        <w:t>outil de conception de base de données qui permet de définir la mise en oeuvre de structures physiques et de requêtes portant sur des données.</w:t>
+      </w:r>
+      <w:r>
+        <w:rPr>
+          <w:rStyle w:val="Appelnotedebasdep"/>
+          <w:sz w:val="24"/>
+          <w:szCs w:val="24"/>
+        </w:rPr>
+        <w:footnoteReference w:id="8"/>
+      </w:r>
+    </w:p>
+    <w:p>
+      <w:pPr>
+        <w:spacing w:line="360" w:lineRule="auto"/>
+        <w:jc w:val="both"/>
+        <w:rPr>
+          <w:sz w:val="24"/>
+          <w:szCs w:val="24"/>
+        </w:rPr>
+      </w:pPr>
+      <w:r>
+        <w:rPr>
+          <w:sz w:val="24"/>
+          <w:szCs w:val="24"/>
+        </w:rPr>
+        <w:t xml:space="preserve">MLD : </w:t>
+      </w:r>
+      <w:r>
+        <w:rPr>
+          <w:sz w:val="24"/>
+          <w:szCs w:val="24"/>
+        </w:rPr>
+        <w:t>structure logique globale d'une base de données, indépendamment du logiciel ou de la structure de stockage des données. Il constitue une représentation formelle des données nécessaires au fonctionnement d'une entreprise ou d'une activité commerciale, et contient le plus souvent des données qui ne sont pas encore mises en oeuvre dans la base de données physique.</w:t>
+      </w:r>
+      <w:r>
+        <w:rPr>
+          <w:rStyle w:val="Appelnotedebasdep"/>
+          <w:sz w:val="24"/>
+          <w:szCs w:val="24"/>
+        </w:rPr>
+        <w:footnoteReference w:id="9"/>
+      </w:r>
+    </w:p>
+    <w:p>
+      <w:pPr>
+        <w:spacing w:line="360" w:lineRule="auto"/>
+        <w:jc w:val="both"/>
+        <w:rPr>
+          <w:sz w:val="24"/>
+          <w:szCs w:val="24"/>
+        </w:rPr>
+      </w:pPr>
+      <w:r>
+        <w:rPr>
+          <w:sz w:val="24"/>
+          <w:szCs w:val="24"/>
+        </w:rPr>
+        <w:t xml:space="preserve">Maquette fonctionnelle </w:t>
+      </w:r>
+      <w:r>
+        <w:rPr>
+          <w:sz w:val="24"/>
+          <w:szCs w:val="24"/>
+        </w:rPr>
+        <w:t>ou</w:t>
+      </w:r>
+      <w:r>
+        <w:rPr>
+          <w:sz w:val="24"/>
+          <w:szCs w:val="24"/>
+        </w:rPr>
+        <w:t xml:space="preserve"> Wireframe : s</w:t>
+      </w:r>
+      <w:r>
+        <w:rPr>
+          <w:sz w:val="24"/>
+          <w:szCs w:val="24"/>
+        </w:rPr>
+        <w:t xml:space="preserve">chéma qui montre l’agencement des parties composant une page web. </w:t>
+      </w:r>
+      <w:r>
+        <w:rPr>
+          <w:sz w:val="24"/>
+          <w:szCs w:val="24"/>
+        </w:rPr>
+        <w:t>P</w:t>
+      </w:r>
+      <w:r>
+        <w:rPr>
+          <w:sz w:val="24"/>
+          <w:szCs w:val="24"/>
+        </w:rPr>
+        <w:t>ermet donc la visualisation des zones de texte, l’emplacement des images, des vidéos, des liens, ainsi que des différents éléments graphiques.</w:t>
+      </w:r>
+      <w:r>
+        <w:rPr>
+          <w:rStyle w:val="Appelnotedebasdep"/>
+          <w:sz w:val="24"/>
+          <w:szCs w:val="24"/>
+        </w:rPr>
+        <w:footnoteReference w:id="10"/>
+      </w:r>
+    </w:p>
+    <w:p>
+      <w:pPr>
+        <w:spacing w:line="360" w:lineRule="auto"/>
+        <w:jc w:val="both"/>
+        <w:rPr>
+          <w:sz w:val="24"/>
+          <w:szCs w:val="24"/>
+        </w:rPr>
+      </w:pPr>
+      <w:r>
+        <w:rPr>
+          <w:sz w:val="24"/>
+          <w:szCs w:val="24"/>
+        </w:rPr>
+        <w:t>F</w:t>
+      </w:r>
+      <w:r>
+        <w:rPr>
+          <w:sz w:val="24"/>
+          <w:szCs w:val="24"/>
+        </w:rPr>
+        <w:t>ramework</w:t>
+      </w:r>
+      <w:r>
+        <w:rPr>
+          <w:sz w:val="24"/>
+          <w:szCs w:val="24"/>
+        </w:rPr>
+        <w:t> :</w:t>
+      </w:r>
+      <w:r>
+        <w:rPr>
+          <w:sz w:val="24"/>
+          <w:szCs w:val="24"/>
+        </w:rPr>
+        <w:t xml:space="preserve"> désigne en programmation informatique un ensemble d'outils et de composants logiciels à la base d'un logiciel ou d'une application.</w:t>
+      </w:r>
+    </w:p>
     <w:sectPr>
       <w:pgSz w:w="11906" w:h="16838"/>
       <w:pgMar w:top="1417" w:right="1417" w:bottom="1417" w:left="1417" w:header="708" w:footer="708" w:gutter="0"/>
@@ -6233,6 +7111,101 @@
       </w:hyperlink>
       <w:r>
         <w:t xml:space="preserve"> </w:t>
+      </w:r>
+    </w:p>
+  </w:footnote>
+  <w:footnote w:id="6">
+    <w:p>
+      <w:pPr>
+        <w:pStyle w:val="Notedebasdepage"/>
+      </w:pPr>
+      <w:r>
+        <w:rPr>
+          <w:rStyle w:val="Appelnotedebasdep"/>
+        </w:rPr>
+        <w:footnoteRef/>
+      </w:r>
+      <w:r>
+        <w:t xml:space="preserve"> </w:t>
+      </w:r>
+      <w:r>
+        <w:t>https://www.irif.fr/~carton/Enseignement/InterfacesGraphiques/Cours/Swing/mvc.html</w:t>
+      </w:r>
+    </w:p>
+  </w:footnote>
+  <w:footnote w:id="7">
+    <w:p>
+      <w:pPr>
+        <w:pStyle w:val="Notedebasdepage"/>
+      </w:pPr>
+      <w:r>
+        <w:rPr>
+          <w:rStyle w:val="Appelnotedebasdep"/>
+        </w:rPr>
+        <w:footnoteRef/>
+      </w:r>
+      <w:r>
+        <w:t xml:space="preserve"> </w:t>
+      </w:r>
+      <w:r>
+        <w:t>https://www.1ere-position.fr/blog/comment-creer-arborescence-site/</w:t>
+      </w:r>
+    </w:p>
+  </w:footnote>
+  <w:footnote w:id="8">
+    <w:p>
+      <w:pPr>
+        <w:pStyle w:val="Notedebasdepage"/>
+      </w:pPr>
+      <w:r>
+        <w:rPr>
+          <w:rStyle w:val="Appelnotedebasdep"/>
+        </w:rPr>
+        <w:footnoteRef/>
+      </w:r>
+      <w:r>
+        <w:t xml:space="preserve"> </w:t>
+      </w:r>
+      <w:r>
+        <w:t>http://infocenter-archive.sybase.com/help/index.jsp?topic=/com.sybase.stf.poweramc.docs_12.5.0/html/dogu/dogup3.htm</w:t>
+      </w:r>
+    </w:p>
+  </w:footnote>
+  <w:footnote w:id="9">
+    <w:p>
+      <w:pPr>
+        <w:pStyle w:val="Notedebasdepage"/>
+      </w:pPr>
+      <w:r>
+        <w:rPr>
+          <w:rStyle w:val="Appelnotedebasdep"/>
+        </w:rPr>
+        <w:footnoteRef/>
+      </w:r>
+      <w:r>
+        <w:t xml:space="preserve"> </w:t>
+      </w:r>
+      <w:r>
+        <w:t>http://infocenter-archive.sybase.com/help/index.jsp?topic=/com.sybase.stf.poweramc.docs_12.5.0/html/dogu/dogup3.htm</w:t>
+      </w:r>
+    </w:p>
+  </w:footnote>
+  <w:footnote w:id="10">
+    <w:p>
+      <w:pPr>
+        <w:pStyle w:val="Notedebasdepage"/>
+      </w:pPr>
+      <w:r>
+        <w:rPr>
+          <w:rStyle w:val="Appelnotedebasdep"/>
+        </w:rPr>
+        <w:footnoteRef/>
+      </w:r>
+      <w:r>
+        <w:t xml:space="preserve"> </w:t>
+      </w:r>
+      <w:r>
+        <w:t>https://www.anthedesign.fr/webdesign-2/wireframe/</w:t>
       </w:r>
     </w:p>
   </w:footnote>
@@ -6331,6 +7304,155 @@
     </w:lvl>
   </w:abstractNum>
   <w:abstractNum w:abstractNumId="1" w15:restartNumberingAfterBreak="0">
+    <w:nsid w:val="43277D49"/>
+    <w:multiLevelType w:val="multilevel"/>
+    <w:tmpl w:val="404C1A30"/>
+    <w:lvl w:ilvl="0">
+      <w:start w:val="1"/>
+      <w:numFmt w:val="bullet"/>
+      <w:lvlText w:val=""/>
+      <w:lvlJc w:val="left"/>
+      <w:pPr>
+        <w:tabs>
+          <w:tab w:val="num" w:pos="720"/>
+        </w:tabs>
+        <w:ind w:left="720" w:hanging="360"/>
+      </w:pPr>
+      <w:rPr>
+        <w:rFonts w:ascii="Symbol" w:hAnsi="Symbol" w:hint="default"/>
+        <w:sz w:val="20"/>
+      </w:rPr>
+    </w:lvl>
+    <w:lvl w:ilvl="1" w:tentative="1">
+      <w:start w:val="1"/>
+      <w:numFmt w:val="bullet"/>
+      <w:lvlText w:val="o"/>
+      <w:lvlJc w:val="left"/>
+      <w:pPr>
+        <w:tabs>
+          <w:tab w:val="num" w:pos="1440"/>
+        </w:tabs>
+        <w:ind w:left="1440" w:hanging="360"/>
+      </w:pPr>
+      <w:rPr>
+        <w:rFonts w:ascii="Courier New" w:hAnsi="Courier New" w:hint="default"/>
+        <w:sz w:val="20"/>
+      </w:rPr>
+    </w:lvl>
+    <w:lvl w:ilvl="2" w:tentative="1">
+      <w:start w:val="1"/>
+      <w:numFmt w:val="bullet"/>
+      <w:lvlText w:val=""/>
+      <w:lvlJc w:val="left"/>
+      <w:pPr>
+        <w:tabs>
+          <w:tab w:val="num" w:pos="2160"/>
+        </w:tabs>
+        <w:ind w:left="2160" w:hanging="360"/>
+      </w:pPr>
+      <w:rPr>
+        <w:rFonts w:ascii="Wingdings" w:hAnsi="Wingdings" w:hint="default"/>
+        <w:sz w:val="20"/>
+      </w:rPr>
+    </w:lvl>
+    <w:lvl w:ilvl="3" w:tentative="1">
+      <w:start w:val="1"/>
+      <w:numFmt w:val="bullet"/>
+      <w:lvlText w:val=""/>
+      <w:lvlJc w:val="left"/>
+      <w:pPr>
+        <w:tabs>
+          <w:tab w:val="num" w:pos="2880"/>
+        </w:tabs>
+        <w:ind w:left="2880" w:hanging="360"/>
+      </w:pPr>
+      <w:rPr>
+        <w:rFonts w:ascii="Wingdings" w:hAnsi="Wingdings" w:hint="default"/>
+        <w:sz w:val="20"/>
+      </w:rPr>
+    </w:lvl>
+    <w:lvl w:ilvl="4" w:tentative="1">
+      <w:start w:val="1"/>
+      <w:numFmt w:val="bullet"/>
+      <w:lvlText w:val=""/>
+      <w:lvlJc w:val="left"/>
+      <w:pPr>
+        <w:tabs>
+          <w:tab w:val="num" w:pos="3600"/>
+        </w:tabs>
+        <w:ind w:left="3600" w:hanging="360"/>
+      </w:pPr>
+      <w:rPr>
+        <w:rFonts w:ascii="Wingdings" w:hAnsi="Wingdings" w:hint="default"/>
+        <w:sz w:val="20"/>
+      </w:rPr>
+    </w:lvl>
+    <w:lvl w:ilvl="5" w:tentative="1">
+      <w:start w:val="1"/>
+      <w:numFmt w:val="bullet"/>
+      <w:lvlText w:val=""/>
+      <w:lvlJc w:val="left"/>
+      <w:pPr>
+        <w:tabs>
+          <w:tab w:val="num" w:pos="4320"/>
+        </w:tabs>
+        <w:ind w:left="4320" w:hanging="360"/>
+      </w:pPr>
+      <w:rPr>
+        <w:rFonts w:ascii="Wingdings" w:hAnsi="Wingdings" w:hint="default"/>
+        <w:sz w:val="20"/>
+      </w:rPr>
+    </w:lvl>
+    <w:lvl w:ilvl="6" w:tentative="1">
+      <w:start w:val="1"/>
+      <w:numFmt w:val="bullet"/>
+      <w:lvlText w:val=""/>
+      <w:lvlJc w:val="left"/>
+      <w:pPr>
+        <w:tabs>
+          <w:tab w:val="num" w:pos="5040"/>
+        </w:tabs>
+        <w:ind w:left="5040" w:hanging="360"/>
+      </w:pPr>
+      <w:rPr>
+        <w:rFonts w:ascii="Wingdings" w:hAnsi="Wingdings" w:hint="default"/>
+        <w:sz w:val="20"/>
+      </w:rPr>
+    </w:lvl>
+    <w:lvl w:ilvl="7" w:tentative="1">
+      <w:start w:val="1"/>
+      <w:numFmt w:val="bullet"/>
+      <w:lvlText w:val=""/>
+      <w:lvlJc w:val="left"/>
+      <w:pPr>
+        <w:tabs>
+          <w:tab w:val="num" w:pos="5760"/>
+        </w:tabs>
+        <w:ind w:left="5760" w:hanging="360"/>
+      </w:pPr>
+      <w:rPr>
+        <w:rFonts w:ascii="Wingdings" w:hAnsi="Wingdings" w:hint="default"/>
+        <w:sz w:val="20"/>
+      </w:rPr>
+    </w:lvl>
+    <w:lvl w:ilvl="8" w:tentative="1">
+      <w:start w:val="1"/>
+      <w:numFmt w:val="bullet"/>
+      <w:lvlText w:val=""/>
+      <w:lvlJc w:val="left"/>
+      <w:pPr>
+        <w:tabs>
+          <w:tab w:val="num" w:pos="6480"/>
+        </w:tabs>
+        <w:ind w:left="6480" w:hanging="360"/>
+      </w:pPr>
+      <w:rPr>
+        <w:rFonts w:ascii="Wingdings" w:hAnsi="Wingdings" w:hint="default"/>
+        <w:sz w:val="20"/>
+      </w:rPr>
+    </w:lvl>
+  </w:abstractNum>
+  <w:abstractNum w:abstractNumId="2" w15:restartNumberingAfterBreak="0">
     <w:nsid w:val="498E0E30"/>
     <w:multiLevelType w:val="hybridMultilevel"/>
     <w:tmpl w:val="DB22520C"/>
@@ -6419,7 +7541,120 @@
       </w:pPr>
     </w:lvl>
   </w:abstractNum>
-  <w:abstractNum w:abstractNumId="2" w15:restartNumberingAfterBreak="0">
+  <w:abstractNum w:abstractNumId="3" w15:restartNumberingAfterBreak="0">
+    <w:nsid w:val="775C574A"/>
+    <w:multiLevelType w:val="hybridMultilevel"/>
+    <w:tmpl w:val="19ECBAE4"/>
+    <w:lvl w:ilvl="0" w:tplc="040C0001">
+      <w:start w:val="1"/>
+      <w:numFmt w:val="bullet"/>
+      <w:lvlText w:val=""/>
+      <w:lvlJc w:val="left"/>
+      <w:pPr>
+        <w:ind w:left="720" w:hanging="360"/>
+      </w:pPr>
+      <w:rPr>
+        <w:rFonts w:ascii="Symbol" w:hAnsi="Symbol" w:hint="default"/>
+      </w:rPr>
+    </w:lvl>
+    <w:lvl w:ilvl="1" w:tplc="040C0003" w:tentative="1">
+      <w:start w:val="1"/>
+      <w:numFmt w:val="bullet"/>
+      <w:lvlText w:val="o"/>
+      <w:lvlJc w:val="left"/>
+      <w:pPr>
+        <w:ind w:left="1440" w:hanging="360"/>
+      </w:pPr>
+      <w:rPr>
+        <w:rFonts w:ascii="Courier New" w:hAnsi="Courier New" w:cs="Courier New" w:hint="default"/>
+      </w:rPr>
+    </w:lvl>
+    <w:lvl w:ilvl="2" w:tplc="040C0005" w:tentative="1">
+      <w:start w:val="1"/>
+      <w:numFmt w:val="bullet"/>
+      <w:lvlText w:val=""/>
+      <w:lvlJc w:val="left"/>
+      <w:pPr>
+        <w:ind w:left="2160" w:hanging="360"/>
+      </w:pPr>
+      <w:rPr>
+        <w:rFonts w:ascii="Wingdings" w:hAnsi="Wingdings" w:hint="default"/>
+      </w:rPr>
+    </w:lvl>
+    <w:lvl w:ilvl="3" w:tplc="040C0001" w:tentative="1">
+      <w:start w:val="1"/>
+      <w:numFmt w:val="bullet"/>
+      <w:lvlText w:val=""/>
+      <w:lvlJc w:val="left"/>
+      <w:pPr>
+        <w:ind w:left="2880" w:hanging="360"/>
+      </w:pPr>
+      <w:rPr>
+        <w:rFonts w:ascii="Symbol" w:hAnsi="Symbol" w:hint="default"/>
+      </w:rPr>
+    </w:lvl>
+    <w:lvl w:ilvl="4" w:tplc="040C0003" w:tentative="1">
+      <w:start w:val="1"/>
+      <w:numFmt w:val="bullet"/>
+      <w:lvlText w:val="o"/>
+      <w:lvlJc w:val="left"/>
+      <w:pPr>
+        <w:ind w:left="3600" w:hanging="360"/>
+      </w:pPr>
+      <w:rPr>
+        <w:rFonts w:ascii="Courier New" w:hAnsi="Courier New" w:cs="Courier New" w:hint="default"/>
+      </w:rPr>
+    </w:lvl>
+    <w:lvl w:ilvl="5" w:tplc="040C0005" w:tentative="1">
+      <w:start w:val="1"/>
+      <w:numFmt w:val="bullet"/>
+      <w:lvlText w:val=""/>
+      <w:lvlJc w:val="left"/>
+      <w:pPr>
+        <w:ind w:left="4320" w:hanging="360"/>
+      </w:pPr>
+      <w:rPr>
+        <w:rFonts w:ascii="Wingdings" w:hAnsi="Wingdings" w:hint="default"/>
+      </w:rPr>
+    </w:lvl>
+    <w:lvl w:ilvl="6" w:tplc="040C0001" w:tentative="1">
+      <w:start w:val="1"/>
+      <w:numFmt w:val="bullet"/>
+      <w:lvlText w:val=""/>
+      <w:lvlJc w:val="left"/>
+      <w:pPr>
+        <w:ind w:left="5040" w:hanging="360"/>
+      </w:pPr>
+      <w:rPr>
+        <w:rFonts w:ascii="Symbol" w:hAnsi="Symbol" w:hint="default"/>
+      </w:rPr>
+    </w:lvl>
+    <w:lvl w:ilvl="7" w:tplc="040C0003" w:tentative="1">
+      <w:start w:val="1"/>
+      <w:numFmt w:val="bullet"/>
+      <w:lvlText w:val="o"/>
+      <w:lvlJc w:val="left"/>
+      <w:pPr>
+        <w:ind w:left="5760" w:hanging="360"/>
+      </w:pPr>
+      <w:rPr>
+        <w:rFonts w:ascii="Courier New" w:hAnsi="Courier New" w:cs="Courier New" w:hint="default"/>
+      </w:rPr>
+    </w:lvl>
+    <w:lvl w:ilvl="8" w:tplc="040C0005" w:tentative="1">
+      <w:start w:val="1"/>
+      <w:numFmt w:val="bullet"/>
+      <w:lvlText w:val=""/>
+      <w:lvlJc w:val="left"/>
+      <w:pPr>
+        <w:ind w:left="6480" w:hanging="360"/>
+      </w:pPr>
+      <w:rPr>
+        <w:rFonts w:ascii="Wingdings" w:hAnsi="Wingdings" w:hint="default"/>
+      </w:rPr>
+    </w:lvl>
+  </w:abstractNum>
+  <w:abstractNum w:abstractNumId="4" w15:restartNumberingAfterBreak="0">
     <w:nsid w:val="778F764F"/>
     <w:multiLevelType w:val="multilevel"/>
     <w:tmpl w:val="040C0027"/>
@@ -6515,13 +7750,22 @@
     </w:lvl>
   </w:abstractNum>
   <w:num w:numId="1">
-    <w:abstractNumId w:val="1"/>
+    <w:abstractNumId w:val="2"/>
   </w:num>
   <w:num w:numId="2">
     <w:abstractNumId w:val="0"/>
   </w:num>
   <w:num w:numId="3">
-    <w:abstractNumId w:val="2"/>
+    <w:abstractNumId w:val="4"/>
+  </w:num>
+  <w:num w:numId="4">
+    <w:abstractNumId w:val="1"/>
+  </w:num>
+  <w:num w:numId="5">
+    <w:abstractNumId w:val="3"/>
+  </w:num>
+  <w:num w:numId="6">
+    <w:abstractNumId w:val="4"/>
   </w:num>
 </w:numbering>
 </file>
@@ -7481,6 +8725,41 @@
       <w:ind w:left="440"/>
     </w:pPr>
   </w:style>
+  <w:style w:type="character" w:styleId="Accentuation">
+    <w:name w:val="Emphasis"/>
+    <w:basedOn w:val="Policepardfaut"/>
+    <w:uiPriority w:val="20"/>
+    <w:qFormat/>
+    <w:rsid w:val="0063698E"/>
+    <w:rPr>
+      <w:i/>
+      <w:iCs/>
+    </w:rPr>
+  </w:style>
+  <w:style w:type="character" w:styleId="MachinecrireHTML">
+    <w:name w:val="HTML Typewriter"/>
+    <w:basedOn w:val="Policepardfaut"/>
+    <w:uiPriority w:val="99"/>
+    <w:semiHidden/>
+    <w:unhideWhenUsed/>
+    <w:rsid w:val="0063698E"/>
+    <w:rPr>
+      <w:rFonts w:ascii="Courier New" w:eastAsia="Times New Roman" w:hAnsi="Courier New" w:cs="Courier New"/>
+      <w:sz w:val="20"/>
+      <w:szCs w:val="20"/>
+    </w:rPr>
+  </w:style>
+  <w:style w:type="paragraph" w:styleId="Paragraphedeliste">
+    <w:name w:val="List Paragraph"/>
+    <w:basedOn w:val="Normal"/>
+    <w:uiPriority w:val="34"/>
+    <w:qFormat/>
+    <w:rsid w:val="005F7F36"/>
+    <w:pPr>
+      <w:ind w:left="720"/>
+      <w:contextualSpacing/>
+    </w:pPr>
+  </w:style>
 </w:styles>
 </file>
 

</xml_diff>